<commit_message>
Lesson 59 useLocation Hook in React
</commit_message>
<xml_diff>
--- a/Notes.docx
+++ b/Notes.docx
@@ -707,7 +707,21 @@
         <w:rPr>
           <w:lang w:val="en-US"/>
         </w:rPr>
-        <w:t xml:space="preserve"> is working in my site may it is changed but According to Teacher some js </w:t>
+        <w:t xml:space="preserve"> is working in my site may it is changed but According to Teacher some </w:t>
+      </w:r>
+      <w:proofErr w:type="spellStart"/>
+      <w:r>
+        <w:rPr>
+          <w:lang w:val="en-US"/>
+        </w:rPr>
+        <w:t>js</w:t>
+      </w:r>
+      <w:proofErr w:type="spellEnd"/>
+      <w:r>
+        <w:rPr>
+          <w:lang w:val="en-US"/>
+        </w:rPr>
+        <w:t xml:space="preserve"> </w:t>
       </w:r>
       <w:proofErr w:type="spellStart"/>
       <w:r>
@@ -1848,7 +1862,15 @@
     </w:p>
     <w:p>
       <w:r>
-        <w:t xml:space="preserve">We are not using ES6 modules but we are using common js </w:t>
+        <w:t xml:space="preserve">We are not using ES6 modules but we are using common </w:t>
+      </w:r>
+      <w:proofErr w:type="spellStart"/>
+      <w:r>
+        <w:t>js</w:t>
+      </w:r>
+      <w:proofErr w:type="spellEnd"/>
+      <w:r>
+        <w:t xml:space="preserve"> </w:t>
       </w:r>
       <w:r>
         <w:t xml:space="preserve">modules in </w:t>
@@ -3256,7 +3278,63 @@
         <w:t xml:space="preserve"> file </w:t>
       </w:r>
       <w:r>
-        <w:t>not js file.</w:t>
+        <w:t xml:space="preserve">not </w:t>
+      </w:r>
+      <w:proofErr w:type="spellStart"/>
+      <w:r>
+        <w:t>js</w:t>
+      </w:r>
+      <w:proofErr w:type="spellEnd"/>
+      <w:r>
+        <w:t xml:space="preserve"> file.</w:t>
+      </w:r>
+    </w:p>
+    <w:p>
+      <w:r>
+        <w:lastRenderedPageBreak/>
+        <w:t xml:space="preserve">To know that location </w:t>
+      </w:r>
+      <w:r>
+        <w:t xml:space="preserve">you are in </w:t>
+      </w:r>
+      <w:proofErr w:type="gramStart"/>
+      <w:r>
+        <w:t>your</w:t>
+      </w:r>
+      <w:proofErr w:type="gramEnd"/>
+      <w:r>
+        <w:t xml:space="preserve"> react app </w:t>
+      </w:r>
+      <w:r>
+        <w:t xml:space="preserve">we </w:t>
+      </w:r>
+      <w:r>
+        <w:t>use</w:t>
+      </w:r>
+      <w:r>
+        <w:t xml:space="preserve"> </w:t>
+      </w:r>
+      <w:r>
+        <w:rPr>
+          <w:b/>
+          <w:bCs/>
+        </w:rPr>
+        <w:t>useLocat</w:t>
+      </w:r>
+      <w:proofErr w:type="spellStart"/>
+      <w:r>
+        <w:rPr>
+          <w:b/>
+          <w:bCs/>
+        </w:rPr>
+        <w:t>ion</w:t>
+      </w:r>
+      <w:proofErr w:type="spellEnd"/>
+      <w:r>
+        <w:t xml:space="preserve"> Hook</w:t>
+      </w:r>
+      <w:r>
+        <w:t xml:space="preserve"> and it comes under React router.</w:t>
       </w:r>
     </w:p>
     <w:p/>

</xml_diff>

<commit_message>
Lesson 61 iNotebook: Adding NoteItem in a Separate Note component
</commit_message>
<xml_diff>
--- a/Notes.docx
+++ b/Notes.docx
@@ -3314,20 +3314,13 @@
       <w:r>
         <w:t xml:space="preserve"> </w:t>
       </w:r>
-      <w:r>
-        <w:rPr>
-          <w:b/>
-          <w:bCs/>
-        </w:rPr>
-        <w:t>useLocat</w:t>
-      </w:r>
-      <w:proofErr w:type="spellStart"/>
-      <w:r>
-        <w:rPr>
-          <w:b/>
-          <w:bCs/>
-        </w:rPr>
-        <w:t>ion</w:t>
+      <w:proofErr w:type="spellStart"/>
+      <w:r>
+        <w:rPr>
+          <w:b/>
+          <w:bCs/>
+        </w:rPr>
+        <w:t>useLocation</w:t>
       </w:r>
       <w:proofErr w:type="spellEnd"/>
       <w:r>
@@ -3335,6 +3328,33 @@
       </w:r>
       <w:r>
         <w:t xml:space="preserve"> and it comes under React router.</w:t>
+      </w:r>
+    </w:p>
+    <w:p>
+      <w:r>
+        <w:t xml:space="preserve">Teacher used </w:t>
+      </w:r>
+      <w:proofErr w:type="spellStart"/>
+      <w:r>
+        <w:rPr>
+          <w:b/>
+          <w:bCs/>
+          <w:color w:val="EE0000"/>
+        </w:rPr>
+        <w:t>Fontawesome</w:t>
+      </w:r>
+      <w:proofErr w:type="spellEnd"/>
+      <w:r>
+        <w:t xml:space="preserve"> for </w:t>
+      </w:r>
+      <w:r>
+        <w:t>deigning</w:t>
+      </w:r>
+      <w:r>
+        <w:t xml:space="preserve"> a button.</w:t>
+      </w:r>
+      <w:r>
+        <w:t xml:space="preserve"> It gives us some great icons.</w:t>
       </w:r>
     </w:p>
     <w:p/>

</xml_diff>

<commit_message>
Lesson 62 Adding font awesome icons to iNotebook
</commit_message>
<xml_diff>
--- a/Notes.docx
+++ b/Notes.docx
@@ -3334,16 +3334,30 @@
       <w:r>
         <w:t xml:space="preserve">Teacher used </w:t>
       </w:r>
-      <w:proofErr w:type="spellStart"/>
       <w:r>
         <w:rPr>
           <w:b/>
           <w:bCs/>
           <w:color w:val="EE0000"/>
         </w:rPr>
-        <w:t>Fontawesome</w:t>
-      </w:r>
-      <w:proofErr w:type="spellEnd"/>
+        <w:t>Font</w:t>
+      </w:r>
+      <w:r>
+        <w:rPr>
+          <w:b/>
+          <w:bCs/>
+          <w:color w:val="EE0000"/>
+        </w:rPr>
+        <w:t xml:space="preserve"> </w:t>
+      </w:r>
+      <w:r>
+        <w:rPr>
+          <w:b/>
+          <w:bCs/>
+          <w:color w:val="EE0000"/>
+        </w:rPr>
+        <w:t>awesome</w:t>
+      </w:r>
       <w:r>
         <w:t xml:space="preserve"> for </w:t>
       </w:r>
@@ -3355,6 +3369,90 @@
       </w:r>
       <w:r>
         <w:t xml:space="preserve"> It gives us some great icons.</w:t>
+      </w:r>
+    </w:p>
+    <w:p>
+      <w:r>
+        <w:t xml:space="preserve">We get </w:t>
+      </w:r>
+      <w:r>
+        <w:t>Script tag</w:t>
+      </w:r>
+      <w:r>
+        <w:t xml:space="preserve"> below</w:t>
+      </w:r>
+      <w:r>
+        <w:t xml:space="preserve"> to use it.</w:t>
+      </w:r>
+      <w:r>
+        <w:t xml:space="preserve"> You need to use it in index.html and then make your </w:t>
+      </w:r>
+      <w:r>
+        <w:rPr>
+          <w:b/>
+          <w:bCs/>
+        </w:rPr>
+        <w:t>kit</w:t>
+      </w:r>
+      <w:r>
+        <w:t xml:space="preserve"> in the website</w:t>
+      </w:r>
+    </w:p>
+    <w:p>
+      <w:r>
+        <w:t xml:space="preserve">&lt;script </w:t>
+      </w:r>
+      <w:proofErr w:type="spellStart"/>
+      <w:r>
+        <w:t>src</w:t>
+      </w:r>
+      <w:proofErr w:type="spellEnd"/>
+      <w:r>
+        <w:t xml:space="preserve">="https://kit.fontawesome.com/02bed4a097.js" </w:t>
+      </w:r>
+      <w:proofErr w:type="spellStart"/>
+      <w:r>
+        <w:t>crossorigin</w:t>
+      </w:r>
+      <w:proofErr w:type="spellEnd"/>
+      <w:r>
+        <w:t>="anonymous"&gt;&lt;/script&gt;</w:t>
+      </w:r>
+    </w:p>
+    <w:p>
+      <w:r>
+        <w:t>You can mov</w:t>
+      </w:r>
+      <w:r>
+        <w:t xml:space="preserve">e a line by selecting it and holding </w:t>
+      </w:r>
+      <w:r>
+        <w:rPr>
+          <w:b/>
+          <w:bCs/>
+        </w:rPr>
+        <w:t>Alt</w:t>
+      </w:r>
+      <w:r>
+        <w:t xml:space="preserve"> </w:t>
+      </w:r>
+      <w:r>
+        <w:t>and then press arrow key.</w:t>
+      </w:r>
+    </w:p>
+    <w:p>
+      <w:r>
+        <w:t xml:space="preserve">Press </w:t>
+      </w:r>
+      <w:r>
+        <w:rPr>
+          <w:b/>
+          <w:bCs/>
+        </w:rPr>
+        <w:t>alt + shift + F</w:t>
+      </w:r>
+      <w:r>
+        <w:t xml:space="preserve"> to format a document.</w:t>
       </w:r>
     </w:p>
     <w:p/>

</xml_diff>

<commit_message>
Lesson 63 Adding AddNote component to iNotebook
</commit_message>
<xml_diff>
--- a/Notes.docx
+++ b/Notes.docx
@@ -3455,7 +3455,219 @@
         <w:t xml:space="preserve"> to format a document.</w:t>
       </w:r>
     </w:p>
-    <w:p/>
+    <w:p>
+      <w:r>
+        <w:t xml:space="preserve">Before hitting </w:t>
+      </w:r>
+      <w:proofErr w:type="gramStart"/>
+      <w:r>
+        <w:t>end</w:t>
+      </w:r>
+      <w:proofErr w:type="gramEnd"/>
+      <w:r>
+        <w:t xml:space="preserve"> point and doing </w:t>
+      </w:r>
+      <w:r>
+        <w:t>CRUD</w:t>
+      </w:r>
+      <w:r>
+        <w:t xml:space="preserve"> we make a local </w:t>
+      </w:r>
+      <w:r>
+        <w:t>CRUD</w:t>
+      </w:r>
+      <w:r>
+        <w:t xml:space="preserve"> in our </w:t>
+      </w:r>
+      <w:proofErr w:type="spellStart"/>
+      <w:r>
+        <w:t>NoteState</w:t>
+      </w:r>
+      <w:proofErr w:type="spellEnd"/>
+      <w:r>
+        <w:t>.</w:t>
+      </w:r>
+    </w:p>
+    <w:p>
+      <w:pPr>
+        <w:rPr>
+          <w:lang w:val="en-US"/>
+        </w:rPr>
+      </w:pPr>
+      <w:r>
+        <w:rPr>
+          <w:noProof/>
+          <w:lang w:val="en-US"/>
+        </w:rPr>
+        <w:drawing>
+          <wp:inline distT="0" distB="0" distL="0" distR="0" wp14:anchorId="2D403ACB" wp14:editId="141C53EB">
+            <wp:extent cx="3829584" cy="161948"/>
+            <wp:effectExtent l="0" t="0" r="0" b="9525"/>
+            <wp:docPr id="6260717" name="Picture 1"/>
+            <wp:cNvGraphicFramePr>
+              <a:graphicFrameLocks xmlns:a="http://schemas.openxmlformats.org/drawingml/2006/main" noChangeAspect="1"/>
+            </wp:cNvGraphicFramePr>
+            <a:graphic xmlns:a="http://schemas.openxmlformats.org/drawingml/2006/main">
+              <a:graphicData uri="http://schemas.openxmlformats.org/drawingml/2006/picture">
+                <pic:pic xmlns:pic="http://schemas.openxmlformats.org/drawingml/2006/picture">
+                  <pic:nvPicPr>
+                    <pic:cNvPr id="6260717" name=""/>
+                    <pic:cNvPicPr/>
+                  </pic:nvPicPr>
+                  <pic:blipFill>
+                    <a:blip r:embed="rId23"/>
+                    <a:stretch>
+                      <a:fillRect/>
+                    </a:stretch>
+                  </pic:blipFill>
+                  <pic:spPr>
+                    <a:xfrm>
+                      <a:off x="0" y="0"/>
+                      <a:ext cx="3829584" cy="161948"/>
+                    </a:xfrm>
+                    <a:prstGeom prst="rect">
+                      <a:avLst/>
+                    </a:prstGeom>
+                  </pic:spPr>
+                </pic:pic>
+              </a:graphicData>
+            </a:graphic>
+          </wp:inline>
+        </w:drawing>
+      </w:r>
+    </w:p>
+    <w:p>
+      <w:pPr>
+        <w:rPr>
+          <w:lang w:val="en-US"/>
+        </w:rPr>
+      </w:pPr>
+      <w:r>
+        <w:rPr>
+          <w:lang w:val="en-US"/>
+        </w:rPr>
+        <w:t xml:space="preserve">By this syntax you can update </w:t>
+      </w:r>
+      <w:r>
+        <w:rPr>
+          <w:lang w:val="en-US"/>
+        </w:rPr>
+        <w:t xml:space="preserve">an </w:t>
+      </w:r>
+      <w:proofErr w:type="gramStart"/>
+      <w:r>
+        <w:rPr>
+          <w:lang w:val="en-US"/>
+        </w:rPr>
+        <w:t>object</w:t>
+      </w:r>
+      <w:r>
+        <w:rPr>
+          <w:lang w:val="en-US"/>
+        </w:rPr>
+        <w:t>.(</w:t>
+      </w:r>
+      <w:proofErr w:type="gramEnd"/>
+      <w:r>
+        <w:rPr>
+          <w:lang w:val="en-US"/>
+        </w:rPr>
+        <w:t>similar to it)</w:t>
+      </w:r>
+      <w:r>
+        <w:rPr>
+          <w:lang w:val="en-US"/>
+        </w:rPr>
+        <w:t>.</w:t>
+      </w:r>
+    </w:p>
+    <w:p>
+      <w:pPr>
+        <w:rPr>
+          <w:lang w:val="en-US"/>
+        </w:rPr>
+      </w:pPr>
+      <w:r>
+        <w:rPr>
+          <w:lang w:val="en-US"/>
+        </w:rPr>
+        <w:t xml:space="preserve"> </w:t>
+      </w:r>
+      <w:r>
+        <w:rPr>
+          <w:lang w:val="en-US"/>
+        </w:rPr>
+        <w:drawing>
+          <wp:inline distT="0" distB="0" distL="0" distR="0" wp14:anchorId="5C995716" wp14:editId="01AEC5C8">
+            <wp:extent cx="1762371" cy="161948"/>
+            <wp:effectExtent l="0" t="0" r="0" b="9525"/>
+            <wp:docPr id="1135255150" name="Picture 1"/>
+            <wp:cNvGraphicFramePr>
+              <a:graphicFrameLocks xmlns:a="http://schemas.openxmlformats.org/drawingml/2006/main" noChangeAspect="1"/>
+            </wp:cNvGraphicFramePr>
+            <a:graphic xmlns:a="http://schemas.openxmlformats.org/drawingml/2006/main">
+              <a:graphicData uri="http://schemas.openxmlformats.org/drawingml/2006/picture">
+                <pic:pic xmlns:pic="http://schemas.openxmlformats.org/drawingml/2006/picture">
+                  <pic:nvPicPr>
+                    <pic:cNvPr id="1135255150" name=""/>
+                    <pic:cNvPicPr/>
+                  </pic:nvPicPr>
+                  <pic:blipFill>
+                    <a:blip r:embed="rId24"/>
+                    <a:stretch>
+                      <a:fillRect/>
+                    </a:stretch>
+                  </pic:blipFill>
+                  <pic:spPr>
+                    <a:xfrm>
+                      <a:off x="0" y="0"/>
+                      <a:ext cx="1762371" cy="161948"/>
+                    </a:xfrm>
+                    <a:prstGeom prst="rect">
+                      <a:avLst/>
+                    </a:prstGeom>
+                  </pic:spPr>
+                </pic:pic>
+              </a:graphicData>
+            </a:graphic>
+          </wp:inline>
+        </w:drawing>
+      </w:r>
+    </w:p>
+    <w:p>
+      <w:pPr>
+        <w:rPr>
+          <w:lang w:val="en-US"/>
+        </w:rPr>
+      </w:pPr>
+      <w:r>
+        <w:rPr>
+          <w:lang w:val="en-US"/>
+        </w:rPr>
+        <w:t xml:space="preserve">This </w:t>
+      </w:r>
+      <w:proofErr w:type="gramStart"/>
+      <w:r>
+        <w:rPr>
+          <w:lang w:val="en-US"/>
+        </w:rPr>
+        <w:t>prevent</w:t>
+      </w:r>
+      <w:proofErr w:type="gramEnd"/>
+      <w:r>
+        <w:rPr>
+          <w:lang w:val="en-US"/>
+        </w:rPr>
+        <w:t xml:space="preserve"> the default behavior of form submission.</w:t>
+      </w:r>
+    </w:p>
+    <w:p>
+      <w:pPr>
+        <w:rPr>
+          <w:lang w:val="en-US"/>
+        </w:rPr>
+      </w:pPr>
+    </w:p>
     <w:sectPr>
       <w:pgSz w:w="11906" w:h="16838"/>
       <w:pgMar w:top="1440" w:right="1440" w:bottom="1440" w:left="1440" w:header="708" w:footer="708" w:gutter="0"/>

</xml_diff>

<commit_message>
Lesson 64 Adding 'delete note' functionality to iNotebook
</commit_message>
<xml_diff>
--- a/Notes.docx
+++ b/Notes.docx
@@ -40,7 +40,6 @@
           <w:lang w:val="en-US"/>
         </w:rPr>
       </w:pPr>
-      <w:proofErr w:type="gramStart"/>
       <w:r>
         <w:rPr>
           <w:lang w:val="en-US"/>
@@ -61,7 +60,6 @@
         <w:t>substr</w:t>
       </w:r>
       <w:proofErr w:type="spellEnd"/>
-      <w:proofErr w:type="gramEnd"/>
       <w:r>
         <w:rPr>
           <w:lang w:val="en-US"/>
@@ -83,7 +81,6 @@
         <w:t xml:space="preserve">, </w:t>
       </w:r>
       <w:proofErr w:type="spellStart"/>
-      <w:proofErr w:type="gramStart"/>
       <w:r>
         <w:rPr>
           <w:lang w:val="en-US"/>
@@ -95,23 +92,70 @@
         <w:rPr>
           <w:lang w:val="en-US"/>
         </w:rPr>
-        <w:t xml:space="preserve"> ,</w:t>
-      </w:r>
-      <w:proofErr w:type="gramEnd"/>
+        <w:t xml:space="preserve"> , </w:t>
+      </w:r>
+      <w:proofErr w:type="spellStart"/>
+      <w:r>
+        <w:rPr>
+          <w:lang w:val="en-US"/>
+        </w:rPr>
+        <w:t>indexOf</w:t>
+      </w:r>
+      <w:proofErr w:type="spellEnd"/>
+      <w:r>
+        <w:rPr>
+          <w:lang w:val="en-US"/>
+        </w:rPr>
+        <w:t xml:space="preserve">, </w:t>
+      </w:r>
+      <w:proofErr w:type="spellStart"/>
+      <w:r>
+        <w:rPr>
+          <w:lang w:val="en-US"/>
+        </w:rPr>
+        <w:t>endsWith</w:t>
+      </w:r>
+      <w:proofErr w:type="spellEnd"/>
       <w:r>
         <w:rPr>
           <w:lang w:val="en-US"/>
         </w:rPr>
         <w:t xml:space="preserve"> </w:t>
       </w:r>
-      <w:proofErr w:type="spellStart"/>
-      <w:r>
-        <w:rPr>
-          <w:lang w:val="en-US"/>
-        </w:rPr>
-        <w:t>indexOf</w:t>
-      </w:r>
-      <w:proofErr w:type="spellEnd"/>
+    </w:p>
+    <w:p>
+      <w:pPr>
+        <w:rPr>
+          <w:lang w:val="en-US"/>
+        </w:rPr>
+      </w:pPr>
+      <w:r>
+        <w:rPr>
+          <w:lang w:val="en-US"/>
+        </w:rPr>
+        <w:t xml:space="preserve">Numerical method </w:t>
+      </w:r>
+    </w:p>
+    <w:p>
+      <w:pPr>
+        <w:rPr>
+          <w:lang w:val="en-US"/>
+        </w:rPr>
+      </w:pPr>
+      <w:proofErr w:type="spellStart"/>
+      <w:r>
+        <w:rPr>
+          <w:lang w:val="en-US"/>
+        </w:rPr>
+        <w:t>toString</w:t>
+      </w:r>
+      <w:proofErr w:type="spellEnd"/>
+      <w:r>
+        <w:rPr>
+          <w:lang w:val="en-US"/>
+        </w:rPr>
+        <w:t xml:space="preserve"> </w:t>
+      </w:r>
       <w:r>
         <w:rPr>
           <w:lang w:val="en-US"/>
@@ -123,42 +167,223 @@
         <w:rPr>
           <w:lang w:val="en-US"/>
         </w:rPr>
-        <w:t>endsWith</w:t>
-      </w:r>
-      <w:proofErr w:type="spellEnd"/>
+        <w:t>toPrecision</w:t>
+      </w:r>
+      <w:proofErr w:type="spellEnd"/>
+      <w:r>
+        <w:rPr>
+          <w:lang w:val="en-US"/>
+        </w:rPr>
+        <w:t xml:space="preserve"> , value of </w:t>
+      </w:r>
+      <w:r>
+        <w:rPr>
+          <w:lang w:val="en-US"/>
+        </w:rPr>
+        <w:t>etc.</w:t>
+      </w:r>
+    </w:p>
+    <w:p>
+      <w:pPr>
+        <w:rPr>
+          <w:lang w:val="en-US"/>
+        </w:rPr>
+      </w:pPr>
+      <w:r>
+        <w:rPr>
+          <w:lang w:val="en-US"/>
+        </w:rPr>
+        <w:t>to switch to script mode we use “use strict” in the beginning of the code.</w:t>
+      </w:r>
+    </w:p>
+    <w:p>
+      <w:pPr>
+        <w:rPr>
+          <w:lang w:val="en-US"/>
+        </w:rPr>
+      </w:pPr>
+      <w:r>
+        <w:rPr>
+          <w:lang w:val="en-US"/>
+        </w:rPr>
+        <w:t>It</w:t>
+      </w:r>
       <w:r>
         <w:rPr>
           <w:lang w:val="en-US"/>
         </w:rPr>
         <w:t xml:space="preserve"> </w:t>
       </w:r>
-    </w:p>
-    <w:p>
-      <w:pPr>
-        <w:rPr>
-          <w:lang w:val="en-US"/>
-        </w:rPr>
-      </w:pPr>
-      <w:r>
-        <w:rPr>
-          <w:lang w:val="en-US"/>
-        </w:rPr>
-        <w:t xml:space="preserve">Numerical method </w:t>
-      </w:r>
-    </w:p>
-    <w:p>
-      <w:pPr>
-        <w:rPr>
-          <w:lang w:val="en-US"/>
-        </w:rPr>
-      </w:pPr>
-      <w:proofErr w:type="spellStart"/>
-      <w:proofErr w:type="gramStart"/>
-      <w:r>
-        <w:rPr>
-          <w:lang w:val="en-US"/>
-        </w:rPr>
-        <w:t>toString</w:t>
+      <w:r>
+        <w:rPr>
+          <w:lang w:val="en-US"/>
+        </w:rPr>
+        <w:t>i</w:t>
+      </w:r>
+      <w:r>
+        <w:rPr>
+          <w:lang w:val="en-US"/>
+        </w:rPr>
+        <w:t>s</w:t>
+      </w:r>
+      <w:r>
+        <w:rPr>
+          <w:lang w:val="en-US"/>
+        </w:rPr>
+        <w:t xml:space="preserve"> used to avoid bugs in our scripts</w:t>
+      </w:r>
+    </w:p>
+    <w:p>
+      <w:pPr>
+        <w:rPr>
+          <w:lang w:val="en-US"/>
+        </w:rPr>
+      </w:pPr>
+      <w:r>
+        <w:rPr>
+          <w:lang w:val="en-US"/>
+        </w:rPr>
+        <w:t xml:space="preserve">Use </w:t>
+      </w:r>
+      <w:proofErr w:type="spellStart"/>
+      <w:r>
+        <w:rPr>
+          <w:lang w:val="en-US"/>
+        </w:rPr>
+        <w:t>htmlFor</w:t>
+      </w:r>
+      <w:proofErr w:type="spellEnd"/>
+      <w:r>
+        <w:rPr>
+          <w:lang w:val="en-US"/>
+        </w:rPr>
+        <w:t xml:space="preserve"> instead of for.</w:t>
+      </w:r>
+    </w:p>
+    <w:p>
+      <w:pPr>
+        <w:rPr>
+          <w:lang w:val="en-US"/>
+        </w:rPr>
+      </w:pPr>
+      <w:r>
+        <w:rPr>
+          <w:lang w:val="en-US"/>
+        </w:rPr>
+        <w:t xml:space="preserve">Use </w:t>
+      </w:r>
+      <w:proofErr w:type="spellStart"/>
+      <w:r>
+        <w:rPr>
+          <w:lang w:val="en-US"/>
+        </w:rPr>
+        <w:t>className</w:t>
+      </w:r>
+      <w:proofErr w:type="spellEnd"/>
+      <w:r>
+        <w:rPr>
+          <w:lang w:val="en-US"/>
+        </w:rPr>
+        <w:t xml:space="preserve"> instead of class.</w:t>
+      </w:r>
+    </w:p>
+    <w:p>
+      <w:pPr>
+        <w:rPr>
+          <w:lang w:val="en-US"/>
+        </w:rPr>
+      </w:pPr>
+      <w:r>
+        <w:rPr>
+          <w:lang w:val="en-US"/>
+        </w:rPr>
+        <w:t xml:space="preserve">Use </w:t>
+      </w:r>
+      <w:proofErr w:type="spellStart"/>
+      <w:r>
+        <w:rPr>
+          <w:lang w:val="en-US"/>
+        </w:rPr>
+        <w:t>tab</w:t>
+      </w:r>
+      <w:r>
+        <w:rPr>
+          <w:lang w:val="en-US"/>
+        </w:rPr>
+        <w:t>I</w:t>
+      </w:r>
+      <w:r>
+        <w:rPr>
+          <w:lang w:val="en-US"/>
+        </w:rPr>
+        <w:t>ndex</w:t>
+      </w:r>
+      <w:proofErr w:type="spellEnd"/>
+      <w:r>
+        <w:rPr>
+          <w:lang w:val="en-US"/>
+        </w:rPr>
+        <w:t xml:space="preserve"> instead of </w:t>
+      </w:r>
+      <w:proofErr w:type="spellStart"/>
+      <w:r>
+        <w:rPr>
+          <w:lang w:val="en-US"/>
+        </w:rPr>
+        <w:t>tab</w:t>
+      </w:r>
+      <w:r>
+        <w:rPr>
+          <w:lang w:val="en-US"/>
+        </w:rPr>
+        <w:t>i</w:t>
+      </w:r>
+      <w:r>
+        <w:rPr>
+          <w:lang w:val="en-US"/>
+        </w:rPr>
+        <w:t>ndex</w:t>
+      </w:r>
+      <w:proofErr w:type="spellEnd"/>
+    </w:p>
+    <w:p>
+      <w:pPr>
+        <w:rPr>
+          <w:lang w:val="en-US"/>
+        </w:rPr>
+      </w:pPr>
+      <w:r>
+        <w:rPr>
+          <w:lang w:val="en-US"/>
+        </w:rPr>
+        <w:t>It is mandatory that tag</w:t>
+      </w:r>
+      <w:r>
+        <w:rPr>
+          <w:lang w:val="en-US"/>
+        </w:rPr>
+        <w:t xml:space="preserve"> or </w:t>
+      </w:r>
+      <w:proofErr w:type="spellStart"/>
+      <w:r>
+        <w:rPr>
+          <w:lang w:val="en-US"/>
+        </w:rPr>
+        <w:t>componeent</w:t>
+      </w:r>
+      <w:proofErr w:type="spellEnd"/>
+      <w:r>
+        <w:rPr>
+          <w:lang w:val="en-US"/>
+        </w:rPr>
+        <w:t xml:space="preserve"> should be closed in </w:t>
+      </w:r>
+      <w:proofErr w:type="spellStart"/>
+      <w:r>
+        <w:rPr>
+          <w:lang w:val="en-US"/>
+        </w:rPr>
+        <w:t>jsx</w:t>
       </w:r>
       <w:proofErr w:type="spellEnd"/>
       <w:r>
@@ -171,82 +396,190 @@
         <w:rPr>
           <w:lang w:val="en-US"/>
         </w:rPr>
-        <w:t>,</w:t>
-      </w:r>
-      <w:proofErr w:type="gramEnd"/>
+        <w:t>even if it is an empty tag by /</w:t>
+      </w:r>
+    </w:p>
+    <w:p>
+      <w:pPr>
+        <w:rPr>
+          <w:lang w:val="en-US"/>
+        </w:rPr>
+      </w:pPr>
+      <w:r>
+        <w:rPr>
+          <w:lang w:val="en-US"/>
+        </w:rPr>
+        <w:t>React use webpack for live</w:t>
+      </w:r>
       <w:r>
         <w:rPr>
           <w:lang w:val="en-US"/>
         </w:rPr>
         <w:t xml:space="preserve"> </w:t>
       </w:r>
-      <w:proofErr w:type="spellStart"/>
-      <w:proofErr w:type="gramStart"/>
-      <w:r>
-        <w:rPr>
-          <w:lang w:val="en-US"/>
-        </w:rPr>
-        <w:t>toPrecision</w:t>
-      </w:r>
-      <w:proofErr w:type="spellEnd"/>
-      <w:r>
-        <w:rPr>
-          <w:lang w:val="en-US"/>
-        </w:rPr>
-        <w:t xml:space="preserve"> ,</w:t>
-      </w:r>
-      <w:proofErr w:type="gramEnd"/>
-      <w:r>
-        <w:rPr>
-          <w:lang w:val="en-US"/>
-        </w:rPr>
-        <w:t xml:space="preserve"> value of </w:t>
-      </w:r>
-      <w:r>
-        <w:rPr>
-          <w:lang w:val="en-US"/>
-        </w:rPr>
-        <w:t>etc.</w:t>
-      </w:r>
-    </w:p>
-    <w:p>
-      <w:pPr>
-        <w:rPr>
-          <w:lang w:val="en-US"/>
-        </w:rPr>
-      </w:pPr>
-      <w:r>
-        <w:rPr>
-          <w:lang w:val="en-US"/>
-        </w:rPr>
-        <w:t xml:space="preserve">to switch to script </w:t>
-      </w:r>
-      <w:proofErr w:type="gramStart"/>
-      <w:r>
-        <w:rPr>
-          <w:lang w:val="en-US"/>
-        </w:rPr>
-        <w:t>mode</w:t>
-      </w:r>
-      <w:proofErr w:type="gramEnd"/>
-      <w:r>
-        <w:rPr>
-          <w:lang w:val="en-US"/>
-        </w:rPr>
-        <w:t xml:space="preserve"> we use “use strict” in the beginning of the code.</w:t>
-      </w:r>
-    </w:p>
-    <w:p>
-      <w:pPr>
-        <w:rPr>
-          <w:lang w:val="en-US"/>
-        </w:rPr>
-      </w:pPr>
-      <w:r>
-        <w:rPr>
-          <w:lang w:val="en-US"/>
-        </w:rPr>
-        <w:t>It</w:t>
+      <w:r>
+        <w:rPr>
+          <w:lang w:val="en-US"/>
+        </w:rPr>
+        <w:t xml:space="preserve">server </w:t>
+      </w:r>
+    </w:p>
+    <w:p>
+      <w:pPr>
+        <w:rPr>
+          <w:lang w:val="en-US"/>
+        </w:rPr>
+      </w:pPr>
+      <w:r>
+        <w:rPr>
+          <w:lang w:val="en-US"/>
+        </w:rPr>
+        <w:t>And use babel for compilation of component to js</w:t>
+      </w:r>
+    </w:p>
+    <w:p>
+      <w:pPr>
+        <w:rPr>
+          <w:lang w:val="en-US"/>
+        </w:rPr>
+      </w:pPr>
+      <w:r>
+        <w:rPr>
+          <w:lang w:val="en-US"/>
+        </w:rPr>
+        <w:t xml:space="preserve">Will research about Prop type and require prop types later </w:t>
+      </w:r>
+    </w:p>
+    <w:p>
+      <w:pPr>
+        <w:rPr>
+          <w:lang w:val="en-US"/>
+        </w:rPr>
+      </w:pPr>
+      <w:r>
+        <w:rPr>
+          <w:lang w:val="en-US"/>
+        </w:rPr>
+        <w:t xml:space="preserve">$0 in the </w:t>
+      </w:r>
+      <w:r>
+        <w:rPr>
+          <w:lang w:val="en-US"/>
+        </w:rPr>
+        <w:t>browser</w:t>
+      </w:r>
+      <w:r>
+        <w:rPr>
+          <w:lang w:val="en-US"/>
+        </w:rPr>
+        <w:t xml:space="preserve"> is used to access elements </w:t>
+      </w:r>
+      <w:r>
+        <w:rPr>
+          <w:lang w:val="en-US"/>
+        </w:rPr>
+        <w:t>that is selected in the inspector inside the console.</w:t>
+      </w:r>
+    </w:p>
+    <w:p>
+      <w:pPr>
+        <w:rPr>
+          <w:b/>
+          <w:bCs/>
+          <w:lang w:val="en-US"/>
+        </w:rPr>
+      </w:pPr>
+      <w:r>
+        <w:rPr>
+          <w:b/>
+          <w:bCs/>
+          <w:lang w:val="en-US"/>
+        </w:rPr>
+        <w:t>Font size =&gt; page Specific(who knows)</w:t>
+      </w:r>
+    </w:p>
+    <w:p>
+      <w:pPr>
+        <w:rPr>
+          <w:b/>
+          <w:bCs/>
+          <w:lang w:val="en-US"/>
+        </w:rPr>
+      </w:pPr>
+      <w:r>
+        <w:rPr>
+          <w:b/>
+          <w:bCs/>
+          <w:lang w:val="en-US"/>
+        </w:rPr>
+        <w:t>${} =&gt; template lateral</w:t>
+      </w:r>
+    </w:p>
+    <w:p>
+      <w:pPr>
+        <w:rPr>
+          <w:lang w:val="en-US"/>
+        </w:rPr>
+      </w:pPr>
+      <w:r>
+        <w:rPr>
+          <w:lang w:val="en-US"/>
+        </w:rPr>
+        <w:t xml:space="preserve">Use </w:t>
+      </w:r>
+      <w:r>
+        <w:rPr>
+          <w:b/>
+          <w:bCs/>
+          <w:lang w:val="en-US"/>
+        </w:rPr>
+        <w:t>text-light</w:t>
+      </w:r>
+      <w:r>
+        <w:rPr>
+          <w:lang w:val="en-US"/>
+        </w:rPr>
+        <w:t xml:space="preserve"> class to make text white in Bootstrap</w:t>
+      </w:r>
+    </w:p>
+    <w:p>
+      <w:pPr>
+        <w:rPr>
+          <w:lang w:val="en-US"/>
+        </w:rPr>
+      </w:pPr>
+      <w:r>
+        <w:rPr>
+          <w:lang w:val="en-US"/>
+        </w:rPr>
+        <w:t>In react we use {} when we want to write js in between the tags.</w:t>
+      </w:r>
+    </w:p>
+    <w:p>
+      <w:pPr>
+        <w:rPr>
+          <w:lang w:val="en-US"/>
+        </w:rPr>
+      </w:pPr>
+      <w:r>
+        <w:rPr>
+          <w:lang w:val="en-US"/>
+        </w:rPr>
+        <w:t xml:space="preserve">To make the hosting of static websites in git easy we use package </w:t>
+      </w:r>
+      <w:proofErr w:type="spellStart"/>
+      <w:r>
+        <w:rPr>
+          <w:lang w:val="en-US"/>
+        </w:rPr>
+        <w:t>gh</w:t>
+      </w:r>
+      <w:proofErr w:type="spellEnd"/>
+      <w:r>
+        <w:rPr>
+          <w:lang w:val="en-US"/>
+        </w:rPr>
+        <w:t>-pages</w:t>
       </w:r>
       <w:r>
         <w:rPr>
@@ -254,178 +587,52 @@
         </w:rPr>
         <w:t xml:space="preserve"> </w:t>
       </w:r>
-      <w:r>
-        <w:rPr>
-          <w:lang w:val="en-US"/>
-        </w:rPr>
-        <w:t>i</w:t>
-      </w:r>
-      <w:r>
-        <w:rPr>
-          <w:lang w:val="en-US"/>
-        </w:rPr>
-        <w:t>s</w:t>
-      </w:r>
-      <w:r>
-        <w:rPr>
-          <w:lang w:val="en-US"/>
-        </w:rPr>
-        <w:t xml:space="preserve"> used to avoid bugs in our scripts</w:t>
-      </w:r>
-    </w:p>
-    <w:p>
-      <w:pPr>
-        <w:rPr>
-          <w:lang w:val="en-US"/>
-        </w:rPr>
-      </w:pPr>
-      <w:r>
-        <w:rPr>
-          <w:lang w:val="en-US"/>
-        </w:rPr>
-        <w:t xml:space="preserve">Use </w:t>
-      </w:r>
-      <w:proofErr w:type="spellStart"/>
-      <w:r>
-        <w:rPr>
-          <w:lang w:val="en-US"/>
-        </w:rPr>
-        <w:t>htmlFor</w:t>
-      </w:r>
-      <w:proofErr w:type="spellEnd"/>
-      <w:r>
-        <w:rPr>
-          <w:lang w:val="en-US"/>
-        </w:rPr>
-        <w:t xml:space="preserve"> instead of for.</w:t>
-      </w:r>
-    </w:p>
-    <w:p>
-      <w:pPr>
-        <w:rPr>
-          <w:lang w:val="en-US"/>
-        </w:rPr>
-      </w:pPr>
-      <w:r>
-        <w:rPr>
-          <w:lang w:val="en-US"/>
-        </w:rPr>
-        <w:t xml:space="preserve">Use </w:t>
-      </w:r>
-      <w:proofErr w:type="spellStart"/>
-      <w:r>
-        <w:rPr>
-          <w:lang w:val="en-US"/>
-        </w:rPr>
-        <w:t>className</w:t>
-      </w:r>
-      <w:proofErr w:type="spellEnd"/>
-      <w:r>
-        <w:rPr>
-          <w:lang w:val="en-US"/>
-        </w:rPr>
-        <w:t xml:space="preserve"> instead of class.</w:t>
-      </w:r>
-    </w:p>
-    <w:p>
-      <w:pPr>
-        <w:rPr>
-          <w:lang w:val="en-US"/>
-        </w:rPr>
-      </w:pPr>
-      <w:r>
-        <w:rPr>
-          <w:lang w:val="en-US"/>
-        </w:rPr>
-        <w:t xml:space="preserve">Use </w:t>
-      </w:r>
-      <w:proofErr w:type="spellStart"/>
-      <w:r>
-        <w:rPr>
-          <w:lang w:val="en-US"/>
-        </w:rPr>
-        <w:t>tab</w:t>
-      </w:r>
-      <w:r>
-        <w:rPr>
-          <w:lang w:val="en-US"/>
-        </w:rPr>
-        <w:t>I</w:t>
-      </w:r>
-      <w:r>
-        <w:rPr>
-          <w:lang w:val="en-US"/>
-        </w:rPr>
-        <w:t>ndex</w:t>
-      </w:r>
-      <w:proofErr w:type="spellEnd"/>
-      <w:r>
-        <w:rPr>
-          <w:lang w:val="en-US"/>
-        </w:rPr>
-        <w:t xml:space="preserve"> instead of </w:t>
-      </w:r>
-      <w:proofErr w:type="spellStart"/>
-      <w:r>
-        <w:rPr>
-          <w:lang w:val="en-US"/>
-        </w:rPr>
-        <w:t>tab</w:t>
-      </w:r>
-      <w:r>
-        <w:rPr>
-          <w:lang w:val="en-US"/>
-        </w:rPr>
-        <w:t>i</w:t>
-      </w:r>
-      <w:r>
-        <w:rPr>
-          <w:lang w:val="en-US"/>
-        </w:rPr>
-        <w:t>ndex</w:t>
-      </w:r>
-      <w:proofErr w:type="spellEnd"/>
-    </w:p>
-    <w:p>
-      <w:pPr>
-        <w:rPr>
-          <w:lang w:val="en-US"/>
-        </w:rPr>
-      </w:pPr>
-      <w:r>
-        <w:rPr>
-          <w:lang w:val="en-US"/>
-        </w:rPr>
-        <w:t>It is mandatory that tag</w:t>
-      </w:r>
-      <w:r>
-        <w:rPr>
-          <w:lang w:val="en-US"/>
-        </w:rPr>
-        <w:t xml:space="preserve"> or </w:t>
-      </w:r>
-      <w:proofErr w:type="spellStart"/>
-      <w:r>
-        <w:rPr>
-          <w:lang w:val="en-US"/>
-        </w:rPr>
-        <w:t>componeent</w:t>
-      </w:r>
-      <w:proofErr w:type="spellEnd"/>
-      <w:r>
-        <w:rPr>
-          <w:lang w:val="en-US"/>
-        </w:rPr>
-        <w:t xml:space="preserve"> should be closed in </w:t>
-      </w:r>
-      <w:proofErr w:type="spellStart"/>
-      <w:r>
-        <w:rPr>
-          <w:lang w:val="en-US"/>
-        </w:rPr>
-        <w:t>jsx</w:t>
-      </w:r>
-      <w:proofErr w:type="spellEnd"/>
+    </w:p>
+    <w:p>
+      <w:pPr>
+        <w:rPr>
+          <w:lang w:val="en-US"/>
+        </w:rPr>
+      </w:pPr>
+      <w:r>
+        <w:rPr>
+          <w:lang w:val="en-US"/>
+        </w:rPr>
+        <w:t xml:space="preserve">When a website Layout got shifted because of above layout shift </w:t>
+      </w:r>
+      <w:r>
+        <w:rPr>
+          <w:lang w:val="en-US"/>
+        </w:rPr>
+        <w:t>then it is cumulative layout shift. Avoid it for good SEO.</w:t>
+      </w:r>
+    </w:p>
+    <w:p>
+      <w:pPr>
+        <w:rPr>
+          <w:lang w:val="en-US"/>
+        </w:rPr>
+      </w:pPr>
+      <w:r>
+        <w:rPr>
+          <w:lang w:val="en-US"/>
+        </w:rPr>
+        <w:t xml:space="preserve">Copy may not work in http requested website (I don’t </w:t>
+      </w:r>
+      <w:proofErr w:type="spellStart"/>
+      <w:r>
+        <w:rPr>
+          <w:lang w:val="en-US"/>
+        </w:rPr>
+        <w:t>now</w:t>
+      </w:r>
+      <w:proofErr w:type="spellEnd"/>
+      <w:r>
+        <w:rPr>
+          <w:lang w:val="en-US"/>
+        </w:rPr>
+        <w:t xml:space="preserve"> why</w:t>
+      </w:r>
       <w:r>
         <w:rPr>
           <w:lang w:val="en-US"/>
@@ -436,293 +643,28 @@
         <w:rPr>
           <w:lang w:val="en-US"/>
         </w:rPr>
-        <w:t>even if it is an empty tag by /</w:t>
-      </w:r>
-    </w:p>
-    <w:p>
-      <w:pPr>
-        <w:rPr>
-          <w:lang w:val="en-US"/>
-        </w:rPr>
-      </w:pPr>
-      <w:r>
-        <w:rPr>
-          <w:lang w:val="en-US"/>
-        </w:rPr>
-        <w:t>React use webpack for live</w:t>
-      </w:r>
+        <w:t>it</w:t>
+      </w:r>
+      <w:r>
+        <w:rPr>
+          <w:lang w:val="en-US"/>
+        </w:rPr>
+        <w:t xml:space="preserve"> is working in my site may it is changed but According to Teacher some </w:t>
+      </w:r>
+      <w:proofErr w:type="spellStart"/>
+      <w:r>
+        <w:rPr>
+          <w:lang w:val="en-US"/>
+        </w:rPr>
+        <w:t>js</w:t>
+      </w:r>
+      <w:proofErr w:type="spellEnd"/>
       <w:r>
         <w:rPr>
           <w:lang w:val="en-US"/>
         </w:rPr>
         <w:t xml:space="preserve"> </w:t>
       </w:r>
-      <w:r>
-        <w:rPr>
-          <w:lang w:val="en-US"/>
-        </w:rPr>
-        <w:t xml:space="preserve">server </w:t>
-      </w:r>
-    </w:p>
-    <w:p>
-      <w:pPr>
-        <w:rPr>
-          <w:lang w:val="en-US"/>
-        </w:rPr>
-      </w:pPr>
-      <w:r>
-        <w:rPr>
-          <w:lang w:val="en-US"/>
-        </w:rPr>
-        <w:t>And use babel for compilation of component to js</w:t>
-      </w:r>
-    </w:p>
-    <w:p>
-      <w:pPr>
-        <w:rPr>
-          <w:lang w:val="en-US"/>
-        </w:rPr>
-      </w:pPr>
-      <w:r>
-        <w:rPr>
-          <w:lang w:val="en-US"/>
-        </w:rPr>
-        <w:t xml:space="preserve">Will research about Prop type and require prop types later </w:t>
-      </w:r>
-    </w:p>
-    <w:p>
-      <w:pPr>
-        <w:rPr>
-          <w:lang w:val="en-US"/>
-        </w:rPr>
-      </w:pPr>
-      <w:r>
-        <w:rPr>
-          <w:lang w:val="en-US"/>
-        </w:rPr>
-        <w:t xml:space="preserve">$0 in the </w:t>
-      </w:r>
-      <w:r>
-        <w:rPr>
-          <w:lang w:val="en-US"/>
-        </w:rPr>
-        <w:t>browser</w:t>
-      </w:r>
-      <w:r>
-        <w:rPr>
-          <w:lang w:val="en-US"/>
-        </w:rPr>
-        <w:t xml:space="preserve"> is used to access elements </w:t>
-      </w:r>
-      <w:r>
-        <w:rPr>
-          <w:lang w:val="en-US"/>
-        </w:rPr>
-        <w:t>that is selected in the inspector inside the console.</w:t>
-      </w:r>
-    </w:p>
-    <w:p>
-      <w:pPr>
-        <w:rPr>
-          <w:b/>
-          <w:bCs/>
-          <w:lang w:val="en-US"/>
-        </w:rPr>
-      </w:pPr>
-      <w:r>
-        <w:rPr>
-          <w:b/>
-          <w:bCs/>
-          <w:lang w:val="en-US"/>
-        </w:rPr>
-        <w:t xml:space="preserve">Font size =&gt; page </w:t>
-      </w:r>
-      <w:proofErr w:type="gramStart"/>
-      <w:r>
-        <w:rPr>
-          <w:b/>
-          <w:bCs/>
-          <w:lang w:val="en-US"/>
-        </w:rPr>
-        <w:t>Specific(</w:t>
-      </w:r>
-      <w:proofErr w:type="gramEnd"/>
-      <w:r>
-        <w:rPr>
-          <w:b/>
-          <w:bCs/>
-          <w:lang w:val="en-US"/>
-        </w:rPr>
-        <w:t>who knows)</w:t>
-      </w:r>
-    </w:p>
-    <w:p>
-      <w:pPr>
-        <w:rPr>
-          <w:b/>
-          <w:bCs/>
-          <w:lang w:val="en-US"/>
-        </w:rPr>
-      </w:pPr>
-      <w:r>
-        <w:rPr>
-          <w:b/>
-          <w:bCs/>
-          <w:lang w:val="en-US"/>
-        </w:rPr>
-        <w:t>${} =&gt; template lateral</w:t>
-      </w:r>
-    </w:p>
-    <w:p>
-      <w:pPr>
-        <w:rPr>
-          <w:lang w:val="en-US"/>
-        </w:rPr>
-      </w:pPr>
-      <w:r>
-        <w:rPr>
-          <w:lang w:val="en-US"/>
-        </w:rPr>
-        <w:t xml:space="preserve">Use </w:t>
-      </w:r>
-      <w:r>
-        <w:rPr>
-          <w:b/>
-          <w:bCs/>
-          <w:lang w:val="en-US"/>
-        </w:rPr>
-        <w:t>text-light</w:t>
-      </w:r>
-      <w:r>
-        <w:rPr>
-          <w:lang w:val="en-US"/>
-        </w:rPr>
-        <w:t xml:space="preserve"> class to make text white in Bootstrap</w:t>
-      </w:r>
-    </w:p>
-    <w:p>
-      <w:pPr>
-        <w:rPr>
-          <w:lang w:val="en-US"/>
-        </w:rPr>
-      </w:pPr>
-      <w:r>
-        <w:rPr>
-          <w:lang w:val="en-US"/>
-        </w:rPr>
-        <w:t>In react we use {} when we want to write js in between the tags.</w:t>
-      </w:r>
-    </w:p>
-    <w:p>
-      <w:pPr>
-        <w:rPr>
-          <w:lang w:val="en-US"/>
-        </w:rPr>
-      </w:pPr>
-      <w:r>
-        <w:rPr>
-          <w:lang w:val="en-US"/>
-        </w:rPr>
-        <w:t xml:space="preserve">To make the hosting of static websites in git easy we use package </w:t>
-      </w:r>
-      <w:proofErr w:type="spellStart"/>
-      <w:r>
-        <w:rPr>
-          <w:lang w:val="en-US"/>
-        </w:rPr>
-        <w:t>gh</w:t>
-      </w:r>
-      <w:proofErr w:type="spellEnd"/>
-      <w:r>
-        <w:rPr>
-          <w:lang w:val="en-US"/>
-        </w:rPr>
-        <w:t>-pages</w:t>
-      </w:r>
-      <w:r>
-        <w:rPr>
-          <w:lang w:val="en-US"/>
-        </w:rPr>
-        <w:t xml:space="preserve"> </w:t>
-      </w:r>
-    </w:p>
-    <w:p>
-      <w:pPr>
-        <w:rPr>
-          <w:lang w:val="en-US"/>
-        </w:rPr>
-      </w:pPr>
-      <w:r>
-        <w:rPr>
-          <w:lang w:val="en-US"/>
-        </w:rPr>
-        <w:t xml:space="preserve">When a website Layout got shifted because of above layout shift </w:t>
-      </w:r>
-      <w:r>
-        <w:rPr>
-          <w:lang w:val="en-US"/>
-        </w:rPr>
-        <w:t>then it is cumulative layout shift. Avoid it for good SEO.</w:t>
-      </w:r>
-    </w:p>
-    <w:p>
-      <w:pPr>
-        <w:rPr>
-          <w:lang w:val="en-US"/>
-        </w:rPr>
-      </w:pPr>
-      <w:r>
-        <w:rPr>
-          <w:lang w:val="en-US"/>
-        </w:rPr>
-        <w:t xml:space="preserve">Copy may not work in http requested website (I don’t </w:t>
-      </w:r>
-      <w:proofErr w:type="spellStart"/>
-      <w:r>
-        <w:rPr>
-          <w:lang w:val="en-US"/>
-        </w:rPr>
-        <w:t>now</w:t>
-      </w:r>
-      <w:proofErr w:type="spellEnd"/>
-      <w:r>
-        <w:rPr>
-          <w:lang w:val="en-US"/>
-        </w:rPr>
-        <w:t xml:space="preserve"> why</w:t>
-      </w:r>
-      <w:r>
-        <w:rPr>
-          <w:lang w:val="en-US"/>
-        </w:rPr>
-        <w:t xml:space="preserve"> </w:t>
-      </w:r>
-      <w:r>
-        <w:rPr>
-          <w:lang w:val="en-US"/>
-        </w:rPr>
-        <w:t>it</w:t>
-      </w:r>
-      <w:r>
-        <w:rPr>
-          <w:lang w:val="en-US"/>
-        </w:rPr>
-        <w:t xml:space="preserve"> is working in my site may it is changed but According to Teacher some </w:t>
-      </w:r>
-      <w:proofErr w:type="spellStart"/>
-      <w:r>
-        <w:rPr>
-          <w:lang w:val="en-US"/>
-        </w:rPr>
-        <w:t>js</w:t>
-      </w:r>
-      <w:proofErr w:type="spellEnd"/>
-      <w:r>
-        <w:rPr>
-          <w:lang w:val="en-US"/>
-        </w:rPr>
-        <w:t xml:space="preserve"> </w:t>
-      </w:r>
       <w:proofErr w:type="spellStart"/>
       <w:r>
         <w:rPr>
@@ -814,63 +756,41 @@
           <w:color w:val="EE0000"/>
         </w:rPr>
       </w:pPr>
-      <w:proofErr w:type="gramStart"/>
       <w:r>
         <w:rPr>
           <w:b/>
           <w:bCs/>
           <w:color w:val="EE0000"/>
         </w:rPr>
-        <w:t>.accordion</w:t>
-      </w:r>
-      <w:proofErr w:type="gramEnd"/>
-      <w:r>
+        <w:t>.accordion-button::after{</w:t>
+      </w:r>
+    </w:p>
+    <w:p>
+      <w:pPr>
         <w:rPr>
           <w:b/>
           <w:bCs/>
           <w:color w:val="EE0000"/>
         </w:rPr>
-        <w:t>-</w:t>
-      </w:r>
-      <w:proofErr w:type="gramStart"/>
+      </w:pPr>
       <w:r>
         <w:rPr>
           <w:b/>
           <w:bCs/>
           <w:color w:val="EE0000"/>
         </w:rPr>
-        <w:t>button::after{</w:t>
-      </w:r>
-      <w:proofErr w:type="gramEnd"/>
-    </w:p>
-    <w:p>
-      <w:pPr>
+        <w:t xml:space="preserve">  </w:t>
+      </w:r>
+      <w:proofErr w:type="spellStart"/>
+      <w:r>
         <w:rPr>
           <w:b/>
           <w:bCs/>
           <w:color w:val="EE0000"/>
         </w:rPr>
-      </w:pPr>
-      <w:r>
-        <w:rPr>
-          <w:b/>
-          <w:bCs/>
-          <w:color w:val="EE0000"/>
-        </w:rPr>
-        <w:t xml:space="preserve">  </w:t>
-      </w:r>
-      <w:proofErr w:type="spellStart"/>
-      <w:proofErr w:type="gramStart"/>
-      <w:r>
-        <w:rPr>
-          <w:b/>
-          <w:bCs/>
-          <w:color w:val="EE0000"/>
-        </w:rPr>
         <w:t>filter:invert</w:t>
       </w:r>
       <w:proofErr w:type="spellEnd"/>
-      <w:proofErr w:type="gramEnd"/>
       <w:r>
         <w:rPr>
           <w:b/>
@@ -1037,18 +957,10 @@
         </w:r>
       </w:hyperlink>
       <w:r>
-        <w:t xml:space="preserve"> flow rate. Used to minimise congestion. Also known as bandwidth </w:t>
-      </w:r>
-      <w:proofErr w:type="gramStart"/>
-      <w:r>
-        <w:t>throttling.</w:t>
-      </w:r>
-      <w:r>
-        <w:t>(</w:t>
-      </w:r>
-      <w:proofErr w:type="gramEnd"/>
-      <w:r>
-        <w:t>who knows)</w:t>
+        <w:t> flow rate. Used to minimise congestion. Also known as bandwidth throttling.</w:t>
+      </w:r>
+      <w:r>
+        <w:t>(who knows)</w:t>
       </w:r>
     </w:p>
     <w:p>
@@ -1103,27 +1015,7 @@
           <w:color w:val="EE0000"/>
           <w:lang w:val="en-US"/>
         </w:rPr>
-        <w:t xml:space="preserve">same component with different props is being </w:t>
-      </w:r>
-      <w:proofErr w:type="gramStart"/>
-      <w:r>
-        <w:rPr>
-          <w:b/>
-          <w:bCs/>
-          <w:color w:val="EE0000"/>
-          <w:lang w:val="en-US"/>
-        </w:rPr>
-        <w:t>route</w:t>
-      </w:r>
-      <w:proofErr w:type="gramEnd"/>
-      <w:r>
-        <w:rPr>
-          <w:b/>
-          <w:bCs/>
-          <w:color w:val="EE0000"/>
-          <w:lang w:val="en-US"/>
-        </w:rPr>
-        <w:t xml:space="preserve"> then you need to give each component a key to uniquely identify that component</w:t>
+        <w:t>same component with different props is being route then you need to give each component a key to uniquely identify that component</w:t>
       </w:r>
       <w:r>
         <w:rPr>
@@ -1481,15 +1373,7 @@
       </w:r>
       <w:proofErr w:type="spellEnd"/>
       <w:r>
-        <w:t xml:space="preserve"> text and use multiple </w:t>
-      </w:r>
-      <w:proofErr w:type="gramStart"/>
-      <w:r>
-        <w:t>cursor</w:t>
-      </w:r>
-      <w:proofErr w:type="gramEnd"/>
-      <w:r>
-        <w:t xml:space="preserve"> </w:t>
+        <w:t xml:space="preserve"> text and use multiple cursor </w:t>
       </w:r>
       <w:r>
         <w:t xml:space="preserve">and its shortcut key is </w:t>
@@ -1515,22 +1399,14 @@
         <w:t>We can store a local data</w:t>
       </w:r>
       <w:r>
-        <w:t xml:space="preserve"> in our react app </w:t>
-      </w:r>
-      <w:proofErr w:type="gramStart"/>
-      <w:r>
-        <w:t xml:space="preserve">in </w:t>
+        <w:t xml:space="preserve"> in our react app in </w:t>
       </w:r>
       <w:r>
         <w:t>.</w:t>
       </w:r>
       <w:proofErr w:type="spellStart"/>
       <w:r>
-        <w:t>env</w:t>
-      </w:r>
-      <w:proofErr w:type="gramEnd"/>
-      <w:r>
-        <w:t>.local</w:t>
+        <w:t>env.local</w:t>
       </w:r>
       <w:proofErr w:type="spellEnd"/>
       <w:r>
@@ -1550,23 +1426,7 @@
     </w:p>
     <w:p>
       <w:r>
-        <w:t xml:space="preserve">The environment variable start </w:t>
-      </w:r>
-      <w:proofErr w:type="gramStart"/>
-      <w:r>
-        <w:t>with  START</w:t>
-      </w:r>
-      <w:proofErr w:type="gramEnd"/>
-      <w:r>
-        <w:t xml:space="preserve">_APP you can get access to it in </w:t>
-      </w:r>
-      <w:proofErr w:type="gramStart"/>
-      <w:r>
-        <w:t>your</w:t>
-      </w:r>
-      <w:proofErr w:type="gramEnd"/>
-      <w:r>
-        <w:t xml:space="preserve"> react application</w:t>
+        <w:t>The environment variable start with  START_APP you can get access to it in your react application</w:t>
       </w:r>
     </w:p>
     <w:p>
@@ -1632,23 +1492,7 @@
     </w:p>
     <w:p>
       <w:r>
-        <w:t xml:space="preserve">You can make Hybrid React app including some files of </w:t>
-      </w:r>
-      <w:proofErr w:type="gramStart"/>
-      <w:r>
-        <w:t>class based</w:t>
-      </w:r>
-      <w:proofErr w:type="gramEnd"/>
-      <w:r>
-        <w:t xml:space="preserve"> component and some files of </w:t>
-      </w:r>
-      <w:proofErr w:type="gramStart"/>
-      <w:r>
-        <w:t>function based</w:t>
-      </w:r>
-      <w:proofErr w:type="gramEnd"/>
-      <w:r>
-        <w:t xml:space="preserve"> component. </w:t>
+        <w:t xml:space="preserve">You can make Hybrid React app including some files of class based component and some files of function based component. </w:t>
       </w:r>
     </w:p>
     <w:p>
@@ -1905,23 +1749,7 @@
           <w:b/>
           <w:bCs/>
         </w:rPr>
-        <w:t xml:space="preserve">what is ES6 </w:t>
-      </w:r>
-      <w:proofErr w:type="gramStart"/>
-      <w:r>
-        <w:rPr>
-          <w:b/>
-          <w:bCs/>
-        </w:rPr>
-        <w:t>modules(</w:t>
-      </w:r>
-      <w:proofErr w:type="gramEnd"/>
-      <w:r>
-        <w:rPr>
-          <w:b/>
-          <w:bCs/>
-        </w:rPr>
-        <w:t>simples and short)</w:t>
+        <w:t>what is ES6 modules(simples and short)</w:t>
       </w:r>
     </w:p>
     <w:p>
@@ -2032,23 +1860,13 @@
       </w:r>
       <w:proofErr w:type="spellEnd"/>
       <w:r>
-        <w:t xml:space="preserve"> modules are an older JavaScript module system mainly used in Node.js for server-side development. They use </w:t>
-      </w:r>
-      <w:proofErr w:type="gramStart"/>
-      <w:r>
-        <w:t>require(</w:t>
-      </w:r>
-      <w:proofErr w:type="gramEnd"/>
-      <w:r>
-        <w:t xml:space="preserve">) to import modules and </w:t>
-      </w:r>
-      <w:proofErr w:type="spellStart"/>
-      <w:proofErr w:type="gramStart"/>
+        <w:t xml:space="preserve"> modules are an older JavaScript module system mainly used in Node.js for server-side development. They use require() to import modules and </w:t>
+      </w:r>
+      <w:proofErr w:type="spellStart"/>
       <w:r>
         <w:t>module.exports</w:t>
       </w:r>
       <w:proofErr w:type="spellEnd"/>
-      <w:proofErr w:type="gramEnd"/>
       <w:r>
         <w:t xml:space="preserve"> to export functions, objects, or values. The loading is synchronous, meaning code execution waits for the module to load.</w:t>
       </w:r>
@@ -2096,15 +1914,7 @@
         </w:numPr>
       </w:pPr>
       <w:r>
-        <w:t xml:space="preserve">Use </w:t>
-      </w:r>
-      <w:proofErr w:type="gramStart"/>
-      <w:r>
-        <w:t>require(</w:t>
-      </w:r>
-      <w:proofErr w:type="gramEnd"/>
-      <w:r>
-        <w:t>) to import modules.</w:t>
+        <w:t>Use require() to import modules.</w:t>
       </w:r>
     </w:p>
     <w:p>
@@ -2118,12 +1928,10 @@
         <w:t xml:space="preserve">Use </w:t>
       </w:r>
       <w:proofErr w:type="spellStart"/>
-      <w:proofErr w:type="gramStart"/>
       <w:r>
         <w:t>module.exports</w:t>
       </w:r>
       <w:proofErr w:type="spellEnd"/>
-      <w:proofErr w:type="gramEnd"/>
       <w:r>
         <w:t xml:space="preserve"> to export from a module.</w:t>
       </w:r>
@@ -2224,36 +2032,12 @@
           <w:b/>
           <w:bCs/>
         </w:rPr>
-        <w:t xml:space="preserve">Our </w:t>
-      </w:r>
-      <w:proofErr w:type="gramStart"/>
-      <w:r>
-        <w:rPr>
-          <w:b/>
-          <w:bCs/>
-        </w:rPr>
-        <w:t>model</w:t>
-      </w:r>
-      <w:proofErr w:type="gramEnd"/>
-      <w:r>
-        <w:rPr>
-          <w:b/>
-          <w:bCs/>
-        </w:rPr>
-        <w:t xml:space="preserve"> name start with capital first letter.</w:t>
-      </w:r>
-    </w:p>
-    <w:p>
-      <w:r>
-        <w:t xml:space="preserve">So here is the mongoose drill first we make a </w:t>
-      </w:r>
-      <w:proofErr w:type="gramStart"/>
-      <w:r>
-        <w:t>schema by Schema</w:t>
-      </w:r>
-      <w:proofErr w:type="gramEnd"/>
-      <w:r>
-        <w:t xml:space="preserve"> class</w:t>
+        <w:t>Our model name start with capital first letter.</w:t>
+      </w:r>
+    </w:p>
+    <w:p>
+      <w:r>
+        <w:t>So here is the mongoose drill first we make a schema by Schema class</w:t>
       </w:r>
     </w:p>
     <w:p>
@@ -2271,13 +2055,8 @@
       <w:r>
         <w:t xml:space="preserve"> files are inside the </w:t>
       </w:r>
-      <w:proofErr w:type="gramStart"/>
-      <w:r>
-        <w:t>models</w:t>
-      </w:r>
-      <w:proofErr w:type="gramEnd"/>
-      <w:r>
-        <w:t xml:space="preserve"> folder (who knows)</w:t>
+      <w:r>
+        <w:t>models folder (who knows)</w:t>
       </w:r>
     </w:p>
     <w:p>
@@ -2288,12 +2067,10 @@
         <w:t xml:space="preserve"> By </w:t>
       </w:r>
       <w:proofErr w:type="spellStart"/>
-      <w:proofErr w:type="gramStart"/>
       <w:r>
         <w:t>mongoose.model</w:t>
       </w:r>
       <w:proofErr w:type="spellEnd"/>
-      <w:proofErr w:type="gramEnd"/>
     </w:p>
     <w:p>
       <w:r>
@@ -2310,15 +2087,7 @@
     </w:p>
     <w:p>
       <w:r>
-        <w:t xml:space="preserve">If we don’t send anything in response then the loading </w:t>
-      </w:r>
-      <w:proofErr w:type="gramStart"/>
-      <w:r>
-        <w:t>keep</w:t>
-      </w:r>
-      <w:proofErr w:type="gramEnd"/>
-      <w:r>
-        <w:t xml:space="preserve"> happening</w:t>
+        <w:t>If we don’t send anything in response then the loading keep happening</w:t>
       </w:r>
     </w:p>
     <w:p>
@@ -2407,39 +2176,23 @@
           <w:b/>
           <w:bCs/>
         </w:rPr>
+        <w:t xml:space="preserve"> text</w:t>
+      </w:r>
+      <w:r>
+        <w:rPr>
+          <w:b/>
+          <w:bCs/>
+        </w:rPr>
+        <w:t>(who knows)</w:t>
+      </w:r>
+    </w:p>
+    <w:p>
+      <w:r>
+        <w:t>We will use express validation package for validation purposes</w:t>
+      </w:r>
+      <w:r>
         <w:t xml:space="preserve"> </w:t>
       </w:r>
-      <w:proofErr w:type="gramStart"/>
-      <w:r>
-        <w:rPr>
-          <w:b/>
-          <w:bCs/>
-        </w:rPr>
-        <w:t>text</w:t>
-      </w:r>
-      <w:r>
-        <w:rPr>
-          <w:b/>
-          <w:bCs/>
-        </w:rPr>
-        <w:t>(</w:t>
-      </w:r>
-      <w:proofErr w:type="gramEnd"/>
-      <w:r>
-        <w:rPr>
-          <w:b/>
-          <w:bCs/>
-        </w:rPr>
-        <w:t>who knows)</w:t>
-      </w:r>
-    </w:p>
-    <w:p>
-      <w:r>
-        <w:t>We will use express validation package for validation purposes</w:t>
-      </w:r>
-      <w:r>
-        <w:t xml:space="preserve"> </w:t>
-      </w:r>
     </w:p>
     <w:p>
       <w:pPr>
@@ -2523,33 +2276,15 @@
           <w:bCs/>
           <w:color w:val="EE0000"/>
         </w:rPr>
-        <w:t xml:space="preserve">hing </w:t>
-      </w:r>
-      <w:proofErr w:type="gramStart"/>
+        <w:t>hing new</w:t>
+      </w:r>
       <w:r>
         <w:rPr>
           <w:b/>
           <w:bCs/>
           <w:color w:val="EE0000"/>
         </w:rPr>
-        <w:t>new</w:t>
-      </w:r>
-      <w:r>
-        <w:rPr>
-          <w:b/>
-          <w:bCs/>
-          <w:color w:val="EE0000"/>
-        </w:rPr>
-        <w:t>(</w:t>
-      </w:r>
-      <w:proofErr w:type="gramEnd"/>
-      <w:r>
-        <w:rPr>
-          <w:b/>
-          <w:bCs/>
-          <w:color w:val="EE0000"/>
-        </w:rPr>
-        <w:t>who knows))</w:t>
+        <w:t>(who knows))</w:t>
       </w:r>
     </w:p>
     <w:p>
@@ -2557,15 +2292,7 @@
         <w:t xml:space="preserve">React App usually runs on the </w:t>
       </w:r>
       <w:r>
-        <w:t xml:space="preserve">3000 </w:t>
-      </w:r>
-      <w:proofErr w:type="gramStart"/>
-      <w:r>
-        <w:t>port</w:t>
-      </w:r>
-      <w:proofErr w:type="gramEnd"/>
-      <w:r>
-        <w:t xml:space="preserve"> </w:t>
+        <w:t xml:space="preserve">3000 port </w:t>
       </w:r>
     </w:p>
     <w:p>
@@ -2650,26 +2377,16 @@
           <w:bCs/>
           <w:color w:val="EE0000"/>
         </w:rPr>
-        <w:t xml:space="preserve">According to teacher when an error </w:t>
-      </w:r>
-      <w:proofErr w:type="gramStart"/>
+        <w:t>According to teacher when an error occu</w:t>
+      </w:r>
       <w:r>
         <w:rPr>
           <w:b/>
           <w:bCs/>
           <w:color w:val="EE0000"/>
         </w:rPr>
-        <w:t>occu</w:t>
-      </w:r>
-      <w:r>
-        <w:rPr>
-          <w:b/>
-          <w:bCs/>
-          <w:color w:val="EE0000"/>
-        </w:rPr>
         <w:t>r</w:t>
       </w:r>
-      <w:proofErr w:type="gramEnd"/>
       <w:r>
         <w:rPr>
           <w:b/>
@@ -2865,15 +2582,7 @@
       </w:r>
       <w:proofErr w:type="spellEnd"/>
       <w:r>
-        <w:t xml:space="preserve"> another thing that is Pepper that is </w:t>
-      </w:r>
-      <w:proofErr w:type="gramStart"/>
-      <w:r>
-        <w:t>hardcoded  in</w:t>
-      </w:r>
-      <w:proofErr w:type="gramEnd"/>
-      <w:r>
-        <w:t xml:space="preserve"> backend and </w:t>
+        <w:t xml:space="preserve"> another thing that is Pepper that is hardcoded  in backend and </w:t>
       </w:r>
       <w:proofErr w:type="spellStart"/>
       <w:r>
@@ -2886,15 +2595,7 @@
     </w:p>
     <w:p>
       <w:r>
-        <w:t xml:space="preserve">There are two types of </w:t>
-      </w:r>
-      <w:proofErr w:type="gramStart"/>
-      <w:r>
-        <w:t>token</w:t>
-      </w:r>
-      <w:proofErr w:type="gramEnd"/>
-      <w:r>
-        <w:t xml:space="preserve"> that is generated when a user is logged in that is Session Token and JSON Web Token</w:t>
+        <w:t>There are two types of token that is generated when a user is logged in that is Session Token and JSON Web Token</w:t>
       </w:r>
       <w:r>
         <w:t xml:space="preserve">. </w:t>
@@ -2902,18 +2603,10 @@
     </w:p>
     <w:p>
       <w:r>
-        <w:t xml:space="preserve">We will use </w:t>
-      </w:r>
-      <w:proofErr w:type="gramStart"/>
-      <w:r>
-        <w:t>JWT</w:t>
-      </w:r>
-      <w:r>
-        <w:t>(</w:t>
-      </w:r>
-      <w:proofErr w:type="gramEnd"/>
-      <w:r>
-        <w:t>JSON Web Token)</w:t>
+        <w:t>We will use JWT</w:t>
+      </w:r>
+      <w:r>
+        <w:t>(JSON Web Token)</w:t>
       </w:r>
       <w:r>
         <w:t xml:space="preserve"> token </w:t>
@@ -2950,7 +2643,6 @@
           <w:bCs/>
         </w:rPr>
       </w:pPr>
-      <w:proofErr w:type="gramStart"/>
       <w:r>
         <w:rPr>
           <w:b/>
@@ -2958,7 +2650,6 @@
         </w:rPr>
         <w:t>Note:-</w:t>
       </w:r>
-      <w:proofErr w:type="gramEnd"/>
     </w:p>
     <w:p>
       <w:pPr>
@@ -3014,13 +2705,8 @@
     </w:p>
     <w:p>
       <w:r>
-        <w:t xml:space="preserve">And by query </w:t>
-      </w:r>
-      <w:proofErr w:type="gramStart"/>
-      <w:r>
-        <w:t>in ?</w:t>
-      </w:r>
-      <w:proofErr w:type="gramEnd"/>
+        <w:t>And by query in ?</w:t>
+      </w:r>
     </w:p>
     <w:p>
       <w:r>
@@ -3058,18 +2744,10 @@
         <w:t>It is better for SEO</w:t>
       </w:r>
       <w:r>
-        <w:t xml:space="preserve"> and many </w:t>
-      </w:r>
-      <w:proofErr w:type="gramStart"/>
-      <w:r>
-        <w:t xml:space="preserve">things </w:t>
-      </w:r>
-      <w:r>
-        <w:t xml:space="preserve"> (</w:t>
-      </w:r>
-      <w:proofErr w:type="gramEnd"/>
-      <w:r>
-        <w:t>Ac</w:t>
+        <w:t xml:space="preserve"> and many things </w:t>
+      </w:r>
+      <w:r>
+        <w:t xml:space="preserve"> (Ac</w:t>
       </w:r>
       <w:r>
         <w:t>c</w:t>
@@ -3221,37 +2899,13 @@
     </w:p>
     <w:p>
       <w:r>
-        <w:t xml:space="preserve">If a component </w:t>
-      </w:r>
-      <w:proofErr w:type="gramStart"/>
-      <w:r>
-        <w:t>need</w:t>
-      </w:r>
-      <w:proofErr w:type="gramEnd"/>
-      <w:r>
-        <w:t xml:space="preserve"> something then he </w:t>
-      </w:r>
-      <w:proofErr w:type="gramStart"/>
-      <w:r>
-        <w:t>need</w:t>
-      </w:r>
-      <w:proofErr w:type="gramEnd"/>
-      <w:r>
-        <w:t xml:space="preserve"> to contact </w:t>
+        <w:t xml:space="preserve">If a component need something then he need to contact </w:t>
       </w:r>
       <w:r>
         <w:t>the context</w:t>
       </w:r>
       <w:r>
-        <w:t xml:space="preserve"> or context </w:t>
-      </w:r>
-      <w:proofErr w:type="gramStart"/>
-      <w:r>
-        <w:t>API(</w:t>
-      </w:r>
-      <w:proofErr w:type="gramEnd"/>
-      <w:r>
-        <w:t>who knows)</w:t>
+        <w:t xml:space="preserve"> or context API(who knows)</w:t>
       </w:r>
       <w:r>
         <w:t>.</w:t>
@@ -3295,15 +2949,7 @@
         <w:t xml:space="preserve">To know that location </w:t>
       </w:r>
       <w:r>
-        <w:t xml:space="preserve">you are in </w:t>
-      </w:r>
-      <w:proofErr w:type="gramStart"/>
-      <w:r>
-        <w:t>your</w:t>
-      </w:r>
-      <w:proofErr w:type="gramEnd"/>
-      <w:r>
-        <w:t xml:space="preserve"> react app </w:t>
+        <w:t xml:space="preserve">you are in your react app </w:t>
       </w:r>
       <w:r>
         <w:t xml:space="preserve">we </w:t>
@@ -3457,15 +3103,7 @@
     </w:p>
     <w:p>
       <w:r>
-        <w:t xml:space="preserve">Before hitting </w:t>
-      </w:r>
-      <w:proofErr w:type="gramStart"/>
-      <w:r>
-        <w:t>end</w:t>
-      </w:r>
-      <w:proofErr w:type="gramEnd"/>
-      <w:r>
-        <w:t xml:space="preserve"> point and doing </w:t>
+        <w:t xml:space="preserve">Before hitting end point and doing </w:t>
       </w:r>
       <w:r>
         <w:t>CRUD</w:t>
@@ -3554,7 +3192,6 @@
         </w:rPr>
         <w:t xml:space="preserve">an </w:t>
       </w:r>
-      <w:proofErr w:type="gramStart"/>
       <w:r>
         <w:rPr>
           <w:lang w:val="en-US"/>
@@ -3565,14 +3202,7 @@
         <w:rPr>
           <w:lang w:val="en-US"/>
         </w:rPr>
-        <w:t>.(</w:t>
-      </w:r>
-      <w:proofErr w:type="gramEnd"/>
-      <w:r>
-        <w:rPr>
-          <w:lang w:val="en-US"/>
-        </w:rPr>
-        <w:t>similar to it)</w:t>
+        <w:t>.(similar to it)</w:t>
       </w:r>
       <w:r>
         <w:rPr>
@@ -3595,6 +3225,7 @@
       </w:r>
       <w:r>
         <w:rPr>
+          <w:noProof/>
           <w:lang w:val="en-US"/>
         </w:rPr>
         <w:drawing>
@@ -3644,29 +3275,93 @@
         <w:rPr>
           <w:lang w:val="en-US"/>
         </w:rPr>
-        <w:t xml:space="preserve">This </w:t>
-      </w:r>
-      <w:proofErr w:type="gramStart"/>
-      <w:r>
-        <w:rPr>
-          <w:lang w:val="en-US"/>
-        </w:rPr>
-        <w:t>prevent</w:t>
-      </w:r>
-      <w:proofErr w:type="gramEnd"/>
-      <w:r>
-        <w:rPr>
-          <w:lang w:val="en-US"/>
-        </w:rPr>
-        <w:t xml:space="preserve"> the default behavior of form submission.</w:t>
-      </w:r>
-    </w:p>
-    <w:p>
-      <w:pPr>
-        <w:rPr>
-          <w:lang w:val="en-US"/>
-        </w:rPr>
-      </w:pPr>
+        <w:t>This prevent the default behavior of form submission.</w:t>
+      </w:r>
+    </w:p>
+    <w:p>
+      <w:pPr>
+        <w:rPr>
+          <w:lang w:val="en-US"/>
+        </w:rPr>
+      </w:pPr>
+      <w:r>
+        <w:rPr>
+          <w:lang w:val="en-US"/>
+        </w:rPr>
+        <w:t xml:space="preserve">There are ways to highlight </w:t>
+      </w:r>
+      <w:r>
+        <w:rPr>
+          <w:lang w:val="en-US"/>
+        </w:rPr>
+        <w:t>page</w:t>
+      </w:r>
+      <w:r>
+        <w:rPr>
+          <w:lang w:val="en-US"/>
+        </w:rPr>
+        <w:t xml:space="preserve"> title in nav bar</w:t>
+      </w:r>
+      <w:r>
+        <w:rPr>
+          <w:lang w:val="en-US"/>
+        </w:rPr>
+        <w:t xml:space="preserve"> we are in by React</w:t>
+      </w:r>
+      <w:r>
+        <w:rPr>
+          <w:lang w:val="en-US"/>
+        </w:rPr>
+        <w:t xml:space="preserve"> Router </w:t>
+      </w:r>
+      <w:r>
+        <w:rPr>
+          <w:lang w:val="en-US"/>
+        </w:rPr>
+        <w:t>D</w:t>
+      </w:r>
+      <w:r>
+        <w:rPr>
+          <w:lang w:val="en-US"/>
+        </w:rPr>
+        <w:t>OM package</w:t>
+      </w:r>
+      <w:r>
+        <w:rPr>
+          <w:lang w:val="en-US"/>
+        </w:rPr>
+        <w:t>((According to Teacher)</w:t>
+      </w:r>
+      <w:r>
+        <w:rPr>
+          <w:lang w:val="en-US"/>
+        </w:rPr>
+        <w:t>(</w:t>
+      </w:r>
+      <w:r>
+        <w:rPr>
+          <w:lang w:val="en-US"/>
+        </w:rPr>
+        <w:t>Who knows</w:t>
+      </w:r>
+      <w:r>
+        <w:rPr>
+          <w:lang w:val="en-US"/>
+        </w:rPr>
+        <w:t>)</w:t>
+      </w:r>
+      <w:r>
+        <w:rPr>
+          <w:lang w:val="en-US"/>
+        </w:rPr>
+        <w:t>)</w:t>
+      </w:r>
+      <w:r>
+        <w:rPr>
+          <w:lang w:val="en-US"/>
+        </w:rPr>
+        <w:t xml:space="preserve"> </w:t>
+      </w:r>
     </w:p>
     <w:sectPr>
       <w:pgSz w:w="11906" w:h="16838"/>

</xml_diff>

<commit_message>
Lesson 65 Adding 'fetch notes' functionality to iNotebook
</commit_message>
<xml_diff>
--- a/Notes.docx
+++ b/Notes.docx
@@ -40,6 +40,7 @@
           <w:lang w:val="en-US"/>
         </w:rPr>
       </w:pPr>
+      <w:proofErr w:type="gramStart"/>
       <w:r>
         <w:rPr>
           <w:lang w:val="en-US"/>
@@ -60,6 +61,7 @@
         <w:t>substr</w:t>
       </w:r>
       <w:proofErr w:type="spellEnd"/>
+      <w:proofErr w:type="gramEnd"/>
       <w:r>
         <w:rPr>
           <w:lang w:val="en-US"/>
@@ -81,6 +83,7 @@
         <w:t xml:space="preserve">, </w:t>
       </w:r>
       <w:proofErr w:type="spellStart"/>
+      <w:proofErr w:type="gramStart"/>
       <w:r>
         <w:rPr>
           <w:lang w:val="en-US"/>
@@ -92,7 +95,14 @@
         <w:rPr>
           <w:lang w:val="en-US"/>
         </w:rPr>
-        <w:t xml:space="preserve"> , </w:t>
+        <w:t xml:space="preserve"> ,</w:t>
+      </w:r>
+      <w:proofErr w:type="gramEnd"/>
+      <w:r>
+        <w:rPr>
+          <w:lang w:val="en-US"/>
+        </w:rPr>
+        <w:t xml:space="preserve"> </w:t>
       </w:r>
       <w:proofErr w:type="spellStart"/>
       <w:r>
@@ -143,6 +153,7 @@
         </w:rPr>
       </w:pPr>
       <w:proofErr w:type="spellStart"/>
+      <w:proofErr w:type="gramStart"/>
       <w:r>
         <w:rPr>
           <w:lang w:val="en-US"/>
@@ -160,9 +171,17 @@
         <w:rPr>
           <w:lang w:val="en-US"/>
         </w:rPr>
-        <w:t xml:space="preserve">, </w:t>
-      </w:r>
-      <w:proofErr w:type="spellStart"/>
+        <w:t>,</w:t>
+      </w:r>
+      <w:proofErr w:type="gramEnd"/>
+      <w:r>
+        <w:rPr>
+          <w:lang w:val="en-US"/>
+        </w:rPr>
+        <w:t xml:space="preserve"> </w:t>
+      </w:r>
+      <w:proofErr w:type="spellStart"/>
+      <w:proofErr w:type="gramStart"/>
       <w:r>
         <w:rPr>
           <w:lang w:val="en-US"/>
@@ -174,7 +193,14 @@
         <w:rPr>
           <w:lang w:val="en-US"/>
         </w:rPr>
-        <w:t xml:space="preserve"> , value of </w:t>
+        <w:t xml:space="preserve"> ,</w:t>
+      </w:r>
+      <w:proofErr w:type="gramEnd"/>
+      <w:r>
+        <w:rPr>
+          <w:lang w:val="en-US"/>
+        </w:rPr>
+        <w:t xml:space="preserve"> value of </w:t>
       </w:r>
       <w:r>
         <w:rPr>
@@ -193,7 +219,21 @@
         <w:rPr>
           <w:lang w:val="en-US"/>
         </w:rPr>
-        <w:t>to switch to script mode we use “use strict” in the beginning of the code.</w:t>
+        <w:t xml:space="preserve">to switch to script </w:t>
+      </w:r>
+      <w:proofErr w:type="gramStart"/>
+      <w:r>
+        <w:rPr>
+          <w:lang w:val="en-US"/>
+        </w:rPr>
+        <w:t>mode</w:t>
+      </w:r>
+      <w:proofErr w:type="gramEnd"/>
+      <w:r>
+        <w:rPr>
+          <w:lang w:val="en-US"/>
+        </w:rPr>
+        <w:t xml:space="preserve"> we use “use strict” in the beginning of the code.</w:t>
       </w:r>
     </w:p>
     <w:p>
@@ -495,7 +535,25 @@
           <w:bCs/>
           <w:lang w:val="en-US"/>
         </w:rPr>
-        <w:t>Font size =&gt; page Specific(who knows)</w:t>
+        <w:t xml:space="preserve">Font size =&gt; page </w:t>
+      </w:r>
+      <w:proofErr w:type="gramStart"/>
+      <w:r>
+        <w:rPr>
+          <w:b/>
+          <w:bCs/>
+          <w:lang w:val="en-US"/>
+        </w:rPr>
+        <w:t>Specific(</w:t>
+      </w:r>
+      <w:proofErr w:type="gramEnd"/>
+      <w:r>
+        <w:rPr>
+          <w:b/>
+          <w:bCs/>
+          <w:lang w:val="en-US"/>
+        </w:rPr>
+        <w:t>who knows)</w:t>
       </w:r>
     </w:p>
     <w:p>
@@ -756,32 +814,53 @@
           <w:color w:val="EE0000"/>
         </w:rPr>
       </w:pPr>
+      <w:proofErr w:type="gramStart"/>
       <w:r>
         <w:rPr>
           <w:b/>
           <w:bCs/>
           <w:color w:val="EE0000"/>
         </w:rPr>
-        <w:t>.accordion-button::after{</w:t>
-      </w:r>
-    </w:p>
-    <w:p>
-      <w:pPr>
+        <w:t>.accordion</w:t>
+      </w:r>
+      <w:proofErr w:type="gramEnd"/>
+      <w:r>
         <w:rPr>
           <w:b/>
           <w:bCs/>
           <w:color w:val="EE0000"/>
         </w:rPr>
-      </w:pPr>
+        <w:t>-</w:t>
+      </w:r>
+      <w:proofErr w:type="gramStart"/>
       <w:r>
         <w:rPr>
           <w:b/>
           <w:bCs/>
           <w:color w:val="EE0000"/>
         </w:rPr>
+        <w:t>button::after{</w:t>
+      </w:r>
+      <w:proofErr w:type="gramEnd"/>
+    </w:p>
+    <w:p>
+      <w:pPr>
+        <w:rPr>
+          <w:b/>
+          <w:bCs/>
+          <w:color w:val="EE0000"/>
+        </w:rPr>
+      </w:pPr>
+      <w:r>
+        <w:rPr>
+          <w:b/>
+          <w:bCs/>
+          <w:color w:val="EE0000"/>
+        </w:rPr>
         <w:t xml:space="preserve">  </w:t>
       </w:r>
       <w:proofErr w:type="spellStart"/>
+      <w:proofErr w:type="gramStart"/>
       <w:r>
         <w:rPr>
           <w:b/>
@@ -791,6 +870,7 @@
         <w:t>filter:invert</w:t>
       </w:r>
       <w:proofErr w:type="spellEnd"/>
+      <w:proofErr w:type="gramEnd"/>
       <w:r>
         <w:rPr>
           <w:b/>
@@ -957,10 +1037,18 @@
         </w:r>
       </w:hyperlink>
       <w:r>
-        <w:t> flow rate. Used to minimise congestion. Also known as bandwidth throttling.</w:t>
-      </w:r>
-      <w:r>
-        <w:t>(who knows)</w:t>
+        <w:t xml:space="preserve"> flow rate. Used to minimise congestion. Also known as bandwidth </w:t>
+      </w:r>
+      <w:proofErr w:type="gramStart"/>
+      <w:r>
+        <w:t>throttling.</w:t>
+      </w:r>
+      <w:r>
+        <w:t>(</w:t>
+      </w:r>
+      <w:proofErr w:type="gramEnd"/>
+      <w:r>
+        <w:t>who knows)</w:t>
       </w:r>
     </w:p>
     <w:p>
@@ -1015,7 +1103,27 @@
           <w:color w:val="EE0000"/>
           <w:lang w:val="en-US"/>
         </w:rPr>
-        <w:t>same component with different props is being route then you need to give each component a key to uniquely identify that component</w:t>
+        <w:t xml:space="preserve">same component with different props is being </w:t>
+      </w:r>
+      <w:proofErr w:type="gramStart"/>
+      <w:r>
+        <w:rPr>
+          <w:b/>
+          <w:bCs/>
+          <w:color w:val="EE0000"/>
+          <w:lang w:val="en-US"/>
+        </w:rPr>
+        <w:t>route</w:t>
+      </w:r>
+      <w:proofErr w:type="gramEnd"/>
+      <w:r>
+        <w:rPr>
+          <w:b/>
+          <w:bCs/>
+          <w:color w:val="EE0000"/>
+          <w:lang w:val="en-US"/>
+        </w:rPr>
+        <w:t xml:space="preserve"> then you need to give each component a key to uniquely identify that component</w:t>
       </w:r>
       <w:r>
         <w:rPr>
@@ -1373,7 +1481,15 @@
       </w:r>
       <w:proofErr w:type="spellEnd"/>
       <w:r>
-        <w:t xml:space="preserve"> text and use multiple cursor </w:t>
+        <w:t xml:space="preserve"> text and use multiple </w:t>
+      </w:r>
+      <w:proofErr w:type="gramStart"/>
+      <w:r>
+        <w:t>cursor</w:t>
+      </w:r>
+      <w:proofErr w:type="gramEnd"/>
+      <w:r>
+        <w:t xml:space="preserve"> </w:t>
       </w:r>
       <w:r>
         <w:t xml:space="preserve">and its shortcut key is </w:t>
@@ -1399,14 +1515,22 @@
         <w:t>We can store a local data</w:t>
       </w:r>
       <w:r>
-        <w:t xml:space="preserve"> in our react app in </w:t>
+        <w:t xml:space="preserve"> in our react app </w:t>
+      </w:r>
+      <w:proofErr w:type="gramStart"/>
+      <w:r>
+        <w:t xml:space="preserve">in </w:t>
       </w:r>
       <w:r>
         <w:t>.</w:t>
       </w:r>
       <w:proofErr w:type="spellStart"/>
       <w:r>
-        <w:t>env.local</w:t>
+        <w:t>env</w:t>
+      </w:r>
+      <w:proofErr w:type="gramEnd"/>
+      <w:r>
+        <w:t>.local</w:t>
       </w:r>
       <w:proofErr w:type="spellEnd"/>
       <w:r>
@@ -1426,7 +1550,23 @@
     </w:p>
     <w:p>
       <w:r>
-        <w:t>The environment variable start with  START_APP you can get access to it in your react application</w:t>
+        <w:t xml:space="preserve">The environment variable start </w:t>
+      </w:r>
+      <w:proofErr w:type="gramStart"/>
+      <w:r>
+        <w:t>with  START</w:t>
+      </w:r>
+      <w:proofErr w:type="gramEnd"/>
+      <w:r>
+        <w:t xml:space="preserve">_APP you can get access to it in </w:t>
+      </w:r>
+      <w:proofErr w:type="gramStart"/>
+      <w:r>
+        <w:t>your</w:t>
+      </w:r>
+      <w:proofErr w:type="gramEnd"/>
+      <w:r>
+        <w:t xml:space="preserve"> react application</w:t>
       </w:r>
     </w:p>
     <w:p>
@@ -1492,7 +1632,23 @@
     </w:p>
     <w:p>
       <w:r>
-        <w:t xml:space="preserve">You can make Hybrid React app including some files of class based component and some files of function based component. </w:t>
+        <w:t xml:space="preserve">You can make Hybrid React app including some files of </w:t>
+      </w:r>
+      <w:proofErr w:type="gramStart"/>
+      <w:r>
+        <w:t>class based</w:t>
+      </w:r>
+      <w:proofErr w:type="gramEnd"/>
+      <w:r>
+        <w:t xml:space="preserve"> component and some files of </w:t>
+      </w:r>
+      <w:proofErr w:type="gramStart"/>
+      <w:r>
+        <w:t>function based</w:t>
+      </w:r>
+      <w:proofErr w:type="gramEnd"/>
+      <w:r>
+        <w:t xml:space="preserve"> component. </w:t>
       </w:r>
     </w:p>
     <w:p>
@@ -1749,7 +1905,23 @@
           <w:b/>
           <w:bCs/>
         </w:rPr>
-        <w:t>what is ES6 modules(simples and short)</w:t>
+        <w:t xml:space="preserve">what is ES6 </w:t>
+      </w:r>
+      <w:proofErr w:type="gramStart"/>
+      <w:r>
+        <w:rPr>
+          <w:b/>
+          <w:bCs/>
+        </w:rPr>
+        <w:t>modules(</w:t>
+      </w:r>
+      <w:proofErr w:type="gramEnd"/>
+      <w:r>
+        <w:rPr>
+          <w:b/>
+          <w:bCs/>
+        </w:rPr>
+        <w:t>simples and short)</w:t>
       </w:r>
     </w:p>
     <w:p>
@@ -1860,13 +2032,23 @@
       </w:r>
       <w:proofErr w:type="spellEnd"/>
       <w:r>
-        <w:t xml:space="preserve"> modules are an older JavaScript module system mainly used in Node.js for server-side development. They use require() to import modules and </w:t>
-      </w:r>
-      <w:proofErr w:type="spellStart"/>
+        <w:t xml:space="preserve"> modules are an older JavaScript module system mainly used in Node.js for server-side development. They use </w:t>
+      </w:r>
+      <w:proofErr w:type="gramStart"/>
+      <w:r>
+        <w:t>require(</w:t>
+      </w:r>
+      <w:proofErr w:type="gramEnd"/>
+      <w:r>
+        <w:t xml:space="preserve">) to import modules and </w:t>
+      </w:r>
+      <w:proofErr w:type="spellStart"/>
+      <w:proofErr w:type="gramStart"/>
       <w:r>
         <w:t>module.exports</w:t>
       </w:r>
       <w:proofErr w:type="spellEnd"/>
+      <w:proofErr w:type="gramEnd"/>
       <w:r>
         <w:t xml:space="preserve"> to export functions, objects, or values. The loading is synchronous, meaning code execution waits for the module to load.</w:t>
       </w:r>
@@ -1914,7 +2096,15 @@
         </w:numPr>
       </w:pPr>
       <w:r>
-        <w:t>Use require() to import modules.</w:t>
+        <w:t xml:space="preserve">Use </w:t>
+      </w:r>
+      <w:proofErr w:type="gramStart"/>
+      <w:r>
+        <w:t>require(</w:t>
+      </w:r>
+      <w:proofErr w:type="gramEnd"/>
+      <w:r>
+        <w:t>) to import modules.</w:t>
       </w:r>
     </w:p>
     <w:p>
@@ -1928,10 +2118,12 @@
         <w:t xml:space="preserve">Use </w:t>
       </w:r>
       <w:proofErr w:type="spellStart"/>
+      <w:proofErr w:type="gramStart"/>
       <w:r>
         <w:t>module.exports</w:t>
       </w:r>
       <w:proofErr w:type="spellEnd"/>
+      <w:proofErr w:type="gramEnd"/>
       <w:r>
         <w:t xml:space="preserve"> to export from a module.</w:t>
       </w:r>
@@ -2032,12 +2224,36 @@
           <w:b/>
           <w:bCs/>
         </w:rPr>
-        <w:t>Our model name start with capital first letter.</w:t>
-      </w:r>
-    </w:p>
-    <w:p>
-      <w:r>
-        <w:t>So here is the mongoose drill first we make a schema by Schema class</w:t>
+        <w:t xml:space="preserve">Our </w:t>
+      </w:r>
+      <w:proofErr w:type="gramStart"/>
+      <w:r>
+        <w:rPr>
+          <w:b/>
+          <w:bCs/>
+        </w:rPr>
+        <w:t>model</w:t>
+      </w:r>
+      <w:proofErr w:type="gramEnd"/>
+      <w:r>
+        <w:rPr>
+          <w:b/>
+          <w:bCs/>
+        </w:rPr>
+        <w:t xml:space="preserve"> name start with capital first letter.</w:t>
+      </w:r>
+    </w:p>
+    <w:p>
+      <w:r>
+        <w:t xml:space="preserve">So here is the mongoose drill first we make a </w:t>
+      </w:r>
+      <w:proofErr w:type="gramStart"/>
+      <w:r>
+        <w:t>schema by Schema</w:t>
+      </w:r>
+      <w:proofErr w:type="gramEnd"/>
+      <w:r>
+        <w:t xml:space="preserve"> class</w:t>
       </w:r>
     </w:p>
     <w:p>
@@ -2055,8 +2271,13 @@
       <w:r>
         <w:t xml:space="preserve"> files are inside the </w:t>
       </w:r>
-      <w:r>
-        <w:t>models folder (who knows)</w:t>
+      <w:proofErr w:type="gramStart"/>
+      <w:r>
+        <w:t>models</w:t>
+      </w:r>
+      <w:proofErr w:type="gramEnd"/>
+      <w:r>
+        <w:t xml:space="preserve"> folder (who knows)</w:t>
       </w:r>
     </w:p>
     <w:p>
@@ -2067,10 +2288,12 @@
         <w:t xml:space="preserve"> By </w:t>
       </w:r>
       <w:proofErr w:type="spellStart"/>
+      <w:proofErr w:type="gramStart"/>
       <w:r>
         <w:t>mongoose.model</w:t>
       </w:r>
       <w:proofErr w:type="spellEnd"/>
+      <w:proofErr w:type="gramEnd"/>
     </w:p>
     <w:p>
       <w:r>
@@ -2087,7 +2310,15 @@
     </w:p>
     <w:p>
       <w:r>
-        <w:t>If we don’t send anything in response then the loading keep happening</w:t>
+        <w:t xml:space="preserve">If we don’t send anything in response then the loading </w:t>
+      </w:r>
+      <w:proofErr w:type="gramStart"/>
+      <w:r>
+        <w:t>keep</w:t>
+      </w:r>
+      <w:proofErr w:type="gramEnd"/>
+      <w:r>
+        <w:t xml:space="preserve"> happening</w:t>
       </w:r>
     </w:p>
     <w:p>
@@ -2176,14 +2407,30 @@
           <w:b/>
           <w:bCs/>
         </w:rPr>
-        <w:t xml:space="preserve"> text</w:t>
-      </w:r>
-      <w:r>
-        <w:rPr>
-          <w:b/>
-          <w:bCs/>
-        </w:rPr>
-        <w:t>(who knows)</w:t>
+        <w:t xml:space="preserve"> </w:t>
+      </w:r>
+      <w:proofErr w:type="gramStart"/>
+      <w:r>
+        <w:rPr>
+          <w:b/>
+          <w:bCs/>
+        </w:rPr>
+        <w:t>text</w:t>
+      </w:r>
+      <w:r>
+        <w:rPr>
+          <w:b/>
+          <w:bCs/>
+        </w:rPr>
+        <w:t>(</w:t>
+      </w:r>
+      <w:proofErr w:type="gramEnd"/>
+      <w:r>
+        <w:rPr>
+          <w:b/>
+          <w:bCs/>
+        </w:rPr>
+        <w:t>who knows)</w:t>
       </w:r>
     </w:p>
     <w:p>
@@ -2276,15 +2523,33 @@
           <w:bCs/>
           <w:color w:val="EE0000"/>
         </w:rPr>
-        <w:t>hing new</w:t>
-      </w:r>
+        <w:t xml:space="preserve">hing </w:t>
+      </w:r>
+      <w:proofErr w:type="gramStart"/>
       <w:r>
         <w:rPr>
           <w:b/>
           <w:bCs/>
           <w:color w:val="EE0000"/>
         </w:rPr>
-        <w:t>(who knows))</w:t>
+        <w:t>new</w:t>
+      </w:r>
+      <w:r>
+        <w:rPr>
+          <w:b/>
+          <w:bCs/>
+          <w:color w:val="EE0000"/>
+        </w:rPr>
+        <w:t>(</w:t>
+      </w:r>
+      <w:proofErr w:type="gramEnd"/>
+      <w:r>
+        <w:rPr>
+          <w:b/>
+          <w:bCs/>
+          <w:color w:val="EE0000"/>
+        </w:rPr>
+        <w:t>who knows))</w:t>
       </w:r>
     </w:p>
     <w:p>
@@ -2292,7 +2557,15 @@
         <w:t xml:space="preserve">React App usually runs on the </w:t>
       </w:r>
       <w:r>
-        <w:t xml:space="preserve">3000 port </w:t>
+        <w:t xml:space="preserve">3000 </w:t>
+      </w:r>
+      <w:proofErr w:type="gramStart"/>
+      <w:r>
+        <w:t>port</w:t>
+      </w:r>
+      <w:proofErr w:type="gramEnd"/>
+      <w:r>
+        <w:t xml:space="preserve"> </w:t>
       </w:r>
     </w:p>
     <w:p>
@@ -2377,16 +2650,26 @@
           <w:bCs/>
           <w:color w:val="EE0000"/>
         </w:rPr>
-        <w:t>According to teacher when an error occu</w:t>
-      </w:r>
+        <w:t xml:space="preserve">According to teacher when an error </w:t>
+      </w:r>
+      <w:proofErr w:type="gramStart"/>
       <w:r>
         <w:rPr>
           <w:b/>
           <w:bCs/>
           <w:color w:val="EE0000"/>
         </w:rPr>
+        <w:t>occu</w:t>
+      </w:r>
+      <w:r>
+        <w:rPr>
+          <w:b/>
+          <w:bCs/>
+          <w:color w:val="EE0000"/>
+        </w:rPr>
         <w:t>r</w:t>
       </w:r>
+      <w:proofErr w:type="gramEnd"/>
       <w:r>
         <w:rPr>
           <w:b/>
@@ -2582,7 +2865,15 @@
       </w:r>
       <w:proofErr w:type="spellEnd"/>
       <w:r>
-        <w:t xml:space="preserve"> another thing that is Pepper that is hardcoded  in backend and </w:t>
+        <w:t xml:space="preserve"> another thing that is Pepper that is </w:t>
+      </w:r>
+      <w:proofErr w:type="gramStart"/>
+      <w:r>
+        <w:t>hardcoded  in</w:t>
+      </w:r>
+      <w:proofErr w:type="gramEnd"/>
+      <w:r>
+        <w:t xml:space="preserve"> backend and </w:t>
       </w:r>
       <w:proofErr w:type="spellStart"/>
       <w:r>
@@ -2595,7 +2886,15 @@
     </w:p>
     <w:p>
       <w:r>
-        <w:t>There are two types of token that is generated when a user is logged in that is Session Token and JSON Web Token</w:t>
+        <w:t xml:space="preserve">There are two types of </w:t>
+      </w:r>
+      <w:proofErr w:type="gramStart"/>
+      <w:r>
+        <w:t>token</w:t>
+      </w:r>
+      <w:proofErr w:type="gramEnd"/>
+      <w:r>
+        <w:t xml:space="preserve"> that is generated when a user is logged in that is Session Token and JSON Web Token</w:t>
       </w:r>
       <w:r>
         <w:t xml:space="preserve">. </w:t>
@@ -2603,10 +2902,18 @@
     </w:p>
     <w:p>
       <w:r>
-        <w:t>We will use JWT</w:t>
-      </w:r>
-      <w:r>
-        <w:t>(JSON Web Token)</w:t>
+        <w:t xml:space="preserve">We will use </w:t>
+      </w:r>
+      <w:proofErr w:type="gramStart"/>
+      <w:r>
+        <w:t>JWT</w:t>
+      </w:r>
+      <w:r>
+        <w:t>(</w:t>
+      </w:r>
+      <w:proofErr w:type="gramEnd"/>
+      <w:r>
+        <w:t>JSON Web Token)</w:t>
       </w:r>
       <w:r>
         <w:t xml:space="preserve"> token </w:t>
@@ -2643,6 +2950,7 @@
           <w:bCs/>
         </w:rPr>
       </w:pPr>
+      <w:proofErr w:type="gramStart"/>
       <w:r>
         <w:rPr>
           <w:b/>
@@ -2650,6 +2958,7 @@
         </w:rPr>
         <w:t>Note:-</w:t>
       </w:r>
+      <w:proofErr w:type="gramEnd"/>
     </w:p>
     <w:p>
       <w:pPr>
@@ -2705,8 +3014,13 @@
     </w:p>
     <w:p>
       <w:r>
-        <w:t>And by query in ?</w:t>
-      </w:r>
+        <w:t xml:space="preserve">And by query </w:t>
+      </w:r>
+      <w:proofErr w:type="gramStart"/>
+      <w:r>
+        <w:t>in ?</w:t>
+      </w:r>
+      <w:proofErr w:type="gramEnd"/>
     </w:p>
     <w:p>
       <w:r>
@@ -2744,10 +3058,18 @@
         <w:t>It is better for SEO</w:t>
       </w:r>
       <w:r>
-        <w:t xml:space="preserve"> and many things </w:t>
-      </w:r>
-      <w:r>
-        <w:t xml:space="preserve"> (Ac</w:t>
+        <w:t xml:space="preserve"> and many </w:t>
+      </w:r>
+      <w:proofErr w:type="gramStart"/>
+      <w:r>
+        <w:t xml:space="preserve">things </w:t>
+      </w:r>
+      <w:r>
+        <w:t xml:space="preserve"> (</w:t>
+      </w:r>
+      <w:proofErr w:type="gramEnd"/>
+      <w:r>
+        <w:t>Ac</w:t>
       </w:r>
       <w:r>
         <w:t>c</w:t>
@@ -2899,13 +3221,37 @@
     </w:p>
     <w:p>
       <w:r>
-        <w:t xml:space="preserve">If a component need something then he need to contact </w:t>
+        <w:t xml:space="preserve">If a component </w:t>
+      </w:r>
+      <w:proofErr w:type="gramStart"/>
+      <w:r>
+        <w:t>need</w:t>
+      </w:r>
+      <w:proofErr w:type="gramEnd"/>
+      <w:r>
+        <w:t xml:space="preserve"> something then he </w:t>
+      </w:r>
+      <w:proofErr w:type="gramStart"/>
+      <w:r>
+        <w:t>need</w:t>
+      </w:r>
+      <w:proofErr w:type="gramEnd"/>
+      <w:r>
+        <w:t xml:space="preserve"> to contact </w:t>
       </w:r>
       <w:r>
         <w:t>the context</w:t>
       </w:r>
       <w:r>
-        <w:t xml:space="preserve"> or context API(who knows)</w:t>
+        <w:t xml:space="preserve"> or context </w:t>
+      </w:r>
+      <w:proofErr w:type="gramStart"/>
+      <w:r>
+        <w:t>API(</w:t>
+      </w:r>
+      <w:proofErr w:type="gramEnd"/>
+      <w:r>
+        <w:t>who knows)</w:t>
       </w:r>
       <w:r>
         <w:t>.</w:t>
@@ -2949,7 +3295,15 @@
         <w:t xml:space="preserve">To know that location </w:t>
       </w:r>
       <w:r>
-        <w:t xml:space="preserve">you are in your react app </w:t>
+        <w:t xml:space="preserve">you are in </w:t>
+      </w:r>
+      <w:proofErr w:type="gramStart"/>
+      <w:r>
+        <w:t>your</w:t>
+      </w:r>
+      <w:proofErr w:type="gramEnd"/>
+      <w:r>
+        <w:t xml:space="preserve"> react app </w:t>
       </w:r>
       <w:r>
         <w:t xml:space="preserve">we </w:t>
@@ -3103,7 +3457,15 @@
     </w:p>
     <w:p>
       <w:r>
-        <w:t xml:space="preserve">Before hitting end point and doing </w:t>
+        <w:t xml:space="preserve">Before hitting </w:t>
+      </w:r>
+      <w:proofErr w:type="gramStart"/>
+      <w:r>
+        <w:t>end</w:t>
+      </w:r>
+      <w:proofErr w:type="gramEnd"/>
+      <w:r>
+        <w:t xml:space="preserve"> point and doing </w:t>
       </w:r>
       <w:r>
         <w:t>CRUD</w:t>
@@ -3192,6 +3554,7 @@
         </w:rPr>
         <w:t xml:space="preserve">an </w:t>
       </w:r>
+      <w:proofErr w:type="gramStart"/>
       <w:r>
         <w:rPr>
           <w:lang w:val="en-US"/>
@@ -3202,7 +3565,14 @@
         <w:rPr>
           <w:lang w:val="en-US"/>
         </w:rPr>
-        <w:t>.(similar to it)</w:t>
+        <w:t>.(</w:t>
+      </w:r>
+      <w:proofErr w:type="gramEnd"/>
+      <w:r>
+        <w:rPr>
+          <w:lang w:val="en-US"/>
+        </w:rPr>
+        <w:t>similar to it)</w:t>
       </w:r>
       <w:r>
         <w:rPr>
@@ -3275,7 +3645,21 @@
         <w:rPr>
           <w:lang w:val="en-US"/>
         </w:rPr>
-        <w:t>This prevent the default behavior of form submission.</w:t>
+        <w:t xml:space="preserve">This </w:t>
+      </w:r>
+      <w:proofErr w:type="gramStart"/>
+      <w:r>
+        <w:rPr>
+          <w:lang w:val="en-US"/>
+        </w:rPr>
+        <w:t>prevent</w:t>
+      </w:r>
+      <w:proofErr w:type="gramEnd"/>
+      <w:r>
+        <w:rPr>
+          <w:lang w:val="en-US"/>
+        </w:rPr>
+        <w:t xml:space="preserve"> the default behavior of form submission.</w:t>
       </w:r>
     </w:p>
     <w:p>
@@ -3324,13 +3708,14 @@
         <w:rPr>
           <w:lang w:val="en-US"/>
         </w:rPr>
-        <w:t>OM package</w:t>
-      </w:r>
-      <w:r>
-        <w:rPr>
-          <w:lang w:val="en-US"/>
-        </w:rPr>
-        <w:t>((According to Teacher)</w:t>
+        <w:t xml:space="preserve">OM </w:t>
+      </w:r>
+      <w:proofErr w:type="gramStart"/>
+      <w:r>
+        <w:rPr>
+          <w:lang w:val="en-US"/>
+        </w:rPr>
+        <w:t>package</w:t>
       </w:r>
       <w:r>
         <w:rPr>
@@ -3338,6 +3723,27 @@
         </w:rPr>
         <w:t>(</w:t>
       </w:r>
+      <w:proofErr w:type="gramEnd"/>
+      <w:r>
+        <w:rPr>
+          <w:lang w:val="en-US"/>
+        </w:rPr>
+        <w:t xml:space="preserve">(According to </w:t>
+      </w:r>
+      <w:proofErr w:type="gramStart"/>
+      <w:r>
+        <w:rPr>
+          <w:lang w:val="en-US"/>
+        </w:rPr>
+        <w:t>Teacher)</w:t>
+      </w:r>
+      <w:r>
+        <w:rPr>
+          <w:lang w:val="en-US"/>
+        </w:rPr>
+        <w:t>(</w:t>
+      </w:r>
+      <w:proofErr w:type="gramEnd"/>
       <w:r>
         <w:rPr>
           <w:lang w:val="en-US"/>
@@ -3362,6 +3768,13 @@
         </w:rPr>
         <w:t xml:space="preserve"> </w:t>
       </w:r>
+    </w:p>
+    <w:p>
+      <w:pPr>
+        <w:rPr>
+          <w:lang w:val="en-US"/>
+        </w:rPr>
+      </w:pPr>
     </w:p>
     <w:sectPr>
       <w:pgSz w:w="11906" w:h="16838"/>

</xml_diff>

<commit_message>
Lesson 66 Adding a Modal for Editing Notes
</commit_message>
<xml_diff>
--- a/Notes.docx
+++ b/Notes.docx
@@ -3767,6 +3767,115 @@
           <w:lang w:val="en-US"/>
         </w:rPr>
         <w:t xml:space="preserve"> </w:t>
+      </w:r>
+    </w:p>
+    <w:p>
+      <w:pPr>
+        <w:rPr>
+          <w:lang w:val="en-US"/>
+        </w:rPr>
+      </w:pPr>
+      <w:r>
+        <w:rPr>
+          <w:lang w:val="en-US"/>
+        </w:rPr>
+        <w:t>There is also a modal of Bootstrap.</w:t>
+      </w:r>
+    </w:p>
+    <w:p>
+      <w:pPr>
+        <w:rPr>
+          <w:lang w:val="en-US"/>
+        </w:rPr>
+      </w:pPr>
+      <w:proofErr w:type="spellStart"/>
+      <w:r>
+        <w:rPr>
+          <w:b/>
+          <w:bCs/>
+          <w:lang w:val="en-US"/>
+        </w:rPr>
+        <w:t>useRef</w:t>
+      </w:r>
+      <w:proofErr w:type="spellEnd"/>
+      <w:r>
+        <w:rPr>
+          <w:b/>
+          <w:bCs/>
+          <w:lang w:val="en-US"/>
+        </w:rPr>
+        <w:t xml:space="preserve"> </w:t>
+      </w:r>
+      <w:proofErr w:type="gramStart"/>
+      <w:r>
+        <w:rPr>
+          <w:lang w:val="en-US"/>
+        </w:rPr>
+        <w:t>By</w:t>
+      </w:r>
+      <w:proofErr w:type="gramEnd"/>
+      <w:r>
+        <w:rPr>
+          <w:lang w:val="en-US"/>
+        </w:rPr>
+        <w:t xml:space="preserve"> </w:t>
+      </w:r>
+      <w:proofErr w:type="spellStart"/>
+      <w:r>
+        <w:rPr>
+          <w:lang w:val="en-US"/>
+        </w:rPr>
+        <w:t>useRef</w:t>
+      </w:r>
+      <w:proofErr w:type="spellEnd"/>
+      <w:r>
+        <w:rPr>
+          <w:lang w:val="en-US"/>
+        </w:rPr>
+        <w:t xml:space="preserve"> you can</w:t>
+      </w:r>
+      <w:r>
+        <w:rPr>
+          <w:lang w:val="en-US"/>
+        </w:rPr>
+        <w:t xml:space="preserve"> give</w:t>
+      </w:r>
+      <w:r>
+        <w:rPr>
+          <w:lang w:val="en-US"/>
+        </w:rPr>
+        <w:t xml:space="preserve"> </w:t>
+      </w:r>
+      <w:r>
+        <w:rPr>
+          <w:lang w:val="en-US"/>
+        </w:rPr>
+        <w:t xml:space="preserve">reference </w:t>
+      </w:r>
+      <w:r>
+        <w:rPr>
+          <w:lang w:val="en-US"/>
+        </w:rPr>
+        <w:t>to</w:t>
+      </w:r>
+      <w:r>
+        <w:rPr>
+          <w:lang w:val="en-US"/>
+        </w:rPr>
+        <w:t xml:space="preserve"> one element </w:t>
+      </w:r>
+    </w:p>
+    <w:p>
+      <w:pPr>
+        <w:rPr>
+          <w:lang w:val="en-US"/>
+        </w:rPr>
+      </w:pPr>
+      <w:r>
+        <w:rPr>
+          <w:lang w:val="en-US"/>
+        </w:rPr>
+        <w:t>in ref variable there is property called current use it to use refer your element</w:t>
       </w:r>
     </w:p>
     <w:p>
@@ -5198,7 +5307,6 @@
   <w:style w:type="character" w:default="1" w:styleId="DefaultParagraphFont">
     <w:name w:val="Default Paragraph Font"/>
     <w:uiPriority w:val="1"/>
-    <w:semiHidden/>
     <w:unhideWhenUsed/>
   </w:style>
   <w:style w:type="table" w:default="1" w:styleId="TableNormal">

</xml_diff>

<commit_message>
Lesson 69 Adding Login Component to iNotebook
</commit_message>
<xml_diff>
--- a/Notes.docx
+++ b/Notes.docx
@@ -474,8 +474,16 @@
         <w:rPr>
           <w:lang w:val="en-US"/>
         </w:rPr>
-        <w:t>And use babel for compilation of component to js</w:t>
-      </w:r>
+        <w:t xml:space="preserve">And use babel for compilation of component to </w:t>
+      </w:r>
+      <w:proofErr w:type="spellStart"/>
+      <w:r>
+        <w:rPr>
+          <w:lang w:val="en-US"/>
+        </w:rPr>
+        <w:t>js</w:t>
+      </w:r>
+      <w:proofErr w:type="spellEnd"/>
     </w:p>
     <w:p>
       <w:pPr>
@@ -610,7 +618,21 @@
         <w:rPr>
           <w:lang w:val="en-US"/>
         </w:rPr>
-        <w:t>In react we use {} when we want to write js in between the tags.</w:t>
+        <w:t xml:space="preserve">In react we use {} when we want to write </w:t>
+      </w:r>
+      <w:proofErr w:type="spellStart"/>
+      <w:r>
+        <w:rPr>
+          <w:lang w:val="en-US"/>
+        </w:rPr>
+        <w:t>js</w:t>
+      </w:r>
+      <w:proofErr w:type="spellEnd"/>
+      <w:r>
+        <w:rPr>
+          <w:lang w:val="en-US"/>
+        </w:rPr>
+        <w:t xml:space="preserve"> in between the tags.</w:t>
       </w:r>
     </w:p>
     <w:p>
@@ -2993,7 +3015,43 @@
           <w:bCs/>
           <w:color w:val="EE0000"/>
         </w:rPr>
-        <w:t>You can do updation by post but for updation put is used.</w:t>
+        <w:t xml:space="preserve">You can do </w:t>
+      </w:r>
+      <w:proofErr w:type="spellStart"/>
+      <w:r>
+        <w:rPr>
+          <w:b/>
+          <w:bCs/>
+          <w:color w:val="EE0000"/>
+        </w:rPr>
+        <w:t>updation</w:t>
+      </w:r>
+      <w:proofErr w:type="spellEnd"/>
+      <w:r>
+        <w:rPr>
+          <w:b/>
+          <w:bCs/>
+          <w:color w:val="EE0000"/>
+        </w:rPr>
+        <w:t xml:space="preserve"> by post but for </w:t>
+      </w:r>
+      <w:proofErr w:type="spellStart"/>
+      <w:r>
+        <w:rPr>
+          <w:b/>
+          <w:bCs/>
+          <w:color w:val="EE0000"/>
+        </w:rPr>
+        <w:t>updation</w:t>
+      </w:r>
+      <w:proofErr w:type="spellEnd"/>
+      <w:r>
+        <w:rPr>
+          <w:b/>
+          <w:bCs/>
+          <w:color w:val="EE0000"/>
+        </w:rPr>
+        <w:t xml:space="preserve"> put is used.</w:t>
       </w:r>
     </w:p>
     <w:p>
@@ -3884,6 +3942,550 @@
           <w:lang w:val="en-US"/>
         </w:rPr>
       </w:pPr>
+      <w:r>
+        <w:rPr>
+          <w:lang w:val="en-US"/>
+        </w:rPr>
+        <w:t>WE can close the modal after updating by getting the ref of the close button.</w:t>
+      </w:r>
+    </w:p>
+    <w:p>
+      <w:r>
+        <w:t xml:space="preserve">The inspection network tab has an option of response where response is shown of an </w:t>
+      </w:r>
+      <w:proofErr w:type="spellStart"/>
+      <w:proofErr w:type="gramStart"/>
+      <w:r>
+        <w:t>api</w:t>
+      </w:r>
+      <w:proofErr w:type="spellEnd"/>
+      <w:r>
+        <w:t>(</w:t>
+      </w:r>
+      <w:proofErr w:type="gramEnd"/>
+      <w:r>
+        <w:t>who knows)</w:t>
+      </w:r>
+      <w:r>
+        <w:t xml:space="preserve">, header of request is shown and </w:t>
+      </w:r>
+    </w:p>
+    <w:p>
+      <w:r>
+        <w:rPr>
+          <w:noProof/>
+        </w:rPr>
+        <w:drawing>
+          <wp:inline distT="0" distB="0" distL="0" distR="0" wp14:anchorId="3C1B2E30" wp14:editId="79C7A9E5">
+            <wp:extent cx="3724795" cy="200053"/>
+            <wp:effectExtent l="0" t="0" r="0" b="9525"/>
+            <wp:docPr id="1920968052" name="Picture 1"/>
+            <wp:cNvGraphicFramePr>
+              <a:graphicFrameLocks xmlns:a="http://schemas.openxmlformats.org/drawingml/2006/main" noChangeAspect="1"/>
+            </wp:cNvGraphicFramePr>
+            <a:graphic xmlns:a="http://schemas.openxmlformats.org/drawingml/2006/main">
+              <a:graphicData uri="http://schemas.openxmlformats.org/drawingml/2006/picture">
+                <pic:pic xmlns:pic="http://schemas.openxmlformats.org/drawingml/2006/picture">
+                  <pic:nvPicPr>
+                    <pic:cNvPr id="1920968052" name=""/>
+                    <pic:cNvPicPr/>
+                  </pic:nvPicPr>
+                  <pic:blipFill>
+                    <a:blip r:embed="rId25"/>
+                    <a:stretch>
+                      <a:fillRect/>
+                    </a:stretch>
+                  </pic:blipFill>
+                  <pic:spPr>
+                    <a:xfrm>
+                      <a:off x="0" y="0"/>
+                      <a:ext cx="3724795" cy="200053"/>
+                    </a:xfrm>
+                    <a:prstGeom prst="rect">
+                      <a:avLst/>
+                    </a:prstGeom>
+                  </pic:spPr>
+                </pic:pic>
+              </a:graphicData>
+            </a:graphic>
+          </wp:inline>
+        </w:drawing>
+      </w:r>
+    </w:p>
+    <w:p>
+      <w:r>
+        <w:t xml:space="preserve">By this you can </w:t>
+      </w:r>
+      <w:proofErr w:type="spellStart"/>
+      <w:r>
+        <w:t>crate</w:t>
+      </w:r>
+      <w:proofErr w:type="spellEnd"/>
+      <w:r>
+        <w:t xml:space="preserve"> a copy of the </w:t>
+      </w:r>
+      <w:proofErr w:type="spellStart"/>
+      <w:r>
+        <w:t>api</w:t>
+      </w:r>
+      <w:proofErr w:type="spellEnd"/>
+      <w:r>
+        <w:t xml:space="preserve"> response so that you can set new state</w:t>
+      </w:r>
+      <w:r>
+        <w:t>,</w:t>
+      </w:r>
+      <w:r>
+        <w:t xml:space="preserve"> as the change in state is considered when </w:t>
+      </w:r>
+      <w:r>
+        <w:t>there is new objects or reference.</w:t>
+      </w:r>
+    </w:p>
+    <w:p>
+      <w:r>
+        <w:t xml:space="preserve">If you cannot use tag in </w:t>
+      </w:r>
+      <w:proofErr w:type="spellStart"/>
+      <w:proofErr w:type="gramStart"/>
+      <w:r>
+        <w:t>js</w:t>
+      </w:r>
+      <w:proofErr w:type="spellEnd"/>
+      <w:r>
+        <w:t xml:space="preserve">  of</w:t>
+      </w:r>
+      <w:proofErr w:type="gramEnd"/>
+      <w:r>
+        <w:t xml:space="preserve"> then use ‘’. Whatever between ‘’ </w:t>
+      </w:r>
+      <w:proofErr w:type="spellStart"/>
+      <w:r>
+        <w:t>wil</w:t>
+      </w:r>
+      <w:proofErr w:type="spellEnd"/>
+      <w:r>
+        <w:t xml:space="preserve"> be rendered without having to add fragments</w:t>
+      </w:r>
+      <w:r>
+        <w:t xml:space="preserve"> but you cannot use tags they will be escaped.</w:t>
+      </w:r>
+    </w:p>
+    <w:p>
+      <w:pPr>
+        <w:rPr>
+          <w:b/>
+          <w:bCs/>
+          <w:color w:val="EE0000"/>
+        </w:rPr>
+      </w:pPr>
+      <w:r>
+        <w:rPr>
+          <w:b/>
+          <w:bCs/>
+          <w:color w:val="EE0000"/>
+        </w:rPr>
+        <w:t>The attributes</w:t>
+      </w:r>
+      <w:r>
+        <w:rPr>
+          <w:b/>
+          <w:bCs/>
+          <w:color w:val="EE0000"/>
+        </w:rPr>
+        <w:t xml:space="preserve"> </w:t>
+      </w:r>
+      <w:r>
+        <w:rPr>
+          <w:b/>
+          <w:bCs/>
+          <w:color w:val="EE0000"/>
+        </w:rPr>
+        <w:t xml:space="preserve">like </w:t>
+      </w:r>
+      <w:proofErr w:type="spellStart"/>
+      <w:r>
+        <w:rPr>
+          <w:b/>
+          <w:bCs/>
+          <w:color w:val="EE0000"/>
+        </w:rPr>
+        <w:t>minLength</w:t>
+      </w:r>
+      <w:proofErr w:type="spellEnd"/>
+      <w:r>
+        <w:rPr>
+          <w:b/>
+          <w:bCs/>
+          <w:color w:val="EE0000"/>
+        </w:rPr>
+        <w:t xml:space="preserve"> and required</w:t>
+      </w:r>
+      <w:r>
+        <w:rPr>
+          <w:b/>
+          <w:bCs/>
+          <w:color w:val="EE0000"/>
+        </w:rPr>
+        <w:t xml:space="preserve"> will work only when the button is </w:t>
+      </w:r>
+      <w:proofErr w:type="gramStart"/>
+      <w:r>
+        <w:rPr>
+          <w:b/>
+          <w:bCs/>
+          <w:color w:val="EE0000"/>
+        </w:rPr>
+        <w:t>submit</w:t>
+      </w:r>
+      <w:proofErr w:type="gramEnd"/>
+    </w:p>
+    <w:p>
+      <w:r>
+        <w:t>To add a link to a button we use a</w:t>
+      </w:r>
+      <w:r>
+        <w:t xml:space="preserve">nchor </w:t>
+      </w:r>
+      <w:proofErr w:type="gramStart"/>
+      <w:r>
+        <w:t>element .</w:t>
+      </w:r>
+      <w:r>
+        <w:t>Bootstrap</w:t>
+      </w:r>
+      <w:proofErr w:type="gramEnd"/>
+      <w:r>
+        <w:t xml:space="preserve"> will show them </w:t>
+      </w:r>
+      <w:r>
+        <w:t>as buttons</w:t>
+      </w:r>
+      <w:r>
+        <w:t xml:space="preserve"> </w:t>
+      </w:r>
+    </w:p>
+    <w:p>
+      <w:pPr>
+        <w:rPr>
+          <w:b/>
+          <w:bCs/>
+        </w:rPr>
+      </w:pPr>
+      <w:r>
+        <w:rPr>
+          <w:b/>
+          <w:bCs/>
+        </w:rPr>
+        <w:t xml:space="preserve">You can </w:t>
+      </w:r>
+      <w:r>
+        <w:rPr>
+          <w:b/>
+          <w:bCs/>
+        </w:rPr>
+        <w:t xml:space="preserve">open </w:t>
+      </w:r>
+      <w:proofErr w:type="gramStart"/>
+      <w:r>
+        <w:rPr>
+          <w:b/>
+          <w:bCs/>
+        </w:rPr>
+        <w:t xml:space="preserve">setting </w:t>
+      </w:r>
+      <w:r>
+        <w:rPr>
+          <w:b/>
+          <w:bCs/>
+        </w:rPr>
+        <w:t xml:space="preserve"> fo</w:t>
+      </w:r>
+      <w:r>
+        <w:rPr>
+          <w:b/>
+          <w:bCs/>
+        </w:rPr>
+        <w:t>r</w:t>
+      </w:r>
+      <w:proofErr w:type="gramEnd"/>
+      <w:r>
+        <w:rPr>
+          <w:b/>
+          <w:bCs/>
+        </w:rPr>
+        <w:t xml:space="preserve"> your </w:t>
+      </w:r>
+      <w:r>
+        <w:rPr>
+          <w:b/>
+          <w:bCs/>
+        </w:rPr>
+        <w:t xml:space="preserve">VS </w:t>
+      </w:r>
+      <w:proofErr w:type="gramStart"/>
+      <w:r>
+        <w:rPr>
+          <w:b/>
+          <w:bCs/>
+        </w:rPr>
+        <w:t>Studio  by</w:t>
+      </w:r>
+      <w:proofErr w:type="gramEnd"/>
+      <w:r>
+        <w:rPr>
+          <w:b/>
+          <w:bCs/>
+        </w:rPr>
+        <w:t xml:space="preserve"> clicking on setting icon in bottom left side of the VS Studio code </w:t>
+      </w:r>
+    </w:p>
+    <w:p>
+      <w:r>
+        <w:t xml:space="preserve">Now we go to setting and </w:t>
+      </w:r>
+      <w:proofErr w:type="gramStart"/>
+      <w:r>
+        <w:t>then  in</w:t>
+      </w:r>
+      <w:proofErr w:type="gramEnd"/>
+      <w:r>
+        <w:t xml:space="preserve"> context menu open </w:t>
+      </w:r>
+      <w:proofErr w:type="spellStart"/>
+      <w:r>
+        <w:t>Cammand</w:t>
+      </w:r>
+      <w:proofErr w:type="spellEnd"/>
+      <w:r>
+        <w:t xml:space="preserve"> palette</w:t>
+      </w:r>
+      <w:r>
+        <w:t xml:space="preserve"> search screencast and toggle it </w:t>
+      </w:r>
+      <w:proofErr w:type="gramStart"/>
+      <w:r>
+        <w:t>By</w:t>
+      </w:r>
+      <w:proofErr w:type="gramEnd"/>
+      <w:r>
+        <w:t xml:space="preserve"> this Screen cast </w:t>
+      </w:r>
+      <w:r>
+        <w:t>whatever you type will be casted on the screen as shown below</w:t>
+      </w:r>
+    </w:p>
+    <w:p>
+      <w:pPr>
+        <w:jc w:val="center"/>
+      </w:pPr>
+      <w:r>
+        <w:rPr>
+          <w:noProof/>
+        </w:rPr>
+        <w:lastRenderedPageBreak/>
+        <w:drawing>
+          <wp:inline distT="0" distB="0" distL="0" distR="0" wp14:anchorId="03DCDFC7" wp14:editId="4B8192F5">
+            <wp:extent cx="5468113" cy="3791479"/>
+            <wp:effectExtent l="0" t="0" r="0" b="0"/>
+            <wp:docPr id="897036834" name="Picture 1"/>
+            <wp:cNvGraphicFramePr>
+              <a:graphicFrameLocks xmlns:a="http://schemas.openxmlformats.org/drawingml/2006/main" noChangeAspect="1"/>
+            </wp:cNvGraphicFramePr>
+            <a:graphic xmlns:a="http://schemas.openxmlformats.org/drawingml/2006/main">
+              <a:graphicData uri="http://schemas.openxmlformats.org/drawingml/2006/picture">
+                <pic:pic xmlns:pic="http://schemas.openxmlformats.org/drawingml/2006/picture">
+                  <pic:nvPicPr>
+                    <pic:cNvPr id="897036834" name=""/>
+                    <pic:cNvPicPr/>
+                  </pic:nvPicPr>
+                  <pic:blipFill>
+                    <a:blip r:embed="rId26"/>
+                    <a:stretch>
+                      <a:fillRect/>
+                    </a:stretch>
+                  </pic:blipFill>
+                  <pic:spPr>
+                    <a:xfrm>
+                      <a:off x="0" y="0"/>
+                      <a:ext cx="5468113" cy="3791479"/>
+                    </a:xfrm>
+                    <a:prstGeom prst="rect">
+                      <a:avLst/>
+                    </a:prstGeom>
+                  </pic:spPr>
+                </pic:pic>
+              </a:graphicData>
+            </a:graphic>
+          </wp:inline>
+        </w:drawing>
+      </w:r>
+    </w:p>
+    <w:p>
+      <w:r>
+        <w:t xml:space="preserve">Press </w:t>
+      </w:r>
+      <w:r>
+        <w:rPr>
+          <w:b/>
+          <w:bCs/>
+        </w:rPr>
+        <w:t xml:space="preserve">ctrl + shift + P </w:t>
+      </w:r>
+      <w:r>
+        <w:t>to open command panel</w:t>
+      </w:r>
+    </w:p>
+    <w:p>
+      <w:r>
+        <w:t xml:space="preserve">To change the focus </w:t>
+      </w:r>
+      <w:proofErr w:type="spellStart"/>
+      <w:r>
+        <w:t>kymap</w:t>
+      </w:r>
+      <w:proofErr w:type="spellEnd"/>
+      <w:r>
+        <w:t xml:space="preserve"> go to </w:t>
+      </w:r>
+      <w:proofErr w:type="spellStart"/>
+      <w:r>
+        <w:t>Prefrences</w:t>
+      </w:r>
+      <w:proofErr w:type="spellEnd"/>
+      <w:r>
+        <w:t xml:space="preserve"> and then to keymap and then to Frame selected and change the key</w:t>
+      </w:r>
+      <w:r>
+        <w:t xml:space="preserve"> as shown below</w:t>
+      </w:r>
+    </w:p>
+    <w:p>
+      <w:pPr>
+        <w:jc w:val="center"/>
+      </w:pPr>
+      <w:r>
+        <w:rPr>
+          <w:noProof/>
+        </w:rPr>
+        <w:drawing>
+          <wp:inline distT="0" distB="0" distL="0" distR="0" wp14:anchorId="7F2FE2C9" wp14:editId="26220E1C">
+            <wp:extent cx="5731510" cy="3569970"/>
+            <wp:effectExtent l="0" t="0" r="2540" b="0"/>
+            <wp:docPr id="827698335" name="Picture 1"/>
+            <wp:cNvGraphicFramePr>
+              <a:graphicFrameLocks xmlns:a="http://schemas.openxmlformats.org/drawingml/2006/main" noChangeAspect="1"/>
+            </wp:cNvGraphicFramePr>
+            <a:graphic xmlns:a="http://schemas.openxmlformats.org/drawingml/2006/main">
+              <a:graphicData uri="http://schemas.openxmlformats.org/drawingml/2006/picture">
+                <pic:pic xmlns:pic="http://schemas.openxmlformats.org/drawingml/2006/picture">
+                  <pic:nvPicPr>
+                    <pic:cNvPr id="827698335" name=""/>
+                    <pic:cNvPicPr/>
+                  </pic:nvPicPr>
+                  <pic:blipFill>
+                    <a:blip r:embed="rId27"/>
+                    <a:stretch>
+                      <a:fillRect/>
+                    </a:stretch>
+                  </pic:blipFill>
+                  <pic:spPr>
+                    <a:xfrm>
+                      <a:off x="0" y="0"/>
+                      <a:ext cx="5731510" cy="3569970"/>
+                    </a:xfrm>
+                    <a:prstGeom prst="rect">
+                      <a:avLst/>
+                    </a:prstGeom>
+                  </pic:spPr>
+                </pic:pic>
+              </a:graphicData>
+            </a:graphic>
+          </wp:inline>
+        </w:drawing>
+      </w:r>
+    </w:p>
+    <w:p>
+      <w:pPr>
+        <w:rPr>
+          <w:b/>
+          <w:bCs/>
+        </w:rPr>
+      </w:pPr>
+      <w:proofErr w:type="gramStart"/>
+      <w:r>
+        <w:rPr>
+          <w:b/>
+          <w:bCs/>
+        </w:rPr>
+        <w:t>Discovery:-</w:t>
+      </w:r>
+      <w:proofErr w:type="gramEnd"/>
+    </w:p>
+    <w:p>
+      <w:r>
+        <w:lastRenderedPageBreak/>
+        <w:t xml:space="preserve">I have discovered that we can store data in local storage in a </w:t>
+      </w:r>
+      <w:proofErr w:type="gramStart"/>
+      <w:r>
+        <w:t>browser(</w:t>
+      </w:r>
+      <w:proofErr w:type="gramEnd"/>
+      <w:r>
+        <w:t xml:space="preserve">who knows) I think it is possible because </w:t>
+      </w:r>
+      <w:proofErr w:type="spellStart"/>
+      <w:r>
+        <w:t>localStorage</w:t>
+      </w:r>
+      <w:proofErr w:type="spellEnd"/>
+      <w:r>
+        <w:t xml:space="preserve"> is global object.</w:t>
+      </w:r>
+    </w:p>
+    <w:p/>
+    <w:p>
+      <w:pPr>
+        <w:jc w:val="center"/>
+      </w:pPr>
+      <w:r>
+        <w:drawing>
+          <wp:inline distT="0" distB="0" distL="0" distR="0" wp14:anchorId="3AE560C3" wp14:editId="0CBDED4A">
+            <wp:extent cx="3562847" cy="181000"/>
+            <wp:effectExtent l="0" t="0" r="0" b="9525"/>
+            <wp:docPr id="879275245" name="Picture 1"/>
+            <wp:cNvGraphicFramePr>
+              <a:graphicFrameLocks xmlns:a="http://schemas.openxmlformats.org/drawingml/2006/main" noChangeAspect="1"/>
+            </wp:cNvGraphicFramePr>
+            <a:graphic xmlns:a="http://schemas.openxmlformats.org/drawingml/2006/main">
+              <a:graphicData uri="http://schemas.openxmlformats.org/drawingml/2006/picture">
+                <pic:pic xmlns:pic="http://schemas.openxmlformats.org/drawingml/2006/picture">
+                  <pic:nvPicPr>
+                    <pic:cNvPr id="879275245" name=""/>
+                    <pic:cNvPicPr/>
+                  </pic:nvPicPr>
+                  <pic:blipFill>
+                    <a:blip r:embed="rId28"/>
+                    <a:stretch>
+                      <a:fillRect/>
+                    </a:stretch>
+                  </pic:blipFill>
+                  <pic:spPr>
+                    <a:xfrm>
+                      <a:off x="0" y="0"/>
+                      <a:ext cx="3562847" cy="181000"/>
+                    </a:xfrm>
+                    <a:prstGeom prst="rect">
+                      <a:avLst/>
+                    </a:prstGeom>
+                  </pic:spPr>
+                </pic:pic>
+              </a:graphicData>
+            </a:graphic>
+          </wp:inline>
+        </w:drawing>
+      </w:r>
     </w:p>
     <w:sectPr>
       <w:pgSz w:w="11906" w:h="16838"/>
@@ -5307,6 +5909,7 @@
   <w:style w:type="character" w:default="1" w:styleId="DefaultParagraphFont">
     <w:name w:val="Default Paragraph Font"/>
     <w:uiPriority w:val="1"/>
+    <w:semiHidden/>
     <w:unhideWhenUsed/>
   </w:style>
   <w:style w:type="table" w:default="1" w:styleId="TableNormal">

</xml_diff>

<commit_message>
Lesson 70 Adding SignUp Component to iNotebook
</commit_message>
<xml_diff>
--- a/Notes.docx
+++ b/Notes.docx
@@ -2266,8 +2266,13 @@
       </w:r>
     </w:p>
     <w:p>
-      <w:r>
-        <w:t xml:space="preserve">So here is the mongoose drill first we make a </w:t>
+      <w:proofErr w:type="gramStart"/>
+      <w:r>
+        <w:t>So</w:t>
+      </w:r>
+      <w:proofErr w:type="gramEnd"/>
+      <w:r>
+        <w:t xml:space="preserve"> here is the mongoose drill first we make a </w:t>
       </w:r>
       <w:proofErr w:type="gramStart"/>
       <w:r>
@@ -4450,6 +4455,9 @@
         <w:jc w:val="center"/>
       </w:pPr>
       <w:r>
+        <w:rPr>
+          <w:noProof/>
+        </w:rPr>
         <w:drawing>
           <wp:inline distT="0" distB="0" distL="0" distR="0" wp14:anchorId="3AE560C3" wp14:editId="0CBDED4A">
             <wp:extent cx="3562847" cy="181000"/>
@@ -4487,6 +4495,37 @@
         </w:drawing>
       </w:r>
     </w:p>
+    <w:p>
+      <w:pPr>
+        <w:rPr>
+          <w:b/>
+          <w:bCs/>
+        </w:rPr>
+      </w:pPr>
+      <w:proofErr w:type="gramStart"/>
+      <w:r>
+        <w:rPr>
+          <w:b/>
+          <w:bCs/>
+        </w:rPr>
+        <w:t>Tips:-</w:t>
+      </w:r>
+      <w:proofErr w:type="gramEnd"/>
+    </w:p>
+    <w:p>
+      <w:r>
+        <w:t xml:space="preserve">If you have a code that you are using </w:t>
+      </w:r>
+      <w:proofErr w:type="spellStart"/>
+      <w:r>
+        <w:t>repeteadly</w:t>
+      </w:r>
+      <w:proofErr w:type="spellEnd"/>
+      <w:r>
+        <w:t xml:space="preserve"> make it reusable by making it a function and out it in the library (why knows)</w:t>
+      </w:r>
+    </w:p>
+    <w:p/>
     <w:sectPr>
       <w:pgSz w:w="11906" w:h="16838"/>
       <w:pgMar w:top="1440" w:right="1440" w:bottom="1440" w:left="1440" w:header="708" w:footer="708" w:gutter="0"/>

</xml_diff>

<commit_message>
Lesson 72 Fetching User Specific Notes in iNotebook(updated)
</commit_message>
<xml_diff>
--- a/Notes.docx
+++ b/Notes.docx
@@ -40,7 +40,6 @@
           <w:lang w:val="en-US"/>
         </w:rPr>
       </w:pPr>
-      <w:proofErr w:type="gramStart"/>
       <w:r>
         <w:rPr>
           <w:lang w:val="en-US"/>
@@ -61,7 +60,6 @@
         <w:t>substr</w:t>
       </w:r>
       <w:proofErr w:type="spellEnd"/>
-      <w:proofErr w:type="gramEnd"/>
       <w:r>
         <w:rPr>
           <w:lang w:val="en-US"/>
@@ -83,7 +81,6 @@
         <w:t xml:space="preserve">, </w:t>
       </w:r>
       <w:proofErr w:type="spellStart"/>
-      <w:proofErr w:type="gramStart"/>
       <w:r>
         <w:rPr>
           <w:lang w:val="en-US"/>
@@ -95,23 +92,70 @@
         <w:rPr>
           <w:lang w:val="en-US"/>
         </w:rPr>
-        <w:t xml:space="preserve"> ,</w:t>
-      </w:r>
-      <w:proofErr w:type="gramEnd"/>
+        <w:t xml:space="preserve"> , </w:t>
+      </w:r>
+      <w:proofErr w:type="spellStart"/>
+      <w:r>
+        <w:rPr>
+          <w:lang w:val="en-US"/>
+        </w:rPr>
+        <w:t>indexOf</w:t>
+      </w:r>
+      <w:proofErr w:type="spellEnd"/>
+      <w:r>
+        <w:rPr>
+          <w:lang w:val="en-US"/>
+        </w:rPr>
+        <w:t xml:space="preserve">, </w:t>
+      </w:r>
+      <w:proofErr w:type="spellStart"/>
+      <w:r>
+        <w:rPr>
+          <w:lang w:val="en-US"/>
+        </w:rPr>
+        <w:t>endsWith</w:t>
+      </w:r>
+      <w:proofErr w:type="spellEnd"/>
       <w:r>
         <w:rPr>
           <w:lang w:val="en-US"/>
         </w:rPr>
         <w:t xml:space="preserve"> </w:t>
       </w:r>
-      <w:proofErr w:type="spellStart"/>
-      <w:r>
-        <w:rPr>
-          <w:lang w:val="en-US"/>
-        </w:rPr>
-        <w:t>indexOf</w:t>
-      </w:r>
-      <w:proofErr w:type="spellEnd"/>
+    </w:p>
+    <w:p>
+      <w:pPr>
+        <w:rPr>
+          <w:lang w:val="en-US"/>
+        </w:rPr>
+      </w:pPr>
+      <w:r>
+        <w:rPr>
+          <w:lang w:val="en-US"/>
+        </w:rPr>
+        <w:t xml:space="preserve">Numerical method </w:t>
+      </w:r>
+    </w:p>
+    <w:p>
+      <w:pPr>
+        <w:rPr>
+          <w:lang w:val="en-US"/>
+        </w:rPr>
+      </w:pPr>
+      <w:proofErr w:type="spellStart"/>
+      <w:r>
+        <w:rPr>
+          <w:lang w:val="en-US"/>
+        </w:rPr>
+        <w:t>toString</w:t>
+      </w:r>
+      <w:proofErr w:type="spellEnd"/>
+      <w:r>
+        <w:rPr>
+          <w:lang w:val="en-US"/>
+        </w:rPr>
+        <w:t xml:space="preserve"> </w:t>
+      </w:r>
       <w:r>
         <w:rPr>
           <w:lang w:val="en-US"/>
@@ -123,42 +167,223 @@
         <w:rPr>
           <w:lang w:val="en-US"/>
         </w:rPr>
-        <w:t>endsWith</w:t>
-      </w:r>
-      <w:proofErr w:type="spellEnd"/>
+        <w:t>toPrecision</w:t>
+      </w:r>
+      <w:proofErr w:type="spellEnd"/>
+      <w:r>
+        <w:rPr>
+          <w:lang w:val="en-US"/>
+        </w:rPr>
+        <w:t xml:space="preserve"> , value of </w:t>
+      </w:r>
+      <w:r>
+        <w:rPr>
+          <w:lang w:val="en-US"/>
+        </w:rPr>
+        <w:t>etc.</w:t>
+      </w:r>
+    </w:p>
+    <w:p>
+      <w:pPr>
+        <w:rPr>
+          <w:lang w:val="en-US"/>
+        </w:rPr>
+      </w:pPr>
+      <w:r>
+        <w:rPr>
+          <w:lang w:val="en-US"/>
+        </w:rPr>
+        <w:t>to switch to script mode we use “use strict” in the beginning of the code.</w:t>
+      </w:r>
+    </w:p>
+    <w:p>
+      <w:pPr>
+        <w:rPr>
+          <w:lang w:val="en-US"/>
+        </w:rPr>
+      </w:pPr>
+      <w:r>
+        <w:rPr>
+          <w:lang w:val="en-US"/>
+        </w:rPr>
+        <w:t>It</w:t>
+      </w:r>
       <w:r>
         <w:rPr>
           <w:lang w:val="en-US"/>
         </w:rPr>
         <w:t xml:space="preserve"> </w:t>
       </w:r>
-    </w:p>
-    <w:p>
-      <w:pPr>
-        <w:rPr>
-          <w:lang w:val="en-US"/>
-        </w:rPr>
-      </w:pPr>
-      <w:r>
-        <w:rPr>
-          <w:lang w:val="en-US"/>
-        </w:rPr>
-        <w:t xml:space="preserve">Numerical method </w:t>
-      </w:r>
-    </w:p>
-    <w:p>
-      <w:pPr>
-        <w:rPr>
-          <w:lang w:val="en-US"/>
-        </w:rPr>
-      </w:pPr>
-      <w:proofErr w:type="spellStart"/>
-      <w:proofErr w:type="gramStart"/>
-      <w:r>
-        <w:rPr>
-          <w:lang w:val="en-US"/>
-        </w:rPr>
-        <w:t>toString</w:t>
+      <w:r>
+        <w:rPr>
+          <w:lang w:val="en-US"/>
+        </w:rPr>
+        <w:t>i</w:t>
+      </w:r>
+      <w:r>
+        <w:rPr>
+          <w:lang w:val="en-US"/>
+        </w:rPr>
+        <w:t>s</w:t>
+      </w:r>
+      <w:r>
+        <w:rPr>
+          <w:lang w:val="en-US"/>
+        </w:rPr>
+        <w:t xml:space="preserve"> used to avoid bugs in our scripts</w:t>
+      </w:r>
+    </w:p>
+    <w:p>
+      <w:pPr>
+        <w:rPr>
+          <w:lang w:val="en-US"/>
+        </w:rPr>
+      </w:pPr>
+      <w:r>
+        <w:rPr>
+          <w:lang w:val="en-US"/>
+        </w:rPr>
+        <w:t xml:space="preserve">Use </w:t>
+      </w:r>
+      <w:proofErr w:type="spellStart"/>
+      <w:r>
+        <w:rPr>
+          <w:lang w:val="en-US"/>
+        </w:rPr>
+        <w:t>htmlFor</w:t>
+      </w:r>
+      <w:proofErr w:type="spellEnd"/>
+      <w:r>
+        <w:rPr>
+          <w:lang w:val="en-US"/>
+        </w:rPr>
+        <w:t xml:space="preserve"> instead of for.</w:t>
+      </w:r>
+    </w:p>
+    <w:p>
+      <w:pPr>
+        <w:rPr>
+          <w:lang w:val="en-US"/>
+        </w:rPr>
+      </w:pPr>
+      <w:r>
+        <w:rPr>
+          <w:lang w:val="en-US"/>
+        </w:rPr>
+        <w:t xml:space="preserve">Use </w:t>
+      </w:r>
+      <w:proofErr w:type="spellStart"/>
+      <w:r>
+        <w:rPr>
+          <w:lang w:val="en-US"/>
+        </w:rPr>
+        <w:t>className</w:t>
+      </w:r>
+      <w:proofErr w:type="spellEnd"/>
+      <w:r>
+        <w:rPr>
+          <w:lang w:val="en-US"/>
+        </w:rPr>
+        <w:t xml:space="preserve"> instead of class.</w:t>
+      </w:r>
+    </w:p>
+    <w:p>
+      <w:pPr>
+        <w:rPr>
+          <w:lang w:val="en-US"/>
+        </w:rPr>
+      </w:pPr>
+      <w:r>
+        <w:rPr>
+          <w:lang w:val="en-US"/>
+        </w:rPr>
+        <w:t xml:space="preserve">Use </w:t>
+      </w:r>
+      <w:proofErr w:type="spellStart"/>
+      <w:r>
+        <w:rPr>
+          <w:lang w:val="en-US"/>
+        </w:rPr>
+        <w:t>tab</w:t>
+      </w:r>
+      <w:r>
+        <w:rPr>
+          <w:lang w:val="en-US"/>
+        </w:rPr>
+        <w:t>I</w:t>
+      </w:r>
+      <w:r>
+        <w:rPr>
+          <w:lang w:val="en-US"/>
+        </w:rPr>
+        <w:t>ndex</w:t>
+      </w:r>
+      <w:proofErr w:type="spellEnd"/>
+      <w:r>
+        <w:rPr>
+          <w:lang w:val="en-US"/>
+        </w:rPr>
+        <w:t xml:space="preserve"> instead of </w:t>
+      </w:r>
+      <w:proofErr w:type="spellStart"/>
+      <w:r>
+        <w:rPr>
+          <w:lang w:val="en-US"/>
+        </w:rPr>
+        <w:t>tab</w:t>
+      </w:r>
+      <w:r>
+        <w:rPr>
+          <w:lang w:val="en-US"/>
+        </w:rPr>
+        <w:t>i</w:t>
+      </w:r>
+      <w:r>
+        <w:rPr>
+          <w:lang w:val="en-US"/>
+        </w:rPr>
+        <w:t>ndex</w:t>
+      </w:r>
+      <w:proofErr w:type="spellEnd"/>
+    </w:p>
+    <w:p>
+      <w:pPr>
+        <w:rPr>
+          <w:lang w:val="en-US"/>
+        </w:rPr>
+      </w:pPr>
+      <w:r>
+        <w:rPr>
+          <w:lang w:val="en-US"/>
+        </w:rPr>
+        <w:t>It is mandatory that tag</w:t>
+      </w:r>
+      <w:r>
+        <w:rPr>
+          <w:lang w:val="en-US"/>
+        </w:rPr>
+        <w:t xml:space="preserve"> or </w:t>
+      </w:r>
+      <w:proofErr w:type="spellStart"/>
+      <w:r>
+        <w:rPr>
+          <w:lang w:val="en-US"/>
+        </w:rPr>
+        <w:t>componeent</w:t>
+      </w:r>
+      <w:proofErr w:type="spellEnd"/>
+      <w:r>
+        <w:rPr>
+          <w:lang w:val="en-US"/>
+        </w:rPr>
+        <w:t xml:space="preserve"> should be closed in </w:t>
+      </w:r>
+      <w:proofErr w:type="spellStart"/>
+      <w:r>
+        <w:rPr>
+          <w:lang w:val="en-US"/>
+        </w:rPr>
+        <w:t>jsx</w:t>
       </w:r>
       <w:proofErr w:type="spellEnd"/>
       <w:r>
@@ -171,82 +396,212 @@
         <w:rPr>
           <w:lang w:val="en-US"/>
         </w:rPr>
-        <w:t>,</w:t>
-      </w:r>
-      <w:proofErr w:type="gramEnd"/>
+        <w:t>even if it is an empty tag by /</w:t>
+      </w:r>
+    </w:p>
+    <w:p>
+      <w:pPr>
+        <w:rPr>
+          <w:lang w:val="en-US"/>
+        </w:rPr>
+      </w:pPr>
+      <w:r>
+        <w:rPr>
+          <w:lang w:val="en-US"/>
+        </w:rPr>
+        <w:t>React use webpack for live</w:t>
+      </w:r>
       <w:r>
         <w:rPr>
           <w:lang w:val="en-US"/>
         </w:rPr>
         <w:t xml:space="preserve"> </w:t>
       </w:r>
-      <w:proofErr w:type="spellStart"/>
-      <w:proofErr w:type="gramStart"/>
-      <w:r>
-        <w:rPr>
-          <w:lang w:val="en-US"/>
-        </w:rPr>
-        <w:t>toPrecision</w:t>
-      </w:r>
-      <w:proofErr w:type="spellEnd"/>
-      <w:r>
-        <w:rPr>
-          <w:lang w:val="en-US"/>
-        </w:rPr>
-        <w:t xml:space="preserve"> ,</w:t>
-      </w:r>
-      <w:proofErr w:type="gramEnd"/>
-      <w:r>
-        <w:rPr>
-          <w:lang w:val="en-US"/>
-        </w:rPr>
-        <w:t xml:space="preserve"> value of </w:t>
-      </w:r>
-      <w:r>
-        <w:rPr>
-          <w:lang w:val="en-US"/>
-        </w:rPr>
-        <w:t>etc.</w:t>
-      </w:r>
-    </w:p>
-    <w:p>
-      <w:pPr>
-        <w:rPr>
-          <w:lang w:val="en-US"/>
-        </w:rPr>
-      </w:pPr>
-      <w:r>
-        <w:rPr>
-          <w:lang w:val="en-US"/>
-        </w:rPr>
-        <w:t xml:space="preserve">to switch to script </w:t>
-      </w:r>
-      <w:proofErr w:type="gramStart"/>
-      <w:r>
-        <w:rPr>
-          <w:lang w:val="en-US"/>
-        </w:rPr>
-        <w:t>mode</w:t>
-      </w:r>
-      <w:proofErr w:type="gramEnd"/>
-      <w:r>
-        <w:rPr>
-          <w:lang w:val="en-US"/>
-        </w:rPr>
-        <w:t xml:space="preserve"> we use “use strict” in the beginning of the code.</w:t>
-      </w:r>
-    </w:p>
-    <w:p>
-      <w:pPr>
-        <w:rPr>
-          <w:lang w:val="en-US"/>
-        </w:rPr>
-      </w:pPr>
-      <w:r>
-        <w:rPr>
-          <w:lang w:val="en-US"/>
-        </w:rPr>
-        <w:t>It</w:t>
+      <w:r>
+        <w:rPr>
+          <w:lang w:val="en-US"/>
+        </w:rPr>
+        <w:t xml:space="preserve">server </w:t>
+      </w:r>
+    </w:p>
+    <w:p>
+      <w:pPr>
+        <w:rPr>
+          <w:lang w:val="en-US"/>
+        </w:rPr>
+      </w:pPr>
+      <w:r>
+        <w:rPr>
+          <w:lang w:val="en-US"/>
+        </w:rPr>
+        <w:t xml:space="preserve">And use babel for compilation of component to </w:t>
+      </w:r>
+      <w:proofErr w:type="spellStart"/>
+      <w:r>
+        <w:rPr>
+          <w:lang w:val="en-US"/>
+        </w:rPr>
+        <w:t>js</w:t>
+      </w:r>
+      <w:proofErr w:type="spellEnd"/>
+    </w:p>
+    <w:p>
+      <w:pPr>
+        <w:rPr>
+          <w:lang w:val="en-US"/>
+        </w:rPr>
+      </w:pPr>
+      <w:r>
+        <w:rPr>
+          <w:lang w:val="en-US"/>
+        </w:rPr>
+        <w:t xml:space="preserve">Will research about Prop type and require prop types later </w:t>
+      </w:r>
+    </w:p>
+    <w:p>
+      <w:pPr>
+        <w:rPr>
+          <w:lang w:val="en-US"/>
+        </w:rPr>
+      </w:pPr>
+      <w:r>
+        <w:rPr>
+          <w:lang w:val="en-US"/>
+        </w:rPr>
+        <w:t xml:space="preserve">$0 in the </w:t>
+      </w:r>
+      <w:r>
+        <w:rPr>
+          <w:lang w:val="en-US"/>
+        </w:rPr>
+        <w:t>browser</w:t>
+      </w:r>
+      <w:r>
+        <w:rPr>
+          <w:lang w:val="en-US"/>
+        </w:rPr>
+        <w:t xml:space="preserve"> is used to access elements </w:t>
+      </w:r>
+      <w:r>
+        <w:rPr>
+          <w:lang w:val="en-US"/>
+        </w:rPr>
+        <w:t>that is selected in the inspector inside the console.</w:t>
+      </w:r>
+    </w:p>
+    <w:p>
+      <w:pPr>
+        <w:rPr>
+          <w:b/>
+          <w:bCs/>
+          <w:lang w:val="en-US"/>
+        </w:rPr>
+      </w:pPr>
+      <w:r>
+        <w:rPr>
+          <w:b/>
+          <w:bCs/>
+          <w:lang w:val="en-US"/>
+        </w:rPr>
+        <w:t>Font size =&gt; page Specific(who knows)</w:t>
+      </w:r>
+    </w:p>
+    <w:p>
+      <w:pPr>
+        <w:rPr>
+          <w:b/>
+          <w:bCs/>
+          <w:lang w:val="en-US"/>
+        </w:rPr>
+      </w:pPr>
+      <w:r>
+        <w:rPr>
+          <w:b/>
+          <w:bCs/>
+          <w:lang w:val="en-US"/>
+        </w:rPr>
+        <w:t>${} =&gt; template lateral</w:t>
+      </w:r>
+    </w:p>
+    <w:p>
+      <w:pPr>
+        <w:rPr>
+          <w:lang w:val="en-US"/>
+        </w:rPr>
+      </w:pPr>
+      <w:r>
+        <w:rPr>
+          <w:lang w:val="en-US"/>
+        </w:rPr>
+        <w:t xml:space="preserve">Use </w:t>
+      </w:r>
+      <w:r>
+        <w:rPr>
+          <w:b/>
+          <w:bCs/>
+          <w:lang w:val="en-US"/>
+        </w:rPr>
+        <w:t>text-light</w:t>
+      </w:r>
+      <w:r>
+        <w:rPr>
+          <w:lang w:val="en-US"/>
+        </w:rPr>
+        <w:t xml:space="preserve"> class to make text white in Bootstrap</w:t>
+      </w:r>
+    </w:p>
+    <w:p>
+      <w:pPr>
+        <w:rPr>
+          <w:lang w:val="en-US"/>
+        </w:rPr>
+      </w:pPr>
+      <w:r>
+        <w:rPr>
+          <w:lang w:val="en-US"/>
+        </w:rPr>
+        <w:t xml:space="preserve">In react we use {} when we want to write </w:t>
+      </w:r>
+      <w:proofErr w:type="spellStart"/>
+      <w:r>
+        <w:rPr>
+          <w:lang w:val="en-US"/>
+        </w:rPr>
+        <w:t>js</w:t>
+      </w:r>
+      <w:proofErr w:type="spellEnd"/>
+      <w:r>
+        <w:rPr>
+          <w:lang w:val="en-US"/>
+        </w:rPr>
+        <w:t xml:space="preserve"> in between the tags.</w:t>
+      </w:r>
+    </w:p>
+    <w:p>
+      <w:pPr>
+        <w:rPr>
+          <w:lang w:val="en-US"/>
+        </w:rPr>
+      </w:pPr>
+      <w:r>
+        <w:rPr>
+          <w:lang w:val="en-US"/>
+        </w:rPr>
+        <w:t xml:space="preserve">To make the hosting of static websites in git easy we use package </w:t>
+      </w:r>
+      <w:proofErr w:type="spellStart"/>
+      <w:r>
+        <w:rPr>
+          <w:lang w:val="en-US"/>
+        </w:rPr>
+        <w:t>gh</w:t>
+      </w:r>
+      <w:proofErr w:type="spellEnd"/>
+      <w:r>
+        <w:rPr>
+          <w:lang w:val="en-US"/>
+        </w:rPr>
+        <w:t>-pages</w:t>
       </w:r>
       <w:r>
         <w:rPr>
@@ -254,178 +609,52 @@
         </w:rPr>
         <w:t xml:space="preserve"> </w:t>
       </w:r>
-      <w:r>
-        <w:rPr>
-          <w:lang w:val="en-US"/>
-        </w:rPr>
-        <w:t>i</w:t>
-      </w:r>
-      <w:r>
-        <w:rPr>
-          <w:lang w:val="en-US"/>
-        </w:rPr>
-        <w:t>s</w:t>
-      </w:r>
-      <w:r>
-        <w:rPr>
-          <w:lang w:val="en-US"/>
-        </w:rPr>
-        <w:t xml:space="preserve"> used to avoid bugs in our scripts</w:t>
-      </w:r>
-    </w:p>
-    <w:p>
-      <w:pPr>
-        <w:rPr>
-          <w:lang w:val="en-US"/>
-        </w:rPr>
-      </w:pPr>
-      <w:r>
-        <w:rPr>
-          <w:lang w:val="en-US"/>
-        </w:rPr>
-        <w:t xml:space="preserve">Use </w:t>
-      </w:r>
-      <w:proofErr w:type="spellStart"/>
-      <w:r>
-        <w:rPr>
-          <w:lang w:val="en-US"/>
-        </w:rPr>
-        <w:t>htmlFor</w:t>
-      </w:r>
-      <w:proofErr w:type="spellEnd"/>
-      <w:r>
-        <w:rPr>
-          <w:lang w:val="en-US"/>
-        </w:rPr>
-        <w:t xml:space="preserve"> instead of for.</w:t>
-      </w:r>
-    </w:p>
-    <w:p>
-      <w:pPr>
-        <w:rPr>
-          <w:lang w:val="en-US"/>
-        </w:rPr>
-      </w:pPr>
-      <w:r>
-        <w:rPr>
-          <w:lang w:val="en-US"/>
-        </w:rPr>
-        <w:t xml:space="preserve">Use </w:t>
-      </w:r>
-      <w:proofErr w:type="spellStart"/>
-      <w:r>
-        <w:rPr>
-          <w:lang w:val="en-US"/>
-        </w:rPr>
-        <w:t>className</w:t>
-      </w:r>
-      <w:proofErr w:type="spellEnd"/>
-      <w:r>
-        <w:rPr>
-          <w:lang w:val="en-US"/>
-        </w:rPr>
-        <w:t xml:space="preserve"> instead of class.</w:t>
-      </w:r>
-    </w:p>
-    <w:p>
-      <w:pPr>
-        <w:rPr>
-          <w:lang w:val="en-US"/>
-        </w:rPr>
-      </w:pPr>
-      <w:r>
-        <w:rPr>
-          <w:lang w:val="en-US"/>
-        </w:rPr>
-        <w:t xml:space="preserve">Use </w:t>
-      </w:r>
-      <w:proofErr w:type="spellStart"/>
-      <w:r>
-        <w:rPr>
-          <w:lang w:val="en-US"/>
-        </w:rPr>
-        <w:t>tab</w:t>
-      </w:r>
-      <w:r>
-        <w:rPr>
-          <w:lang w:val="en-US"/>
-        </w:rPr>
-        <w:t>I</w:t>
-      </w:r>
-      <w:r>
-        <w:rPr>
-          <w:lang w:val="en-US"/>
-        </w:rPr>
-        <w:t>ndex</w:t>
-      </w:r>
-      <w:proofErr w:type="spellEnd"/>
-      <w:r>
-        <w:rPr>
-          <w:lang w:val="en-US"/>
-        </w:rPr>
-        <w:t xml:space="preserve"> instead of </w:t>
-      </w:r>
-      <w:proofErr w:type="spellStart"/>
-      <w:r>
-        <w:rPr>
-          <w:lang w:val="en-US"/>
-        </w:rPr>
-        <w:t>tab</w:t>
-      </w:r>
-      <w:r>
-        <w:rPr>
-          <w:lang w:val="en-US"/>
-        </w:rPr>
-        <w:t>i</w:t>
-      </w:r>
-      <w:r>
-        <w:rPr>
-          <w:lang w:val="en-US"/>
-        </w:rPr>
-        <w:t>ndex</w:t>
-      </w:r>
-      <w:proofErr w:type="spellEnd"/>
-    </w:p>
-    <w:p>
-      <w:pPr>
-        <w:rPr>
-          <w:lang w:val="en-US"/>
-        </w:rPr>
-      </w:pPr>
-      <w:r>
-        <w:rPr>
-          <w:lang w:val="en-US"/>
-        </w:rPr>
-        <w:t>It is mandatory that tag</w:t>
-      </w:r>
-      <w:r>
-        <w:rPr>
-          <w:lang w:val="en-US"/>
-        </w:rPr>
-        <w:t xml:space="preserve"> or </w:t>
-      </w:r>
-      <w:proofErr w:type="spellStart"/>
-      <w:r>
-        <w:rPr>
-          <w:lang w:val="en-US"/>
-        </w:rPr>
-        <w:t>componeent</w:t>
-      </w:r>
-      <w:proofErr w:type="spellEnd"/>
-      <w:r>
-        <w:rPr>
-          <w:lang w:val="en-US"/>
-        </w:rPr>
-        <w:t xml:space="preserve"> should be closed in </w:t>
-      </w:r>
-      <w:proofErr w:type="spellStart"/>
-      <w:r>
-        <w:rPr>
-          <w:lang w:val="en-US"/>
-        </w:rPr>
-        <w:t>jsx</w:t>
-      </w:r>
-      <w:proofErr w:type="spellEnd"/>
+    </w:p>
+    <w:p>
+      <w:pPr>
+        <w:rPr>
+          <w:lang w:val="en-US"/>
+        </w:rPr>
+      </w:pPr>
+      <w:r>
+        <w:rPr>
+          <w:lang w:val="en-US"/>
+        </w:rPr>
+        <w:t xml:space="preserve">When a website Layout got shifted because of above layout shift </w:t>
+      </w:r>
+      <w:r>
+        <w:rPr>
+          <w:lang w:val="en-US"/>
+        </w:rPr>
+        <w:t>then it is cumulative layout shift. Avoid it for good SEO.</w:t>
+      </w:r>
+    </w:p>
+    <w:p>
+      <w:pPr>
+        <w:rPr>
+          <w:lang w:val="en-US"/>
+        </w:rPr>
+      </w:pPr>
+      <w:r>
+        <w:rPr>
+          <w:lang w:val="en-US"/>
+        </w:rPr>
+        <w:t xml:space="preserve">Copy may not work in http requested website (I don’t </w:t>
+      </w:r>
+      <w:proofErr w:type="spellStart"/>
+      <w:r>
+        <w:rPr>
+          <w:lang w:val="en-US"/>
+        </w:rPr>
+        <w:t>now</w:t>
+      </w:r>
+      <w:proofErr w:type="spellEnd"/>
+      <w:r>
+        <w:rPr>
+          <w:lang w:val="en-US"/>
+        </w:rPr>
+        <w:t xml:space="preserve"> why</w:t>
+      </w:r>
       <w:r>
         <w:rPr>
           <w:lang w:val="en-US"/>
@@ -436,315 +665,28 @@
         <w:rPr>
           <w:lang w:val="en-US"/>
         </w:rPr>
-        <w:t>even if it is an empty tag by /</w:t>
-      </w:r>
-    </w:p>
-    <w:p>
-      <w:pPr>
-        <w:rPr>
-          <w:lang w:val="en-US"/>
-        </w:rPr>
-      </w:pPr>
-      <w:r>
-        <w:rPr>
-          <w:lang w:val="en-US"/>
-        </w:rPr>
-        <w:t>React use webpack for live</w:t>
-      </w:r>
+        <w:t>it</w:t>
+      </w:r>
+      <w:r>
+        <w:rPr>
+          <w:lang w:val="en-US"/>
+        </w:rPr>
+        <w:t xml:space="preserve"> is working in my site may it is changed but According to Teacher some </w:t>
+      </w:r>
+      <w:proofErr w:type="spellStart"/>
+      <w:r>
+        <w:rPr>
+          <w:lang w:val="en-US"/>
+        </w:rPr>
+        <w:t>js</w:t>
+      </w:r>
+      <w:proofErr w:type="spellEnd"/>
       <w:r>
         <w:rPr>
           <w:lang w:val="en-US"/>
         </w:rPr>
         <w:t xml:space="preserve"> </w:t>
       </w:r>
-      <w:r>
-        <w:rPr>
-          <w:lang w:val="en-US"/>
-        </w:rPr>
-        <w:t xml:space="preserve">server </w:t>
-      </w:r>
-    </w:p>
-    <w:p>
-      <w:pPr>
-        <w:rPr>
-          <w:lang w:val="en-US"/>
-        </w:rPr>
-      </w:pPr>
-      <w:r>
-        <w:rPr>
-          <w:lang w:val="en-US"/>
-        </w:rPr>
-        <w:t xml:space="preserve">And use babel for compilation of component to </w:t>
-      </w:r>
-      <w:proofErr w:type="spellStart"/>
-      <w:r>
-        <w:rPr>
-          <w:lang w:val="en-US"/>
-        </w:rPr>
-        <w:t>js</w:t>
-      </w:r>
-      <w:proofErr w:type="spellEnd"/>
-    </w:p>
-    <w:p>
-      <w:pPr>
-        <w:rPr>
-          <w:lang w:val="en-US"/>
-        </w:rPr>
-      </w:pPr>
-      <w:r>
-        <w:rPr>
-          <w:lang w:val="en-US"/>
-        </w:rPr>
-        <w:t xml:space="preserve">Will research about Prop type and require prop types later </w:t>
-      </w:r>
-    </w:p>
-    <w:p>
-      <w:pPr>
-        <w:rPr>
-          <w:lang w:val="en-US"/>
-        </w:rPr>
-      </w:pPr>
-      <w:r>
-        <w:rPr>
-          <w:lang w:val="en-US"/>
-        </w:rPr>
-        <w:t xml:space="preserve">$0 in the </w:t>
-      </w:r>
-      <w:r>
-        <w:rPr>
-          <w:lang w:val="en-US"/>
-        </w:rPr>
-        <w:t>browser</w:t>
-      </w:r>
-      <w:r>
-        <w:rPr>
-          <w:lang w:val="en-US"/>
-        </w:rPr>
-        <w:t xml:space="preserve"> is used to access elements </w:t>
-      </w:r>
-      <w:r>
-        <w:rPr>
-          <w:lang w:val="en-US"/>
-        </w:rPr>
-        <w:t>that is selected in the inspector inside the console.</w:t>
-      </w:r>
-    </w:p>
-    <w:p>
-      <w:pPr>
-        <w:rPr>
-          <w:b/>
-          <w:bCs/>
-          <w:lang w:val="en-US"/>
-        </w:rPr>
-      </w:pPr>
-      <w:r>
-        <w:rPr>
-          <w:b/>
-          <w:bCs/>
-          <w:lang w:val="en-US"/>
-        </w:rPr>
-        <w:t xml:space="preserve">Font size =&gt; page </w:t>
-      </w:r>
-      <w:proofErr w:type="gramStart"/>
-      <w:r>
-        <w:rPr>
-          <w:b/>
-          <w:bCs/>
-          <w:lang w:val="en-US"/>
-        </w:rPr>
-        <w:t>Specific(</w:t>
-      </w:r>
-      <w:proofErr w:type="gramEnd"/>
-      <w:r>
-        <w:rPr>
-          <w:b/>
-          <w:bCs/>
-          <w:lang w:val="en-US"/>
-        </w:rPr>
-        <w:t>who knows)</w:t>
-      </w:r>
-    </w:p>
-    <w:p>
-      <w:pPr>
-        <w:rPr>
-          <w:b/>
-          <w:bCs/>
-          <w:lang w:val="en-US"/>
-        </w:rPr>
-      </w:pPr>
-      <w:r>
-        <w:rPr>
-          <w:b/>
-          <w:bCs/>
-          <w:lang w:val="en-US"/>
-        </w:rPr>
-        <w:t>${} =&gt; template lateral</w:t>
-      </w:r>
-    </w:p>
-    <w:p>
-      <w:pPr>
-        <w:rPr>
-          <w:lang w:val="en-US"/>
-        </w:rPr>
-      </w:pPr>
-      <w:r>
-        <w:rPr>
-          <w:lang w:val="en-US"/>
-        </w:rPr>
-        <w:t xml:space="preserve">Use </w:t>
-      </w:r>
-      <w:r>
-        <w:rPr>
-          <w:b/>
-          <w:bCs/>
-          <w:lang w:val="en-US"/>
-        </w:rPr>
-        <w:t>text-light</w:t>
-      </w:r>
-      <w:r>
-        <w:rPr>
-          <w:lang w:val="en-US"/>
-        </w:rPr>
-        <w:t xml:space="preserve"> class to make text white in Bootstrap</w:t>
-      </w:r>
-    </w:p>
-    <w:p>
-      <w:pPr>
-        <w:rPr>
-          <w:lang w:val="en-US"/>
-        </w:rPr>
-      </w:pPr>
-      <w:r>
-        <w:rPr>
-          <w:lang w:val="en-US"/>
-        </w:rPr>
-        <w:t xml:space="preserve">In react we use {} when we want to write </w:t>
-      </w:r>
-      <w:proofErr w:type="spellStart"/>
-      <w:r>
-        <w:rPr>
-          <w:lang w:val="en-US"/>
-        </w:rPr>
-        <w:t>js</w:t>
-      </w:r>
-      <w:proofErr w:type="spellEnd"/>
-      <w:r>
-        <w:rPr>
-          <w:lang w:val="en-US"/>
-        </w:rPr>
-        <w:t xml:space="preserve"> in between the tags.</w:t>
-      </w:r>
-    </w:p>
-    <w:p>
-      <w:pPr>
-        <w:rPr>
-          <w:lang w:val="en-US"/>
-        </w:rPr>
-      </w:pPr>
-      <w:r>
-        <w:rPr>
-          <w:lang w:val="en-US"/>
-        </w:rPr>
-        <w:t xml:space="preserve">To make the hosting of static websites in git easy we use package </w:t>
-      </w:r>
-      <w:proofErr w:type="spellStart"/>
-      <w:r>
-        <w:rPr>
-          <w:lang w:val="en-US"/>
-        </w:rPr>
-        <w:t>gh</w:t>
-      </w:r>
-      <w:proofErr w:type="spellEnd"/>
-      <w:r>
-        <w:rPr>
-          <w:lang w:val="en-US"/>
-        </w:rPr>
-        <w:t>-pages</w:t>
-      </w:r>
-      <w:r>
-        <w:rPr>
-          <w:lang w:val="en-US"/>
-        </w:rPr>
-        <w:t xml:space="preserve"> </w:t>
-      </w:r>
-    </w:p>
-    <w:p>
-      <w:pPr>
-        <w:rPr>
-          <w:lang w:val="en-US"/>
-        </w:rPr>
-      </w:pPr>
-      <w:r>
-        <w:rPr>
-          <w:lang w:val="en-US"/>
-        </w:rPr>
-        <w:t xml:space="preserve">When a website Layout got shifted because of above layout shift </w:t>
-      </w:r>
-      <w:r>
-        <w:rPr>
-          <w:lang w:val="en-US"/>
-        </w:rPr>
-        <w:t>then it is cumulative layout shift. Avoid it for good SEO.</w:t>
-      </w:r>
-    </w:p>
-    <w:p>
-      <w:pPr>
-        <w:rPr>
-          <w:lang w:val="en-US"/>
-        </w:rPr>
-      </w:pPr>
-      <w:r>
-        <w:rPr>
-          <w:lang w:val="en-US"/>
-        </w:rPr>
-        <w:t xml:space="preserve">Copy may not work in http requested website (I don’t </w:t>
-      </w:r>
-      <w:proofErr w:type="spellStart"/>
-      <w:r>
-        <w:rPr>
-          <w:lang w:val="en-US"/>
-        </w:rPr>
-        <w:t>now</w:t>
-      </w:r>
-      <w:proofErr w:type="spellEnd"/>
-      <w:r>
-        <w:rPr>
-          <w:lang w:val="en-US"/>
-        </w:rPr>
-        <w:t xml:space="preserve"> why</w:t>
-      </w:r>
-      <w:r>
-        <w:rPr>
-          <w:lang w:val="en-US"/>
-        </w:rPr>
-        <w:t xml:space="preserve"> </w:t>
-      </w:r>
-      <w:r>
-        <w:rPr>
-          <w:lang w:val="en-US"/>
-        </w:rPr>
-        <w:t>it</w:t>
-      </w:r>
-      <w:r>
-        <w:rPr>
-          <w:lang w:val="en-US"/>
-        </w:rPr>
-        <w:t xml:space="preserve"> is working in my site may it is changed but According to Teacher some </w:t>
-      </w:r>
-      <w:proofErr w:type="spellStart"/>
-      <w:r>
-        <w:rPr>
-          <w:lang w:val="en-US"/>
-        </w:rPr>
-        <w:t>js</w:t>
-      </w:r>
-      <w:proofErr w:type="spellEnd"/>
-      <w:r>
-        <w:rPr>
-          <w:lang w:val="en-US"/>
-        </w:rPr>
-        <w:t xml:space="preserve"> </w:t>
-      </w:r>
       <w:proofErr w:type="spellStart"/>
       <w:r>
         <w:rPr>
@@ -836,63 +778,41 @@
           <w:color w:val="EE0000"/>
         </w:rPr>
       </w:pPr>
-      <w:proofErr w:type="gramStart"/>
       <w:r>
         <w:rPr>
           <w:b/>
           <w:bCs/>
           <w:color w:val="EE0000"/>
         </w:rPr>
-        <w:t>.accordion</w:t>
-      </w:r>
-      <w:proofErr w:type="gramEnd"/>
-      <w:r>
+        <w:t>.accordion-button::after{</w:t>
+      </w:r>
+    </w:p>
+    <w:p>
+      <w:pPr>
         <w:rPr>
           <w:b/>
           <w:bCs/>
           <w:color w:val="EE0000"/>
         </w:rPr>
-        <w:t>-</w:t>
-      </w:r>
-      <w:proofErr w:type="gramStart"/>
+      </w:pPr>
       <w:r>
         <w:rPr>
           <w:b/>
           <w:bCs/>
           <w:color w:val="EE0000"/>
         </w:rPr>
-        <w:t>button::after{</w:t>
-      </w:r>
-      <w:proofErr w:type="gramEnd"/>
-    </w:p>
-    <w:p>
-      <w:pPr>
+        <w:t xml:space="preserve">  </w:t>
+      </w:r>
+      <w:proofErr w:type="spellStart"/>
+      <w:r>
         <w:rPr>
           <w:b/>
           <w:bCs/>
           <w:color w:val="EE0000"/>
         </w:rPr>
-      </w:pPr>
-      <w:r>
-        <w:rPr>
-          <w:b/>
-          <w:bCs/>
-          <w:color w:val="EE0000"/>
-        </w:rPr>
-        <w:t xml:space="preserve">  </w:t>
-      </w:r>
-      <w:proofErr w:type="spellStart"/>
-      <w:proofErr w:type="gramStart"/>
-      <w:r>
-        <w:rPr>
-          <w:b/>
-          <w:bCs/>
-          <w:color w:val="EE0000"/>
-        </w:rPr>
         <w:t>filter:invert</w:t>
       </w:r>
       <w:proofErr w:type="spellEnd"/>
-      <w:proofErr w:type="gramEnd"/>
       <w:r>
         <w:rPr>
           <w:b/>
@@ -1059,18 +979,10 @@
         </w:r>
       </w:hyperlink>
       <w:r>
-        <w:t xml:space="preserve"> flow rate. Used to minimise congestion. Also known as bandwidth </w:t>
-      </w:r>
-      <w:proofErr w:type="gramStart"/>
-      <w:r>
-        <w:t>throttling.</w:t>
-      </w:r>
-      <w:r>
-        <w:t>(</w:t>
-      </w:r>
-      <w:proofErr w:type="gramEnd"/>
-      <w:r>
-        <w:t>who knows)</w:t>
+        <w:t> flow rate. Used to minimise congestion. Also known as bandwidth throttling.</w:t>
+      </w:r>
+      <w:r>
+        <w:t>(who knows)</w:t>
       </w:r>
     </w:p>
     <w:p>
@@ -1125,27 +1037,7 @@
           <w:color w:val="EE0000"/>
           <w:lang w:val="en-US"/>
         </w:rPr>
-        <w:t xml:space="preserve">same component with different props is being </w:t>
-      </w:r>
-      <w:proofErr w:type="gramStart"/>
-      <w:r>
-        <w:rPr>
-          <w:b/>
-          <w:bCs/>
-          <w:color w:val="EE0000"/>
-          <w:lang w:val="en-US"/>
-        </w:rPr>
-        <w:t>route</w:t>
-      </w:r>
-      <w:proofErr w:type="gramEnd"/>
-      <w:r>
-        <w:rPr>
-          <w:b/>
-          <w:bCs/>
-          <w:color w:val="EE0000"/>
-          <w:lang w:val="en-US"/>
-        </w:rPr>
-        <w:t xml:space="preserve"> then you need to give each component a key to uniquely identify that component</w:t>
+        <w:t>same component with different props is being route then you need to give each component a key to uniquely identify that component</w:t>
       </w:r>
       <w:r>
         <w:rPr>
@@ -1503,15 +1395,7 @@
       </w:r>
       <w:proofErr w:type="spellEnd"/>
       <w:r>
-        <w:t xml:space="preserve"> text and use multiple </w:t>
-      </w:r>
-      <w:proofErr w:type="gramStart"/>
-      <w:r>
-        <w:t>cursor</w:t>
-      </w:r>
-      <w:proofErr w:type="gramEnd"/>
-      <w:r>
-        <w:t xml:space="preserve"> </w:t>
+        <w:t xml:space="preserve"> text and use multiple cursor </w:t>
       </w:r>
       <w:r>
         <w:t xml:space="preserve">and its shortcut key is </w:t>
@@ -1537,22 +1421,14 @@
         <w:t>We can store a local data</w:t>
       </w:r>
       <w:r>
-        <w:t xml:space="preserve"> in our react app </w:t>
-      </w:r>
-      <w:proofErr w:type="gramStart"/>
-      <w:r>
-        <w:t xml:space="preserve">in </w:t>
+        <w:t xml:space="preserve"> in our react app in </w:t>
       </w:r>
       <w:r>
         <w:t>.</w:t>
       </w:r>
       <w:proofErr w:type="spellStart"/>
       <w:r>
-        <w:t>env</w:t>
-      </w:r>
-      <w:proofErr w:type="gramEnd"/>
-      <w:r>
-        <w:t>.local</w:t>
+        <w:t>env.local</w:t>
       </w:r>
       <w:proofErr w:type="spellEnd"/>
       <w:r>
@@ -1572,23 +1448,7 @@
     </w:p>
     <w:p>
       <w:r>
-        <w:t xml:space="preserve">The environment variable start </w:t>
-      </w:r>
-      <w:proofErr w:type="gramStart"/>
-      <w:r>
-        <w:t>with  START</w:t>
-      </w:r>
-      <w:proofErr w:type="gramEnd"/>
-      <w:r>
-        <w:t xml:space="preserve">_APP you can get access to it in </w:t>
-      </w:r>
-      <w:proofErr w:type="gramStart"/>
-      <w:r>
-        <w:t>your</w:t>
-      </w:r>
-      <w:proofErr w:type="gramEnd"/>
-      <w:r>
-        <w:t xml:space="preserve"> react application</w:t>
+        <w:t>The environment variable start with  START_APP you can get access to it in your react application</w:t>
       </w:r>
     </w:p>
     <w:p>
@@ -1654,23 +1514,7 @@
     </w:p>
     <w:p>
       <w:r>
-        <w:t xml:space="preserve">You can make Hybrid React app including some files of </w:t>
-      </w:r>
-      <w:proofErr w:type="gramStart"/>
-      <w:r>
-        <w:t>class based</w:t>
-      </w:r>
-      <w:proofErr w:type="gramEnd"/>
-      <w:r>
-        <w:t xml:space="preserve"> component and some files of </w:t>
-      </w:r>
-      <w:proofErr w:type="gramStart"/>
-      <w:r>
-        <w:t>function based</w:t>
-      </w:r>
-      <w:proofErr w:type="gramEnd"/>
-      <w:r>
-        <w:t xml:space="preserve"> component. </w:t>
+        <w:t xml:space="preserve">You can make Hybrid React app including some files of class based component and some files of function based component. </w:t>
       </w:r>
     </w:p>
     <w:p>
@@ -1927,23 +1771,7 @@
           <w:b/>
           <w:bCs/>
         </w:rPr>
-        <w:t xml:space="preserve">what is ES6 </w:t>
-      </w:r>
-      <w:proofErr w:type="gramStart"/>
-      <w:r>
-        <w:rPr>
-          <w:b/>
-          <w:bCs/>
-        </w:rPr>
-        <w:t>modules(</w:t>
-      </w:r>
-      <w:proofErr w:type="gramEnd"/>
-      <w:r>
-        <w:rPr>
-          <w:b/>
-          <w:bCs/>
-        </w:rPr>
-        <w:t>simples and short)</w:t>
+        <w:t>what is ES6 modules(simples and short)</w:t>
       </w:r>
     </w:p>
     <w:p>
@@ -2054,23 +1882,13 @@
       </w:r>
       <w:proofErr w:type="spellEnd"/>
       <w:r>
-        <w:t xml:space="preserve"> modules are an older JavaScript module system mainly used in Node.js for server-side development. They use </w:t>
-      </w:r>
-      <w:proofErr w:type="gramStart"/>
-      <w:r>
-        <w:t>require(</w:t>
-      </w:r>
-      <w:proofErr w:type="gramEnd"/>
-      <w:r>
-        <w:t xml:space="preserve">) to import modules and </w:t>
-      </w:r>
-      <w:proofErr w:type="spellStart"/>
-      <w:proofErr w:type="gramStart"/>
+        <w:t xml:space="preserve"> modules are an older JavaScript module system mainly used in Node.js for server-side development. They use require() to import modules and </w:t>
+      </w:r>
+      <w:proofErr w:type="spellStart"/>
       <w:r>
         <w:t>module.exports</w:t>
       </w:r>
       <w:proofErr w:type="spellEnd"/>
-      <w:proofErr w:type="gramEnd"/>
       <w:r>
         <w:t xml:space="preserve"> to export functions, objects, or values. The loading is synchronous, meaning code execution waits for the module to load.</w:t>
       </w:r>
@@ -2118,15 +1936,7 @@
         </w:numPr>
       </w:pPr>
       <w:r>
-        <w:t xml:space="preserve">Use </w:t>
-      </w:r>
-      <w:proofErr w:type="gramStart"/>
-      <w:r>
-        <w:t>require(</w:t>
-      </w:r>
-      <w:proofErr w:type="gramEnd"/>
-      <w:r>
-        <w:t>) to import modules.</w:t>
+        <w:t>Use require() to import modules.</w:t>
       </w:r>
     </w:p>
     <w:p>
@@ -2140,12 +1950,10 @@
         <w:t xml:space="preserve">Use </w:t>
       </w:r>
       <w:proofErr w:type="spellStart"/>
-      <w:proofErr w:type="gramStart"/>
       <w:r>
         <w:t>module.exports</w:t>
       </w:r>
       <w:proofErr w:type="spellEnd"/>
-      <w:proofErr w:type="gramEnd"/>
       <w:r>
         <w:t xml:space="preserve"> to export from a module.</w:t>
       </w:r>
@@ -2246,41 +2054,12 @@
           <w:b/>
           <w:bCs/>
         </w:rPr>
-        <w:t xml:space="preserve">Our </w:t>
-      </w:r>
-      <w:proofErr w:type="gramStart"/>
-      <w:r>
-        <w:rPr>
-          <w:b/>
-          <w:bCs/>
-        </w:rPr>
-        <w:t>model</w:t>
-      </w:r>
-      <w:proofErr w:type="gramEnd"/>
-      <w:r>
-        <w:rPr>
-          <w:b/>
-          <w:bCs/>
-        </w:rPr>
-        <w:t xml:space="preserve"> name start with capital first letter.</w:t>
-      </w:r>
-    </w:p>
-    <w:p>
-      <w:proofErr w:type="gramStart"/>
-      <w:r>
-        <w:t>So</w:t>
-      </w:r>
-      <w:proofErr w:type="gramEnd"/>
-      <w:r>
-        <w:t xml:space="preserve"> here is the mongoose drill first we make a </w:t>
-      </w:r>
-      <w:proofErr w:type="gramStart"/>
-      <w:r>
-        <w:t>schema by Schema</w:t>
-      </w:r>
-      <w:proofErr w:type="gramEnd"/>
-      <w:r>
-        <w:t xml:space="preserve"> class</w:t>
+        <w:t>Our model name start with capital first letter.</w:t>
+      </w:r>
+    </w:p>
+    <w:p>
+      <w:r>
+        <w:t>So here is the mongoose drill first we make a schema by Schema class</w:t>
       </w:r>
     </w:p>
     <w:p>
@@ -2298,13 +2077,8 @@
       <w:r>
         <w:t xml:space="preserve"> files are inside the </w:t>
       </w:r>
-      <w:proofErr w:type="gramStart"/>
-      <w:r>
-        <w:t>models</w:t>
-      </w:r>
-      <w:proofErr w:type="gramEnd"/>
-      <w:r>
-        <w:t xml:space="preserve"> folder (who knows)</w:t>
+      <w:r>
+        <w:t>models folder (who knows)</w:t>
       </w:r>
     </w:p>
     <w:p>
@@ -2315,12 +2089,10 @@
         <w:t xml:space="preserve"> By </w:t>
       </w:r>
       <w:proofErr w:type="spellStart"/>
-      <w:proofErr w:type="gramStart"/>
       <w:r>
         <w:t>mongoose.model</w:t>
       </w:r>
       <w:proofErr w:type="spellEnd"/>
-      <w:proofErr w:type="gramEnd"/>
     </w:p>
     <w:p>
       <w:r>
@@ -2337,15 +2109,7 @@
     </w:p>
     <w:p>
       <w:r>
-        <w:t xml:space="preserve">If we don’t send anything in response then the loading </w:t>
-      </w:r>
-      <w:proofErr w:type="gramStart"/>
-      <w:r>
-        <w:t>keep</w:t>
-      </w:r>
-      <w:proofErr w:type="gramEnd"/>
-      <w:r>
-        <w:t xml:space="preserve"> happening</w:t>
+        <w:t>If we don’t send anything in response then the loading keep happening</w:t>
       </w:r>
     </w:p>
     <w:p>
@@ -2434,39 +2198,23 @@
           <w:b/>
           <w:bCs/>
         </w:rPr>
+        <w:t xml:space="preserve"> text</w:t>
+      </w:r>
+      <w:r>
+        <w:rPr>
+          <w:b/>
+          <w:bCs/>
+        </w:rPr>
+        <w:t>(who knows)</w:t>
+      </w:r>
+    </w:p>
+    <w:p>
+      <w:r>
+        <w:t>We will use express validation package for validation purposes</w:t>
+      </w:r>
+      <w:r>
         <w:t xml:space="preserve"> </w:t>
       </w:r>
-      <w:proofErr w:type="gramStart"/>
-      <w:r>
-        <w:rPr>
-          <w:b/>
-          <w:bCs/>
-        </w:rPr>
-        <w:t>text</w:t>
-      </w:r>
-      <w:r>
-        <w:rPr>
-          <w:b/>
-          <w:bCs/>
-        </w:rPr>
-        <w:t>(</w:t>
-      </w:r>
-      <w:proofErr w:type="gramEnd"/>
-      <w:r>
-        <w:rPr>
-          <w:b/>
-          <w:bCs/>
-        </w:rPr>
-        <w:t>who knows)</w:t>
-      </w:r>
-    </w:p>
-    <w:p>
-      <w:r>
-        <w:t>We will use express validation package for validation purposes</w:t>
-      </w:r>
-      <w:r>
-        <w:t xml:space="preserve"> </w:t>
-      </w:r>
     </w:p>
     <w:p>
       <w:pPr>
@@ -2550,33 +2298,15 @@
           <w:bCs/>
           <w:color w:val="EE0000"/>
         </w:rPr>
-        <w:t xml:space="preserve">hing </w:t>
-      </w:r>
-      <w:proofErr w:type="gramStart"/>
+        <w:t>hing new</w:t>
+      </w:r>
       <w:r>
         <w:rPr>
           <w:b/>
           <w:bCs/>
           <w:color w:val="EE0000"/>
         </w:rPr>
-        <w:t>new</w:t>
-      </w:r>
-      <w:r>
-        <w:rPr>
-          <w:b/>
-          <w:bCs/>
-          <w:color w:val="EE0000"/>
-        </w:rPr>
-        <w:t>(</w:t>
-      </w:r>
-      <w:proofErr w:type="gramEnd"/>
-      <w:r>
-        <w:rPr>
-          <w:b/>
-          <w:bCs/>
-          <w:color w:val="EE0000"/>
-        </w:rPr>
-        <w:t>who knows))</w:t>
+        <w:t>(who knows))</w:t>
       </w:r>
     </w:p>
     <w:p>
@@ -2584,15 +2314,7 @@
         <w:t xml:space="preserve">React App usually runs on the </w:t>
       </w:r>
       <w:r>
-        <w:t xml:space="preserve">3000 </w:t>
-      </w:r>
-      <w:proofErr w:type="gramStart"/>
-      <w:r>
-        <w:t>port</w:t>
-      </w:r>
-      <w:proofErr w:type="gramEnd"/>
-      <w:r>
-        <w:t xml:space="preserve"> </w:t>
+        <w:t xml:space="preserve">3000 port </w:t>
       </w:r>
     </w:p>
     <w:p>
@@ -2677,26 +2399,16 @@
           <w:bCs/>
           <w:color w:val="EE0000"/>
         </w:rPr>
-        <w:t xml:space="preserve">According to teacher when an error </w:t>
-      </w:r>
-      <w:proofErr w:type="gramStart"/>
+        <w:t>According to teacher when an error occu</w:t>
+      </w:r>
       <w:r>
         <w:rPr>
           <w:b/>
           <w:bCs/>
           <w:color w:val="EE0000"/>
         </w:rPr>
-        <w:t>occu</w:t>
-      </w:r>
-      <w:r>
-        <w:rPr>
-          <w:b/>
-          <w:bCs/>
-          <w:color w:val="EE0000"/>
-        </w:rPr>
         <w:t>r</w:t>
       </w:r>
-      <w:proofErr w:type="gramEnd"/>
       <w:r>
         <w:rPr>
           <w:b/>
@@ -2892,15 +2604,7 @@
       </w:r>
       <w:proofErr w:type="spellEnd"/>
       <w:r>
-        <w:t xml:space="preserve"> another thing that is Pepper that is </w:t>
-      </w:r>
-      <w:proofErr w:type="gramStart"/>
-      <w:r>
-        <w:t>hardcoded  in</w:t>
-      </w:r>
-      <w:proofErr w:type="gramEnd"/>
-      <w:r>
-        <w:t xml:space="preserve"> backend and </w:t>
+        <w:t xml:space="preserve"> another thing that is Pepper that is hardcoded  in backend and </w:t>
       </w:r>
       <w:proofErr w:type="spellStart"/>
       <w:r>
@@ -2913,15 +2617,7 @@
     </w:p>
     <w:p>
       <w:r>
-        <w:t xml:space="preserve">There are two types of </w:t>
-      </w:r>
-      <w:proofErr w:type="gramStart"/>
-      <w:r>
-        <w:t>token</w:t>
-      </w:r>
-      <w:proofErr w:type="gramEnd"/>
-      <w:r>
-        <w:t xml:space="preserve"> that is generated when a user is logged in that is Session Token and JSON Web Token</w:t>
+        <w:t>There are two types of token that is generated when a user is logged in that is Session Token and JSON Web Token</w:t>
       </w:r>
       <w:r>
         <w:t xml:space="preserve">. </w:t>
@@ -2929,18 +2625,10 @@
     </w:p>
     <w:p>
       <w:r>
-        <w:t xml:space="preserve">We will use </w:t>
-      </w:r>
-      <w:proofErr w:type="gramStart"/>
-      <w:r>
-        <w:t>JWT</w:t>
-      </w:r>
-      <w:r>
-        <w:t>(</w:t>
-      </w:r>
-      <w:proofErr w:type="gramEnd"/>
-      <w:r>
-        <w:t>JSON Web Token)</w:t>
+        <w:t>We will use JWT</w:t>
+      </w:r>
+      <w:r>
+        <w:t>(JSON Web Token)</w:t>
       </w:r>
       <w:r>
         <w:t xml:space="preserve"> token </w:t>
@@ -2977,7 +2665,6 @@
           <w:bCs/>
         </w:rPr>
       </w:pPr>
-      <w:proofErr w:type="gramStart"/>
       <w:r>
         <w:rPr>
           <w:b/>
@@ -2985,7 +2672,6 @@
         </w:rPr>
         <w:t>Note:-</w:t>
       </w:r>
-      <w:proofErr w:type="gramEnd"/>
     </w:p>
     <w:p>
       <w:pPr>
@@ -3077,13 +2763,8 @@
     </w:p>
     <w:p>
       <w:r>
-        <w:t xml:space="preserve">And by query </w:t>
-      </w:r>
-      <w:proofErr w:type="gramStart"/>
-      <w:r>
-        <w:t>in ?</w:t>
-      </w:r>
-      <w:proofErr w:type="gramEnd"/>
+        <w:t>And by query in ?</w:t>
+      </w:r>
     </w:p>
     <w:p>
       <w:r>
@@ -3121,18 +2802,10 @@
         <w:t>It is better for SEO</w:t>
       </w:r>
       <w:r>
-        <w:t xml:space="preserve"> and many </w:t>
-      </w:r>
-      <w:proofErr w:type="gramStart"/>
-      <w:r>
-        <w:t xml:space="preserve">things </w:t>
-      </w:r>
-      <w:r>
-        <w:t xml:space="preserve"> (</w:t>
-      </w:r>
-      <w:proofErr w:type="gramEnd"/>
-      <w:r>
-        <w:t>Ac</w:t>
+        <w:t xml:space="preserve"> and many things </w:t>
+      </w:r>
+      <w:r>
+        <w:t xml:space="preserve"> (Ac</w:t>
       </w:r>
       <w:r>
         <w:t>c</w:t>
@@ -3284,37 +2957,13 @@
     </w:p>
     <w:p>
       <w:r>
-        <w:t xml:space="preserve">If a component </w:t>
-      </w:r>
-      <w:proofErr w:type="gramStart"/>
-      <w:r>
-        <w:t>need</w:t>
-      </w:r>
-      <w:proofErr w:type="gramEnd"/>
-      <w:r>
-        <w:t xml:space="preserve"> something then he </w:t>
-      </w:r>
-      <w:proofErr w:type="gramStart"/>
-      <w:r>
-        <w:t>need</w:t>
-      </w:r>
-      <w:proofErr w:type="gramEnd"/>
-      <w:r>
-        <w:t xml:space="preserve"> to contact </w:t>
+        <w:t xml:space="preserve">If a component need something then he need to contact </w:t>
       </w:r>
       <w:r>
         <w:t>the context</w:t>
       </w:r>
       <w:r>
-        <w:t xml:space="preserve"> or context </w:t>
-      </w:r>
-      <w:proofErr w:type="gramStart"/>
-      <w:r>
-        <w:t>API(</w:t>
-      </w:r>
-      <w:proofErr w:type="gramEnd"/>
-      <w:r>
-        <w:t>who knows)</w:t>
+        <w:t xml:space="preserve"> or context API(who knows)</w:t>
       </w:r>
       <w:r>
         <w:t>.</w:t>
@@ -3358,15 +3007,7 @@
         <w:t xml:space="preserve">To know that location </w:t>
       </w:r>
       <w:r>
-        <w:t xml:space="preserve">you are in </w:t>
-      </w:r>
-      <w:proofErr w:type="gramStart"/>
-      <w:r>
-        <w:t>your</w:t>
-      </w:r>
-      <w:proofErr w:type="gramEnd"/>
-      <w:r>
-        <w:t xml:space="preserve"> react app </w:t>
+        <w:t xml:space="preserve">you are in your react app </w:t>
       </w:r>
       <w:r>
         <w:t xml:space="preserve">we </w:t>
@@ -3520,15 +3161,7 @@
     </w:p>
     <w:p>
       <w:r>
-        <w:t xml:space="preserve">Before hitting </w:t>
-      </w:r>
-      <w:proofErr w:type="gramStart"/>
-      <w:r>
-        <w:t>end</w:t>
-      </w:r>
-      <w:proofErr w:type="gramEnd"/>
-      <w:r>
-        <w:t xml:space="preserve"> point and doing </w:t>
+        <w:t xml:space="preserve">Before hitting end point and doing </w:t>
       </w:r>
       <w:r>
         <w:t>CRUD</w:t>
@@ -3617,7 +3250,6 @@
         </w:rPr>
         <w:t xml:space="preserve">an </w:t>
       </w:r>
-      <w:proofErr w:type="gramStart"/>
       <w:r>
         <w:rPr>
           <w:lang w:val="en-US"/>
@@ -3628,14 +3260,7 @@
         <w:rPr>
           <w:lang w:val="en-US"/>
         </w:rPr>
-        <w:t>.(</w:t>
-      </w:r>
-      <w:proofErr w:type="gramEnd"/>
-      <w:r>
-        <w:rPr>
-          <w:lang w:val="en-US"/>
-        </w:rPr>
-        <w:t>similar to it)</w:t>
+        <w:t>.(similar to it)</w:t>
       </w:r>
       <w:r>
         <w:rPr>
@@ -3708,21 +3333,7 @@
         <w:rPr>
           <w:lang w:val="en-US"/>
         </w:rPr>
-        <w:t xml:space="preserve">This </w:t>
-      </w:r>
-      <w:proofErr w:type="gramStart"/>
-      <w:r>
-        <w:rPr>
-          <w:lang w:val="en-US"/>
-        </w:rPr>
-        <w:t>prevent</w:t>
-      </w:r>
-      <w:proofErr w:type="gramEnd"/>
-      <w:r>
-        <w:rPr>
-          <w:lang w:val="en-US"/>
-        </w:rPr>
-        <w:t xml:space="preserve"> the default behavior of form submission.</w:t>
+        <w:t>This prevent the default behavior of form submission.</w:t>
       </w:r>
     </w:p>
     <w:p>
@@ -3771,14 +3382,13 @@
         <w:rPr>
           <w:lang w:val="en-US"/>
         </w:rPr>
-        <w:t xml:space="preserve">OM </w:t>
-      </w:r>
-      <w:proofErr w:type="gramStart"/>
-      <w:r>
-        <w:rPr>
-          <w:lang w:val="en-US"/>
-        </w:rPr>
-        <w:t>package</w:t>
+        <w:t>OM package</w:t>
+      </w:r>
+      <w:r>
+        <w:rPr>
+          <w:lang w:val="en-US"/>
+        </w:rPr>
+        <w:t>((According to Teacher)</w:t>
       </w:r>
       <w:r>
         <w:rPr>
@@ -3786,27 +3396,6 @@
         </w:rPr>
         <w:t>(</w:t>
       </w:r>
-      <w:proofErr w:type="gramEnd"/>
-      <w:r>
-        <w:rPr>
-          <w:lang w:val="en-US"/>
-        </w:rPr>
-        <w:t xml:space="preserve">(According to </w:t>
-      </w:r>
-      <w:proofErr w:type="gramStart"/>
-      <w:r>
-        <w:rPr>
-          <w:lang w:val="en-US"/>
-        </w:rPr>
-        <w:t>Teacher)</w:t>
-      </w:r>
-      <w:r>
-        <w:rPr>
-          <w:lang w:val="en-US"/>
-        </w:rPr>
-        <w:t>(</w:t>
-      </w:r>
-      <w:proofErr w:type="gramEnd"/>
       <w:r>
         <w:rPr>
           <w:lang w:val="en-US"/>
@@ -3869,46 +3458,38 @@
         </w:rPr>
         <w:t xml:space="preserve"> </w:t>
       </w:r>
-      <w:proofErr w:type="gramStart"/>
-      <w:r>
-        <w:rPr>
-          <w:lang w:val="en-US"/>
-        </w:rPr>
-        <w:t>By</w:t>
-      </w:r>
-      <w:proofErr w:type="gramEnd"/>
+      <w:r>
+        <w:rPr>
+          <w:lang w:val="en-US"/>
+        </w:rPr>
+        <w:t xml:space="preserve">By </w:t>
+      </w:r>
+      <w:proofErr w:type="spellStart"/>
+      <w:r>
+        <w:rPr>
+          <w:lang w:val="en-US"/>
+        </w:rPr>
+        <w:t>useRef</w:t>
+      </w:r>
+      <w:proofErr w:type="spellEnd"/>
+      <w:r>
+        <w:rPr>
+          <w:lang w:val="en-US"/>
+        </w:rPr>
+        <w:t xml:space="preserve"> you can</w:t>
+      </w:r>
+      <w:r>
+        <w:rPr>
+          <w:lang w:val="en-US"/>
+        </w:rPr>
+        <w:t xml:space="preserve"> give</w:t>
+      </w:r>
       <w:r>
         <w:rPr>
           <w:lang w:val="en-US"/>
         </w:rPr>
         <w:t xml:space="preserve"> </w:t>
       </w:r>
-      <w:proofErr w:type="spellStart"/>
-      <w:r>
-        <w:rPr>
-          <w:lang w:val="en-US"/>
-        </w:rPr>
-        <w:t>useRef</w:t>
-      </w:r>
-      <w:proofErr w:type="spellEnd"/>
-      <w:r>
-        <w:rPr>
-          <w:lang w:val="en-US"/>
-        </w:rPr>
-        <w:t xml:space="preserve"> you can</w:t>
-      </w:r>
-      <w:r>
-        <w:rPr>
-          <w:lang w:val="en-US"/>
-        </w:rPr>
-        <w:t xml:space="preserve"> give</w:t>
-      </w:r>
-      <w:r>
-        <w:rPr>
-          <w:lang w:val="en-US"/>
-        </w:rPr>
-        <w:t xml:space="preserve"> </w:t>
-      </w:r>
       <w:r>
         <w:rPr>
           <w:lang w:val="en-US"/>
@@ -3959,17 +3540,12 @@
         <w:t xml:space="preserve">The inspection network tab has an option of response where response is shown of an </w:t>
       </w:r>
       <w:proofErr w:type="spellStart"/>
-      <w:proofErr w:type="gramStart"/>
       <w:r>
         <w:t>api</w:t>
       </w:r>
       <w:proofErr w:type="spellEnd"/>
       <w:r>
-        <w:t>(</w:t>
-      </w:r>
-      <w:proofErr w:type="gramEnd"/>
-      <w:r>
-        <w:t>who knows)</w:t>
+        <w:t>(who knows)</w:t>
       </w:r>
       <w:r>
         <w:t xml:space="preserve">, header of request is shown and </w:t>
@@ -4052,17 +3628,12 @@
         <w:t xml:space="preserve">If you cannot use tag in </w:t>
       </w:r>
       <w:proofErr w:type="spellStart"/>
-      <w:proofErr w:type="gramStart"/>
       <w:r>
         <w:t>js</w:t>
       </w:r>
       <w:proofErr w:type="spellEnd"/>
       <w:r>
-        <w:t xml:space="preserve">  of</w:t>
-      </w:r>
-      <w:proofErr w:type="gramEnd"/>
-      <w:r>
-        <w:t xml:space="preserve"> then use ‘’. Whatever between ‘’ </w:t>
+        <w:t xml:space="preserve">  of then use ‘’. Whatever between ‘’ </w:t>
       </w:r>
       <w:proofErr w:type="spellStart"/>
       <w:r>
@@ -4132,36 +3703,18 @@
           <w:bCs/>
           <w:color w:val="EE0000"/>
         </w:rPr>
-        <w:t xml:space="preserve"> will work only when the button is </w:t>
-      </w:r>
-      <w:proofErr w:type="gramStart"/>
-      <w:r>
-        <w:rPr>
-          <w:b/>
-          <w:bCs/>
-          <w:color w:val="EE0000"/>
-        </w:rPr>
-        <w:t>submit</w:t>
-      </w:r>
-      <w:proofErr w:type="gramEnd"/>
+        <w:t xml:space="preserve"> will work only when the button is submit</w:t>
+      </w:r>
     </w:p>
     <w:p>
       <w:r>
         <w:t>To add a link to a button we use a</w:t>
       </w:r>
       <w:r>
-        <w:t xml:space="preserve">nchor </w:t>
-      </w:r>
-      <w:proofErr w:type="gramStart"/>
-      <w:r>
-        <w:t>element .</w:t>
-      </w:r>
-      <w:r>
-        <w:t>Bootstrap</w:t>
-      </w:r>
-      <w:proofErr w:type="gramEnd"/>
-      <w:r>
-        <w:t xml:space="preserve"> will show them </w:t>
+        <w:t>nchor element .</w:t>
+      </w:r>
+      <w:r>
+        <w:t xml:space="preserve">Bootstrap will show them </w:t>
       </w:r>
       <w:r>
         <w:t>as buttons</w:t>
@@ -4189,15 +3742,7 @@
           <w:b/>
           <w:bCs/>
         </w:rPr>
-        <w:t xml:space="preserve">open </w:t>
-      </w:r>
-      <w:proofErr w:type="gramStart"/>
-      <w:r>
-        <w:rPr>
-          <w:b/>
-          <w:bCs/>
-        </w:rPr>
-        <w:t xml:space="preserve">setting </w:t>
+        <w:t xml:space="preserve">open setting </w:t>
       </w:r>
       <w:r>
         <w:rPr>
@@ -4213,7 +3758,6 @@
         </w:rPr>
         <w:t>r</w:t>
       </w:r>
-      <w:proofErr w:type="gramEnd"/>
       <w:r>
         <w:rPr>
           <w:b/>
@@ -4226,36 +3770,12 @@
           <w:b/>
           <w:bCs/>
         </w:rPr>
-        <w:t xml:space="preserve">VS </w:t>
-      </w:r>
-      <w:proofErr w:type="gramStart"/>
-      <w:r>
-        <w:rPr>
-          <w:b/>
-          <w:bCs/>
-        </w:rPr>
-        <w:t>Studio  by</w:t>
-      </w:r>
-      <w:proofErr w:type="gramEnd"/>
-      <w:r>
-        <w:rPr>
-          <w:b/>
-          <w:bCs/>
-        </w:rPr>
-        <w:t xml:space="preserve"> clicking on setting icon in bottom left side of the VS Studio code </w:t>
-      </w:r>
-    </w:p>
-    <w:p>
-      <w:r>
-        <w:t xml:space="preserve">Now we go to setting and </w:t>
-      </w:r>
-      <w:proofErr w:type="gramStart"/>
-      <w:r>
-        <w:t>then  in</w:t>
-      </w:r>
-      <w:proofErr w:type="gramEnd"/>
-      <w:r>
-        <w:t xml:space="preserve"> context menu open </w:t>
+        <w:t xml:space="preserve">VS Studio  by clicking on setting icon in bottom left side of the VS Studio code </w:t>
+      </w:r>
+    </w:p>
+    <w:p>
+      <w:r>
+        <w:t xml:space="preserve">Now we go to setting and then  in context menu open </w:t>
       </w:r>
       <w:proofErr w:type="spellStart"/>
       <w:r>
@@ -4266,15 +3786,7 @@
         <w:t xml:space="preserve"> palette</w:t>
       </w:r>
       <w:r>
-        <w:t xml:space="preserve"> search screencast and toggle it </w:t>
-      </w:r>
-      <w:proofErr w:type="gramStart"/>
-      <w:r>
-        <w:t>By</w:t>
-      </w:r>
-      <w:proofErr w:type="gramEnd"/>
-      <w:r>
-        <w:t xml:space="preserve"> this Screen cast </w:t>
+        <w:t xml:space="preserve"> search screencast and toggle it By this Screen cast </w:t>
       </w:r>
       <w:r>
         <w:t>whatever you type will be casted on the screen as shown below</w:t>
@@ -4417,7 +3929,6 @@
           <w:bCs/>
         </w:rPr>
       </w:pPr>
-      <w:proofErr w:type="gramStart"/>
       <w:r>
         <w:rPr>
           <w:b/>
@@ -4425,20 +3936,11 @@
         </w:rPr>
         <w:t>Discovery:-</w:t>
       </w:r>
-      <w:proofErr w:type="gramEnd"/>
     </w:p>
     <w:p>
       <w:r>
         <w:lastRenderedPageBreak/>
-        <w:t xml:space="preserve">I have discovered that we can store data in local storage in a </w:t>
-      </w:r>
-      <w:proofErr w:type="gramStart"/>
-      <w:r>
-        <w:t>browser(</w:t>
-      </w:r>
-      <w:proofErr w:type="gramEnd"/>
-      <w:r>
-        <w:t xml:space="preserve">who knows) I think it is possible because </w:t>
+        <w:t xml:space="preserve">I have discovered that we can store data in local storage in a browser(who knows) I think it is possible because </w:t>
       </w:r>
       <w:proofErr w:type="spellStart"/>
       <w:r>
@@ -4502,7 +4004,6 @@
           <w:bCs/>
         </w:rPr>
       </w:pPr>
-      <w:proofErr w:type="gramStart"/>
       <w:r>
         <w:rPr>
           <w:b/>
@@ -4510,22 +4011,154 @@
         </w:rPr>
         <w:t>Tips:-</w:t>
       </w:r>
-      <w:proofErr w:type="gramEnd"/>
-    </w:p>
-    <w:p>
-      <w:r>
-        <w:t xml:space="preserve">If you have a code that you are using </w:t>
-      </w:r>
-      <w:proofErr w:type="spellStart"/>
-      <w:r>
-        <w:t>repeteadly</w:t>
-      </w:r>
-      <w:proofErr w:type="spellEnd"/>
-      <w:r>
-        <w:t xml:space="preserve"> make it reusable by making it a function and out it in the library (why knows)</w:t>
-      </w:r>
-    </w:p>
-    <w:p/>
+    </w:p>
+    <w:p>
+      <w:r>
+        <w:t>If you have a code that you are using repe</w:t>
+      </w:r>
+      <w:r>
+        <w:t>a</w:t>
+      </w:r>
+      <w:r>
+        <w:t>t</w:t>
+      </w:r>
+      <w:r>
+        <w:t>e</w:t>
+      </w:r>
+      <w:r>
+        <w:t>dly make it reusable by making it a function and out it in the library (why knows)</w:t>
+      </w:r>
+    </w:p>
+    <w:p>
+      <w:r>
+        <w:t xml:space="preserve">We can get Item from local storage </w:t>
+      </w:r>
+      <w:r>
+        <w:t xml:space="preserve">by </w:t>
+      </w:r>
+      <w:proofErr w:type="spellStart"/>
+      <w:r>
+        <w:t>getItem</w:t>
+      </w:r>
+      <w:proofErr w:type="spellEnd"/>
+      <w:r>
+        <w:t xml:space="preserve"> method </w:t>
+      </w:r>
+      <w:r>
+        <w:t xml:space="preserve">and pass the key to the </w:t>
+      </w:r>
+      <w:proofErr w:type="spellStart"/>
+      <w:r>
+        <w:t>getItem</w:t>
+      </w:r>
+      <w:proofErr w:type="spellEnd"/>
+      <w:r>
+        <w:t xml:space="preserve"> to get the value associated with </w:t>
+      </w:r>
+      <w:proofErr w:type="spellStart"/>
+      <w:r>
+        <w:t>i.e</w:t>
+      </w:r>
+      <w:proofErr w:type="spellEnd"/>
+      <w:r>
+        <w:t xml:space="preserve"> set by </w:t>
+      </w:r>
+      <w:proofErr w:type="spellStart"/>
+      <w:r>
+        <w:t>setItem</w:t>
+      </w:r>
+      <w:proofErr w:type="spellEnd"/>
+      <w:r>
+        <w:t xml:space="preserve"> method</w:t>
+      </w:r>
+    </w:p>
+    <w:p>
+      <w:pPr>
+        <w:rPr>
+          <w:b/>
+          <w:bCs/>
+        </w:rPr>
+      </w:pPr>
+      <w:r>
+        <w:t xml:space="preserve">To change all </w:t>
+      </w:r>
+      <w:proofErr w:type="spellStart"/>
+      <w:r>
+        <w:t>occurances</w:t>
+      </w:r>
+      <w:proofErr w:type="spellEnd"/>
+      <w:r>
+        <w:t xml:space="preserve"> </w:t>
+      </w:r>
+      <w:r>
+        <w:t xml:space="preserve">Press </w:t>
+      </w:r>
+      <w:r>
+        <w:rPr>
+          <w:b/>
+          <w:bCs/>
+        </w:rPr>
+        <w:t>ctrl +  f2</w:t>
+      </w:r>
+    </w:p>
+    <w:p>
+      <w:r>
+        <w:t xml:space="preserve">If </w:t>
+      </w:r>
+      <w:proofErr w:type="spellStart"/>
+      <w:r>
+        <w:t>getitem</w:t>
+      </w:r>
+      <w:proofErr w:type="spellEnd"/>
+      <w:r>
+        <w:t xml:space="preserve"> </w:t>
+      </w:r>
+      <w:r>
+        <w:t>is trying to get a</w:t>
+      </w:r>
+      <w:r>
+        <w:t>n item an</w:t>
+      </w:r>
+      <w:r>
+        <w:t>d</w:t>
+      </w:r>
+      <w:r>
+        <w:t xml:space="preserve"> it does not exist in the local storage then </w:t>
+      </w:r>
+      <w:r>
+        <w:t>null will be returned by it.</w:t>
+      </w:r>
+    </w:p>
+    <w:p>
+      <w:r>
+        <w:t xml:space="preserve">You can remove item </w:t>
+      </w:r>
+      <w:r>
+        <w:t xml:space="preserve">from </w:t>
+      </w:r>
+      <w:proofErr w:type="spellStart"/>
+      <w:r>
+        <w:t>localstorage</w:t>
+      </w:r>
+      <w:proofErr w:type="spellEnd"/>
+      <w:r>
+        <w:t xml:space="preserve"> by the method </w:t>
+      </w:r>
+      <w:proofErr w:type="spellStart"/>
+      <w:r>
+        <w:t>remove</w:t>
+      </w:r>
+      <w:r>
+        <w:t>I</w:t>
+      </w:r>
+      <w:r>
+        <w:t>tem</w:t>
+      </w:r>
+      <w:proofErr w:type="spellEnd"/>
+      <w:r>
+        <w:t xml:space="preserve"> </w:t>
+      </w:r>
+    </w:p>
     <w:sectPr>
       <w:pgSz w:w="11906" w:h="16838"/>
       <w:pgMar w:top="1440" w:right="1440" w:bottom="1440" w:left="1440" w:header="708" w:footer="708" w:gutter="0"/>

</xml_diff>

<commit_message>
Lesson 73 Introduction to Redux
</commit_message>
<xml_diff>
--- a/Notes.docx
+++ b/Notes.docx
@@ -31,7 +31,7 @@
         <w:rPr>
           <w:lang w:val="en-US"/>
         </w:rPr>
-        <w:t xml:space="preserve">String method </w:t>
+        <w:t>String method</w:t>
       </w:r>
     </w:p>
     <w:p>
@@ -52,104 +52,237 @@
         </w:rPr>
         <w:t>,</w:t>
       </w:r>
-      <w:proofErr w:type="spellStart"/>
       <w:r>
         <w:rPr>
           <w:lang w:val="en-US"/>
         </w:rPr>
         <w:t>substr</w:t>
       </w:r>
-      <w:proofErr w:type="spellEnd"/>
-      <w:r>
-        <w:rPr>
-          <w:lang w:val="en-US"/>
-        </w:rPr>
-        <w:t xml:space="preserve">, </w:t>
-      </w:r>
-      <w:proofErr w:type="spellStart"/>
-      <w:r>
-        <w:rPr>
-          <w:lang w:val="en-US"/>
-        </w:rPr>
-        <w:t>startsWith</w:t>
-      </w:r>
-      <w:proofErr w:type="spellEnd"/>
-      <w:r>
-        <w:rPr>
-          <w:lang w:val="en-US"/>
-        </w:rPr>
-        <w:t xml:space="preserve">, </w:t>
-      </w:r>
-      <w:proofErr w:type="spellStart"/>
-      <w:r>
-        <w:rPr>
-          <w:lang w:val="en-US"/>
-        </w:rPr>
-        <w:t>lastindexOf</w:t>
-      </w:r>
-      <w:proofErr w:type="spellEnd"/>
-      <w:r>
-        <w:rPr>
-          <w:lang w:val="en-US"/>
-        </w:rPr>
-        <w:t xml:space="preserve"> , </w:t>
-      </w:r>
-      <w:proofErr w:type="spellStart"/>
-      <w:r>
-        <w:rPr>
-          <w:lang w:val="en-US"/>
-        </w:rPr>
-        <w:t>indexOf</w:t>
-      </w:r>
-      <w:proofErr w:type="spellEnd"/>
-      <w:r>
-        <w:rPr>
-          <w:lang w:val="en-US"/>
-        </w:rPr>
-        <w:t xml:space="preserve">, </w:t>
-      </w:r>
-      <w:proofErr w:type="spellStart"/>
-      <w:r>
-        <w:rPr>
-          <w:lang w:val="en-US"/>
-        </w:rPr>
-        <w:t>endsWith</w:t>
-      </w:r>
-      <w:proofErr w:type="spellEnd"/>
+      <w:r>
+        <w:rPr>
+          <w:lang w:val="en-US"/>
+        </w:rPr>
+        <w:t>, startsWith</w:t>
+      </w:r>
+      <w:r>
+        <w:rPr>
+          <w:lang w:val="en-US"/>
+        </w:rPr>
+        <w:t>, lastindexOf , indexOf</w:t>
+      </w:r>
+      <w:r>
+        <w:rPr>
+          <w:lang w:val="en-US"/>
+        </w:rPr>
+        <w:t xml:space="preserve">, endsWith </w:t>
+      </w:r>
+    </w:p>
+    <w:p>
+      <w:pPr>
+        <w:rPr>
+          <w:lang w:val="en-US"/>
+        </w:rPr>
+      </w:pPr>
+      <w:r>
+        <w:rPr>
+          <w:lang w:val="en-US"/>
+        </w:rPr>
+        <w:t xml:space="preserve">Numerical method </w:t>
+      </w:r>
+    </w:p>
+    <w:p>
+      <w:pPr>
+        <w:rPr>
+          <w:lang w:val="en-US"/>
+        </w:rPr>
+      </w:pPr>
+      <w:r>
+        <w:rPr>
+          <w:lang w:val="en-US"/>
+        </w:rPr>
+        <w:t xml:space="preserve">toString </w:t>
+      </w:r>
+      <w:r>
+        <w:rPr>
+          <w:lang w:val="en-US"/>
+        </w:rPr>
+        <w:t xml:space="preserve">, toPrecision , value of </w:t>
+      </w:r>
+      <w:r>
+        <w:rPr>
+          <w:lang w:val="en-US"/>
+        </w:rPr>
+        <w:t>etc.</w:t>
+      </w:r>
+    </w:p>
+    <w:p>
+      <w:pPr>
+        <w:rPr>
+          <w:lang w:val="en-US"/>
+        </w:rPr>
+      </w:pPr>
+      <w:r>
+        <w:rPr>
+          <w:lang w:val="en-US"/>
+        </w:rPr>
+        <w:t>to switch to script mode we use “use strict” in the beginning of the code.</w:t>
+      </w:r>
+    </w:p>
+    <w:p>
+      <w:pPr>
+        <w:rPr>
+          <w:lang w:val="en-US"/>
+        </w:rPr>
+      </w:pPr>
+      <w:r>
+        <w:rPr>
+          <w:lang w:val="en-US"/>
+        </w:rPr>
+        <w:t>It</w:t>
+      </w:r>
       <w:r>
         <w:rPr>
           <w:lang w:val="en-US"/>
         </w:rPr>
         <w:t xml:space="preserve"> </w:t>
       </w:r>
-    </w:p>
-    <w:p>
-      <w:pPr>
-        <w:rPr>
-          <w:lang w:val="en-US"/>
-        </w:rPr>
-      </w:pPr>
-      <w:r>
-        <w:rPr>
-          <w:lang w:val="en-US"/>
-        </w:rPr>
-        <w:t xml:space="preserve">Numerical method </w:t>
-      </w:r>
-    </w:p>
-    <w:p>
-      <w:pPr>
-        <w:rPr>
-          <w:lang w:val="en-US"/>
-        </w:rPr>
-      </w:pPr>
-      <w:proofErr w:type="spellStart"/>
-      <w:r>
-        <w:rPr>
-          <w:lang w:val="en-US"/>
-        </w:rPr>
-        <w:t>toString</w:t>
-      </w:r>
-      <w:proofErr w:type="spellEnd"/>
+      <w:r>
+        <w:rPr>
+          <w:lang w:val="en-US"/>
+        </w:rPr>
+        <w:t>i</w:t>
+      </w:r>
+      <w:r>
+        <w:rPr>
+          <w:lang w:val="en-US"/>
+        </w:rPr>
+        <w:t>s</w:t>
+      </w:r>
+      <w:r>
+        <w:rPr>
+          <w:lang w:val="en-US"/>
+        </w:rPr>
+        <w:t xml:space="preserve"> used to avoid bugs in our scripts</w:t>
+      </w:r>
+    </w:p>
+    <w:p>
+      <w:pPr>
+        <w:rPr>
+          <w:lang w:val="en-US"/>
+        </w:rPr>
+      </w:pPr>
+      <w:r>
+        <w:rPr>
+          <w:lang w:val="en-US"/>
+        </w:rPr>
+        <w:t>Use htmlFor instead of for.</w:t>
+      </w:r>
+    </w:p>
+    <w:p>
+      <w:pPr>
+        <w:rPr>
+          <w:lang w:val="en-US"/>
+        </w:rPr>
+      </w:pPr>
+      <w:r>
+        <w:rPr>
+          <w:lang w:val="en-US"/>
+        </w:rPr>
+        <w:t>Use className instead of class.</w:t>
+      </w:r>
+    </w:p>
+    <w:p>
+      <w:pPr>
+        <w:rPr>
+          <w:lang w:val="en-US"/>
+        </w:rPr>
+      </w:pPr>
+      <w:r>
+        <w:rPr>
+          <w:lang w:val="en-US"/>
+        </w:rPr>
+        <w:t xml:space="preserve">Use </w:t>
+      </w:r>
+      <w:r>
+        <w:rPr>
+          <w:lang w:val="en-US"/>
+        </w:rPr>
+        <w:t>tab</w:t>
+      </w:r>
+      <w:r>
+        <w:rPr>
+          <w:lang w:val="en-US"/>
+        </w:rPr>
+        <w:t>I</w:t>
+      </w:r>
+      <w:r>
+        <w:rPr>
+          <w:lang w:val="en-US"/>
+        </w:rPr>
+        <w:t>ndex</w:t>
+      </w:r>
+      <w:r>
+        <w:rPr>
+          <w:lang w:val="en-US"/>
+        </w:rPr>
+        <w:t xml:space="preserve"> instead of tab</w:t>
+      </w:r>
+      <w:r>
+        <w:rPr>
+          <w:lang w:val="en-US"/>
+        </w:rPr>
+        <w:t>i</w:t>
+      </w:r>
+      <w:r>
+        <w:rPr>
+          <w:lang w:val="en-US"/>
+        </w:rPr>
+        <w:t>ndex</w:t>
+      </w:r>
+    </w:p>
+    <w:p>
+      <w:pPr>
+        <w:rPr>
+          <w:lang w:val="en-US"/>
+        </w:rPr>
+      </w:pPr>
+      <w:r>
+        <w:rPr>
+          <w:lang w:val="en-US"/>
+        </w:rPr>
+        <w:t>It is mandatory that tag</w:t>
+      </w:r>
+      <w:r>
+        <w:rPr>
+          <w:lang w:val="en-US"/>
+        </w:rPr>
+        <w:t xml:space="preserve"> or componeent</w:t>
+      </w:r>
+      <w:r>
+        <w:rPr>
+          <w:lang w:val="en-US"/>
+        </w:rPr>
+        <w:t xml:space="preserve"> should be closed in jsx </w:t>
+      </w:r>
+      <w:r>
+        <w:rPr>
+          <w:lang w:val="en-US"/>
+        </w:rPr>
+        <w:t>even if it is an empty tag by /</w:t>
+      </w:r>
+    </w:p>
+    <w:p>
+      <w:pPr>
+        <w:rPr>
+          <w:lang w:val="en-US"/>
+        </w:rPr>
+      </w:pPr>
+      <w:r>
+        <w:rPr>
+          <w:lang w:val="en-US"/>
+        </w:rPr>
+        <w:t>React use webpack for live</w:t>
+      </w:r>
       <w:r>
         <w:rPr>
           <w:lang w:val="en-US"/>
@@ -160,53 +293,151 @@
         <w:rPr>
           <w:lang w:val="en-US"/>
         </w:rPr>
-        <w:t xml:space="preserve">, </w:t>
-      </w:r>
-      <w:proofErr w:type="spellStart"/>
-      <w:r>
-        <w:rPr>
-          <w:lang w:val="en-US"/>
-        </w:rPr>
-        <w:t>toPrecision</w:t>
-      </w:r>
-      <w:proofErr w:type="spellEnd"/>
-      <w:r>
-        <w:rPr>
-          <w:lang w:val="en-US"/>
-        </w:rPr>
-        <w:t xml:space="preserve"> , value of </w:t>
-      </w:r>
-      <w:r>
-        <w:rPr>
-          <w:lang w:val="en-US"/>
-        </w:rPr>
-        <w:t>etc.</w:t>
-      </w:r>
-    </w:p>
-    <w:p>
-      <w:pPr>
-        <w:rPr>
-          <w:lang w:val="en-US"/>
-        </w:rPr>
-      </w:pPr>
-      <w:r>
-        <w:rPr>
-          <w:lang w:val="en-US"/>
-        </w:rPr>
-        <w:t>to switch to script mode we use “use strict” in the beginning of the code.</w:t>
-      </w:r>
-    </w:p>
-    <w:p>
-      <w:pPr>
-        <w:rPr>
-          <w:lang w:val="en-US"/>
-        </w:rPr>
-      </w:pPr>
-      <w:r>
-        <w:rPr>
-          <w:lang w:val="en-US"/>
-        </w:rPr>
-        <w:t>It</w:t>
+        <w:t xml:space="preserve">server </w:t>
+      </w:r>
+    </w:p>
+    <w:p>
+      <w:pPr>
+        <w:rPr>
+          <w:lang w:val="en-US"/>
+        </w:rPr>
+      </w:pPr>
+      <w:r>
+        <w:rPr>
+          <w:lang w:val="en-US"/>
+        </w:rPr>
+        <w:t>And use babel for compilation of component to js</w:t>
+      </w:r>
+    </w:p>
+    <w:p>
+      <w:pPr>
+        <w:rPr>
+          <w:lang w:val="en-US"/>
+        </w:rPr>
+      </w:pPr>
+      <w:r>
+        <w:rPr>
+          <w:lang w:val="en-US"/>
+        </w:rPr>
+        <w:t xml:space="preserve">Will research about Prop type and require prop types later </w:t>
+      </w:r>
+    </w:p>
+    <w:p>
+      <w:pPr>
+        <w:rPr>
+          <w:lang w:val="en-US"/>
+        </w:rPr>
+      </w:pPr>
+      <w:r>
+        <w:rPr>
+          <w:lang w:val="en-US"/>
+        </w:rPr>
+        <w:t xml:space="preserve">$0 in the </w:t>
+      </w:r>
+      <w:r>
+        <w:rPr>
+          <w:lang w:val="en-US"/>
+        </w:rPr>
+        <w:t>browser</w:t>
+      </w:r>
+      <w:r>
+        <w:rPr>
+          <w:lang w:val="en-US"/>
+        </w:rPr>
+        <w:t xml:space="preserve"> is used to access elements </w:t>
+      </w:r>
+      <w:r>
+        <w:rPr>
+          <w:lang w:val="en-US"/>
+        </w:rPr>
+        <w:t>that is selected in the inspector inside the console.</w:t>
+      </w:r>
+    </w:p>
+    <w:p>
+      <w:pPr>
+        <w:rPr>
+          <w:b/>
+          <w:bCs/>
+          <w:lang w:val="en-US"/>
+        </w:rPr>
+      </w:pPr>
+      <w:r>
+        <w:rPr>
+          <w:b/>
+          <w:bCs/>
+          <w:lang w:val="en-US"/>
+        </w:rPr>
+        <w:t>Font size =&gt; page Specific(who knows)</w:t>
+      </w:r>
+    </w:p>
+    <w:p>
+      <w:pPr>
+        <w:rPr>
+          <w:b/>
+          <w:bCs/>
+          <w:lang w:val="en-US"/>
+        </w:rPr>
+      </w:pPr>
+      <w:r>
+        <w:rPr>
+          <w:b/>
+          <w:bCs/>
+          <w:lang w:val="en-US"/>
+        </w:rPr>
+        <w:t>${} =&gt; template lateral</w:t>
+      </w:r>
+    </w:p>
+    <w:p>
+      <w:pPr>
+        <w:rPr>
+          <w:lang w:val="en-US"/>
+        </w:rPr>
+      </w:pPr>
+      <w:r>
+        <w:rPr>
+          <w:lang w:val="en-US"/>
+        </w:rPr>
+        <w:t xml:space="preserve">Use </w:t>
+      </w:r>
+      <w:r>
+        <w:rPr>
+          <w:b/>
+          <w:bCs/>
+          <w:lang w:val="en-US"/>
+        </w:rPr>
+        <w:t>text-light</w:t>
+      </w:r>
+      <w:r>
+        <w:rPr>
+          <w:lang w:val="en-US"/>
+        </w:rPr>
+        <w:t xml:space="preserve"> class to make text white in Bootstrap</w:t>
+      </w:r>
+    </w:p>
+    <w:p>
+      <w:pPr>
+        <w:rPr>
+          <w:lang w:val="en-US"/>
+        </w:rPr>
+      </w:pPr>
+      <w:r>
+        <w:rPr>
+          <w:lang w:val="en-US"/>
+        </w:rPr>
+        <w:t>In react we use {} when we want to write js in between the tags.</w:t>
+      </w:r>
+    </w:p>
+    <w:p>
+      <w:pPr>
+        <w:rPr>
+          <w:lang w:val="en-US"/>
+        </w:rPr>
+      </w:pPr>
+      <w:r>
+        <w:rPr>
+          <w:lang w:val="en-US"/>
+        </w:rPr>
+        <w:t>To make the hosting of static websites in git easy we use package gh-pages</w:t>
       </w:r>
       <w:r>
         <w:rPr>
@@ -214,178 +445,38 @@
         </w:rPr>
         <w:t xml:space="preserve"> </w:t>
       </w:r>
-      <w:r>
-        <w:rPr>
-          <w:lang w:val="en-US"/>
-        </w:rPr>
-        <w:t>i</w:t>
-      </w:r>
-      <w:r>
-        <w:rPr>
-          <w:lang w:val="en-US"/>
-        </w:rPr>
-        <w:t>s</w:t>
-      </w:r>
-      <w:r>
-        <w:rPr>
-          <w:lang w:val="en-US"/>
-        </w:rPr>
-        <w:t xml:space="preserve"> used to avoid bugs in our scripts</w:t>
-      </w:r>
-    </w:p>
-    <w:p>
-      <w:pPr>
-        <w:rPr>
-          <w:lang w:val="en-US"/>
-        </w:rPr>
-      </w:pPr>
-      <w:r>
-        <w:rPr>
-          <w:lang w:val="en-US"/>
-        </w:rPr>
-        <w:t xml:space="preserve">Use </w:t>
-      </w:r>
-      <w:proofErr w:type="spellStart"/>
-      <w:r>
-        <w:rPr>
-          <w:lang w:val="en-US"/>
-        </w:rPr>
-        <w:t>htmlFor</w:t>
-      </w:r>
-      <w:proofErr w:type="spellEnd"/>
-      <w:r>
-        <w:rPr>
-          <w:lang w:val="en-US"/>
-        </w:rPr>
-        <w:t xml:space="preserve"> instead of for.</w:t>
-      </w:r>
-    </w:p>
-    <w:p>
-      <w:pPr>
-        <w:rPr>
-          <w:lang w:val="en-US"/>
-        </w:rPr>
-      </w:pPr>
-      <w:r>
-        <w:rPr>
-          <w:lang w:val="en-US"/>
-        </w:rPr>
-        <w:t xml:space="preserve">Use </w:t>
-      </w:r>
-      <w:proofErr w:type="spellStart"/>
-      <w:r>
-        <w:rPr>
-          <w:lang w:val="en-US"/>
-        </w:rPr>
-        <w:t>className</w:t>
-      </w:r>
-      <w:proofErr w:type="spellEnd"/>
-      <w:r>
-        <w:rPr>
-          <w:lang w:val="en-US"/>
-        </w:rPr>
-        <w:t xml:space="preserve"> instead of class.</w:t>
-      </w:r>
-    </w:p>
-    <w:p>
-      <w:pPr>
-        <w:rPr>
-          <w:lang w:val="en-US"/>
-        </w:rPr>
-      </w:pPr>
-      <w:r>
-        <w:rPr>
-          <w:lang w:val="en-US"/>
-        </w:rPr>
-        <w:t xml:space="preserve">Use </w:t>
-      </w:r>
-      <w:proofErr w:type="spellStart"/>
-      <w:r>
-        <w:rPr>
-          <w:lang w:val="en-US"/>
-        </w:rPr>
-        <w:t>tab</w:t>
-      </w:r>
-      <w:r>
-        <w:rPr>
-          <w:lang w:val="en-US"/>
-        </w:rPr>
-        <w:t>I</w:t>
-      </w:r>
-      <w:r>
-        <w:rPr>
-          <w:lang w:val="en-US"/>
-        </w:rPr>
-        <w:t>ndex</w:t>
-      </w:r>
-      <w:proofErr w:type="spellEnd"/>
-      <w:r>
-        <w:rPr>
-          <w:lang w:val="en-US"/>
-        </w:rPr>
-        <w:t xml:space="preserve"> instead of </w:t>
-      </w:r>
-      <w:proofErr w:type="spellStart"/>
-      <w:r>
-        <w:rPr>
-          <w:lang w:val="en-US"/>
-        </w:rPr>
-        <w:t>tab</w:t>
-      </w:r>
-      <w:r>
-        <w:rPr>
-          <w:lang w:val="en-US"/>
-        </w:rPr>
-        <w:t>i</w:t>
-      </w:r>
-      <w:r>
-        <w:rPr>
-          <w:lang w:val="en-US"/>
-        </w:rPr>
-        <w:t>ndex</w:t>
-      </w:r>
-      <w:proofErr w:type="spellEnd"/>
-    </w:p>
-    <w:p>
-      <w:pPr>
-        <w:rPr>
-          <w:lang w:val="en-US"/>
-        </w:rPr>
-      </w:pPr>
-      <w:r>
-        <w:rPr>
-          <w:lang w:val="en-US"/>
-        </w:rPr>
-        <w:t>It is mandatory that tag</w:t>
-      </w:r>
-      <w:r>
-        <w:rPr>
-          <w:lang w:val="en-US"/>
-        </w:rPr>
-        <w:t xml:space="preserve"> or </w:t>
-      </w:r>
-      <w:proofErr w:type="spellStart"/>
-      <w:r>
-        <w:rPr>
-          <w:lang w:val="en-US"/>
-        </w:rPr>
-        <w:t>componeent</w:t>
-      </w:r>
-      <w:proofErr w:type="spellEnd"/>
-      <w:r>
-        <w:rPr>
-          <w:lang w:val="en-US"/>
-        </w:rPr>
-        <w:t xml:space="preserve"> should be closed in </w:t>
-      </w:r>
-      <w:proofErr w:type="spellStart"/>
-      <w:r>
-        <w:rPr>
-          <w:lang w:val="en-US"/>
-        </w:rPr>
-        <w:t>jsx</w:t>
-      </w:r>
-      <w:proofErr w:type="spellEnd"/>
+    </w:p>
+    <w:p>
+      <w:pPr>
+        <w:rPr>
+          <w:lang w:val="en-US"/>
+        </w:rPr>
+      </w:pPr>
+      <w:r>
+        <w:rPr>
+          <w:lang w:val="en-US"/>
+        </w:rPr>
+        <w:t xml:space="preserve">When a website Layout got shifted because of above layout shift </w:t>
+      </w:r>
+      <w:r>
+        <w:rPr>
+          <w:lang w:val="en-US"/>
+        </w:rPr>
+        <w:t>then it is cumulative layout shift. Avoid it for good SEO.</w:t>
+      </w:r>
+    </w:p>
+    <w:p>
+      <w:pPr>
+        <w:rPr>
+          <w:lang w:val="en-US"/>
+        </w:rPr>
+      </w:pPr>
+      <w:r>
+        <w:rPr>
+          <w:lang w:val="en-US"/>
+        </w:rPr>
+        <w:t>Copy may not work in http requested website (I don’t now why</w:t>
+      </w:r>
       <w:r>
         <w:rPr>
           <w:lang w:val="en-US"/>
@@ -396,310 +487,13 @@
         <w:rPr>
           <w:lang w:val="en-US"/>
         </w:rPr>
-        <w:t>even if it is an empty tag by /</w:t>
-      </w:r>
-    </w:p>
-    <w:p>
-      <w:pPr>
-        <w:rPr>
-          <w:lang w:val="en-US"/>
-        </w:rPr>
-      </w:pPr>
-      <w:r>
-        <w:rPr>
-          <w:lang w:val="en-US"/>
-        </w:rPr>
-        <w:t>React use webpack for live</w:t>
-      </w:r>
-      <w:r>
-        <w:rPr>
-          <w:lang w:val="en-US"/>
-        </w:rPr>
-        <w:t xml:space="preserve"> </w:t>
-      </w:r>
-      <w:r>
-        <w:rPr>
-          <w:lang w:val="en-US"/>
-        </w:rPr>
-        <w:t xml:space="preserve">server </w:t>
-      </w:r>
-    </w:p>
-    <w:p>
-      <w:pPr>
-        <w:rPr>
-          <w:lang w:val="en-US"/>
-        </w:rPr>
-      </w:pPr>
-      <w:r>
-        <w:rPr>
-          <w:lang w:val="en-US"/>
-        </w:rPr>
-        <w:t xml:space="preserve">And use babel for compilation of component to </w:t>
-      </w:r>
-      <w:proofErr w:type="spellStart"/>
-      <w:r>
-        <w:rPr>
-          <w:lang w:val="en-US"/>
-        </w:rPr>
-        <w:t>js</w:t>
-      </w:r>
-      <w:proofErr w:type="spellEnd"/>
-    </w:p>
-    <w:p>
-      <w:pPr>
-        <w:rPr>
-          <w:lang w:val="en-US"/>
-        </w:rPr>
-      </w:pPr>
-      <w:r>
-        <w:rPr>
-          <w:lang w:val="en-US"/>
-        </w:rPr>
-        <w:t xml:space="preserve">Will research about Prop type and require prop types later </w:t>
-      </w:r>
-    </w:p>
-    <w:p>
-      <w:pPr>
-        <w:rPr>
-          <w:lang w:val="en-US"/>
-        </w:rPr>
-      </w:pPr>
-      <w:r>
-        <w:rPr>
-          <w:lang w:val="en-US"/>
-        </w:rPr>
-        <w:t xml:space="preserve">$0 in the </w:t>
-      </w:r>
-      <w:r>
-        <w:rPr>
-          <w:lang w:val="en-US"/>
-        </w:rPr>
-        <w:t>browser</w:t>
-      </w:r>
-      <w:r>
-        <w:rPr>
-          <w:lang w:val="en-US"/>
-        </w:rPr>
-        <w:t xml:space="preserve"> is used to access elements </w:t>
-      </w:r>
-      <w:r>
-        <w:rPr>
-          <w:lang w:val="en-US"/>
-        </w:rPr>
-        <w:t>that is selected in the inspector inside the console.</w:t>
-      </w:r>
-    </w:p>
-    <w:p>
-      <w:pPr>
-        <w:rPr>
-          <w:b/>
-          <w:bCs/>
-          <w:lang w:val="en-US"/>
-        </w:rPr>
-      </w:pPr>
-      <w:r>
-        <w:rPr>
-          <w:b/>
-          <w:bCs/>
-          <w:lang w:val="en-US"/>
-        </w:rPr>
-        <w:t>Font size =&gt; page Specific(who knows)</w:t>
-      </w:r>
-    </w:p>
-    <w:p>
-      <w:pPr>
-        <w:rPr>
-          <w:b/>
-          <w:bCs/>
-          <w:lang w:val="en-US"/>
-        </w:rPr>
-      </w:pPr>
-      <w:r>
-        <w:rPr>
-          <w:b/>
-          <w:bCs/>
-          <w:lang w:val="en-US"/>
-        </w:rPr>
-        <w:t>${} =&gt; template lateral</w:t>
-      </w:r>
-    </w:p>
-    <w:p>
-      <w:pPr>
-        <w:rPr>
-          <w:lang w:val="en-US"/>
-        </w:rPr>
-      </w:pPr>
-      <w:r>
-        <w:rPr>
-          <w:lang w:val="en-US"/>
-        </w:rPr>
-        <w:t xml:space="preserve">Use </w:t>
-      </w:r>
-      <w:r>
-        <w:rPr>
-          <w:b/>
-          <w:bCs/>
-          <w:lang w:val="en-US"/>
-        </w:rPr>
-        <w:t>text-light</w:t>
-      </w:r>
-      <w:r>
-        <w:rPr>
-          <w:lang w:val="en-US"/>
-        </w:rPr>
-        <w:t xml:space="preserve"> class to make text white in Bootstrap</w:t>
-      </w:r>
-    </w:p>
-    <w:p>
-      <w:pPr>
-        <w:rPr>
-          <w:lang w:val="en-US"/>
-        </w:rPr>
-      </w:pPr>
-      <w:r>
-        <w:rPr>
-          <w:lang w:val="en-US"/>
-        </w:rPr>
-        <w:t xml:space="preserve">In react we use {} when we want to write </w:t>
-      </w:r>
-      <w:proofErr w:type="spellStart"/>
-      <w:r>
-        <w:rPr>
-          <w:lang w:val="en-US"/>
-        </w:rPr>
-        <w:t>js</w:t>
-      </w:r>
-      <w:proofErr w:type="spellEnd"/>
-      <w:r>
-        <w:rPr>
-          <w:lang w:val="en-US"/>
-        </w:rPr>
-        <w:t xml:space="preserve"> in between the tags.</w:t>
-      </w:r>
-    </w:p>
-    <w:p>
-      <w:pPr>
-        <w:rPr>
-          <w:lang w:val="en-US"/>
-        </w:rPr>
-      </w:pPr>
-      <w:r>
-        <w:rPr>
-          <w:lang w:val="en-US"/>
-        </w:rPr>
-        <w:t xml:space="preserve">To make the hosting of static websites in git easy we use package </w:t>
-      </w:r>
-      <w:proofErr w:type="spellStart"/>
-      <w:r>
-        <w:rPr>
-          <w:lang w:val="en-US"/>
-        </w:rPr>
-        <w:t>gh</w:t>
-      </w:r>
-      <w:proofErr w:type="spellEnd"/>
-      <w:r>
-        <w:rPr>
-          <w:lang w:val="en-US"/>
-        </w:rPr>
-        <w:t>-pages</w:t>
-      </w:r>
-      <w:r>
-        <w:rPr>
-          <w:lang w:val="en-US"/>
-        </w:rPr>
-        <w:t xml:space="preserve"> </w:t>
-      </w:r>
-    </w:p>
-    <w:p>
-      <w:pPr>
-        <w:rPr>
-          <w:lang w:val="en-US"/>
-        </w:rPr>
-      </w:pPr>
-      <w:r>
-        <w:rPr>
-          <w:lang w:val="en-US"/>
-        </w:rPr>
-        <w:t xml:space="preserve">When a website Layout got shifted because of above layout shift </w:t>
-      </w:r>
-      <w:r>
-        <w:rPr>
-          <w:lang w:val="en-US"/>
-        </w:rPr>
-        <w:t>then it is cumulative layout shift. Avoid it for good SEO.</w:t>
-      </w:r>
-    </w:p>
-    <w:p>
-      <w:pPr>
-        <w:rPr>
-          <w:lang w:val="en-US"/>
-        </w:rPr>
-      </w:pPr>
-      <w:r>
-        <w:rPr>
-          <w:lang w:val="en-US"/>
-        </w:rPr>
-        <w:t xml:space="preserve">Copy may not work in http requested website (I don’t </w:t>
-      </w:r>
-      <w:proofErr w:type="spellStart"/>
-      <w:r>
-        <w:rPr>
-          <w:lang w:val="en-US"/>
-        </w:rPr>
-        <w:t>now</w:t>
-      </w:r>
-      <w:proofErr w:type="spellEnd"/>
-      <w:r>
-        <w:rPr>
-          <w:lang w:val="en-US"/>
-        </w:rPr>
-        <w:t xml:space="preserve"> why</w:t>
-      </w:r>
-      <w:r>
-        <w:rPr>
-          <w:lang w:val="en-US"/>
-        </w:rPr>
-        <w:t xml:space="preserve"> </w:t>
-      </w:r>
-      <w:r>
-        <w:rPr>
-          <w:lang w:val="en-US"/>
-        </w:rPr>
         <w:t>it</w:t>
       </w:r>
       <w:r>
         <w:rPr>
           <w:lang w:val="en-US"/>
         </w:rPr>
-        <w:t xml:space="preserve"> is working in my site may it is changed but According to Teacher some </w:t>
-      </w:r>
-      <w:proofErr w:type="spellStart"/>
-      <w:r>
-        <w:rPr>
-          <w:lang w:val="en-US"/>
-        </w:rPr>
-        <w:t>js</w:t>
-      </w:r>
-      <w:proofErr w:type="spellEnd"/>
-      <w:r>
-        <w:rPr>
-          <w:lang w:val="en-US"/>
-        </w:rPr>
-        <w:t xml:space="preserve"> </w:t>
-      </w:r>
-      <w:proofErr w:type="spellStart"/>
-      <w:r>
-        <w:rPr>
-          <w:lang w:val="en-US"/>
-        </w:rPr>
-        <w:t>api</w:t>
-      </w:r>
-      <w:proofErr w:type="spellEnd"/>
-      <w:r>
-        <w:rPr>
-          <w:lang w:val="en-US"/>
-        </w:rPr>
-        <w:t xml:space="preserve"> does not work on http requested site.</w:t>
+        <w:t xml:space="preserve"> is working in my site may it is changed but According to Teacher some js api does not work on http requested site.</w:t>
       </w:r>
       <w:r>
         <w:rPr>
@@ -730,7 +524,6 @@
           <w:lang w:val="en-US"/>
         </w:rPr>
       </w:pPr>
-      <w:proofErr w:type="spellStart"/>
       <w:r>
         <w:rPr>
           <w:b/>
@@ -740,7 +533,6 @@
         </w:rPr>
         <w:t>Certbot</w:t>
       </w:r>
-      <w:proofErr w:type="spellEnd"/>
       <w:r>
         <w:rPr>
           <w:b/>
@@ -801,25 +593,7 @@
           <w:bCs/>
           <w:color w:val="EE0000"/>
         </w:rPr>
-        <w:t xml:space="preserve">  </w:t>
-      </w:r>
-      <w:proofErr w:type="spellStart"/>
-      <w:r>
-        <w:rPr>
-          <w:b/>
-          <w:bCs/>
-          <w:color w:val="EE0000"/>
-        </w:rPr>
-        <w:t>filter:invert</w:t>
-      </w:r>
-      <w:proofErr w:type="spellEnd"/>
-      <w:r>
-        <w:rPr>
-          <w:b/>
-          <w:bCs/>
-          <w:color w:val="EE0000"/>
-        </w:rPr>
-        <w:t>(1)</w:t>
+        <w:t>  filter:invert(1)</w:t>
       </w:r>
     </w:p>
     <w:p>
@@ -1339,21 +1113,8 @@
       </w:r>
     </w:p>
     <w:p>
-      <w:proofErr w:type="spellStart"/>
-      <w:r>
-        <w:t>npm</w:t>
-      </w:r>
-      <w:proofErr w:type="spellEnd"/>
-      <w:r>
-        <w:t xml:space="preserve"> </w:t>
-      </w:r>
-      <w:proofErr w:type="spellStart"/>
-      <w:r>
-        <w:t>i</w:t>
-      </w:r>
-      <w:proofErr w:type="spellEnd"/>
-      <w:r>
-        <w:t> react-infinite-scroll-component</w:t>
+      <w:r>
+        <w:t>npm i react-infinite-scroll-component</w:t>
       </w:r>
     </w:p>
     <w:p>
@@ -1379,23 +1140,7 @@
         </w:rPr>
       </w:pPr>
       <w:r>
-        <w:t xml:space="preserve">In VS Code we can change the </w:t>
-      </w:r>
-      <w:proofErr w:type="spellStart"/>
-      <w:r>
-        <w:t>occurance</w:t>
-      </w:r>
-      <w:proofErr w:type="spellEnd"/>
-      <w:r>
-        <w:t xml:space="preserve"> of </w:t>
-      </w:r>
-      <w:proofErr w:type="spellStart"/>
-      <w:r>
-        <w:t>selectd</w:t>
-      </w:r>
-      <w:proofErr w:type="spellEnd"/>
-      <w:r>
-        <w:t xml:space="preserve"> text and use multiple cursor </w:t>
+        <w:t xml:space="preserve">In VS Code we can change the occurance of selectd text and use multiple cursor </w:t>
       </w:r>
       <w:r>
         <w:t xml:space="preserve">and its shortcut key is </w:t>
@@ -1426,19 +1171,12 @@
       <w:r>
         <w:t>.</w:t>
       </w:r>
-      <w:proofErr w:type="spellStart"/>
       <w:r>
         <w:t>env.local</w:t>
       </w:r>
-      <w:proofErr w:type="spellEnd"/>
-      <w:r>
-        <w:t xml:space="preserve"> (added in </w:t>
-      </w:r>
-      <w:proofErr w:type="spellStart"/>
-      <w:r>
-        <w:t>gitignore</w:t>
-      </w:r>
-      <w:proofErr w:type="spellEnd"/>
+      <w:r>
+        <w:t xml:space="preserve"> (added in gitignore</w:t>
+      </w:r>
       <w:r>
         <w:t xml:space="preserve"> and I think it is an environment variable</w:t>
       </w:r>
@@ -1540,23 +1278,7 @@
           <w:b/>
           <w:bCs/>
         </w:rPr>
-        <w:t>//</w:t>
-      </w:r>
-      <w:proofErr w:type="spellStart"/>
-      <w:r>
-        <w:rPr>
-          <w:b/>
-          <w:bCs/>
-        </w:rPr>
-        <w:t>eslint</w:t>
-      </w:r>
-      <w:proofErr w:type="spellEnd"/>
-      <w:r>
-        <w:rPr>
-          <w:b/>
-          <w:bCs/>
-        </w:rPr>
-        <w:t>-disable-next-line</w:t>
+        <w:t>//eslint-disable-next-line</w:t>
       </w:r>
     </w:p>
     <w:p>
@@ -1673,43 +1395,21 @@
           <w:bCs/>
         </w:rPr>
       </w:pPr>
-      <w:proofErr w:type="spellStart"/>
-      <w:r>
-        <w:rPr>
-          <w:b/>
-          <w:bCs/>
-        </w:rPr>
-        <w:t>MongoDb</w:t>
-      </w:r>
-      <w:proofErr w:type="spellEnd"/>
-      <w:r>
-        <w:rPr>
-          <w:b/>
-          <w:bCs/>
-        </w:rPr>
-        <w:t xml:space="preserve"> Compass</w:t>
-      </w:r>
-    </w:p>
-    <w:p>
-      <w:r>
-        <w:t xml:space="preserve">Mongoose is an abstract layer on top of </w:t>
-      </w:r>
-      <w:proofErr w:type="spellStart"/>
-      <w:r>
-        <w:t>mongodb</w:t>
-      </w:r>
-      <w:proofErr w:type="spellEnd"/>
-      <w:r>
-        <w:t xml:space="preserve"> </w:t>
-      </w:r>
-      <w:r>
-        <w:t xml:space="preserve">which help us in connecting us with </w:t>
-      </w:r>
-      <w:proofErr w:type="spellStart"/>
-      <w:r>
-        <w:t>nodejs</w:t>
-      </w:r>
-      <w:proofErr w:type="spellEnd"/>
+      <w:r>
+        <w:rPr>
+          <w:b/>
+          <w:bCs/>
+        </w:rPr>
+        <w:t>MongoDb Compass</w:t>
+      </w:r>
+    </w:p>
+    <w:p>
+      <w:r>
+        <w:t xml:space="preserve">Mongoose is an abstract layer on top of mongodb </w:t>
+      </w:r>
+      <w:r>
+        <w:t>which help us in connecting us with nodejs</w:t>
+      </w:r>
     </w:p>
     <w:p>
       <w:r>
@@ -1717,38 +1417,23 @@
       </w:r>
     </w:p>
     <w:p>
-      <w:proofErr w:type="spellStart"/>
-      <w:r>
-        <w:t>Thunderclient</w:t>
-      </w:r>
-      <w:proofErr w:type="spellEnd"/>
-      <w:r>
-        <w:t xml:space="preserve"> is an alternative of postman</w:t>
-      </w:r>
-    </w:p>
-    <w:p>
-      <w:r>
-        <w:t xml:space="preserve">We are not using ES6 modules but we are using common </w:t>
-      </w:r>
-      <w:proofErr w:type="spellStart"/>
-      <w:r>
-        <w:t>js</w:t>
-      </w:r>
-      <w:proofErr w:type="spellEnd"/>
-      <w:r>
-        <w:t xml:space="preserve"> </w:t>
+      <w:r>
+        <w:t>Thunderclient is an alternative of postman</w:t>
+      </w:r>
+    </w:p>
+    <w:p>
+      <w:r>
+        <w:t xml:space="preserve">We are not using ES6 modules but we are using common js </w:t>
       </w:r>
       <w:r>
         <w:t xml:space="preserve">modules in </w:t>
       </w:r>
-      <w:proofErr w:type="spellStart"/>
       <w:r>
         <w:t>I</w:t>
       </w:r>
       <w:r>
         <w:t>notebook</w:t>
       </w:r>
-      <w:proofErr w:type="spellEnd"/>
       <w:r>
         <w:t xml:space="preserve"> backend </w:t>
       </w:r>
@@ -1856,76 +1541,23 @@
           <w:b/>
           <w:bCs/>
         </w:rPr>
-        <w:t xml:space="preserve">what about </w:t>
-      </w:r>
-      <w:proofErr w:type="spellStart"/>
-      <w:r>
-        <w:rPr>
-          <w:b/>
-          <w:bCs/>
-        </w:rPr>
-        <w:t>commonjs</w:t>
-      </w:r>
-      <w:proofErr w:type="spellEnd"/>
-      <w:r>
-        <w:rPr>
-          <w:b/>
-          <w:bCs/>
-        </w:rPr>
-        <w:t xml:space="preserve"> modules</w:t>
-      </w:r>
-    </w:p>
-    <w:p>
-      <w:proofErr w:type="spellStart"/>
-      <w:r>
-        <w:t>CommonJS</w:t>
-      </w:r>
-      <w:proofErr w:type="spellEnd"/>
-      <w:r>
-        <w:t xml:space="preserve"> modules are an older JavaScript module system mainly used in Node.js for server-side development. They use require() to import modules and </w:t>
-      </w:r>
-      <w:proofErr w:type="spellStart"/>
-      <w:r>
-        <w:t>module.exports</w:t>
-      </w:r>
-      <w:proofErr w:type="spellEnd"/>
-      <w:r>
-        <w:t xml:space="preserve"> to export functions, objects, or values. The loading is synchronous, meaning code execution waits for the module to load.</w:t>
-      </w:r>
-    </w:p>
-    <w:p>
-      <w:r>
-        <w:t xml:space="preserve">In contrast to ES6 modules, which use import and export with asynchronous loading and static analysis, </w:t>
-      </w:r>
-      <w:proofErr w:type="spellStart"/>
-      <w:r>
-        <w:t>CommonJS</w:t>
-      </w:r>
-      <w:proofErr w:type="spellEnd"/>
-      <w:r>
-        <w:t xml:space="preserve"> is simpler but less optimized for modern applications. </w:t>
-      </w:r>
-      <w:proofErr w:type="spellStart"/>
-      <w:r>
-        <w:t>CommonJS</w:t>
-      </w:r>
-      <w:proofErr w:type="spellEnd"/>
-      <w:r>
-        <w:t xml:space="preserve"> is best for backend Node.js apps and tooling environments where synchronous loading is acceptable.</w:t>
+        <w:t>what about commonjs modules</w:t>
+      </w:r>
+    </w:p>
+    <w:p>
+      <w:r>
+        <w:t>CommonJS modules are an older JavaScript module system mainly used in Node.js for server-side development. They use require() to import modules and module.exports to export functions, objects, or values. The loading is synchronous, meaning code execution waits for the module to load.</w:t>
+      </w:r>
+    </w:p>
+    <w:p>
+      <w:r>
+        <w:t>In contrast to ES6 modules, which use import and export with asynchronous loading and static analysis, CommonJS is simpler but less optimized for modern applications. CommonJS is best for backend Node.js apps and tooling environments where synchronous loading is acceptable.</w:t>
       </w:r>
     </w:p>
     <w:p>
       <w:r>
         <w:lastRenderedPageBreak/>
-        <w:t xml:space="preserve">Summary of </w:t>
-      </w:r>
-      <w:proofErr w:type="spellStart"/>
-      <w:r>
-        <w:t>CommonJS</w:t>
-      </w:r>
-      <w:proofErr w:type="spellEnd"/>
-      <w:r>
-        <w:t xml:space="preserve"> modules:</w:t>
+        <w:t>Summary of CommonJS modules:</w:t>
       </w:r>
     </w:p>
     <w:p>
@@ -1947,15 +1579,7 @@
         </w:numPr>
       </w:pPr>
       <w:r>
-        <w:t xml:space="preserve">Use </w:t>
-      </w:r>
-      <w:proofErr w:type="spellStart"/>
-      <w:r>
-        <w:t>module.exports</w:t>
-      </w:r>
-      <w:proofErr w:type="spellEnd"/>
-      <w:r>
-        <w:t xml:space="preserve"> to export from a module.</w:t>
+        <w:t>Use module.exports to export from a module.</w:t>
       </w:r>
     </w:p>
     <w:p>
@@ -1993,15 +1617,7 @@
     </w:p>
     <w:p>
       <w:r>
-        <w:t xml:space="preserve">Both </w:t>
-      </w:r>
-      <w:proofErr w:type="spellStart"/>
-      <w:r>
-        <w:t>CommonJS</w:t>
-      </w:r>
-      <w:proofErr w:type="spellEnd"/>
-      <w:r>
-        <w:t xml:space="preserve"> and ES6 modules serve to organize code but differ in syntax, loading, and environments of use. </w:t>
+        <w:t xml:space="preserve">Both CommonJS and ES6 modules serve to organize code but differ in syntax, loading, and environments of use. </w:t>
       </w:r>
     </w:p>
     <w:p>
@@ -2023,23 +1639,10 @@
         <w:t xml:space="preserve"> </w:t>
       </w:r>
       <w:r>
-        <w:t xml:space="preserve">to toggle </w:t>
-      </w:r>
-      <w:proofErr w:type="spellStart"/>
-      <w:r>
-        <w:t>WordWrap</w:t>
-      </w:r>
-      <w:proofErr w:type="spellEnd"/>
-      <w:r>
-        <w:t xml:space="preserve"> in </w:t>
-      </w:r>
-      <w:proofErr w:type="spellStart"/>
-      <w:r>
-        <w:t>VSStudio</w:t>
-      </w:r>
-      <w:proofErr w:type="spellEnd"/>
-      <w:r>
-        <w:t xml:space="preserve"> </w:t>
+        <w:t>to toggle WordWrap</w:t>
+      </w:r>
+      <w:r>
+        <w:t xml:space="preserve"> in VSStudio </w:t>
       </w:r>
     </w:p>
     <w:p>
@@ -2086,23 +1689,13 @@
         <w:t>Teacher says models are made by Schema.</w:t>
       </w:r>
       <w:r>
-        <w:t xml:space="preserve"> By </w:t>
-      </w:r>
-      <w:proofErr w:type="spellStart"/>
-      <w:r>
-        <w:t>mongoose.model</w:t>
-      </w:r>
-      <w:proofErr w:type="spellEnd"/>
-    </w:p>
-    <w:p>
-      <w:r>
-        <w:t xml:space="preserve">Fo linking routes we use </w:t>
-      </w:r>
-      <w:proofErr w:type="spellStart"/>
-      <w:r>
-        <w:t>app.use</w:t>
-      </w:r>
-      <w:proofErr w:type="spellEnd"/>
+        <w:t xml:space="preserve"> By mongoose.model</w:t>
+      </w:r>
+    </w:p>
+    <w:p>
+      <w:r>
+        <w:t>Fo linking routes we use app.use</w:t>
+      </w:r>
       <w:r>
         <w:t xml:space="preserve"> </w:t>
       </w:r>
@@ -2164,13 +1757,8 @@
     </w:p>
     <w:p>
       <w:r>
-        <w:t>To Send a body make sure send a data in the body and make the header content type as application/</w:t>
-      </w:r>
-      <w:proofErr w:type="spellStart"/>
-      <w:r>
-        <w:t>json</w:t>
-      </w:r>
-      <w:proofErr w:type="spellEnd"/>
+        <w:t>To Send a body make sure send a data in the body and make the header content type as application/json</w:t>
+      </w:r>
     </w:p>
     <w:p>
       <w:pPr>
@@ -2230,25 +1818,23 @@
           <w:bCs/>
           <w:color w:val="EE0000"/>
         </w:rPr>
-        <w:t xml:space="preserve">I think in mongoose anything new you mentioned that does not exist in mongo </w:t>
-      </w:r>
-      <w:proofErr w:type="spellStart"/>
+        <w:t xml:space="preserve">I think in mongoose anything new you mentioned that does not exist in mongo db it will be </w:t>
+      </w:r>
       <w:r>
         <w:rPr>
           <w:b/>
           <w:bCs/>
           <w:color w:val="EE0000"/>
         </w:rPr>
-        <w:t>db</w:t>
-      </w:r>
-      <w:proofErr w:type="spellEnd"/>
+        <w:t xml:space="preserve">added in mongodb (for example if you mentioned new database in connection string or anything new </w:t>
+      </w:r>
       <w:r>
         <w:rPr>
           <w:b/>
           <w:bCs/>
           <w:color w:val="EE0000"/>
         </w:rPr>
-        <w:t xml:space="preserve"> it will be </w:t>
+        <w:t>and it might show when you add som</w:t>
       </w:r>
       <w:r>
         <w:rPr>
@@ -2256,56 +1842,22 @@
           <w:bCs/>
           <w:color w:val="EE0000"/>
         </w:rPr>
-        <w:t xml:space="preserve">added in </w:t>
-      </w:r>
-      <w:proofErr w:type="spellStart"/>
+        <w:t>et</w:t>
+      </w:r>
       <w:r>
         <w:rPr>
           <w:b/>
           <w:bCs/>
           <w:color w:val="EE0000"/>
         </w:rPr>
-        <w:t>mongodb</w:t>
-      </w:r>
-      <w:proofErr w:type="spellEnd"/>
+        <w:t>hing new</w:t>
+      </w:r>
       <w:r>
         <w:rPr>
           <w:b/>
           <w:bCs/>
           <w:color w:val="EE0000"/>
         </w:rPr>
-        <w:t xml:space="preserve"> (for example if you mentioned new database in connection string or anything new </w:t>
-      </w:r>
-      <w:r>
-        <w:rPr>
-          <w:b/>
-          <w:bCs/>
-          <w:color w:val="EE0000"/>
-        </w:rPr>
-        <w:t>and it might show when you add som</w:t>
-      </w:r>
-      <w:r>
-        <w:rPr>
-          <w:b/>
-          <w:bCs/>
-          <w:color w:val="EE0000"/>
-        </w:rPr>
-        <w:t>et</w:t>
-      </w:r>
-      <w:r>
-        <w:rPr>
-          <w:b/>
-          <w:bCs/>
-          <w:color w:val="EE0000"/>
-        </w:rPr>
-        <w:t>hing new</w:t>
-      </w:r>
-      <w:r>
-        <w:rPr>
-          <w:b/>
-          <w:bCs/>
-          <w:color w:val="EE0000"/>
-        </w:rPr>
         <w:t>(who knows))</w:t>
       </w:r>
     </w:p>
@@ -2319,15 +1871,7 @@
     </w:p>
     <w:p>
       <w:r>
-        <w:t xml:space="preserve">Making collection is not free in </w:t>
-      </w:r>
-      <w:proofErr w:type="spellStart"/>
-      <w:r>
-        <w:t>Thunderclient</w:t>
-      </w:r>
-      <w:proofErr w:type="spellEnd"/>
-      <w:r>
-        <w:t xml:space="preserve"> </w:t>
+        <w:t xml:space="preserve">Making collection is not free in Thunderclient </w:t>
       </w:r>
       <w:r>
         <w:t xml:space="preserve">but for </w:t>
@@ -2495,21 +2039,13 @@
     </w:p>
     <w:p>
       <w:r>
-        <w:t xml:space="preserve">Always avoid </w:t>
-      </w:r>
-      <w:proofErr w:type="spellStart"/>
-      <w:r>
-        <w:t>com</w:t>
+        <w:t>Always avoid com</w:t>
       </w:r>
       <w:r>
         <w:t>s</w:t>
       </w:r>
       <w:r>
-        <w:t>mon</w:t>
-      </w:r>
-      <w:proofErr w:type="spellEnd"/>
-      <w:r>
-        <w:t xml:space="preserve"> password as hacker can search their hash in rainbow table</w:t>
+        <w:t>mon password as hacker can search their hash in rainbow table</w:t>
       </w:r>
     </w:p>
     <w:p>
@@ -2563,56 +2099,14 @@
       </w:r>
     </w:p>
     <w:p>
-      <w:proofErr w:type="spellStart"/>
-      <w:r>
-        <w:t>Bcryptjs</w:t>
-      </w:r>
-      <w:proofErr w:type="spellEnd"/>
-      <w:r>
-        <w:t xml:space="preserve"> is a node by which you can apply may be </w:t>
-      </w:r>
-      <w:proofErr w:type="spellStart"/>
-      <w:r>
-        <w:t>hasf</w:t>
-      </w:r>
-      <w:proofErr w:type="spellEnd"/>
-      <w:r>
-        <w:t xml:space="preserve"> function and also generate SALT by </w:t>
-      </w:r>
-      <w:proofErr w:type="spellStart"/>
-      <w:r>
-        <w:t>genSalt</w:t>
-      </w:r>
-      <w:proofErr w:type="spellEnd"/>
-      <w:r>
-        <w:t xml:space="preserve"> </w:t>
-      </w:r>
-    </w:p>
-    <w:p>
-      <w:proofErr w:type="spellStart"/>
+      <w:r>
+        <w:t xml:space="preserve">Bcryptjs is a node by which you can apply may be hasf function and also generate SALT by genSalt </w:t>
+      </w:r>
+    </w:p>
+    <w:p>
       <w:r>
         <w:lastRenderedPageBreak/>
-        <w:t>Theer</w:t>
-      </w:r>
-      <w:proofErr w:type="spellEnd"/>
-      <w:r>
-        <w:t xml:space="preserve"> </w:t>
-      </w:r>
-      <w:proofErr w:type="spellStart"/>
-      <w:r>
-        <w:t>si</w:t>
-      </w:r>
-      <w:proofErr w:type="spellEnd"/>
-      <w:r>
-        <w:t xml:space="preserve"> another thing that is Pepper that is hardcoded  in backend and </w:t>
-      </w:r>
-      <w:proofErr w:type="spellStart"/>
-      <w:r>
-        <w:t>iut</w:t>
-      </w:r>
-      <w:proofErr w:type="spellEnd"/>
-      <w:r>
-        <w:t xml:space="preserve"> is added after salt. </w:t>
+        <w:t xml:space="preserve">Theer si another thing that is Pepper that is hardcoded  in backend and iut is added after salt. </w:t>
       </w:r>
     </w:p>
     <w:p>
@@ -2706,43 +2200,7 @@
           <w:bCs/>
           <w:color w:val="EE0000"/>
         </w:rPr>
-        <w:t xml:space="preserve">You can do </w:t>
-      </w:r>
-      <w:proofErr w:type="spellStart"/>
-      <w:r>
-        <w:rPr>
-          <w:b/>
-          <w:bCs/>
-          <w:color w:val="EE0000"/>
-        </w:rPr>
-        <w:t>updation</w:t>
-      </w:r>
-      <w:proofErr w:type="spellEnd"/>
-      <w:r>
-        <w:rPr>
-          <w:b/>
-          <w:bCs/>
-          <w:color w:val="EE0000"/>
-        </w:rPr>
-        <w:t xml:space="preserve"> by post but for </w:t>
-      </w:r>
-      <w:proofErr w:type="spellStart"/>
-      <w:r>
-        <w:rPr>
-          <w:b/>
-          <w:bCs/>
-          <w:color w:val="EE0000"/>
-        </w:rPr>
-        <w:t>updation</w:t>
-      </w:r>
-      <w:proofErr w:type="spellEnd"/>
-      <w:r>
-        <w:rPr>
-          <w:b/>
-          <w:bCs/>
-          <w:color w:val="EE0000"/>
-        </w:rPr>
-        <w:t xml:space="preserve"> put is used.</w:t>
+        <w:t>You can do updation by post but for updation put is used.</w:t>
       </w:r>
     </w:p>
     <w:p>
@@ -2979,26 +2437,10 @@
     </w:p>
     <w:p>
       <w:r>
-        <w:t xml:space="preserve">Make state file as a </w:t>
-      </w:r>
-      <w:proofErr w:type="spellStart"/>
-      <w:r>
-        <w:t>jsx</w:t>
-      </w:r>
-      <w:proofErr w:type="spellEnd"/>
-      <w:r>
-        <w:t xml:space="preserve"> file </w:t>
-      </w:r>
-      <w:r>
-        <w:t xml:space="preserve">not </w:t>
-      </w:r>
-      <w:proofErr w:type="spellStart"/>
-      <w:r>
-        <w:t>js</w:t>
-      </w:r>
-      <w:proofErr w:type="spellEnd"/>
-      <w:r>
-        <w:t xml:space="preserve"> file.</w:t>
+        <w:t xml:space="preserve">Make state file as a jsx file </w:t>
+      </w:r>
+      <w:r>
+        <w:t>not js file.</w:t>
       </w:r>
     </w:p>
     <w:p>
@@ -3018,7 +2460,6 @@
       <w:r>
         <w:t xml:space="preserve"> </w:t>
       </w:r>
-      <w:proofErr w:type="spellStart"/>
       <w:r>
         <w:rPr>
           <w:b/>
@@ -3026,7 +2467,6 @@
         </w:rPr>
         <w:t>useLocation</w:t>
       </w:r>
-      <w:proofErr w:type="spellEnd"/>
       <w:r>
         <w:t xml:space="preserve"> Hook</w:t>
       </w:r>
@@ -3104,23 +2544,7 @@
     </w:p>
     <w:p>
       <w:r>
-        <w:t xml:space="preserve">&lt;script </w:t>
-      </w:r>
-      <w:proofErr w:type="spellStart"/>
-      <w:r>
-        <w:t>src</w:t>
-      </w:r>
-      <w:proofErr w:type="spellEnd"/>
-      <w:r>
-        <w:t xml:space="preserve">="https://kit.fontawesome.com/02bed4a097.js" </w:t>
-      </w:r>
-      <w:proofErr w:type="spellStart"/>
-      <w:r>
-        <w:t>crossorigin</w:t>
-      </w:r>
-      <w:proofErr w:type="spellEnd"/>
-      <w:r>
-        <w:t>="anonymous"&gt;&lt;/script&gt;</w:t>
+        <w:t>&lt;script src="https://kit.fontawesome.com/02bed4a097.js" crossorigin="anonymous"&gt;&lt;/script&gt;</w:t>
       </w:r>
     </w:p>
     <w:p>
@@ -3175,13 +2599,8 @@
       <w:r>
         <w:t xml:space="preserve"> in our </w:t>
       </w:r>
-      <w:proofErr w:type="spellStart"/>
-      <w:r>
-        <w:t>NoteState</w:t>
-      </w:r>
-      <w:proofErr w:type="spellEnd"/>
-      <w:r>
-        <w:t>.</w:t>
+      <w:r>
+        <w:t>NoteState.</w:t>
       </w:r>
     </w:p>
     <w:p>
@@ -3440,7 +2859,6 @@
           <w:lang w:val="en-US"/>
         </w:rPr>
       </w:pPr>
-      <w:proofErr w:type="spellStart"/>
       <w:r>
         <w:rPr>
           <w:b/>
@@ -3449,7 +2867,6 @@
         </w:rPr>
         <w:t>useRef</w:t>
       </w:r>
-      <w:proofErr w:type="spellEnd"/>
       <w:r>
         <w:rPr>
           <w:b/>
@@ -3462,21 +2879,7 @@
         <w:rPr>
           <w:lang w:val="en-US"/>
         </w:rPr>
-        <w:t xml:space="preserve">By </w:t>
-      </w:r>
-      <w:proofErr w:type="spellStart"/>
-      <w:r>
-        <w:rPr>
-          <w:lang w:val="en-US"/>
-        </w:rPr>
-        <w:t>useRef</w:t>
-      </w:r>
-      <w:proofErr w:type="spellEnd"/>
-      <w:r>
-        <w:rPr>
-          <w:lang w:val="en-US"/>
-        </w:rPr>
-        <w:t xml:space="preserve"> you can</w:t>
+        <w:t>By useRef you can</w:t>
       </w:r>
       <w:r>
         <w:rPr>
@@ -3537,15 +2940,7 @@
     </w:p>
     <w:p>
       <w:r>
-        <w:t xml:space="preserve">The inspection network tab has an option of response where response is shown of an </w:t>
-      </w:r>
-      <w:proofErr w:type="spellStart"/>
-      <w:r>
-        <w:t>api</w:t>
-      </w:r>
-      <w:proofErr w:type="spellEnd"/>
-      <w:r>
-        <w:t>(who knows)</w:t>
+        <w:t>The inspection network tab has an option of response where response is shown of an api(who knows)</w:t>
       </w:r>
       <w:r>
         <w:t xml:space="preserve">, header of request is shown and </w:t>
@@ -3595,23 +2990,7 @@
     </w:p>
     <w:p>
       <w:r>
-        <w:t xml:space="preserve">By this you can </w:t>
-      </w:r>
-      <w:proofErr w:type="spellStart"/>
-      <w:r>
-        <w:t>crate</w:t>
-      </w:r>
-      <w:proofErr w:type="spellEnd"/>
-      <w:r>
-        <w:t xml:space="preserve"> a copy of the </w:t>
-      </w:r>
-      <w:proofErr w:type="spellStart"/>
-      <w:r>
-        <w:t>api</w:t>
-      </w:r>
-      <w:proofErr w:type="spellEnd"/>
-      <w:r>
-        <w:t xml:space="preserve"> response so that you can set new state</w:t>
+        <w:t>By this you can crate a copy of the api response so that you can set new state</w:t>
       </w:r>
       <w:r>
         <w:t>,</w:t>
@@ -3625,23 +3004,7 @@
     </w:p>
     <w:p>
       <w:r>
-        <w:t xml:space="preserve">If you cannot use tag in </w:t>
-      </w:r>
-      <w:proofErr w:type="spellStart"/>
-      <w:r>
-        <w:t>js</w:t>
-      </w:r>
-      <w:proofErr w:type="spellEnd"/>
-      <w:r>
-        <w:t xml:space="preserve">  of then use ‘’. Whatever between ‘’ </w:t>
-      </w:r>
-      <w:proofErr w:type="spellStart"/>
-      <w:r>
-        <w:t>wil</w:t>
-      </w:r>
-      <w:proofErr w:type="spellEnd"/>
-      <w:r>
-        <w:t xml:space="preserve"> be rendered without having to add fragments</w:t>
+        <w:t>If you cannot use tag in js  of then use ‘’. Whatever between ‘’ wil be rendered without having to add fragments</w:t>
       </w:r>
       <w:r>
         <w:t xml:space="preserve"> but you cannot use tags they will be escaped.</w:t>
@@ -3677,32 +3040,14 @@
           <w:bCs/>
           <w:color w:val="EE0000"/>
         </w:rPr>
-        <w:t xml:space="preserve">like </w:t>
-      </w:r>
-      <w:proofErr w:type="spellStart"/>
+        <w:t>like minLength and required</w:t>
+      </w:r>
       <w:r>
         <w:rPr>
           <w:b/>
           <w:bCs/>
           <w:color w:val="EE0000"/>
         </w:rPr>
-        <w:t>minLength</w:t>
-      </w:r>
-      <w:proofErr w:type="spellEnd"/>
-      <w:r>
-        <w:rPr>
-          <w:b/>
-          <w:bCs/>
-          <w:color w:val="EE0000"/>
-        </w:rPr>
-        <w:t xml:space="preserve"> and required</w:t>
-      </w:r>
-      <w:r>
-        <w:rPr>
-          <w:b/>
-          <w:bCs/>
-          <w:color w:val="EE0000"/>
-        </w:rPr>
         <w:t xml:space="preserve"> will work only when the button is submit</w:t>
       </w:r>
     </w:p>
@@ -3775,15 +3120,7 @@
     </w:p>
     <w:p>
       <w:r>
-        <w:t xml:space="preserve">Now we go to setting and then  in context menu open </w:t>
-      </w:r>
-      <w:proofErr w:type="spellStart"/>
-      <w:r>
-        <w:t>Cammand</w:t>
-      </w:r>
-      <w:proofErr w:type="spellEnd"/>
-      <w:r>
-        <w:t xml:space="preserve"> palette</w:t>
+        <w:t>Now we go to setting and then  in context menu open Cammand palette</w:t>
       </w:r>
       <w:r>
         <w:t xml:space="preserve"> search screencast and toggle it By this Screen cast </w:t>
@@ -3855,23 +3192,7 @@
     </w:p>
     <w:p>
       <w:r>
-        <w:t xml:space="preserve">To change the focus </w:t>
-      </w:r>
-      <w:proofErr w:type="spellStart"/>
-      <w:r>
-        <w:t>kymap</w:t>
-      </w:r>
-      <w:proofErr w:type="spellEnd"/>
-      <w:r>
-        <w:t xml:space="preserve"> go to </w:t>
-      </w:r>
-      <w:proofErr w:type="spellStart"/>
-      <w:r>
-        <w:t>Prefrences</w:t>
-      </w:r>
-      <w:proofErr w:type="spellEnd"/>
-      <w:r>
-        <w:t xml:space="preserve"> and then to keymap and then to Frame selected and change the key</w:t>
+        <w:t>To change the focus kymap go to Prefrences and then to keymap and then to Frame selected and change the key</w:t>
       </w:r>
       <w:r>
         <w:t xml:space="preserve"> as shown below</w:t>
@@ -3940,15 +3261,7 @@
     <w:p>
       <w:r>
         <w:lastRenderedPageBreak/>
-        <w:t xml:space="preserve">I have discovered that we can store data in local storage in a browser(who knows) I think it is possible because </w:t>
-      </w:r>
-      <w:proofErr w:type="spellStart"/>
-      <w:r>
-        <w:t>localStorage</w:t>
-      </w:r>
-      <w:proofErr w:type="spellEnd"/>
-      <w:r>
-        <w:t xml:space="preserve"> is global object.</w:t>
+        <w:t>I have discovered that we can store data in local storage in a browser(who knows) I think it is possible because localStorage is global object.</w:t>
       </w:r>
     </w:p>
     <w:p/>
@@ -4034,129 +3347,363 @@
         <w:t xml:space="preserve">We can get Item from local storage </w:t>
       </w:r>
       <w:r>
-        <w:t xml:space="preserve">by </w:t>
-      </w:r>
-      <w:proofErr w:type="spellStart"/>
-      <w:r>
-        <w:t>getItem</w:t>
-      </w:r>
-      <w:proofErr w:type="spellEnd"/>
-      <w:r>
-        <w:t xml:space="preserve"> method </w:t>
-      </w:r>
-      <w:r>
-        <w:t xml:space="preserve">and pass the key to the </w:t>
-      </w:r>
-      <w:proofErr w:type="spellStart"/>
-      <w:r>
-        <w:t>getItem</w:t>
-      </w:r>
-      <w:proofErr w:type="spellEnd"/>
-      <w:r>
-        <w:t xml:space="preserve"> to get the value associated with </w:t>
-      </w:r>
-      <w:proofErr w:type="spellStart"/>
-      <w:r>
-        <w:t>i.e</w:t>
-      </w:r>
-      <w:proofErr w:type="spellEnd"/>
-      <w:r>
-        <w:t xml:space="preserve"> set by </w:t>
-      </w:r>
-      <w:proofErr w:type="spellStart"/>
-      <w:r>
-        <w:t>setItem</w:t>
-      </w:r>
-      <w:proofErr w:type="spellEnd"/>
-      <w:r>
-        <w:t xml:space="preserve"> method</w:t>
-      </w:r>
-    </w:p>
-    <w:p>
-      <w:pPr>
-        <w:rPr>
-          <w:b/>
-          <w:bCs/>
-        </w:rPr>
-      </w:pPr>
-      <w:r>
-        <w:t xml:space="preserve">To change all </w:t>
-      </w:r>
-      <w:proofErr w:type="spellStart"/>
-      <w:r>
-        <w:t>occurances</w:t>
-      </w:r>
-      <w:proofErr w:type="spellEnd"/>
+        <w:t xml:space="preserve">by getItem method </w:t>
+      </w:r>
+      <w:r>
+        <w:t>and pass the key to the getItem to get the value associated with i.e set by setItem method</w:t>
+      </w:r>
+    </w:p>
+    <w:p>
+      <w:pPr>
+        <w:rPr>
+          <w:b/>
+          <w:bCs/>
+        </w:rPr>
+      </w:pPr>
+      <w:r>
+        <w:t xml:space="preserve">To change all occurances </w:t>
+      </w:r>
+      <w:r>
+        <w:t xml:space="preserve">Press </w:t>
+      </w:r>
+      <w:r>
+        <w:rPr>
+          <w:b/>
+          <w:bCs/>
+        </w:rPr>
+        <w:t>ctrl +  f2</w:t>
+      </w:r>
+    </w:p>
+    <w:p>
+      <w:r>
+        <w:t xml:space="preserve">If getitem </w:t>
+      </w:r>
+      <w:r>
+        <w:t>is trying to get a</w:t>
+      </w:r>
+      <w:r>
+        <w:t>n item an</w:t>
+      </w:r>
+      <w:r>
+        <w:t>d</w:t>
+      </w:r>
+      <w:r>
+        <w:t xml:space="preserve"> it does not exist in the local storage then </w:t>
+      </w:r>
+      <w:r>
+        <w:t>null will be returned by it.</w:t>
+      </w:r>
+    </w:p>
+    <w:p>
+      <w:r>
+        <w:t xml:space="preserve">You can remove item </w:t>
+      </w:r>
+      <w:r>
+        <w:t>from localstorage by the method remove</w:t>
+      </w:r>
+      <w:r>
+        <w:t>I</w:t>
+      </w:r>
+      <w:r>
+        <w:t>tem</w:t>
+      </w:r>
       <w:r>
         <w:t xml:space="preserve"> </w:t>
       </w:r>
       <w:r>
-        <w:t xml:space="preserve">Press </w:t>
-      </w:r>
-      <w:r>
-        <w:rPr>
-          <w:b/>
-          <w:bCs/>
-        </w:rPr>
-        <w:t>ctrl +  f2</w:t>
-      </w:r>
-    </w:p>
-    <w:p>
-      <w:r>
-        <w:t xml:space="preserve">If </w:t>
-      </w:r>
-      <w:proofErr w:type="spellStart"/>
-      <w:r>
-        <w:t>getitem</w:t>
-      </w:r>
-      <w:proofErr w:type="spellEnd"/>
-      <w:r>
-        <w:t xml:space="preserve"> </w:t>
-      </w:r>
-      <w:r>
-        <w:t>is trying to get a</w:t>
-      </w:r>
-      <w:r>
-        <w:t>n item an</w:t>
-      </w:r>
-      <w:r>
-        <w:t>d</w:t>
-      </w:r>
-      <w:r>
-        <w:t xml:space="preserve"> it does not exist in the local storage then </w:t>
-      </w:r>
-      <w:r>
-        <w:t>null will be returned by it.</w:t>
-      </w:r>
-    </w:p>
-    <w:p>
-      <w:r>
-        <w:t xml:space="preserve">You can remove item </w:t>
-      </w:r>
-      <w:r>
-        <w:t xml:space="preserve">from </w:t>
-      </w:r>
-      <w:proofErr w:type="spellStart"/>
-      <w:r>
-        <w:t>localstorage</w:t>
-      </w:r>
-      <w:proofErr w:type="spellEnd"/>
-      <w:r>
-        <w:t xml:space="preserve"> by the method </w:t>
-      </w:r>
-      <w:proofErr w:type="spellStart"/>
-      <w:r>
-        <w:t>remove</w:t>
-      </w:r>
-      <w:r>
-        <w:t>I</w:t>
-      </w:r>
-      <w:r>
-        <w:t>tem</w:t>
-      </w:r>
-      <w:proofErr w:type="spellEnd"/>
-      <w:r>
-        <w:t xml:space="preserve"> </w:t>
+        <w:t>method</w:t>
+      </w:r>
+      <w:r>
+        <w:t xml:space="preserve"> as shown below</w:t>
+      </w:r>
+    </w:p>
+    <w:p>
+      <w:pPr>
+        <w:jc w:val="center"/>
+      </w:pPr>
+      <w:r>
+        <w:rPr>
+          <w:noProof/>
+        </w:rPr>
+        <w:drawing>
+          <wp:inline distT="0" distB="0" distL="0" distR="0" wp14:anchorId="58D9453F" wp14:editId="224268C4">
+            <wp:extent cx="2867425" cy="190527"/>
+            <wp:effectExtent l="0" t="0" r="0" b="0"/>
+            <wp:docPr id="671976062" name="Picture 1"/>
+            <wp:cNvGraphicFramePr>
+              <a:graphicFrameLocks xmlns:a="http://schemas.openxmlformats.org/drawingml/2006/main" noChangeAspect="1"/>
+            </wp:cNvGraphicFramePr>
+            <a:graphic xmlns:a="http://schemas.openxmlformats.org/drawingml/2006/main">
+              <a:graphicData uri="http://schemas.openxmlformats.org/drawingml/2006/picture">
+                <pic:pic xmlns:pic="http://schemas.openxmlformats.org/drawingml/2006/picture">
+                  <pic:nvPicPr>
+                    <pic:cNvPr id="671976062" name=""/>
+                    <pic:cNvPicPr/>
+                  </pic:nvPicPr>
+                  <pic:blipFill>
+                    <a:blip r:embed="rId29"/>
+                    <a:stretch>
+                      <a:fillRect/>
+                    </a:stretch>
+                  </pic:blipFill>
+                  <pic:spPr>
+                    <a:xfrm>
+                      <a:off x="0" y="0"/>
+                      <a:ext cx="2867425" cy="190527"/>
+                    </a:xfrm>
+                    <a:prstGeom prst="rect">
+                      <a:avLst/>
+                    </a:prstGeom>
+                  </pic:spPr>
+                </pic:pic>
+              </a:graphicData>
+            </a:graphic>
+          </wp:inline>
+        </w:drawing>
+      </w:r>
+    </w:p>
+    <w:p>
+      <w:pPr>
+        <w:jc w:val="center"/>
+        <w:rPr>
+          <w:b/>
+          <w:bCs/>
+        </w:rPr>
+      </w:pPr>
+      <w:r>
+        <w:rPr>
+          <w:b/>
+          <w:bCs/>
+        </w:rPr>
+        <w:t>Redux</w:t>
+      </w:r>
+    </w:p>
+    <w:p>
+      <w:pPr>
+        <w:jc w:val="center"/>
+      </w:pPr>
+      <w:r>
+        <w:rPr>
+          <w:noProof/>
+        </w:rPr>
+        <w:drawing>
+          <wp:inline distT="0" distB="0" distL="0" distR="0" wp14:anchorId="3DB663EA" wp14:editId="4331813C">
+            <wp:extent cx="5731510" cy="3124835"/>
+            <wp:effectExtent l="0" t="0" r="2540" b="0"/>
+            <wp:docPr id="1350248751" name="Picture 1"/>
+            <wp:cNvGraphicFramePr>
+              <a:graphicFrameLocks xmlns:a="http://schemas.openxmlformats.org/drawingml/2006/main" noChangeAspect="1"/>
+            </wp:cNvGraphicFramePr>
+            <a:graphic xmlns:a="http://schemas.openxmlformats.org/drawingml/2006/main">
+              <a:graphicData uri="http://schemas.openxmlformats.org/drawingml/2006/picture">
+                <pic:pic xmlns:pic="http://schemas.openxmlformats.org/drawingml/2006/picture">
+                  <pic:nvPicPr>
+                    <pic:cNvPr id="1350248751" name=""/>
+                    <pic:cNvPicPr/>
+                  </pic:nvPicPr>
+                  <pic:blipFill>
+                    <a:blip r:embed="rId30"/>
+                    <a:stretch>
+                      <a:fillRect/>
+                    </a:stretch>
+                  </pic:blipFill>
+                  <pic:spPr>
+                    <a:xfrm>
+                      <a:off x="0" y="0"/>
+                      <a:ext cx="5731510" cy="3124835"/>
+                    </a:xfrm>
+                    <a:prstGeom prst="rect">
+                      <a:avLst/>
+                    </a:prstGeom>
+                  </pic:spPr>
+                </pic:pic>
+              </a:graphicData>
+            </a:graphic>
+          </wp:inline>
+        </w:drawing>
+      </w:r>
+    </w:p>
+    <w:p>
+      <w:r>
+        <w:t>Redux is a custom state management external library</w:t>
+      </w:r>
+      <w:r>
+        <w:t xml:space="preserve"> solution </w:t>
+      </w:r>
+    </w:p>
+    <w:p>
+      <w:pPr>
+        <w:jc w:val="center"/>
+      </w:pPr>
+      <w:r>
+        <w:rPr>
+          <w:noProof/>
+        </w:rPr>
+        <w:lastRenderedPageBreak/>
+        <w:drawing>
+          <wp:inline distT="0" distB="0" distL="0" distR="0" wp14:anchorId="21593054" wp14:editId="00D63213">
+            <wp:extent cx="5731510" cy="2573020"/>
+            <wp:effectExtent l="0" t="0" r="2540" b="0"/>
+            <wp:docPr id="1911322008" name="Picture 1"/>
+            <wp:cNvGraphicFramePr>
+              <a:graphicFrameLocks xmlns:a="http://schemas.openxmlformats.org/drawingml/2006/main" noChangeAspect="1"/>
+            </wp:cNvGraphicFramePr>
+            <a:graphic xmlns:a="http://schemas.openxmlformats.org/drawingml/2006/main">
+              <a:graphicData uri="http://schemas.openxmlformats.org/drawingml/2006/picture">
+                <pic:pic xmlns:pic="http://schemas.openxmlformats.org/drawingml/2006/picture">
+                  <pic:nvPicPr>
+                    <pic:cNvPr id="1911322008" name=""/>
+                    <pic:cNvPicPr/>
+                  </pic:nvPicPr>
+                  <pic:blipFill>
+                    <a:blip r:embed="rId31"/>
+                    <a:stretch>
+                      <a:fillRect/>
+                    </a:stretch>
+                  </pic:blipFill>
+                  <pic:spPr>
+                    <a:xfrm>
+                      <a:off x="0" y="0"/>
+                      <a:ext cx="5731510" cy="2573020"/>
+                    </a:xfrm>
+                    <a:prstGeom prst="rect">
+                      <a:avLst/>
+                    </a:prstGeom>
+                  </pic:spPr>
+                </pic:pic>
+              </a:graphicData>
+            </a:graphic>
+          </wp:inline>
+        </w:drawing>
+      </w:r>
+    </w:p>
+    <w:p>
+      <w:r>
+        <w:t>Action tell what to do reducer tell how to d</w:t>
+      </w:r>
+      <w:r>
+        <w:t>o</w:t>
+      </w:r>
+      <w:r>
+        <w:t xml:space="preserve"> it and after doing it gives new state</w:t>
+      </w:r>
+      <w:r>
+        <w:t xml:space="preserve"> to</w:t>
+      </w:r>
+      <w:r>
+        <w:t xml:space="preserve"> store </w:t>
+      </w:r>
+      <w:r>
+        <w:t>tells its how to do it.</w:t>
+      </w:r>
+    </w:p>
+    <w:p>
+      <w:pPr>
+        <w:jc w:val="center"/>
+      </w:pPr>
+      <w:r>
+        <w:rPr>
+          <w:noProof/>
+        </w:rPr>
+        <w:drawing>
+          <wp:inline distT="0" distB="0" distL="0" distR="0" wp14:anchorId="11E74343" wp14:editId="135A5454">
+            <wp:extent cx="5731510" cy="3148330"/>
+            <wp:effectExtent l="0" t="0" r="2540" b="0"/>
+            <wp:docPr id="1098466073" name="Picture 1"/>
+            <wp:cNvGraphicFramePr>
+              <a:graphicFrameLocks xmlns:a="http://schemas.openxmlformats.org/drawingml/2006/main" noChangeAspect="1"/>
+            </wp:cNvGraphicFramePr>
+            <a:graphic xmlns:a="http://schemas.openxmlformats.org/drawingml/2006/main">
+              <a:graphicData uri="http://schemas.openxmlformats.org/drawingml/2006/picture">
+                <pic:pic xmlns:pic="http://schemas.openxmlformats.org/drawingml/2006/picture">
+                  <pic:nvPicPr>
+                    <pic:cNvPr id="1098466073" name=""/>
+                    <pic:cNvPicPr/>
+                  </pic:nvPicPr>
+                  <pic:blipFill>
+                    <a:blip r:embed="rId32"/>
+                    <a:stretch>
+                      <a:fillRect/>
+                    </a:stretch>
+                  </pic:blipFill>
+                  <pic:spPr>
+                    <a:xfrm>
+                      <a:off x="0" y="0"/>
+                      <a:ext cx="5731510" cy="3148330"/>
+                    </a:xfrm>
+                    <a:prstGeom prst="rect">
+                      <a:avLst/>
+                    </a:prstGeom>
+                  </pic:spPr>
+                </pic:pic>
+              </a:graphicData>
+            </a:graphic>
+          </wp:inline>
+        </w:drawing>
+      </w:r>
+    </w:p>
+    <w:p>
+      <w:r>
+        <w:t>The view or UI will dispatch the action to reducer an the reducer will change the state variable in store and the store is connected to UI(view) so these changes will be reflected to UI(view)</w:t>
+      </w:r>
+    </w:p>
+    <w:p>
+      <w:pPr>
+        <w:jc w:val="center"/>
+      </w:pPr>
+      <w:r>
+        <w:lastRenderedPageBreak/>
+        <w:drawing>
+          <wp:inline distT="0" distB="0" distL="0" distR="0" wp14:anchorId="76421963" wp14:editId="4E40F60C">
+            <wp:extent cx="5731510" cy="3128010"/>
+            <wp:effectExtent l="0" t="0" r="2540" b="0"/>
+            <wp:docPr id="2064249068" name="Picture 1"/>
+            <wp:cNvGraphicFramePr>
+              <a:graphicFrameLocks xmlns:a="http://schemas.openxmlformats.org/drawingml/2006/main" noChangeAspect="1"/>
+            </wp:cNvGraphicFramePr>
+            <a:graphic xmlns:a="http://schemas.openxmlformats.org/drawingml/2006/main">
+              <a:graphicData uri="http://schemas.openxmlformats.org/drawingml/2006/picture">
+                <pic:pic xmlns:pic="http://schemas.openxmlformats.org/drawingml/2006/picture">
+                  <pic:nvPicPr>
+                    <pic:cNvPr id="2064249068" name=""/>
+                    <pic:cNvPicPr/>
+                  </pic:nvPicPr>
+                  <pic:blipFill>
+                    <a:blip r:embed="rId33"/>
+                    <a:stretch>
+                      <a:fillRect/>
+                    </a:stretch>
+                  </pic:blipFill>
+                  <pic:spPr>
+                    <a:xfrm>
+                      <a:off x="0" y="0"/>
+                      <a:ext cx="5731510" cy="3128010"/>
+                    </a:xfrm>
+                    <a:prstGeom prst="rect">
+                      <a:avLst/>
+                    </a:prstGeom>
+                  </pic:spPr>
+                </pic:pic>
+              </a:graphicData>
+            </a:graphic>
+          </wp:inline>
+        </w:drawing>
+      </w:r>
+    </w:p>
+    <w:p>
+      <w:r>
+        <w:t>If the type was sell then they have told to sell it or if the type was order then it would have meant</w:t>
+      </w:r>
+      <w:r>
+        <w:t xml:space="preserve"> to order online</w:t>
+      </w:r>
+    </w:p>
+    <w:p>
+      <w:r>
+        <w:t>We will see how to install redux and how to use redux</w:t>
+      </w:r>
+      <w:r>
+        <w:t xml:space="preserve"> in managing overall application state.</w:t>
       </w:r>
     </w:p>
     <w:sectPr>

</xml_diff>

<commit_message>
Lesson 74 Setting up a React Application for Redux
</commit_message>
<xml_diff>
--- a/Notes.docx
+++ b/Notes.docx
@@ -40,6 +40,7 @@
           <w:lang w:val="en-US"/>
         </w:rPr>
       </w:pPr>
+      <w:proofErr w:type="gramStart"/>
       <w:r>
         <w:rPr>
           <w:lang w:val="en-US"/>
@@ -52,29 +53,84 @@
         </w:rPr>
         <w:t>,</w:t>
       </w:r>
+      <w:proofErr w:type="spellStart"/>
       <w:r>
         <w:rPr>
           <w:lang w:val="en-US"/>
         </w:rPr>
         <w:t>substr</w:t>
       </w:r>
-      <w:r>
-        <w:rPr>
-          <w:lang w:val="en-US"/>
-        </w:rPr>
-        <w:t>, startsWith</w:t>
-      </w:r>
-      <w:r>
-        <w:rPr>
-          <w:lang w:val="en-US"/>
-        </w:rPr>
-        <w:t>, lastindexOf , indexOf</w:t>
-      </w:r>
-      <w:r>
-        <w:rPr>
-          <w:lang w:val="en-US"/>
-        </w:rPr>
-        <w:t xml:space="preserve">, endsWith </w:t>
+      <w:proofErr w:type="spellEnd"/>
+      <w:proofErr w:type="gramEnd"/>
+      <w:r>
+        <w:rPr>
+          <w:lang w:val="en-US"/>
+        </w:rPr>
+        <w:t xml:space="preserve">, </w:t>
+      </w:r>
+      <w:proofErr w:type="spellStart"/>
+      <w:r>
+        <w:rPr>
+          <w:lang w:val="en-US"/>
+        </w:rPr>
+        <w:t>startsWith</w:t>
+      </w:r>
+      <w:proofErr w:type="spellEnd"/>
+      <w:r>
+        <w:rPr>
+          <w:lang w:val="en-US"/>
+        </w:rPr>
+        <w:t xml:space="preserve">, </w:t>
+      </w:r>
+      <w:proofErr w:type="spellStart"/>
+      <w:proofErr w:type="gramStart"/>
+      <w:r>
+        <w:rPr>
+          <w:lang w:val="en-US"/>
+        </w:rPr>
+        <w:t>lastindexOf</w:t>
+      </w:r>
+      <w:proofErr w:type="spellEnd"/>
+      <w:r>
+        <w:rPr>
+          <w:lang w:val="en-US"/>
+        </w:rPr>
+        <w:t xml:space="preserve"> ,</w:t>
+      </w:r>
+      <w:proofErr w:type="gramEnd"/>
+      <w:r>
+        <w:rPr>
+          <w:lang w:val="en-US"/>
+        </w:rPr>
+        <w:t xml:space="preserve"> </w:t>
+      </w:r>
+      <w:proofErr w:type="spellStart"/>
+      <w:r>
+        <w:rPr>
+          <w:lang w:val="en-US"/>
+        </w:rPr>
+        <w:t>indexOf</w:t>
+      </w:r>
+      <w:proofErr w:type="spellEnd"/>
+      <w:r>
+        <w:rPr>
+          <w:lang w:val="en-US"/>
+        </w:rPr>
+        <w:t xml:space="preserve">, </w:t>
+      </w:r>
+      <w:proofErr w:type="spellStart"/>
+      <w:r>
+        <w:rPr>
+          <w:lang w:val="en-US"/>
+        </w:rPr>
+        <w:t>endsWith</w:t>
+      </w:r>
+      <w:proofErr w:type="spellEnd"/>
+      <w:r>
+        <w:rPr>
+          <w:lang w:val="en-US"/>
+        </w:rPr>
+        <w:t xml:space="preserve"> </w:t>
       </w:r>
     </w:p>
     <w:p>
@@ -96,17 +152,55 @@
           <w:lang w:val="en-US"/>
         </w:rPr>
       </w:pPr>
-      <w:r>
-        <w:rPr>
-          <w:lang w:val="en-US"/>
-        </w:rPr>
-        <w:t xml:space="preserve">toString </w:t>
-      </w:r>
-      <w:r>
-        <w:rPr>
-          <w:lang w:val="en-US"/>
-        </w:rPr>
-        <w:t xml:space="preserve">, toPrecision , value of </w:t>
+      <w:proofErr w:type="spellStart"/>
+      <w:proofErr w:type="gramStart"/>
+      <w:r>
+        <w:rPr>
+          <w:lang w:val="en-US"/>
+        </w:rPr>
+        <w:t>toString</w:t>
+      </w:r>
+      <w:proofErr w:type="spellEnd"/>
+      <w:r>
+        <w:rPr>
+          <w:lang w:val="en-US"/>
+        </w:rPr>
+        <w:t xml:space="preserve"> </w:t>
+      </w:r>
+      <w:r>
+        <w:rPr>
+          <w:lang w:val="en-US"/>
+        </w:rPr>
+        <w:t>,</w:t>
+      </w:r>
+      <w:proofErr w:type="gramEnd"/>
+      <w:r>
+        <w:rPr>
+          <w:lang w:val="en-US"/>
+        </w:rPr>
+        <w:t xml:space="preserve"> </w:t>
+      </w:r>
+      <w:proofErr w:type="spellStart"/>
+      <w:proofErr w:type="gramStart"/>
+      <w:r>
+        <w:rPr>
+          <w:lang w:val="en-US"/>
+        </w:rPr>
+        <w:t>toPrecision</w:t>
+      </w:r>
+      <w:proofErr w:type="spellEnd"/>
+      <w:r>
+        <w:rPr>
+          <w:lang w:val="en-US"/>
+        </w:rPr>
+        <w:t xml:space="preserve"> ,</w:t>
+      </w:r>
+      <w:proofErr w:type="gramEnd"/>
+      <w:r>
+        <w:rPr>
+          <w:lang w:val="en-US"/>
+        </w:rPr>
+        <w:t xml:space="preserve"> value of </w:t>
       </w:r>
       <w:r>
         <w:rPr>
@@ -125,7 +219,21 @@
         <w:rPr>
           <w:lang w:val="en-US"/>
         </w:rPr>
-        <w:t>to switch to script mode we use “use strict” in the beginning of the code.</w:t>
+        <w:t xml:space="preserve">to switch to script </w:t>
+      </w:r>
+      <w:proofErr w:type="gramStart"/>
+      <w:r>
+        <w:rPr>
+          <w:lang w:val="en-US"/>
+        </w:rPr>
+        <w:t>mode</w:t>
+      </w:r>
+      <w:proofErr w:type="gramEnd"/>
+      <w:r>
+        <w:rPr>
+          <w:lang w:val="en-US"/>
+        </w:rPr>
+        <w:t xml:space="preserve"> we use “use strict” in the beginning of the code.</w:t>
       </w:r>
     </w:p>
     <w:p>
@@ -175,34 +283,63 @@
         <w:rPr>
           <w:lang w:val="en-US"/>
         </w:rPr>
-        <w:t>Use htmlFor instead of for.</w:t>
-      </w:r>
-    </w:p>
-    <w:p>
-      <w:pPr>
-        <w:rPr>
-          <w:lang w:val="en-US"/>
-        </w:rPr>
-      </w:pPr>
-      <w:r>
-        <w:rPr>
-          <w:lang w:val="en-US"/>
-        </w:rPr>
-        <w:t>Use className instead of class.</w:t>
-      </w:r>
-    </w:p>
-    <w:p>
-      <w:pPr>
-        <w:rPr>
-          <w:lang w:val="en-US"/>
-        </w:rPr>
-      </w:pPr>
-      <w:r>
-        <w:rPr>
-          <w:lang w:val="en-US"/>
-        </w:rPr>
         <w:t xml:space="preserve">Use </w:t>
       </w:r>
+      <w:proofErr w:type="spellStart"/>
+      <w:r>
+        <w:rPr>
+          <w:lang w:val="en-US"/>
+        </w:rPr>
+        <w:t>htmlFor</w:t>
+      </w:r>
+      <w:proofErr w:type="spellEnd"/>
+      <w:r>
+        <w:rPr>
+          <w:lang w:val="en-US"/>
+        </w:rPr>
+        <w:t xml:space="preserve"> instead of for.</w:t>
+      </w:r>
+    </w:p>
+    <w:p>
+      <w:pPr>
+        <w:rPr>
+          <w:lang w:val="en-US"/>
+        </w:rPr>
+      </w:pPr>
+      <w:r>
+        <w:rPr>
+          <w:lang w:val="en-US"/>
+        </w:rPr>
+        <w:t xml:space="preserve">Use </w:t>
+      </w:r>
+      <w:proofErr w:type="spellStart"/>
+      <w:r>
+        <w:rPr>
+          <w:lang w:val="en-US"/>
+        </w:rPr>
+        <w:t>className</w:t>
+      </w:r>
+      <w:proofErr w:type="spellEnd"/>
+      <w:r>
+        <w:rPr>
+          <w:lang w:val="en-US"/>
+        </w:rPr>
+        <w:t xml:space="preserve"> instead of class.</w:t>
+      </w:r>
+    </w:p>
+    <w:p>
+      <w:pPr>
+        <w:rPr>
+          <w:lang w:val="en-US"/>
+        </w:rPr>
+      </w:pPr>
+      <w:r>
+        <w:rPr>
+          <w:lang w:val="en-US"/>
+        </w:rPr>
+        <w:t xml:space="preserve">Use </w:t>
+      </w:r>
+      <w:proofErr w:type="spellStart"/>
       <w:r>
         <w:rPr>
           <w:lang w:val="en-US"/>
@@ -221,11 +358,19 @@
         </w:rPr>
         <w:t>ndex</w:t>
       </w:r>
-      <w:r>
-        <w:rPr>
-          <w:lang w:val="en-US"/>
-        </w:rPr>
-        <w:t xml:space="preserve"> instead of tab</w:t>
+      <w:proofErr w:type="spellEnd"/>
+      <w:r>
+        <w:rPr>
+          <w:lang w:val="en-US"/>
+        </w:rPr>
+        <w:t xml:space="preserve"> instead of </w:t>
+      </w:r>
+      <w:proofErr w:type="spellStart"/>
+      <w:r>
+        <w:rPr>
+          <w:lang w:val="en-US"/>
+        </w:rPr>
+        <w:t>tab</w:t>
       </w:r>
       <w:r>
         <w:rPr>
@@ -239,6 +384,7 @@
         </w:rPr>
         <w:t>ndex</w:t>
       </w:r>
+      <w:proofErr w:type="spellEnd"/>
     </w:p>
     <w:p>
       <w:pPr>
@@ -256,13 +402,35 @@
         <w:rPr>
           <w:lang w:val="en-US"/>
         </w:rPr>
-        <w:t xml:space="preserve"> or componeent</w:t>
-      </w:r>
-      <w:r>
-        <w:rPr>
-          <w:lang w:val="en-US"/>
-        </w:rPr>
-        <w:t xml:space="preserve"> should be closed in jsx </w:t>
+        <w:t xml:space="preserve"> or </w:t>
+      </w:r>
+      <w:proofErr w:type="spellStart"/>
+      <w:r>
+        <w:rPr>
+          <w:lang w:val="en-US"/>
+        </w:rPr>
+        <w:t>componeent</w:t>
+      </w:r>
+      <w:proofErr w:type="spellEnd"/>
+      <w:r>
+        <w:rPr>
+          <w:lang w:val="en-US"/>
+        </w:rPr>
+        <w:t xml:space="preserve"> should be closed in </w:t>
+      </w:r>
+      <w:proofErr w:type="spellStart"/>
+      <w:r>
+        <w:rPr>
+          <w:lang w:val="en-US"/>
+        </w:rPr>
+        <w:t>jsx</w:t>
+      </w:r>
+      <w:proofErr w:type="spellEnd"/>
+      <w:r>
+        <w:rPr>
+          <w:lang w:val="en-US"/>
+        </w:rPr>
+        <w:t xml:space="preserve"> </w:t>
       </w:r>
       <w:r>
         <w:rPr>
@@ -306,8 +474,16 @@
         <w:rPr>
           <w:lang w:val="en-US"/>
         </w:rPr>
-        <w:t>And use babel for compilation of component to js</w:t>
-      </w:r>
+        <w:t xml:space="preserve">And use babel for compilation of component to </w:t>
+      </w:r>
+      <w:proofErr w:type="spellStart"/>
+      <w:r>
+        <w:rPr>
+          <w:lang w:val="en-US"/>
+        </w:rPr>
+        <w:t>js</w:t>
+      </w:r>
+      <w:proofErr w:type="spellEnd"/>
     </w:p>
     <w:p>
       <w:pPr>
@@ -367,7 +543,25 @@
           <w:bCs/>
           <w:lang w:val="en-US"/>
         </w:rPr>
-        <w:t>Font size =&gt; page Specific(who knows)</w:t>
+        <w:t xml:space="preserve">Font size =&gt; page </w:t>
+      </w:r>
+      <w:proofErr w:type="gramStart"/>
+      <w:r>
+        <w:rPr>
+          <w:b/>
+          <w:bCs/>
+          <w:lang w:val="en-US"/>
+        </w:rPr>
+        <w:t>Specific(</w:t>
+      </w:r>
+      <w:proofErr w:type="gramEnd"/>
+      <w:r>
+        <w:rPr>
+          <w:b/>
+          <w:bCs/>
+          <w:lang w:val="en-US"/>
+        </w:rPr>
+        <w:t>who knows)</w:t>
       </w:r>
     </w:p>
     <w:p>
@@ -424,20 +618,48 @@
         <w:rPr>
           <w:lang w:val="en-US"/>
         </w:rPr>
-        <w:t>In react we use {} when we want to write js in between the tags.</w:t>
-      </w:r>
-    </w:p>
-    <w:p>
-      <w:pPr>
-        <w:rPr>
-          <w:lang w:val="en-US"/>
-        </w:rPr>
-      </w:pPr>
-      <w:r>
-        <w:rPr>
-          <w:lang w:val="en-US"/>
-        </w:rPr>
-        <w:t>To make the hosting of static websites in git easy we use package gh-pages</w:t>
+        <w:t xml:space="preserve">In react we use {} when we want to write </w:t>
+      </w:r>
+      <w:proofErr w:type="spellStart"/>
+      <w:r>
+        <w:rPr>
+          <w:lang w:val="en-US"/>
+        </w:rPr>
+        <w:t>js</w:t>
+      </w:r>
+      <w:proofErr w:type="spellEnd"/>
+      <w:r>
+        <w:rPr>
+          <w:lang w:val="en-US"/>
+        </w:rPr>
+        <w:t xml:space="preserve"> in between the tags.</w:t>
+      </w:r>
+    </w:p>
+    <w:p>
+      <w:pPr>
+        <w:rPr>
+          <w:lang w:val="en-US"/>
+        </w:rPr>
+      </w:pPr>
+      <w:r>
+        <w:rPr>
+          <w:lang w:val="en-US"/>
+        </w:rPr>
+        <w:t xml:space="preserve">To make the hosting of static websites in git easy we use package </w:t>
+      </w:r>
+      <w:proofErr w:type="spellStart"/>
+      <w:r>
+        <w:rPr>
+          <w:lang w:val="en-US"/>
+        </w:rPr>
+        <w:t>gh</w:t>
+      </w:r>
+      <w:proofErr w:type="spellEnd"/>
+      <w:r>
+        <w:rPr>
+          <w:lang w:val="en-US"/>
+        </w:rPr>
+        <w:t>-pages</w:t>
       </w:r>
       <w:r>
         <w:rPr>
@@ -475,7 +697,21 @@
         <w:rPr>
           <w:lang w:val="en-US"/>
         </w:rPr>
-        <w:t>Copy may not work in http requested website (I don’t now why</w:t>
+        <w:t xml:space="preserve">Copy may not work in http requested website (I don’t </w:t>
+      </w:r>
+      <w:proofErr w:type="spellStart"/>
+      <w:r>
+        <w:rPr>
+          <w:lang w:val="en-US"/>
+        </w:rPr>
+        <w:t>now</w:t>
+      </w:r>
+      <w:proofErr w:type="spellEnd"/>
+      <w:r>
+        <w:rPr>
+          <w:lang w:val="en-US"/>
+        </w:rPr>
+        <w:t xml:space="preserve"> why</w:t>
       </w:r>
       <w:r>
         <w:rPr>
@@ -493,7 +729,35 @@
         <w:rPr>
           <w:lang w:val="en-US"/>
         </w:rPr>
-        <w:t xml:space="preserve"> is working in my site may it is changed but According to Teacher some js api does not work on http requested site.</w:t>
+        <w:t xml:space="preserve"> is working in my site may it is changed but According to Teacher some </w:t>
+      </w:r>
+      <w:proofErr w:type="spellStart"/>
+      <w:r>
+        <w:rPr>
+          <w:lang w:val="en-US"/>
+        </w:rPr>
+        <w:t>js</w:t>
+      </w:r>
+      <w:proofErr w:type="spellEnd"/>
+      <w:r>
+        <w:rPr>
+          <w:lang w:val="en-US"/>
+        </w:rPr>
+        <w:t xml:space="preserve"> </w:t>
+      </w:r>
+      <w:proofErr w:type="spellStart"/>
+      <w:r>
+        <w:rPr>
+          <w:lang w:val="en-US"/>
+        </w:rPr>
+        <w:t>api</w:t>
+      </w:r>
+      <w:proofErr w:type="spellEnd"/>
+      <w:r>
+        <w:rPr>
+          <w:lang w:val="en-US"/>
+        </w:rPr>
+        <w:t xml:space="preserve"> does not work on http requested site.</w:t>
       </w:r>
       <w:r>
         <w:rPr>
@@ -524,6 +788,7 @@
           <w:lang w:val="en-US"/>
         </w:rPr>
       </w:pPr>
+      <w:proofErr w:type="spellStart"/>
       <w:r>
         <w:rPr>
           <w:b/>
@@ -533,6 +798,7 @@
         </w:rPr>
         <w:t>Certbot</w:t>
       </w:r>
+      <w:proofErr w:type="spellEnd"/>
       <w:r>
         <w:rPr>
           <w:b/>
@@ -570,30 +836,70 @@
           <w:color w:val="EE0000"/>
         </w:rPr>
       </w:pPr>
+      <w:proofErr w:type="gramStart"/>
       <w:r>
         <w:rPr>
           <w:b/>
           <w:bCs/>
           <w:color w:val="EE0000"/>
         </w:rPr>
-        <w:t>.accordion-button::after{</w:t>
-      </w:r>
-    </w:p>
-    <w:p>
-      <w:pPr>
+        <w:t>.accordion</w:t>
+      </w:r>
+      <w:proofErr w:type="gramEnd"/>
+      <w:r>
         <w:rPr>
           <w:b/>
           <w:bCs/>
           <w:color w:val="EE0000"/>
         </w:rPr>
-      </w:pPr>
+        <w:t>-</w:t>
+      </w:r>
+      <w:proofErr w:type="gramStart"/>
       <w:r>
         <w:rPr>
           <w:b/>
           <w:bCs/>
           <w:color w:val="EE0000"/>
         </w:rPr>
-        <w:t>  filter:invert(1)</w:t>
+        <w:t>button::after{</w:t>
+      </w:r>
+      <w:proofErr w:type="gramEnd"/>
+    </w:p>
+    <w:p>
+      <w:pPr>
+        <w:rPr>
+          <w:b/>
+          <w:bCs/>
+          <w:color w:val="EE0000"/>
+        </w:rPr>
+      </w:pPr>
+      <w:r>
+        <w:rPr>
+          <w:b/>
+          <w:bCs/>
+          <w:color w:val="EE0000"/>
+        </w:rPr>
+        <w:t xml:space="preserve">  </w:t>
+      </w:r>
+      <w:proofErr w:type="spellStart"/>
+      <w:proofErr w:type="gramStart"/>
+      <w:r>
+        <w:rPr>
+          <w:b/>
+          <w:bCs/>
+          <w:color w:val="EE0000"/>
+        </w:rPr>
+        <w:t>filter:invert</w:t>
+      </w:r>
+      <w:proofErr w:type="spellEnd"/>
+      <w:proofErr w:type="gramEnd"/>
+      <w:r>
+        <w:rPr>
+          <w:b/>
+          <w:bCs/>
+          <w:color w:val="EE0000"/>
+        </w:rPr>
+        <w:t>(1)</w:t>
       </w:r>
     </w:p>
     <w:p>
@@ -753,10 +1059,18 @@
         </w:r>
       </w:hyperlink>
       <w:r>
-        <w:t> flow rate. Used to minimise congestion. Also known as bandwidth throttling.</w:t>
-      </w:r>
-      <w:r>
-        <w:t>(who knows)</w:t>
+        <w:t xml:space="preserve"> flow rate. Used to minimise congestion. Also known as bandwidth </w:t>
+      </w:r>
+      <w:proofErr w:type="gramStart"/>
+      <w:r>
+        <w:t>throttling.</w:t>
+      </w:r>
+      <w:r>
+        <w:t>(</w:t>
+      </w:r>
+      <w:proofErr w:type="gramEnd"/>
+      <w:r>
+        <w:t>who knows)</w:t>
       </w:r>
     </w:p>
     <w:p>
@@ -811,7 +1125,27 @@
           <w:color w:val="EE0000"/>
           <w:lang w:val="en-US"/>
         </w:rPr>
-        <w:t>same component with different props is being route then you need to give each component a key to uniquely identify that component</w:t>
+        <w:t xml:space="preserve">same component with different props is being </w:t>
+      </w:r>
+      <w:proofErr w:type="gramStart"/>
+      <w:r>
+        <w:rPr>
+          <w:b/>
+          <w:bCs/>
+          <w:color w:val="EE0000"/>
+          <w:lang w:val="en-US"/>
+        </w:rPr>
+        <w:t>route</w:t>
+      </w:r>
+      <w:proofErr w:type="gramEnd"/>
+      <w:r>
+        <w:rPr>
+          <w:b/>
+          <w:bCs/>
+          <w:color w:val="EE0000"/>
+          <w:lang w:val="en-US"/>
+        </w:rPr>
+        <w:t xml:space="preserve"> then you need to give each component a key to uniquely identify that component</w:t>
       </w:r>
       <w:r>
         <w:rPr>
@@ -1113,8 +1447,21 @@
       </w:r>
     </w:p>
     <w:p>
-      <w:r>
-        <w:t>npm i react-infinite-scroll-component</w:t>
+      <w:proofErr w:type="spellStart"/>
+      <w:r>
+        <w:t>npm</w:t>
+      </w:r>
+      <w:proofErr w:type="spellEnd"/>
+      <w:r>
+        <w:t xml:space="preserve"> </w:t>
+      </w:r>
+      <w:proofErr w:type="spellStart"/>
+      <w:r>
+        <w:t>i</w:t>
+      </w:r>
+      <w:proofErr w:type="spellEnd"/>
+      <w:r>
+        <w:t> react-infinite-scroll-component</w:t>
       </w:r>
     </w:p>
     <w:p>
@@ -1140,7 +1487,31 @@
         </w:rPr>
       </w:pPr>
       <w:r>
-        <w:t xml:space="preserve">In VS Code we can change the occurance of selectd text and use multiple cursor </w:t>
+        <w:t xml:space="preserve">In VS Code we can change the </w:t>
+      </w:r>
+      <w:proofErr w:type="spellStart"/>
+      <w:r>
+        <w:t>occurance</w:t>
+      </w:r>
+      <w:proofErr w:type="spellEnd"/>
+      <w:r>
+        <w:t xml:space="preserve"> of </w:t>
+      </w:r>
+      <w:proofErr w:type="spellStart"/>
+      <w:r>
+        <w:t>selectd</w:t>
+      </w:r>
+      <w:proofErr w:type="spellEnd"/>
+      <w:r>
+        <w:t xml:space="preserve"> text and use multiple </w:t>
+      </w:r>
+      <w:proofErr w:type="gramStart"/>
+      <w:r>
+        <w:t>cursor</w:t>
+      </w:r>
+      <w:proofErr w:type="gramEnd"/>
+      <w:r>
+        <w:t xml:space="preserve"> </w:t>
       </w:r>
       <w:r>
         <w:t xml:space="preserve">and its shortcut key is </w:t>
@@ -1166,17 +1537,32 @@
         <w:t>We can store a local data</w:t>
       </w:r>
       <w:r>
-        <w:t xml:space="preserve"> in our react app in </w:t>
+        <w:t xml:space="preserve"> in our react app </w:t>
+      </w:r>
+      <w:proofErr w:type="gramStart"/>
+      <w:r>
+        <w:t xml:space="preserve">in </w:t>
       </w:r>
       <w:r>
         <w:t>.</w:t>
       </w:r>
-      <w:r>
-        <w:t>env.local</w:t>
-      </w:r>
-      <w:r>
-        <w:t xml:space="preserve"> (added in gitignore</w:t>
-      </w:r>
+      <w:proofErr w:type="spellStart"/>
+      <w:r>
+        <w:t>env</w:t>
+      </w:r>
+      <w:proofErr w:type="gramEnd"/>
+      <w:r>
+        <w:t>.local</w:t>
+      </w:r>
+      <w:proofErr w:type="spellEnd"/>
+      <w:r>
+        <w:t xml:space="preserve"> (added in </w:t>
+      </w:r>
+      <w:proofErr w:type="spellStart"/>
+      <w:r>
+        <w:t>gitignore</w:t>
+      </w:r>
+      <w:proofErr w:type="spellEnd"/>
       <w:r>
         <w:t xml:space="preserve"> and I think it is an environment variable</w:t>
       </w:r>
@@ -1186,7 +1572,23 @@
     </w:p>
     <w:p>
       <w:r>
-        <w:t>The environment variable start with  START_APP you can get access to it in your react application</w:t>
+        <w:t xml:space="preserve">The environment variable start </w:t>
+      </w:r>
+      <w:proofErr w:type="gramStart"/>
+      <w:r>
+        <w:t>with  START</w:t>
+      </w:r>
+      <w:proofErr w:type="gramEnd"/>
+      <w:r>
+        <w:t xml:space="preserve">_APP you can get access to it in </w:t>
+      </w:r>
+      <w:proofErr w:type="gramStart"/>
+      <w:r>
+        <w:t>your</w:t>
+      </w:r>
+      <w:proofErr w:type="gramEnd"/>
+      <w:r>
+        <w:t xml:space="preserve"> react application</w:t>
       </w:r>
     </w:p>
     <w:p>
@@ -1252,7 +1654,23 @@
     </w:p>
     <w:p>
       <w:r>
-        <w:t xml:space="preserve">You can make Hybrid React app including some files of class based component and some files of function based component. </w:t>
+        <w:t xml:space="preserve">You can make Hybrid React app including some files of </w:t>
+      </w:r>
+      <w:proofErr w:type="gramStart"/>
+      <w:r>
+        <w:t>class based</w:t>
+      </w:r>
+      <w:proofErr w:type="gramEnd"/>
+      <w:r>
+        <w:t xml:space="preserve"> component and some files of </w:t>
+      </w:r>
+      <w:proofErr w:type="gramStart"/>
+      <w:r>
+        <w:t>function based</w:t>
+      </w:r>
+      <w:proofErr w:type="gramEnd"/>
+      <w:r>
+        <w:t xml:space="preserve"> component. </w:t>
       </w:r>
     </w:p>
     <w:p>
@@ -1278,7 +1696,23 @@
           <w:b/>
           <w:bCs/>
         </w:rPr>
-        <w:t>//eslint-disable-next-line</w:t>
+        <w:t>//</w:t>
+      </w:r>
+      <w:proofErr w:type="spellStart"/>
+      <w:r>
+        <w:rPr>
+          <w:b/>
+          <w:bCs/>
+        </w:rPr>
+        <w:t>eslint</w:t>
+      </w:r>
+      <w:proofErr w:type="spellEnd"/>
+      <w:r>
+        <w:rPr>
+          <w:b/>
+          <w:bCs/>
+        </w:rPr>
+        <w:t>-disable-next-line</w:t>
       </w:r>
     </w:p>
     <w:p>
@@ -1395,21 +1829,43 @@
           <w:bCs/>
         </w:rPr>
       </w:pPr>
-      <w:r>
-        <w:rPr>
-          <w:b/>
-          <w:bCs/>
-        </w:rPr>
-        <w:t>MongoDb Compass</w:t>
-      </w:r>
-    </w:p>
-    <w:p>
-      <w:r>
-        <w:t xml:space="preserve">Mongoose is an abstract layer on top of mongodb </w:t>
-      </w:r>
-      <w:r>
-        <w:t>which help us in connecting us with nodejs</w:t>
-      </w:r>
+      <w:proofErr w:type="spellStart"/>
+      <w:r>
+        <w:rPr>
+          <w:b/>
+          <w:bCs/>
+        </w:rPr>
+        <w:t>MongoDb</w:t>
+      </w:r>
+      <w:proofErr w:type="spellEnd"/>
+      <w:r>
+        <w:rPr>
+          <w:b/>
+          <w:bCs/>
+        </w:rPr>
+        <w:t xml:space="preserve"> Compass</w:t>
+      </w:r>
+    </w:p>
+    <w:p>
+      <w:r>
+        <w:t xml:space="preserve">Mongoose is an abstract layer on top of </w:t>
+      </w:r>
+      <w:proofErr w:type="spellStart"/>
+      <w:r>
+        <w:t>mongodb</w:t>
+      </w:r>
+      <w:proofErr w:type="spellEnd"/>
+      <w:r>
+        <w:t xml:space="preserve"> </w:t>
+      </w:r>
+      <w:r>
+        <w:t xml:space="preserve">which help us in connecting us with </w:t>
+      </w:r>
+      <w:proofErr w:type="spellStart"/>
+      <w:r>
+        <w:t>nodejs</w:t>
+      </w:r>
+      <w:proofErr w:type="spellEnd"/>
     </w:p>
     <w:p>
       <w:r>
@@ -1417,23 +1873,38 @@
       </w:r>
     </w:p>
     <w:p>
-      <w:r>
-        <w:t>Thunderclient is an alternative of postman</w:t>
-      </w:r>
-    </w:p>
-    <w:p>
-      <w:r>
-        <w:t xml:space="preserve">We are not using ES6 modules but we are using common js </w:t>
+      <w:proofErr w:type="spellStart"/>
+      <w:r>
+        <w:t>Thunderclient</w:t>
+      </w:r>
+      <w:proofErr w:type="spellEnd"/>
+      <w:r>
+        <w:t xml:space="preserve"> is an alternative of postman</w:t>
+      </w:r>
+    </w:p>
+    <w:p>
+      <w:r>
+        <w:t xml:space="preserve">We are not using ES6 modules but we are using common </w:t>
+      </w:r>
+      <w:proofErr w:type="spellStart"/>
+      <w:r>
+        <w:t>js</w:t>
+      </w:r>
+      <w:proofErr w:type="spellEnd"/>
+      <w:r>
+        <w:t xml:space="preserve"> </w:t>
       </w:r>
       <w:r>
         <w:t xml:space="preserve">modules in </w:t>
       </w:r>
+      <w:proofErr w:type="spellStart"/>
       <w:r>
         <w:t>I</w:t>
       </w:r>
       <w:r>
         <w:t>notebook</w:t>
       </w:r>
+      <w:proofErr w:type="spellEnd"/>
       <w:r>
         <w:t xml:space="preserve"> backend </w:t>
       </w:r>
@@ -1456,7 +1927,23 @@
           <w:b/>
           <w:bCs/>
         </w:rPr>
-        <w:t>what is ES6 modules(simples and short)</w:t>
+        <w:t xml:space="preserve">what is ES6 </w:t>
+      </w:r>
+      <w:proofErr w:type="gramStart"/>
+      <w:r>
+        <w:rPr>
+          <w:b/>
+          <w:bCs/>
+        </w:rPr>
+        <w:t>modules(</w:t>
+      </w:r>
+      <w:proofErr w:type="gramEnd"/>
+      <w:r>
+        <w:rPr>
+          <w:b/>
+          <w:bCs/>
+        </w:rPr>
+        <w:t>simples and short)</w:t>
       </w:r>
     </w:p>
     <w:p>
@@ -1541,23 +2028,86 @@
           <w:b/>
           <w:bCs/>
         </w:rPr>
-        <w:t>what about commonjs modules</w:t>
-      </w:r>
-    </w:p>
-    <w:p>
-      <w:r>
-        <w:t>CommonJS modules are an older JavaScript module system mainly used in Node.js for server-side development. They use require() to import modules and module.exports to export functions, objects, or values. The loading is synchronous, meaning code execution waits for the module to load.</w:t>
-      </w:r>
-    </w:p>
-    <w:p>
-      <w:r>
-        <w:t>In contrast to ES6 modules, which use import and export with asynchronous loading and static analysis, CommonJS is simpler but less optimized for modern applications. CommonJS is best for backend Node.js apps and tooling environments where synchronous loading is acceptable.</w:t>
+        <w:t xml:space="preserve">what about </w:t>
+      </w:r>
+      <w:proofErr w:type="spellStart"/>
+      <w:r>
+        <w:rPr>
+          <w:b/>
+          <w:bCs/>
+        </w:rPr>
+        <w:t>commonjs</w:t>
+      </w:r>
+      <w:proofErr w:type="spellEnd"/>
+      <w:r>
+        <w:rPr>
+          <w:b/>
+          <w:bCs/>
+        </w:rPr>
+        <w:t xml:space="preserve"> modules</w:t>
+      </w:r>
+    </w:p>
+    <w:p>
+      <w:proofErr w:type="spellStart"/>
+      <w:r>
+        <w:t>CommonJS</w:t>
+      </w:r>
+      <w:proofErr w:type="spellEnd"/>
+      <w:r>
+        <w:t xml:space="preserve"> modules are an older JavaScript module system mainly used in Node.js for server-side development. They use </w:t>
+      </w:r>
+      <w:proofErr w:type="gramStart"/>
+      <w:r>
+        <w:t>require(</w:t>
+      </w:r>
+      <w:proofErr w:type="gramEnd"/>
+      <w:r>
+        <w:t xml:space="preserve">) to import modules and </w:t>
+      </w:r>
+      <w:proofErr w:type="spellStart"/>
+      <w:proofErr w:type="gramStart"/>
+      <w:r>
+        <w:t>module.exports</w:t>
+      </w:r>
+      <w:proofErr w:type="spellEnd"/>
+      <w:proofErr w:type="gramEnd"/>
+      <w:r>
+        <w:t xml:space="preserve"> to export functions, objects, or values. The loading is synchronous, meaning code execution waits for the module to load.</w:t>
+      </w:r>
+    </w:p>
+    <w:p>
+      <w:r>
+        <w:t xml:space="preserve">In contrast to ES6 modules, which use import and export with asynchronous loading and static analysis, </w:t>
+      </w:r>
+      <w:proofErr w:type="spellStart"/>
+      <w:r>
+        <w:t>CommonJS</w:t>
+      </w:r>
+      <w:proofErr w:type="spellEnd"/>
+      <w:r>
+        <w:t xml:space="preserve"> is simpler but less optimized for modern applications. </w:t>
+      </w:r>
+      <w:proofErr w:type="spellStart"/>
+      <w:r>
+        <w:t>CommonJS</w:t>
+      </w:r>
+      <w:proofErr w:type="spellEnd"/>
+      <w:r>
+        <w:t xml:space="preserve"> is best for backend Node.js apps and tooling environments where synchronous loading is acceptable.</w:t>
       </w:r>
     </w:p>
     <w:p>
       <w:r>
         <w:lastRenderedPageBreak/>
-        <w:t>Summary of CommonJS modules:</w:t>
+        <w:t xml:space="preserve">Summary of </w:t>
+      </w:r>
+      <w:proofErr w:type="spellStart"/>
+      <w:r>
+        <w:t>CommonJS</w:t>
+      </w:r>
+      <w:proofErr w:type="spellEnd"/>
+      <w:r>
+        <w:t xml:space="preserve"> modules:</w:t>
       </w:r>
     </w:p>
     <w:p>
@@ -1568,7 +2118,15 @@
         </w:numPr>
       </w:pPr>
       <w:r>
-        <w:t>Use require() to import modules.</w:t>
+        <w:t xml:space="preserve">Use </w:t>
+      </w:r>
+      <w:proofErr w:type="gramStart"/>
+      <w:r>
+        <w:t>require(</w:t>
+      </w:r>
+      <w:proofErr w:type="gramEnd"/>
+      <w:r>
+        <w:t>) to import modules.</w:t>
       </w:r>
     </w:p>
     <w:p>
@@ -1579,7 +2137,17 @@
         </w:numPr>
       </w:pPr>
       <w:r>
-        <w:t>Use module.exports to export from a module.</w:t>
+        <w:t xml:space="preserve">Use </w:t>
+      </w:r>
+      <w:proofErr w:type="spellStart"/>
+      <w:proofErr w:type="gramStart"/>
+      <w:r>
+        <w:t>module.exports</w:t>
+      </w:r>
+      <w:proofErr w:type="spellEnd"/>
+      <w:proofErr w:type="gramEnd"/>
+      <w:r>
+        <w:t xml:space="preserve"> to export from a module.</w:t>
       </w:r>
     </w:p>
     <w:p>
@@ -1617,7 +2185,15 @@
     </w:p>
     <w:p>
       <w:r>
-        <w:t xml:space="preserve">Both CommonJS and ES6 modules serve to organize code but differ in syntax, loading, and environments of use. </w:t>
+        <w:t xml:space="preserve">Both </w:t>
+      </w:r>
+      <w:proofErr w:type="spellStart"/>
+      <w:r>
+        <w:t>CommonJS</w:t>
+      </w:r>
+      <w:proofErr w:type="spellEnd"/>
+      <w:r>
+        <w:t xml:space="preserve"> and ES6 modules serve to organize code but differ in syntax, loading, and environments of use. </w:t>
       </w:r>
     </w:p>
     <w:p>
@@ -1639,30 +2215,72 @@
         <w:t xml:space="preserve"> </w:t>
       </w:r>
       <w:r>
-        <w:t>to toggle WordWrap</w:t>
-      </w:r>
-      <w:r>
-        <w:t xml:space="preserve"> in VSStudio </w:t>
-      </w:r>
-    </w:p>
-    <w:p>
-      <w:pPr>
-        <w:rPr>
-          <w:b/>
-          <w:bCs/>
-        </w:rPr>
-      </w:pPr>
-      <w:r>
-        <w:rPr>
-          <w:b/>
-          <w:bCs/>
-        </w:rPr>
-        <w:t>Our model name start with capital first letter.</w:t>
-      </w:r>
-    </w:p>
-    <w:p>
-      <w:r>
-        <w:t>So here is the mongoose drill first we make a schema by Schema class</w:t>
+        <w:t xml:space="preserve">to toggle </w:t>
+      </w:r>
+      <w:proofErr w:type="spellStart"/>
+      <w:r>
+        <w:t>WordWrap</w:t>
+      </w:r>
+      <w:proofErr w:type="spellEnd"/>
+      <w:r>
+        <w:t xml:space="preserve"> in </w:t>
+      </w:r>
+      <w:proofErr w:type="spellStart"/>
+      <w:r>
+        <w:t>VSStudio</w:t>
+      </w:r>
+      <w:proofErr w:type="spellEnd"/>
+      <w:r>
+        <w:t xml:space="preserve"> </w:t>
+      </w:r>
+    </w:p>
+    <w:p>
+      <w:pPr>
+        <w:rPr>
+          <w:b/>
+          <w:bCs/>
+        </w:rPr>
+      </w:pPr>
+      <w:r>
+        <w:rPr>
+          <w:b/>
+          <w:bCs/>
+        </w:rPr>
+        <w:t xml:space="preserve">Our </w:t>
+      </w:r>
+      <w:proofErr w:type="gramStart"/>
+      <w:r>
+        <w:rPr>
+          <w:b/>
+          <w:bCs/>
+        </w:rPr>
+        <w:t>model</w:t>
+      </w:r>
+      <w:proofErr w:type="gramEnd"/>
+      <w:r>
+        <w:rPr>
+          <w:b/>
+          <w:bCs/>
+        </w:rPr>
+        <w:t xml:space="preserve"> name start with capital first letter.</w:t>
+      </w:r>
+    </w:p>
+    <w:p>
+      <w:proofErr w:type="gramStart"/>
+      <w:r>
+        <w:t>So</w:t>
+      </w:r>
+      <w:proofErr w:type="gramEnd"/>
+      <w:r>
+        <w:t xml:space="preserve"> here is the mongoose drill first we make a </w:t>
+      </w:r>
+      <w:proofErr w:type="gramStart"/>
+      <w:r>
+        <w:t>schema by Schema</w:t>
+      </w:r>
+      <w:proofErr w:type="gramEnd"/>
+      <w:r>
+        <w:t xml:space="preserve"> class</w:t>
       </w:r>
     </w:p>
     <w:p>
@@ -1680,8 +2298,13 @@
       <w:r>
         <w:t xml:space="preserve"> files are inside the </w:t>
       </w:r>
-      <w:r>
-        <w:t>models folder (who knows)</w:t>
+      <w:proofErr w:type="gramStart"/>
+      <w:r>
+        <w:t>models</w:t>
+      </w:r>
+      <w:proofErr w:type="gramEnd"/>
+      <w:r>
+        <w:t xml:space="preserve"> folder (who knows)</w:t>
       </w:r>
     </w:p>
     <w:p>
@@ -1689,20 +2312,40 @@
         <w:t>Teacher says models are made by Schema.</w:t>
       </w:r>
       <w:r>
-        <w:t xml:space="preserve"> By mongoose.model</w:t>
-      </w:r>
-    </w:p>
-    <w:p>
-      <w:r>
-        <w:t>Fo linking routes we use app.use</w:t>
-      </w:r>
+        <w:t xml:space="preserve"> By </w:t>
+      </w:r>
+      <w:proofErr w:type="spellStart"/>
+      <w:proofErr w:type="gramStart"/>
+      <w:r>
+        <w:t>mongoose.model</w:t>
+      </w:r>
+      <w:proofErr w:type="spellEnd"/>
+      <w:proofErr w:type="gramEnd"/>
+    </w:p>
+    <w:p>
+      <w:r>
+        <w:t xml:space="preserve">Fo linking routes we use </w:t>
+      </w:r>
+      <w:proofErr w:type="spellStart"/>
+      <w:r>
+        <w:t>app.use</w:t>
+      </w:r>
+      <w:proofErr w:type="spellEnd"/>
       <w:r>
         <w:t xml:space="preserve"> </w:t>
       </w:r>
     </w:p>
     <w:p>
       <w:r>
-        <w:t>If we don’t send anything in response then the loading keep happening</w:t>
+        <w:t xml:space="preserve">If we don’t send anything in response then the loading </w:t>
+      </w:r>
+      <w:proofErr w:type="gramStart"/>
+      <w:r>
+        <w:t>keep</w:t>
+      </w:r>
+      <w:proofErr w:type="gramEnd"/>
+      <w:r>
+        <w:t xml:space="preserve"> happening</w:t>
       </w:r>
     </w:p>
     <w:p>
@@ -1757,8 +2400,13 @@
     </w:p>
     <w:p>
       <w:r>
-        <w:t>To Send a body make sure send a data in the body and make the header content type as application/json</w:t>
-      </w:r>
+        <w:t>To Send a body make sure send a data in the body and make the header content type as application/</w:t>
+      </w:r>
+      <w:proofErr w:type="spellStart"/>
+      <w:r>
+        <w:t>json</w:t>
+      </w:r>
+      <w:proofErr w:type="spellEnd"/>
     </w:p>
     <w:p>
       <w:pPr>
@@ -1786,14 +2434,30 @@
           <w:b/>
           <w:bCs/>
         </w:rPr>
-        <w:t xml:space="preserve"> text</w:t>
-      </w:r>
-      <w:r>
-        <w:rPr>
-          <w:b/>
-          <w:bCs/>
-        </w:rPr>
-        <w:t>(who knows)</w:t>
+        <w:t xml:space="preserve"> </w:t>
+      </w:r>
+      <w:proofErr w:type="gramStart"/>
+      <w:r>
+        <w:rPr>
+          <w:b/>
+          <w:bCs/>
+        </w:rPr>
+        <w:t>text</w:t>
+      </w:r>
+      <w:r>
+        <w:rPr>
+          <w:b/>
+          <w:bCs/>
+        </w:rPr>
+        <w:t>(</w:t>
+      </w:r>
+      <w:proofErr w:type="gramEnd"/>
+      <w:r>
+        <w:rPr>
+          <w:b/>
+          <w:bCs/>
+        </w:rPr>
+        <w:t>who knows)</w:t>
       </w:r>
     </w:p>
     <w:p>
@@ -1818,22 +2482,58 @@
           <w:bCs/>
           <w:color w:val="EE0000"/>
         </w:rPr>
-        <w:t xml:space="preserve">I think in mongoose anything new you mentioned that does not exist in mongo db it will be </w:t>
-      </w:r>
+        <w:t xml:space="preserve">I think in mongoose anything new you mentioned that does not exist in mongo </w:t>
+      </w:r>
+      <w:proofErr w:type="spellStart"/>
       <w:r>
         <w:rPr>
           <w:b/>
           <w:bCs/>
           <w:color w:val="EE0000"/>
         </w:rPr>
-        <w:t xml:space="preserve">added in mongodb (for example if you mentioned new database in connection string or anything new </w:t>
-      </w:r>
+        <w:t>db</w:t>
+      </w:r>
+      <w:proofErr w:type="spellEnd"/>
       <w:r>
         <w:rPr>
           <w:b/>
           <w:bCs/>
           <w:color w:val="EE0000"/>
         </w:rPr>
+        <w:t xml:space="preserve"> it will be </w:t>
+      </w:r>
+      <w:r>
+        <w:rPr>
+          <w:b/>
+          <w:bCs/>
+          <w:color w:val="EE0000"/>
+        </w:rPr>
+        <w:t xml:space="preserve">added in </w:t>
+      </w:r>
+      <w:proofErr w:type="spellStart"/>
+      <w:r>
+        <w:rPr>
+          <w:b/>
+          <w:bCs/>
+          <w:color w:val="EE0000"/>
+        </w:rPr>
+        <w:t>mongodb</w:t>
+      </w:r>
+      <w:proofErr w:type="spellEnd"/>
+      <w:r>
+        <w:rPr>
+          <w:b/>
+          <w:bCs/>
+          <w:color w:val="EE0000"/>
+        </w:rPr>
+        <w:t xml:space="preserve"> (for example if you mentioned new database in connection string or anything new </w:t>
+      </w:r>
+      <w:r>
+        <w:rPr>
+          <w:b/>
+          <w:bCs/>
+          <w:color w:val="EE0000"/>
+        </w:rPr>
         <w:t>and it might show when you add som</w:t>
       </w:r>
       <w:r>
@@ -1850,15 +2550,33 @@
           <w:bCs/>
           <w:color w:val="EE0000"/>
         </w:rPr>
-        <w:t>hing new</w:t>
-      </w:r>
+        <w:t xml:space="preserve">hing </w:t>
+      </w:r>
+      <w:proofErr w:type="gramStart"/>
       <w:r>
         <w:rPr>
           <w:b/>
           <w:bCs/>
           <w:color w:val="EE0000"/>
         </w:rPr>
-        <w:t>(who knows))</w:t>
+        <w:t>new</w:t>
+      </w:r>
+      <w:r>
+        <w:rPr>
+          <w:b/>
+          <w:bCs/>
+          <w:color w:val="EE0000"/>
+        </w:rPr>
+        <w:t>(</w:t>
+      </w:r>
+      <w:proofErr w:type="gramEnd"/>
+      <w:r>
+        <w:rPr>
+          <w:b/>
+          <w:bCs/>
+          <w:color w:val="EE0000"/>
+        </w:rPr>
+        <w:t>who knows))</w:t>
       </w:r>
     </w:p>
     <w:p>
@@ -1866,12 +2584,28 @@
         <w:t xml:space="preserve">React App usually runs on the </w:t>
       </w:r>
       <w:r>
-        <w:t xml:space="preserve">3000 port </w:t>
-      </w:r>
-    </w:p>
-    <w:p>
-      <w:r>
-        <w:t xml:space="preserve">Making collection is not free in Thunderclient </w:t>
+        <w:t xml:space="preserve">3000 </w:t>
+      </w:r>
+      <w:proofErr w:type="gramStart"/>
+      <w:r>
+        <w:t>port</w:t>
+      </w:r>
+      <w:proofErr w:type="gramEnd"/>
+      <w:r>
+        <w:t xml:space="preserve"> </w:t>
+      </w:r>
+    </w:p>
+    <w:p>
+      <w:r>
+        <w:t xml:space="preserve">Making collection is not free in </w:t>
+      </w:r>
+      <w:proofErr w:type="spellStart"/>
+      <w:r>
+        <w:t>Thunderclient</w:t>
+      </w:r>
+      <w:proofErr w:type="spellEnd"/>
+      <w:r>
+        <w:t xml:space="preserve"> </w:t>
       </w:r>
       <w:r>
         <w:t xml:space="preserve">but for </w:t>
@@ -1943,16 +2677,26 @@
           <w:bCs/>
           <w:color w:val="EE0000"/>
         </w:rPr>
-        <w:t>According to teacher when an error occu</w:t>
-      </w:r>
+        <w:t xml:space="preserve">According to teacher when an error </w:t>
+      </w:r>
+      <w:proofErr w:type="gramStart"/>
       <w:r>
         <w:rPr>
           <w:b/>
           <w:bCs/>
           <w:color w:val="EE0000"/>
         </w:rPr>
+        <w:t>occu</w:t>
+      </w:r>
+      <w:r>
+        <w:rPr>
+          <w:b/>
+          <w:bCs/>
+          <w:color w:val="EE0000"/>
+        </w:rPr>
         <w:t>r</w:t>
       </w:r>
+      <w:proofErr w:type="gramEnd"/>
       <w:r>
         <w:rPr>
           <w:b/>
@@ -2039,13 +2783,21 @@
     </w:p>
     <w:p>
       <w:r>
-        <w:t>Always avoid com</w:t>
+        <w:t xml:space="preserve">Always avoid </w:t>
+      </w:r>
+      <w:proofErr w:type="spellStart"/>
+      <w:r>
+        <w:t>com</w:t>
       </w:r>
       <w:r>
         <w:t>s</w:t>
       </w:r>
       <w:r>
-        <w:t>mon password as hacker can search their hash in rainbow table</w:t>
+        <w:t>mon</w:t>
+      </w:r>
+      <w:proofErr w:type="spellEnd"/>
+      <w:r>
+        <w:t xml:space="preserve"> password as hacker can search their hash in rainbow table</w:t>
       </w:r>
     </w:p>
     <w:p>
@@ -2099,19 +2851,77 @@
       </w:r>
     </w:p>
     <w:p>
-      <w:r>
-        <w:t xml:space="preserve">Bcryptjs is a node by which you can apply may be hasf function and also generate SALT by genSalt </w:t>
-      </w:r>
-    </w:p>
-    <w:p>
+      <w:proofErr w:type="spellStart"/>
+      <w:r>
+        <w:t>Bcryptjs</w:t>
+      </w:r>
+      <w:proofErr w:type="spellEnd"/>
+      <w:r>
+        <w:t xml:space="preserve"> is a node by which you can apply may be </w:t>
+      </w:r>
+      <w:proofErr w:type="spellStart"/>
+      <w:r>
+        <w:t>hasf</w:t>
+      </w:r>
+      <w:proofErr w:type="spellEnd"/>
+      <w:r>
+        <w:t xml:space="preserve"> function and also generate SALT by </w:t>
+      </w:r>
+      <w:proofErr w:type="spellStart"/>
+      <w:r>
+        <w:t>genSalt</w:t>
+      </w:r>
+      <w:proofErr w:type="spellEnd"/>
+      <w:r>
+        <w:t xml:space="preserve"> </w:t>
+      </w:r>
+    </w:p>
+    <w:p>
+      <w:proofErr w:type="spellStart"/>
       <w:r>
         <w:lastRenderedPageBreak/>
-        <w:t xml:space="preserve">Theer si another thing that is Pepper that is hardcoded  in backend and iut is added after salt. </w:t>
-      </w:r>
-    </w:p>
-    <w:p>
-      <w:r>
-        <w:t>There are two types of token that is generated when a user is logged in that is Session Token and JSON Web Token</w:t>
+        <w:t>Theer</w:t>
+      </w:r>
+      <w:proofErr w:type="spellEnd"/>
+      <w:r>
+        <w:t xml:space="preserve"> </w:t>
+      </w:r>
+      <w:proofErr w:type="spellStart"/>
+      <w:r>
+        <w:t>si</w:t>
+      </w:r>
+      <w:proofErr w:type="spellEnd"/>
+      <w:r>
+        <w:t xml:space="preserve"> another thing that is Pepper that is </w:t>
+      </w:r>
+      <w:proofErr w:type="gramStart"/>
+      <w:r>
+        <w:t>hardcoded  in</w:t>
+      </w:r>
+      <w:proofErr w:type="gramEnd"/>
+      <w:r>
+        <w:t xml:space="preserve"> backend and </w:t>
+      </w:r>
+      <w:proofErr w:type="spellStart"/>
+      <w:r>
+        <w:t>iut</w:t>
+      </w:r>
+      <w:proofErr w:type="spellEnd"/>
+      <w:r>
+        <w:t xml:space="preserve"> is added after salt. </w:t>
+      </w:r>
+    </w:p>
+    <w:p>
+      <w:r>
+        <w:t xml:space="preserve">There are two types of </w:t>
+      </w:r>
+      <w:proofErr w:type="gramStart"/>
+      <w:r>
+        <w:t>token</w:t>
+      </w:r>
+      <w:proofErr w:type="gramEnd"/>
+      <w:r>
+        <w:t xml:space="preserve"> that is generated when a user is logged in that is Session Token and JSON Web Token</w:t>
       </w:r>
       <w:r>
         <w:t xml:space="preserve">. </w:t>
@@ -2119,10 +2929,18 @@
     </w:p>
     <w:p>
       <w:r>
-        <w:t>We will use JWT</w:t>
-      </w:r>
-      <w:r>
-        <w:t>(JSON Web Token)</w:t>
+        <w:t xml:space="preserve">We will use </w:t>
+      </w:r>
+      <w:proofErr w:type="gramStart"/>
+      <w:r>
+        <w:t>JWT</w:t>
+      </w:r>
+      <w:r>
+        <w:t>(</w:t>
+      </w:r>
+      <w:proofErr w:type="gramEnd"/>
+      <w:r>
+        <w:t>JSON Web Token)</w:t>
       </w:r>
       <w:r>
         <w:t xml:space="preserve"> token </w:t>
@@ -2159,6 +2977,7 @@
           <w:bCs/>
         </w:rPr>
       </w:pPr>
+      <w:proofErr w:type="gramStart"/>
       <w:r>
         <w:rPr>
           <w:b/>
@@ -2166,6 +2985,7 @@
         </w:rPr>
         <w:t>Note:-</w:t>
       </w:r>
+      <w:proofErr w:type="gramEnd"/>
     </w:p>
     <w:p>
       <w:pPr>
@@ -2200,7 +3020,43 @@
           <w:bCs/>
           <w:color w:val="EE0000"/>
         </w:rPr>
-        <w:t>You can do updation by post but for updation put is used.</w:t>
+        <w:t xml:space="preserve">You can do </w:t>
+      </w:r>
+      <w:proofErr w:type="spellStart"/>
+      <w:r>
+        <w:rPr>
+          <w:b/>
+          <w:bCs/>
+          <w:color w:val="EE0000"/>
+        </w:rPr>
+        <w:t>updation</w:t>
+      </w:r>
+      <w:proofErr w:type="spellEnd"/>
+      <w:r>
+        <w:rPr>
+          <w:b/>
+          <w:bCs/>
+          <w:color w:val="EE0000"/>
+        </w:rPr>
+        <w:t xml:space="preserve"> by post but for </w:t>
+      </w:r>
+      <w:proofErr w:type="spellStart"/>
+      <w:r>
+        <w:rPr>
+          <w:b/>
+          <w:bCs/>
+          <w:color w:val="EE0000"/>
+        </w:rPr>
+        <w:t>updation</w:t>
+      </w:r>
+      <w:proofErr w:type="spellEnd"/>
+      <w:r>
+        <w:rPr>
+          <w:b/>
+          <w:bCs/>
+          <w:color w:val="EE0000"/>
+        </w:rPr>
+        <w:t xml:space="preserve"> put is used.</w:t>
       </w:r>
     </w:p>
     <w:p>
@@ -2221,8 +3077,13 @@
     </w:p>
     <w:p>
       <w:r>
-        <w:t>And by query in ?</w:t>
-      </w:r>
+        <w:t xml:space="preserve">And by query </w:t>
+      </w:r>
+      <w:proofErr w:type="gramStart"/>
+      <w:r>
+        <w:t>in ?</w:t>
+      </w:r>
+      <w:proofErr w:type="gramEnd"/>
     </w:p>
     <w:p>
       <w:r>
@@ -2260,10 +3121,18 @@
         <w:t>It is better for SEO</w:t>
       </w:r>
       <w:r>
-        <w:t xml:space="preserve"> and many things </w:t>
-      </w:r>
-      <w:r>
-        <w:t xml:space="preserve"> (Ac</w:t>
+        <w:t xml:space="preserve"> and many </w:t>
+      </w:r>
+      <w:proofErr w:type="gramStart"/>
+      <w:r>
+        <w:t xml:space="preserve">things </w:t>
+      </w:r>
+      <w:r>
+        <w:t xml:space="preserve"> (</w:t>
+      </w:r>
+      <w:proofErr w:type="gramEnd"/>
+      <w:r>
+        <w:t>Ac</w:t>
       </w:r>
       <w:r>
         <w:t>c</w:t>
@@ -2415,13 +3284,37 @@
     </w:p>
     <w:p>
       <w:r>
-        <w:t xml:space="preserve">If a component need something then he need to contact </w:t>
+        <w:t xml:space="preserve">If a component </w:t>
+      </w:r>
+      <w:proofErr w:type="gramStart"/>
+      <w:r>
+        <w:t>need</w:t>
+      </w:r>
+      <w:proofErr w:type="gramEnd"/>
+      <w:r>
+        <w:t xml:space="preserve"> something then he </w:t>
+      </w:r>
+      <w:proofErr w:type="gramStart"/>
+      <w:r>
+        <w:t>need</w:t>
+      </w:r>
+      <w:proofErr w:type="gramEnd"/>
+      <w:r>
+        <w:t xml:space="preserve"> to contact </w:t>
       </w:r>
       <w:r>
         <w:t>the context</w:t>
       </w:r>
       <w:r>
-        <w:t xml:space="preserve"> or context API(who knows)</w:t>
+        <w:t xml:space="preserve"> or context </w:t>
+      </w:r>
+      <w:proofErr w:type="gramStart"/>
+      <w:r>
+        <w:t>API(</w:t>
+      </w:r>
+      <w:proofErr w:type="gramEnd"/>
+      <w:r>
+        <w:t>who knows)</w:t>
       </w:r>
       <w:r>
         <w:t>.</w:t>
@@ -2437,10 +3330,26 @@
     </w:p>
     <w:p>
       <w:r>
-        <w:t xml:space="preserve">Make state file as a jsx file </w:t>
-      </w:r>
-      <w:r>
-        <w:t>not js file.</w:t>
+        <w:t xml:space="preserve">Make state file as a </w:t>
+      </w:r>
+      <w:proofErr w:type="spellStart"/>
+      <w:r>
+        <w:t>jsx</w:t>
+      </w:r>
+      <w:proofErr w:type="spellEnd"/>
+      <w:r>
+        <w:t xml:space="preserve"> file </w:t>
+      </w:r>
+      <w:r>
+        <w:t xml:space="preserve">not </w:t>
+      </w:r>
+      <w:proofErr w:type="spellStart"/>
+      <w:r>
+        <w:t>js</w:t>
+      </w:r>
+      <w:proofErr w:type="spellEnd"/>
+      <w:r>
+        <w:t xml:space="preserve"> file.</w:t>
       </w:r>
     </w:p>
     <w:p>
@@ -2449,7 +3358,15 @@
         <w:t xml:space="preserve">To know that location </w:t>
       </w:r>
       <w:r>
-        <w:t xml:space="preserve">you are in your react app </w:t>
+        <w:t xml:space="preserve">you are in </w:t>
+      </w:r>
+      <w:proofErr w:type="gramStart"/>
+      <w:r>
+        <w:t>your</w:t>
+      </w:r>
+      <w:proofErr w:type="gramEnd"/>
+      <w:r>
+        <w:t xml:space="preserve"> react app </w:t>
       </w:r>
       <w:r>
         <w:t xml:space="preserve">we </w:t>
@@ -2460,6 +3377,7 @@
       <w:r>
         <w:t xml:space="preserve"> </w:t>
       </w:r>
+      <w:proofErr w:type="spellStart"/>
       <w:r>
         <w:rPr>
           <w:b/>
@@ -2467,6 +3385,7 @@
         </w:rPr>
         <w:t>useLocation</w:t>
       </w:r>
+      <w:proofErr w:type="spellEnd"/>
       <w:r>
         <w:t xml:space="preserve"> Hook</w:t>
       </w:r>
@@ -2544,7 +3463,23 @@
     </w:p>
     <w:p>
       <w:r>
-        <w:t>&lt;script src="https://kit.fontawesome.com/02bed4a097.js" crossorigin="anonymous"&gt;&lt;/script&gt;</w:t>
+        <w:t xml:space="preserve">&lt;script </w:t>
+      </w:r>
+      <w:proofErr w:type="spellStart"/>
+      <w:r>
+        <w:t>src</w:t>
+      </w:r>
+      <w:proofErr w:type="spellEnd"/>
+      <w:r>
+        <w:t xml:space="preserve">="https://kit.fontawesome.com/02bed4a097.js" </w:t>
+      </w:r>
+      <w:proofErr w:type="spellStart"/>
+      <w:r>
+        <w:t>crossorigin</w:t>
+      </w:r>
+      <w:proofErr w:type="spellEnd"/>
+      <w:r>
+        <w:t>="anonymous"&gt;&lt;/script&gt;</w:t>
       </w:r>
     </w:p>
     <w:p>
@@ -2585,7 +3520,15 @@
     </w:p>
     <w:p>
       <w:r>
-        <w:t xml:space="preserve">Before hitting end point and doing </w:t>
+        <w:t xml:space="preserve">Before hitting </w:t>
+      </w:r>
+      <w:proofErr w:type="gramStart"/>
+      <w:r>
+        <w:t>end</w:t>
+      </w:r>
+      <w:proofErr w:type="gramEnd"/>
+      <w:r>
+        <w:t xml:space="preserve"> point and doing </w:t>
       </w:r>
       <w:r>
         <w:t>CRUD</w:t>
@@ -2599,8 +3542,13 @@
       <w:r>
         <w:t xml:space="preserve"> in our </w:t>
       </w:r>
-      <w:r>
-        <w:t>NoteState.</w:t>
+      <w:proofErr w:type="spellStart"/>
+      <w:r>
+        <w:t>NoteState</w:t>
+      </w:r>
+      <w:proofErr w:type="spellEnd"/>
+      <w:r>
+        <w:t>.</w:t>
       </w:r>
     </w:p>
     <w:p>
@@ -2669,6 +3617,7 @@
         </w:rPr>
         <w:t xml:space="preserve">an </w:t>
       </w:r>
+      <w:proofErr w:type="gramStart"/>
       <w:r>
         <w:rPr>
           <w:lang w:val="en-US"/>
@@ -2679,7 +3628,14 @@
         <w:rPr>
           <w:lang w:val="en-US"/>
         </w:rPr>
-        <w:t>.(similar to it)</w:t>
+        <w:t>.(</w:t>
+      </w:r>
+      <w:proofErr w:type="gramEnd"/>
+      <w:r>
+        <w:rPr>
+          <w:lang w:val="en-US"/>
+        </w:rPr>
+        <w:t>similar to it)</w:t>
       </w:r>
       <w:r>
         <w:rPr>
@@ -2752,7 +3708,21 @@
         <w:rPr>
           <w:lang w:val="en-US"/>
         </w:rPr>
-        <w:t>This prevent the default behavior of form submission.</w:t>
+        <w:t xml:space="preserve">This </w:t>
+      </w:r>
+      <w:proofErr w:type="gramStart"/>
+      <w:r>
+        <w:rPr>
+          <w:lang w:val="en-US"/>
+        </w:rPr>
+        <w:t>prevent</w:t>
+      </w:r>
+      <w:proofErr w:type="gramEnd"/>
+      <w:r>
+        <w:rPr>
+          <w:lang w:val="en-US"/>
+        </w:rPr>
+        <w:t xml:space="preserve"> the default behavior of form submission.</w:t>
       </w:r>
     </w:p>
     <w:p>
@@ -2801,13 +3771,14 @@
         <w:rPr>
           <w:lang w:val="en-US"/>
         </w:rPr>
-        <w:t>OM package</w:t>
-      </w:r>
-      <w:r>
-        <w:rPr>
-          <w:lang w:val="en-US"/>
-        </w:rPr>
-        <w:t>((According to Teacher)</w:t>
+        <w:t xml:space="preserve">OM </w:t>
+      </w:r>
+      <w:proofErr w:type="gramStart"/>
+      <w:r>
+        <w:rPr>
+          <w:lang w:val="en-US"/>
+        </w:rPr>
+        <w:t>package</w:t>
       </w:r>
       <w:r>
         <w:rPr>
@@ -2815,6 +3786,27 @@
         </w:rPr>
         <w:t>(</w:t>
       </w:r>
+      <w:proofErr w:type="gramEnd"/>
+      <w:r>
+        <w:rPr>
+          <w:lang w:val="en-US"/>
+        </w:rPr>
+        <w:t xml:space="preserve">(According to </w:t>
+      </w:r>
+      <w:proofErr w:type="gramStart"/>
+      <w:r>
+        <w:rPr>
+          <w:lang w:val="en-US"/>
+        </w:rPr>
+        <w:t>Teacher)</w:t>
+      </w:r>
+      <w:r>
+        <w:rPr>
+          <w:lang w:val="en-US"/>
+        </w:rPr>
+        <w:t>(</w:t>
+      </w:r>
+      <w:proofErr w:type="gramEnd"/>
       <w:r>
         <w:rPr>
           <w:lang w:val="en-US"/>
@@ -2859,6 +3851,7 @@
           <w:lang w:val="en-US"/>
         </w:rPr>
       </w:pPr>
+      <w:proofErr w:type="spellStart"/>
       <w:r>
         <w:rPr>
           <w:b/>
@@ -2867,6 +3860,7 @@
         </w:rPr>
         <w:t>useRef</w:t>
       </w:r>
+      <w:proofErr w:type="spellEnd"/>
       <w:r>
         <w:rPr>
           <w:b/>
@@ -2875,11 +3869,33 @@
         </w:rPr>
         <w:t xml:space="preserve"> </w:t>
       </w:r>
-      <w:r>
-        <w:rPr>
-          <w:lang w:val="en-US"/>
-        </w:rPr>
-        <w:t>By useRef you can</w:t>
+      <w:proofErr w:type="gramStart"/>
+      <w:r>
+        <w:rPr>
+          <w:lang w:val="en-US"/>
+        </w:rPr>
+        <w:t>By</w:t>
+      </w:r>
+      <w:proofErr w:type="gramEnd"/>
+      <w:r>
+        <w:rPr>
+          <w:lang w:val="en-US"/>
+        </w:rPr>
+        <w:t xml:space="preserve"> </w:t>
+      </w:r>
+      <w:proofErr w:type="spellStart"/>
+      <w:r>
+        <w:rPr>
+          <w:lang w:val="en-US"/>
+        </w:rPr>
+        <w:t>useRef</w:t>
+      </w:r>
+      <w:proofErr w:type="spellEnd"/>
+      <w:r>
+        <w:rPr>
+          <w:lang w:val="en-US"/>
+        </w:rPr>
+        <w:t xml:space="preserve"> you can</w:t>
       </w:r>
       <w:r>
         <w:rPr>
@@ -2940,7 +3956,20 @@
     </w:p>
     <w:p>
       <w:r>
-        <w:t>The inspection network tab has an option of response where response is shown of an api(who knows)</w:t>
+        <w:t xml:space="preserve">The inspection network tab has an option of response where response is shown of an </w:t>
+      </w:r>
+      <w:proofErr w:type="spellStart"/>
+      <w:proofErr w:type="gramStart"/>
+      <w:r>
+        <w:t>api</w:t>
+      </w:r>
+      <w:proofErr w:type="spellEnd"/>
+      <w:r>
+        <w:t>(</w:t>
+      </w:r>
+      <w:proofErr w:type="gramEnd"/>
+      <w:r>
+        <w:t>who knows)</w:t>
       </w:r>
       <w:r>
         <w:t xml:space="preserve">, header of request is shown and </w:t>
@@ -2990,7 +4019,23 @@
     </w:p>
     <w:p>
       <w:r>
-        <w:t>By this you can crate a copy of the api response so that you can set new state</w:t>
+        <w:t xml:space="preserve">By this you can </w:t>
+      </w:r>
+      <w:proofErr w:type="spellStart"/>
+      <w:r>
+        <w:t>crate</w:t>
+      </w:r>
+      <w:proofErr w:type="spellEnd"/>
+      <w:r>
+        <w:t xml:space="preserve"> a copy of the </w:t>
+      </w:r>
+      <w:proofErr w:type="spellStart"/>
+      <w:r>
+        <w:t>api</w:t>
+      </w:r>
+      <w:proofErr w:type="spellEnd"/>
+      <w:r>
+        <w:t xml:space="preserve"> response so that you can set new state</w:t>
       </w:r>
       <w:r>
         <w:t>,</w:t>
@@ -3004,7 +4049,28 @@
     </w:p>
     <w:p>
       <w:r>
-        <w:t>If you cannot use tag in js  of then use ‘’. Whatever between ‘’ wil be rendered without having to add fragments</w:t>
+        <w:t xml:space="preserve">If you cannot use tag in </w:t>
+      </w:r>
+      <w:proofErr w:type="spellStart"/>
+      <w:proofErr w:type="gramStart"/>
+      <w:r>
+        <w:t>js</w:t>
+      </w:r>
+      <w:proofErr w:type="spellEnd"/>
+      <w:r>
+        <w:t xml:space="preserve">  of</w:t>
+      </w:r>
+      <w:proofErr w:type="gramEnd"/>
+      <w:r>
+        <w:t xml:space="preserve"> then use ‘’. Whatever between ‘’ </w:t>
+      </w:r>
+      <w:proofErr w:type="spellStart"/>
+      <w:r>
+        <w:t>wil</w:t>
+      </w:r>
+      <w:proofErr w:type="spellEnd"/>
+      <w:r>
+        <w:t xml:space="preserve"> be rendered without having to add fragments</w:t>
       </w:r>
       <w:r>
         <w:t xml:space="preserve"> but you cannot use tags they will be escaped.</w:t>
@@ -3040,26 +4106,62 @@
           <w:bCs/>
           <w:color w:val="EE0000"/>
         </w:rPr>
-        <w:t>like minLength and required</w:t>
-      </w:r>
+        <w:t xml:space="preserve">like </w:t>
+      </w:r>
+      <w:proofErr w:type="spellStart"/>
       <w:r>
         <w:rPr>
           <w:b/>
           <w:bCs/>
           <w:color w:val="EE0000"/>
         </w:rPr>
-        <w:t xml:space="preserve"> will work only when the button is submit</w:t>
-      </w:r>
+        <w:t>minLength</w:t>
+      </w:r>
+      <w:proofErr w:type="spellEnd"/>
+      <w:r>
+        <w:rPr>
+          <w:b/>
+          <w:bCs/>
+          <w:color w:val="EE0000"/>
+        </w:rPr>
+        <w:t xml:space="preserve"> and required</w:t>
+      </w:r>
+      <w:r>
+        <w:rPr>
+          <w:b/>
+          <w:bCs/>
+          <w:color w:val="EE0000"/>
+        </w:rPr>
+        <w:t xml:space="preserve"> will work only when the button is </w:t>
+      </w:r>
+      <w:proofErr w:type="gramStart"/>
+      <w:r>
+        <w:rPr>
+          <w:b/>
+          <w:bCs/>
+          <w:color w:val="EE0000"/>
+        </w:rPr>
+        <w:t>submit</w:t>
+      </w:r>
+      <w:proofErr w:type="gramEnd"/>
     </w:p>
     <w:p>
       <w:r>
         <w:t>To add a link to a button we use a</w:t>
       </w:r>
       <w:r>
-        <w:t>nchor element .</w:t>
-      </w:r>
-      <w:r>
-        <w:t xml:space="preserve">Bootstrap will show them </w:t>
+        <w:t xml:space="preserve">nchor </w:t>
+      </w:r>
+      <w:proofErr w:type="gramStart"/>
+      <w:r>
+        <w:t>element .</w:t>
+      </w:r>
+      <w:r>
+        <w:t>Bootstrap</w:t>
+      </w:r>
+      <w:proofErr w:type="gramEnd"/>
+      <w:r>
+        <w:t xml:space="preserve"> will show them </w:t>
       </w:r>
       <w:r>
         <w:t>as buttons</w:t>
@@ -3087,7 +4189,15 @@
           <w:b/>
           <w:bCs/>
         </w:rPr>
-        <w:t xml:space="preserve">open setting </w:t>
+        <w:t xml:space="preserve">open </w:t>
+      </w:r>
+      <w:proofErr w:type="gramStart"/>
+      <w:r>
+        <w:rPr>
+          <w:b/>
+          <w:bCs/>
+        </w:rPr>
+        <w:t xml:space="preserve">setting </w:t>
       </w:r>
       <w:r>
         <w:rPr>
@@ -3103,6 +4213,7 @@
         </w:rPr>
         <w:t>r</w:t>
       </w:r>
+      <w:proofErr w:type="gramEnd"/>
       <w:r>
         <w:rPr>
           <w:b/>
@@ -3115,15 +4226,55 @@
           <w:b/>
           <w:bCs/>
         </w:rPr>
-        <w:t xml:space="preserve">VS Studio  by clicking on setting icon in bottom left side of the VS Studio code </w:t>
-      </w:r>
-    </w:p>
-    <w:p>
-      <w:r>
-        <w:t>Now we go to setting and then  in context menu open Cammand palette</w:t>
-      </w:r>
-      <w:r>
-        <w:t xml:space="preserve"> search screencast and toggle it By this Screen cast </w:t>
+        <w:t xml:space="preserve">VS </w:t>
+      </w:r>
+      <w:proofErr w:type="gramStart"/>
+      <w:r>
+        <w:rPr>
+          <w:b/>
+          <w:bCs/>
+        </w:rPr>
+        <w:t>Studio  by</w:t>
+      </w:r>
+      <w:proofErr w:type="gramEnd"/>
+      <w:r>
+        <w:rPr>
+          <w:b/>
+          <w:bCs/>
+        </w:rPr>
+        <w:t xml:space="preserve"> clicking on setting icon in bottom left side of the VS Studio code </w:t>
+      </w:r>
+    </w:p>
+    <w:p>
+      <w:r>
+        <w:t xml:space="preserve">Now we go to setting and </w:t>
+      </w:r>
+      <w:proofErr w:type="gramStart"/>
+      <w:r>
+        <w:t>then  in</w:t>
+      </w:r>
+      <w:proofErr w:type="gramEnd"/>
+      <w:r>
+        <w:t xml:space="preserve"> context menu open </w:t>
+      </w:r>
+      <w:proofErr w:type="spellStart"/>
+      <w:r>
+        <w:t>Cammand</w:t>
+      </w:r>
+      <w:proofErr w:type="spellEnd"/>
+      <w:r>
+        <w:t xml:space="preserve"> palette</w:t>
+      </w:r>
+      <w:r>
+        <w:t xml:space="preserve"> search screencast and toggle it </w:t>
+      </w:r>
+      <w:proofErr w:type="gramStart"/>
+      <w:r>
+        <w:t>By</w:t>
+      </w:r>
+      <w:proofErr w:type="gramEnd"/>
+      <w:r>
+        <w:t xml:space="preserve"> this Screen cast </w:t>
       </w:r>
       <w:r>
         <w:t>whatever you type will be casted on the screen as shown below</w:t>
@@ -3192,7 +4343,23 @@
     </w:p>
     <w:p>
       <w:r>
-        <w:t>To change the focus kymap go to Prefrences and then to keymap and then to Frame selected and change the key</w:t>
+        <w:t xml:space="preserve">To change the focus </w:t>
+      </w:r>
+      <w:proofErr w:type="spellStart"/>
+      <w:r>
+        <w:t>kymap</w:t>
+      </w:r>
+      <w:proofErr w:type="spellEnd"/>
+      <w:r>
+        <w:t xml:space="preserve"> go to </w:t>
+      </w:r>
+      <w:proofErr w:type="spellStart"/>
+      <w:r>
+        <w:t>Prefrences</w:t>
+      </w:r>
+      <w:proofErr w:type="spellEnd"/>
+      <w:r>
+        <w:t xml:space="preserve"> and then to keymap and then to Frame selected and change the key</w:t>
       </w:r>
       <w:r>
         <w:t xml:space="preserve"> as shown below</w:t>
@@ -3250,6 +4417,7 @@
           <w:bCs/>
         </w:rPr>
       </w:pPr>
+      <w:proofErr w:type="gramStart"/>
       <w:r>
         <w:rPr>
           <w:b/>
@@ -3257,11 +4425,28 @@
         </w:rPr>
         <w:t>Discovery:-</w:t>
       </w:r>
+      <w:proofErr w:type="gramEnd"/>
     </w:p>
     <w:p>
       <w:r>
         <w:lastRenderedPageBreak/>
-        <w:t>I have discovered that we can store data in local storage in a browser(who knows) I think it is possible because localStorage is global object.</w:t>
+        <w:t xml:space="preserve">I have discovered that we can store data in local storage in a </w:t>
+      </w:r>
+      <w:proofErr w:type="gramStart"/>
+      <w:r>
+        <w:t>browser(</w:t>
+      </w:r>
+      <w:proofErr w:type="gramEnd"/>
+      <w:r>
+        <w:t xml:space="preserve">who knows) I think it is possible because </w:t>
+      </w:r>
+      <w:proofErr w:type="spellStart"/>
+      <w:r>
+        <w:t>localStorage</w:t>
+      </w:r>
+      <w:proofErr w:type="spellEnd"/>
+      <w:r>
+        <w:t xml:space="preserve"> is global object.</w:t>
       </w:r>
     </w:p>
     <w:p/>
@@ -3317,6 +4502,7 @@
           <w:bCs/>
         </w:rPr>
       </w:pPr>
+      <w:proofErr w:type="gramStart"/>
       <w:r>
         <w:rPr>
           <w:b/>
@@ -3324,10 +4510,19 @@
         </w:rPr>
         <w:t>Tips:-</w:t>
       </w:r>
-    </w:p>
-    <w:p>
-      <w:r>
-        <w:t>If you have a code that you are using repe</w:t>
+      <w:proofErr w:type="gramEnd"/>
+    </w:p>
+    <w:p>
+      <w:r>
+        <w:t xml:space="preserve">If you have a code that you are </w:t>
+      </w:r>
+      <w:proofErr w:type="gramStart"/>
+      <w:r>
+        <w:t>using</w:t>
+      </w:r>
+      <w:proofErr w:type="gramEnd"/>
+      <w:r>
+        <w:t xml:space="preserve"> repe</w:t>
       </w:r>
       <w:r>
         <w:t>a</w:t>
@@ -3347,21 +4542,61 @@
         <w:t xml:space="preserve">We can get Item from local storage </w:t>
       </w:r>
       <w:r>
-        <w:t xml:space="preserve">by getItem method </w:t>
-      </w:r>
-      <w:r>
-        <w:t>and pass the key to the getItem to get the value associated with i.e set by setItem method</w:t>
-      </w:r>
-    </w:p>
-    <w:p>
-      <w:pPr>
-        <w:rPr>
-          <w:b/>
-          <w:bCs/>
-        </w:rPr>
-      </w:pPr>
-      <w:r>
-        <w:t xml:space="preserve">To change all occurances </w:t>
+        <w:t xml:space="preserve">by </w:t>
+      </w:r>
+      <w:proofErr w:type="spellStart"/>
+      <w:r>
+        <w:t>getItem</w:t>
+      </w:r>
+      <w:proofErr w:type="spellEnd"/>
+      <w:r>
+        <w:t xml:space="preserve"> method </w:t>
+      </w:r>
+      <w:r>
+        <w:t xml:space="preserve">and pass the key to the </w:t>
+      </w:r>
+      <w:proofErr w:type="spellStart"/>
+      <w:r>
+        <w:t>getItem</w:t>
+      </w:r>
+      <w:proofErr w:type="spellEnd"/>
+      <w:r>
+        <w:t xml:space="preserve"> to get the value associated with </w:t>
+      </w:r>
+      <w:proofErr w:type="spellStart"/>
+      <w:r>
+        <w:t>i.e</w:t>
+      </w:r>
+      <w:proofErr w:type="spellEnd"/>
+      <w:r>
+        <w:t xml:space="preserve"> set by </w:t>
+      </w:r>
+      <w:proofErr w:type="spellStart"/>
+      <w:r>
+        <w:t>setItem</w:t>
+      </w:r>
+      <w:proofErr w:type="spellEnd"/>
+      <w:r>
+        <w:t xml:space="preserve"> method</w:t>
+      </w:r>
+    </w:p>
+    <w:p>
+      <w:pPr>
+        <w:rPr>
+          <w:b/>
+          <w:bCs/>
+        </w:rPr>
+      </w:pPr>
+      <w:r>
+        <w:t xml:space="preserve">To change all </w:t>
+      </w:r>
+      <w:proofErr w:type="spellStart"/>
+      <w:r>
+        <w:t>occurances</w:t>
+      </w:r>
+      <w:proofErr w:type="spellEnd"/>
+      <w:r>
+        <w:t xml:space="preserve"> </w:t>
       </w:r>
       <w:r>
         <w:t xml:space="preserve">Press </w:t>
@@ -3371,12 +4606,36 @@
           <w:b/>
           <w:bCs/>
         </w:rPr>
-        <w:t>ctrl +  f2</w:t>
-      </w:r>
-    </w:p>
-    <w:p>
-      <w:r>
-        <w:t xml:space="preserve">If getitem </w:t>
+        <w:t xml:space="preserve">ctrl </w:t>
+      </w:r>
+      <w:proofErr w:type="gramStart"/>
+      <w:r>
+        <w:rPr>
+          <w:b/>
+          <w:bCs/>
+        </w:rPr>
+        <w:t>+  f</w:t>
+      </w:r>
+      <w:proofErr w:type="gramEnd"/>
+      <w:r>
+        <w:rPr>
+          <w:b/>
+          <w:bCs/>
+        </w:rPr>
+        <w:t>2</w:t>
+      </w:r>
+    </w:p>
+    <w:p>
+      <w:r>
+        <w:t xml:space="preserve">If </w:t>
+      </w:r>
+      <w:proofErr w:type="spellStart"/>
+      <w:r>
+        <w:t>getitem</w:t>
+      </w:r>
+      <w:proofErr w:type="spellEnd"/>
+      <w:r>
+        <w:t xml:space="preserve"> </w:t>
       </w:r>
       <w:r>
         <w:t>is trying to get a</w:t>
@@ -3399,7 +4658,19 @@
         <w:t xml:space="preserve">You can remove item </w:t>
       </w:r>
       <w:r>
-        <w:t>from localstorage by the method remove</w:t>
+        <w:t xml:space="preserve">from </w:t>
+      </w:r>
+      <w:proofErr w:type="spellStart"/>
+      <w:r>
+        <w:t>localstorage</w:t>
+      </w:r>
+      <w:proofErr w:type="spellEnd"/>
+      <w:r>
+        <w:t xml:space="preserve"> by the method </w:t>
+      </w:r>
+      <w:proofErr w:type="spellStart"/>
+      <w:r>
+        <w:t>remove</w:t>
       </w:r>
       <w:r>
         <w:t>I</w:t>
@@ -3407,6 +4678,7 @@
       <w:r>
         <w:t>tem</w:t>
       </w:r>
+      <w:proofErr w:type="spellEnd"/>
       <w:r>
         <w:t xml:space="preserve"> </w:t>
       </w:r>
@@ -3579,7 +4851,15 @@
     </w:p>
     <w:p>
       <w:r>
-        <w:t>Action tell what to do reducer tell how to d</w:t>
+        <w:t xml:space="preserve">Action </w:t>
+      </w:r>
+      <w:proofErr w:type="gramStart"/>
+      <w:r>
+        <w:t>tell</w:t>
+      </w:r>
+      <w:proofErr w:type="gramEnd"/>
+      <w:r>
+        <w:t xml:space="preserve"> what to do reducer tell how to d</w:t>
       </w:r>
       <w:r>
         <w:t>o</w:t>
@@ -3594,7 +4874,17 @@
         <w:t xml:space="preserve"> store </w:t>
       </w:r>
       <w:r>
-        <w:t>tells its how to do it.</w:t>
+        <w:t xml:space="preserve">tells </w:t>
+      </w:r>
+      <w:proofErr w:type="spellStart"/>
+      <w:proofErr w:type="gramStart"/>
+      <w:r>
+        <w:t>its</w:t>
+      </w:r>
+      <w:proofErr w:type="spellEnd"/>
+      <w:proofErr w:type="gramEnd"/>
+      <w:r>
+        <w:t xml:space="preserve"> how to do it.</w:t>
       </w:r>
     </w:p>
     <w:p>
@@ -3644,7 +4934,31 @@
     </w:p>
     <w:p>
       <w:r>
-        <w:t>The view or UI will dispatch the action to reducer an the reducer will change the state variable in store and the store is connected to UI(view) so these changes will be reflected to UI(view)</w:t>
+        <w:t xml:space="preserve">The view or UI will dispatch the action to reducer </w:t>
+      </w:r>
+      <w:proofErr w:type="gramStart"/>
+      <w:r>
+        <w:t>an the</w:t>
+      </w:r>
+      <w:proofErr w:type="gramEnd"/>
+      <w:r>
+        <w:t xml:space="preserve"> reducer will change the state variable in store and the store is connected to </w:t>
+      </w:r>
+      <w:proofErr w:type="gramStart"/>
+      <w:r>
+        <w:t>UI(</w:t>
+      </w:r>
+      <w:proofErr w:type="gramEnd"/>
+      <w:r>
+        <w:t xml:space="preserve">view) so these changes will be reflected to </w:t>
+      </w:r>
+      <w:proofErr w:type="gramStart"/>
+      <w:r>
+        <w:t>UI(</w:t>
+      </w:r>
+      <w:proofErr w:type="gramEnd"/>
+      <w:r>
+        <w:t>view)</w:t>
       </w:r>
     </w:p>
     <w:p>
@@ -3692,7 +5006,23 @@
     </w:p>
     <w:p>
       <w:r>
-        <w:t>If the type was sell then they have told to sell it or if the type was order then it would have meant</w:t>
+        <w:t xml:space="preserve">If the type was </w:t>
+      </w:r>
+      <w:proofErr w:type="gramStart"/>
+      <w:r>
+        <w:t>sell</w:t>
+      </w:r>
+      <w:proofErr w:type="gramEnd"/>
+      <w:r>
+        <w:t xml:space="preserve"> then they have told to sell it or if the type was </w:t>
+      </w:r>
+      <w:proofErr w:type="gramStart"/>
+      <w:r>
+        <w:t>order</w:t>
+      </w:r>
+      <w:proofErr w:type="gramEnd"/>
+      <w:r>
+        <w:t xml:space="preserve"> then it would have meant</w:t>
       </w:r>
       <w:r>
         <w:t xml:space="preserve"> to order online</w:t>
@@ -3706,6 +5036,7 @@
         <w:t xml:space="preserve"> in managing overall application state.</w:t>
       </w:r>
     </w:p>
+    <w:p/>
     <w:sectPr>
       <w:pgSz w:w="11906" w:h="16838"/>
       <w:pgMar w:top="1440" w:right="1440" w:bottom="1440" w:left="1440" w:header="708" w:footer="708" w:gutter="0"/>

</xml_diff>

<commit_message>
Lesson 75 Creating a Reducer & Action Creator in Redux
</commit_message>
<xml_diff>
--- a/Notes.docx
+++ b/Notes.docx
@@ -4966,6 +4966,9 @@
         <w:jc w:val="center"/>
       </w:pPr>
       <w:r>
+        <w:rPr>
+          <w:noProof/>
+        </w:rPr>
         <w:lastRenderedPageBreak/>
         <w:drawing>
           <wp:inline distT="0" distB="0" distL="0" distR="0" wp14:anchorId="76421963" wp14:editId="4E40F60C">
@@ -5034,6 +5037,283 @@
       </w:r>
       <w:r>
         <w:t xml:space="preserve"> in managing overall application state.</w:t>
+      </w:r>
+    </w:p>
+    <w:p>
+      <w:r>
+        <w:t xml:space="preserve">To apply redux </w:t>
+      </w:r>
+    </w:p>
+    <w:p>
+      <w:r>
+        <w:t xml:space="preserve">We use command </w:t>
+      </w:r>
+    </w:p>
+    <w:p>
+      <w:pPr>
+        <w:rPr>
+          <w:b/>
+          <w:bCs/>
+        </w:rPr>
+      </w:pPr>
+      <w:proofErr w:type="spellStart"/>
+      <w:r>
+        <w:rPr>
+          <w:b/>
+          <w:bCs/>
+        </w:rPr>
+        <w:t>npm</w:t>
+      </w:r>
+      <w:proofErr w:type="spellEnd"/>
+      <w:r>
+        <w:rPr>
+          <w:b/>
+          <w:bCs/>
+        </w:rPr>
+        <w:t xml:space="preserve"> </w:t>
+      </w:r>
+      <w:proofErr w:type="spellStart"/>
+      <w:r>
+        <w:rPr>
+          <w:b/>
+          <w:bCs/>
+        </w:rPr>
+        <w:t>i</w:t>
+      </w:r>
+      <w:proofErr w:type="spellEnd"/>
+      <w:r>
+        <w:rPr>
+          <w:b/>
+          <w:bCs/>
+        </w:rPr>
+        <w:t xml:space="preserve"> </w:t>
+      </w:r>
+      <w:r>
+        <w:rPr>
+          <w:b/>
+          <w:bCs/>
+        </w:rPr>
+        <w:t>redux and react-</w:t>
+      </w:r>
+      <w:proofErr w:type="gramStart"/>
+      <w:r>
+        <w:rPr>
+          <w:b/>
+          <w:bCs/>
+        </w:rPr>
+        <w:t>redux</w:t>
+      </w:r>
+      <w:r>
+        <w:t xml:space="preserve"> </w:t>
+      </w:r>
+      <w:r>
+        <w:t xml:space="preserve"> </w:t>
+      </w:r>
+      <w:r>
+        <w:rPr>
+          <w:b/>
+          <w:bCs/>
+        </w:rPr>
+        <w:t>redux</w:t>
+      </w:r>
+      <w:proofErr w:type="gramEnd"/>
+      <w:r>
+        <w:rPr>
+          <w:b/>
+          <w:bCs/>
+        </w:rPr>
+        <w:t>-</w:t>
+      </w:r>
+      <w:proofErr w:type="spellStart"/>
+      <w:r>
+        <w:rPr>
+          <w:b/>
+          <w:bCs/>
+        </w:rPr>
+        <w:t>thunk</w:t>
+      </w:r>
+      <w:proofErr w:type="spellEnd"/>
+    </w:p>
+    <w:p>
+      <w:r>
+        <w:t>redux -</w:t>
+      </w:r>
+      <w:proofErr w:type="spellStart"/>
+      <w:r>
+        <w:t>thunk</w:t>
+      </w:r>
+      <w:proofErr w:type="spellEnd"/>
+      <w:r>
+        <w:t xml:space="preserve"> </w:t>
+      </w:r>
+      <w:r>
+        <w:t>is a middle ware which we will talk later.</w:t>
+      </w:r>
+    </w:p>
+    <w:p>
+      <w:r>
+        <w:t xml:space="preserve">For redux we need to make boilerplate template for the </w:t>
+      </w:r>
+      <w:proofErr w:type="gramStart"/>
+      <w:r>
+        <w:t>state(</w:t>
+      </w:r>
+      <w:proofErr w:type="gramEnd"/>
+      <w:r>
+        <w:t>who knows)</w:t>
+      </w:r>
+    </w:p>
+    <w:p>
+      <w:pPr>
+        <w:jc w:val="center"/>
+      </w:pPr>
+      <w:r>
+        <w:rPr>
+          <w:noProof/>
+        </w:rPr>
+        <w:drawing>
+          <wp:inline distT="0" distB="0" distL="0" distR="0" wp14:anchorId="0859F8D9" wp14:editId="7EAC5F97">
+            <wp:extent cx="3210373" cy="295316"/>
+            <wp:effectExtent l="0" t="0" r="9525" b="9525"/>
+            <wp:docPr id="2122956901" name="Picture 1"/>
+            <wp:cNvGraphicFramePr>
+              <a:graphicFrameLocks xmlns:a="http://schemas.openxmlformats.org/drawingml/2006/main" noChangeAspect="1"/>
+            </wp:cNvGraphicFramePr>
+            <a:graphic xmlns:a="http://schemas.openxmlformats.org/drawingml/2006/main">
+              <a:graphicData uri="http://schemas.openxmlformats.org/drawingml/2006/picture">
+                <pic:pic xmlns:pic="http://schemas.openxmlformats.org/drawingml/2006/picture">
+                  <pic:nvPicPr>
+                    <pic:cNvPr id="2122956901" name=""/>
+                    <pic:cNvPicPr/>
+                  </pic:nvPicPr>
+                  <pic:blipFill>
+                    <a:blip r:embed="rId34"/>
+                    <a:stretch>
+                      <a:fillRect/>
+                    </a:stretch>
+                  </pic:blipFill>
+                  <pic:spPr>
+                    <a:xfrm>
+                      <a:off x="0" y="0"/>
+                      <a:ext cx="3210373" cy="295316"/>
+                    </a:xfrm>
+                    <a:prstGeom prst="rect">
+                      <a:avLst/>
+                    </a:prstGeom>
+                  </pic:spPr>
+                </pic:pic>
+              </a:graphicData>
+            </a:graphic>
+          </wp:inline>
+        </w:drawing>
+      </w:r>
+    </w:p>
+    <w:p>
+      <w:r>
+        <w:t xml:space="preserve">There </w:t>
+      </w:r>
+      <w:proofErr w:type="gramStart"/>
+      <w:r>
+        <w:t>are</w:t>
+      </w:r>
+      <w:proofErr w:type="gramEnd"/>
+      <w:r>
+        <w:t xml:space="preserve"> another way to create redux boilerplate but it is not discussed by the teacher in this course.</w:t>
+      </w:r>
+    </w:p>
+    <w:p>
+      <w:r>
+        <w:t>Reducer can be multiple</w:t>
+      </w:r>
+    </w:p>
+    <w:p>
+      <w:pPr>
+        <w:rPr>
+          <w:b/>
+          <w:bCs/>
+        </w:rPr>
+      </w:pPr>
+      <w:proofErr w:type="gramStart"/>
+      <w:r>
+        <w:rPr>
+          <w:b/>
+          <w:bCs/>
+        </w:rPr>
+        <w:t>Note:-</w:t>
+      </w:r>
+      <w:proofErr w:type="gramEnd"/>
+    </w:p>
+    <w:p>
+      <w:pPr>
+        <w:rPr>
+          <w:b/>
+          <w:bCs/>
+          <w:color w:val="EE0000"/>
+        </w:rPr>
+      </w:pPr>
+      <w:r>
+        <w:rPr>
+          <w:b/>
+          <w:bCs/>
+          <w:color w:val="EE0000"/>
+        </w:rPr>
+        <w:t xml:space="preserve">We use </w:t>
+      </w:r>
+      <w:proofErr w:type="spellStart"/>
+      <w:r>
+        <w:rPr>
+          <w:b/>
+          <w:bCs/>
+          <w:color w:val="EE0000"/>
+        </w:rPr>
+        <w:t>const</w:t>
+      </w:r>
+      <w:proofErr w:type="spellEnd"/>
+      <w:r>
+        <w:rPr>
+          <w:b/>
+          <w:bCs/>
+          <w:color w:val="EE0000"/>
+        </w:rPr>
+        <w:t xml:space="preserve"> with export but not with default export</w:t>
+      </w:r>
+    </w:p>
+    <w:p>
+      <w:r>
+        <w:t xml:space="preserve">After </w:t>
+      </w:r>
+      <w:r>
+        <w:t xml:space="preserve">creating action and </w:t>
+      </w:r>
+      <w:r>
+        <w:t xml:space="preserve">reducer we will </w:t>
+      </w:r>
+      <w:r>
+        <w:t>create store from them (who knows)</w:t>
+      </w:r>
+      <w:r>
+        <w:t xml:space="preserve"> and give its access to application</w:t>
+      </w:r>
+    </w:p>
+    <w:p>
+      <w:r>
+        <w:t xml:space="preserve">Action creator </w:t>
+      </w:r>
+      <w:proofErr w:type="gramStart"/>
+      <w:r>
+        <w:t>code(</w:t>
+      </w:r>
+      <w:proofErr w:type="gramEnd"/>
+      <w:r>
+        <w:t xml:space="preserve">or maybe </w:t>
+      </w:r>
+      <w:proofErr w:type="gramStart"/>
+      <w:r>
+        <w:t>action(</w:t>
+      </w:r>
+      <w:proofErr w:type="gramEnd"/>
+      <w:r>
+        <w:t>who knows))</w:t>
       </w:r>
     </w:p>
     <w:p/>

</xml_diff>

<commit_message>
Lesson 76 Creating a Redux Store
</commit_message>
<xml_diff>
--- a/Notes.docx
+++ b/Notes.docx
@@ -40,7 +40,6 @@
           <w:lang w:val="en-US"/>
         </w:rPr>
       </w:pPr>
-      <w:proofErr w:type="gramStart"/>
       <w:r>
         <w:rPr>
           <w:lang w:val="en-US"/>
@@ -61,7 +60,6 @@
         <w:t>substr</w:t>
       </w:r>
       <w:proofErr w:type="spellEnd"/>
-      <w:proofErr w:type="gramEnd"/>
       <w:r>
         <w:rPr>
           <w:lang w:val="en-US"/>
@@ -83,7 +81,6 @@
         <w:t xml:space="preserve">, </w:t>
       </w:r>
       <w:proofErr w:type="spellStart"/>
-      <w:proofErr w:type="gramStart"/>
       <w:r>
         <w:rPr>
           <w:lang w:val="en-US"/>
@@ -95,23 +92,70 @@
         <w:rPr>
           <w:lang w:val="en-US"/>
         </w:rPr>
-        <w:t xml:space="preserve"> ,</w:t>
-      </w:r>
-      <w:proofErr w:type="gramEnd"/>
+        <w:t xml:space="preserve"> , </w:t>
+      </w:r>
+      <w:proofErr w:type="spellStart"/>
+      <w:r>
+        <w:rPr>
+          <w:lang w:val="en-US"/>
+        </w:rPr>
+        <w:t>indexOf</w:t>
+      </w:r>
+      <w:proofErr w:type="spellEnd"/>
+      <w:r>
+        <w:rPr>
+          <w:lang w:val="en-US"/>
+        </w:rPr>
+        <w:t xml:space="preserve">, </w:t>
+      </w:r>
+      <w:proofErr w:type="spellStart"/>
+      <w:r>
+        <w:rPr>
+          <w:lang w:val="en-US"/>
+        </w:rPr>
+        <w:t>endsWith</w:t>
+      </w:r>
+      <w:proofErr w:type="spellEnd"/>
       <w:r>
         <w:rPr>
           <w:lang w:val="en-US"/>
         </w:rPr>
         <w:t xml:space="preserve"> </w:t>
       </w:r>
-      <w:proofErr w:type="spellStart"/>
-      <w:r>
-        <w:rPr>
-          <w:lang w:val="en-US"/>
-        </w:rPr>
-        <w:t>indexOf</w:t>
-      </w:r>
-      <w:proofErr w:type="spellEnd"/>
+    </w:p>
+    <w:p>
+      <w:pPr>
+        <w:rPr>
+          <w:lang w:val="en-US"/>
+        </w:rPr>
+      </w:pPr>
+      <w:r>
+        <w:rPr>
+          <w:lang w:val="en-US"/>
+        </w:rPr>
+        <w:t xml:space="preserve">Numerical method </w:t>
+      </w:r>
+    </w:p>
+    <w:p>
+      <w:pPr>
+        <w:rPr>
+          <w:lang w:val="en-US"/>
+        </w:rPr>
+      </w:pPr>
+      <w:proofErr w:type="spellStart"/>
+      <w:r>
+        <w:rPr>
+          <w:lang w:val="en-US"/>
+        </w:rPr>
+        <w:t>toString</w:t>
+      </w:r>
+      <w:proofErr w:type="spellEnd"/>
+      <w:r>
+        <w:rPr>
+          <w:lang w:val="en-US"/>
+        </w:rPr>
+        <w:t xml:space="preserve"> </w:t>
+      </w:r>
       <w:r>
         <w:rPr>
           <w:lang w:val="en-US"/>
@@ -123,42 +167,223 @@
         <w:rPr>
           <w:lang w:val="en-US"/>
         </w:rPr>
-        <w:t>endsWith</w:t>
-      </w:r>
-      <w:proofErr w:type="spellEnd"/>
+        <w:t>toPrecision</w:t>
+      </w:r>
+      <w:proofErr w:type="spellEnd"/>
+      <w:r>
+        <w:rPr>
+          <w:lang w:val="en-US"/>
+        </w:rPr>
+        <w:t xml:space="preserve"> , value of </w:t>
+      </w:r>
+      <w:r>
+        <w:rPr>
+          <w:lang w:val="en-US"/>
+        </w:rPr>
+        <w:t>etc.</w:t>
+      </w:r>
+    </w:p>
+    <w:p>
+      <w:pPr>
+        <w:rPr>
+          <w:lang w:val="en-US"/>
+        </w:rPr>
+      </w:pPr>
+      <w:r>
+        <w:rPr>
+          <w:lang w:val="en-US"/>
+        </w:rPr>
+        <w:t>to switch to script mode we use “use strict” in the beginning of the code.</w:t>
+      </w:r>
+    </w:p>
+    <w:p>
+      <w:pPr>
+        <w:rPr>
+          <w:lang w:val="en-US"/>
+        </w:rPr>
+      </w:pPr>
+      <w:r>
+        <w:rPr>
+          <w:lang w:val="en-US"/>
+        </w:rPr>
+        <w:t>It</w:t>
+      </w:r>
       <w:r>
         <w:rPr>
           <w:lang w:val="en-US"/>
         </w:rPr>
         <w:t xml:space="preserve"> </w:t>
       </w:r>
-    </w:p>
-    <w:p>
-      <w:pPr>
-        <w:rPr>
-          <w:lang w:val="en-US"/>
-        </w:rPr>
-      </w:pPr>
-      <w:r>
-        <w:rPr>
-          <w:lang w:val="en-US"/>
-        </w:rPr>
-        <w:t xml:space="preserve">Numerical method </w:t>
-      </w:r>
-    </w:p>
-    <w:p>
-      <w:pPr>
-        <w:rPr>
-          <w:lang w:val="en-US"/>
-        </w:rPr>
-      </w:pPr>
-      <w:proofErr w:type="spellStart"/>
-      <w:proofErr w:type="gramStart"/>
-      <w:r>
-        <w:rPr>
-          <w:lang w:val="en-US"/>
-        </w:rPr>
-        <w:t>toString</w:t>
+      <w:r>
+        <w:rPr>
+          <w:lang w:val="en-US"/>
+        </w:rPr>
+        <w:t>i</w:t>
+      </w:r>
+      <w:r>
+        <w:rPr>
+          <w:lang w:val="en-US"/>
+        </w:rPr>
+        <w:t>s</w:t>
+      </w:r>
+      <w:r>
+        <w:rPr>
+          <w:lang w:val="en-US"/>
+        </w:rPr>
+        <w:t xml:space="preserve"> used to avoid bugs in our scripts</w:t>
+      </w:r>
+    </w:p>
+    <w:p>
+      <w:pPr>
+        <w:rPr>
+          <w:lang w:val="en-US"/>
+        </w:rPr>
+      </w:pPr>
+      <w:r>
+        <w:rPr>
+          <w:lang w:val="en-US"/>
+        </w:rPr>
+        <w:t xml:space="preserve">Use </w:t>
+      </w:r>
+      <w:proofErr w:type="spellStart"/>
+      <w:r>
+        <w:rPr>
+          <w:lang w:val="en-US"/>
+        </w:rPr>
+        <w:t>htmlFor</w:t>
+      </w:r>
+      <w:proofErr w:type="spellEnd"/>
+      <w:r>
+        <w:rPr>
+          <w:lang w:val="en-US"/>
+        </w:rPr>
+        <w:t xml:space="preserve"> instead of for.</w:t>
+      </w:r>
+    </w:p>
+    <w:p>
+      <w:pPr>
+        <w:rPr>
+          <w:lang w:val="en-US"/>
+        </w:rPr>
+      </w:pPr>
+      <w:r>
+        <w:rPr>
+          <w:lang w:val="en-US"/>
+        </w:rPr>
+        <w:t xml:space="preserve">Use </w:t>
+      </w:r>
+      <w:proofErr w:type="spellStart"/>
+      <w:r>
+        <w:rPr>
+          <w:lang w:val="en-US"/>
+        </w:rPr>
+        <w:t>className</w:t>
+      </w:r>
+      <w:proofErr w:type="spellEnd"/>
+      <w:r>
+        <w:rPr>
+          <w:lang w:val="en-US"/>
+        </w:rPr>
+        <w:t xml:space="preserve"> instead of class.</w:t>
+      </w:r>
+    </w:p>
+    <w:p>
+      <w:pPr>
+        <w:rPr>
+          <w:lang w:val="en-US"/>
+        </w:rPr>
+      </w:pPr>
+      <w:r>
+        <w:rPr>
+          <w:lang w:val="en-US"/>
+        </w:rPr>
+        <w:t xml:space="preserve">Use </w:t>
+      </w:r>
+      <w:proofErr w:type="spellStart"/>
+      <w:r>
+        <w:rPr>
+          <w:lang w:val="en-US"/>
+        </w:rPr>
+        <w:t>tab</w:t>
+      </w:r>
+      <w:r>
+        <w:rPr>
+          <w:lang w:val="en-US"/>
+        </w:rPr>
+        <w:t>I</w:t>
+      </w:r>
+      <w:r>
+        <w:rPr>
+          <w:lang w:val="en-US"/>
+        </w:rPr>
+        <w:t>ndex</w:t>
+      </w:r>
+      <w:proofErr w:type="spellEnd"/>
+      <w:r>
+        <w:rPr>
+          <w:lang w:val="en-US"/>
+        </w:rPr>
+        <w:t xml:space="preserve"> instead of </w:t>
+      </w:r>
+      <w:proofErr w:type="spellStart"/>
+      <w:r>
+        <w:rPr>
+          <w:lang w:val="en-US"/>
+        </w:rPr>
+        <w:t>tab</w:t>
+      </w:r>
+      <w:r>
+        <w:rPr>
+          <w:lang w:val="en-US"/>
+        </w:rPr>
+        <w:t>i</w:t>
+      </w:r>
+      <w:r>
+        <w:rPr>
+          <w:lang w:val="en-US"/>
+        </w:rPr>
+        <w:t>ndex</w:t>
+      </w:r>
+      <w:proofErr w:type="spellEnd"/>
+    </w:p>
+    <w:p>
+      <w:pPr>
+        <w:rPr>
+          <w:lang w:val="en-US"/>
+        </w:rPr>
+      </w:pPr>
+      <w:r>
+        <w:rPr>
+          <w:lang w:val="en-US"/>
+        </w:rPr>
+        <w:t>It is mandatory that tag</w:t>
+      </w:r>
+      <w:r>
+        <w:rPr>
+          <w:lang w:val="en-US"/>
+        </w:rPr>
+        <w:t xml:space="preserve"> or </w:t>
+      </w:r>
+      <w:proofErr w:type="spellStart"/>
+      <w:r>
+        <w:rPr>
+          <w:lang w:val="en-US"/>
+        </w:rPr>
+        <w:t>componeent</w:t>
+      </w:r>
+      <w:proofErr w:type="spellEnd"/>
+      <w:r>
+        <w:rPr>
+          <w:lang w:val="en-US"/>
+        </w:rPr>
+        <w:t xml:space="preserve"> should be closed in </w:t>
+      </w:r>
+      <w:proofErr w:type="spellStart"/>
+      <w:r>
+        <w:rPr>
+          <w:lang w:val="en-US"/>
+        </w:rPr>
+        <w:t>jsx</w:t>
       </w:r>
       <w:proofErr w:type="spellEnd"/>
       <w:r>
@@ -171,82 +396,212 @@
         <w:rPr>
           <w:lang w:val="en-US"/>
         </w:rPr>
-        <w:t>,</w:t>
-      </w:r>
-      <w:proofErr w:type="gramEnd"/>
+        <w:t>even if it is an empty tag by /</w:t>
+      </w:r>
+    </w:p>
+    <w:p>
+      <w:pPr>
+        <w:rPr>
+          <w:lang w:val="en-US"/>
+        </w:rPr>
+      </w:pPr>
+      <w:r>
+        <w:rPr>
+          <w:lang w:val="en-US"/>
+        </w:rPr>
+        <w:t>React use webpack for live</w:t>
+      </w:r>
       <w:r>
         <w:rPr>
           <w:lang w:val="en-US"/>
         </w:rPr>
         <w:t xml:space="preserve"> </w:t>
       </w:r>
-      <w:proofErr w:type="spellStart"/>
-      <w:proofErr w:type="gramStart"/>
-      <w:r>
-        <w:rPr>
-          <w:lang w:val="en-US"/>
-        </w:rPr>
-        <w:t>toPrecision</w:t>
-      </w:r>
-      <w:proofErr w:type="spellEnd"/>
-      <w:r>
-        <w:rPr>
-          <w:lang w:val="en-US"/>
-        </w:rPr>
-        <w:t xml:space="preserve"> ,</w:t>
-      </w:r>
-      <w:proofErr w:type="gramEnd"/>
-      <w:r>
-        <w:rPr>
-          <w:lang w:val="en-US"/>
-        </w:rPr>
-        <w:t xml:space="preserve"> value of </w:t>
-      </w:r>
-      <w:r>
-        <w:rPr>
-          <w:lang w:val="en-US"/>
-        </w:rPr>
-        <w:t>etc.</w:t>
-      </w:r>
-    </w:p>
-    <w:p>
-      <w:pPr>
-        <w:rPr>
-          <w:lang w:val="en-US"/>
-        </w:rPr>
-      </w:pPr>
-      <w:r>
-        <w:rPr>
-          <w:lang w:val="en-US"/>
-        </w:rPr>
-        <w:t xml:space="preserve">to switch to script </w:t>
-      </w:r>
-      <w:proofErr w:type="gramStart"/>
-      <w:r>
-        <w:rPr>
-          <w:lang w:val="en-US"/>
-        </w:rPr>
-        <w:t>mode</w:t>
-      </w:r>
-      <w:proofErr w:type="gramEnd"/>
-      <w:r>
-        <w:rPr>
-          <w:lang w:val="en-US"/>
-        </w:rPr>
-        <w:t xml:space="preserve"> we use “use strict” in the beginning of the code.</w:t>
-      </w:r>
-    </w:p>
-    <w:p>
-      <w:pPr>
-        <w:rPr>
-          <w:lang w:val="en-US"/>
-        </w:rPr>
-      </w:pPr>
-      <w:r>
-        <w:rPr>
-          <w:lang w:val="en-US"/>
-        </w:rPr>
-        <w:t>It</w:t>
+      <w:r>
+        <w:rPr>
+          <w:lang w:val="en-US"/>
+        </w:rPr>
+        <w:t xml:space="preserve">server </w:t>
+      </w:r>
+    </w:p>
+    <w:p>
+      <w:pPr>
+        <w:rPr>
+          <w:lang w:val="en-US"/>
+        </w:rPr>
+      </w:pPr>
+      <w:r>
+        <w:rPr>
+          <w:lang w:val="en-US"/>
+        </w:rPr>
+        <w:t xml:space="preserve">And use babel for compilation of component to </w:t>
+      </w:r>
+      <w:proofErr w:type="spellStart"/>
+      <w:r>
+        <w:rPr>
+          <w:lang w:val="en-US"/>
+        </w:rPr>
+        <w:t>js</w:t>
+      </w:r>
+      <w:proofErr w:type="spellEnd"/>
+    </w:p>
+    <w:p>
+      <w:pPr>
+        <w:rPr>
+          <w:lang w:val="en-US"/>
+        </w:rPr>
+      </w:pPr>
+      <w:r>
+        <w:rPr>
+          <w:lang w:val="en-US"/>
+        </w:rPr>
+        <w:t xml:space="preserve">Will research about Prop type and require prop types later </w:t>
+      </w:r>
+    </w:p>
+    <w:p>
+      <w:pPr>
+        <w:rPr>
+          <w:lang w:val="en-US"/>
+        </w:rPr>
+      </w:pPr>
+      <w:r>
+        <w:rPr>
+          <w:lang w:val="en-US"/>
+        </w:rPr>
+        <w:t xml:space="preserve">$0 in the </w:t>
+      </w:r>
+      <w:r>
+        <w:rPr>
+          <w:lang w:val="en-US"/>
+        </w:rPr>
+        <w:t>browser</w:t>
+      </w:r>
+      <w:r>
+        <w:rPr>
+          <w:lang w:val="en-US"/>
+        </w:rPr>
+        <w:t xml:space="preserve"> is used to access elements </w:t>
+      </w:r>
+      <w:r>
+        <w:rPr>
+          <w:lang w:val="en-US"/>
+        </w:rPr>
+        <w:t>that is selected in the inspector inside the console.</w:t>
+      </w:r>
+    </w:p>
+    <w:p>
+      <w:pPr>
+        <w:rPr>
+          <w:b/>
+          <w:bCs/>
+          <w:lang w:val="en-US"/>
+        </w:rPr>
+      </w:pPr>
+      <w:r>
+        <w:rPr>
+          <w:b/>
+          <w:bCs/>
+          <w:lang w:val="en-US"/>
+        </w:rPr>
+        <w:t>Font size =&gt; page Specific(who knows)</w:t>
+      </w:r>
+    </w:p>
+    <w:p>
+      <w:pPr>
+        <w:rPr>
+          <w:b/>
+          <w:bCs/>
+          <w:lang w:val="en-US"/>
+        </w:rPr>
+      </w:pPr>
+      <w:r>
+        <w:rPr>
+          <w:b/>
+          <w:bCs/>
+          <w:lang w:val="en-US"/>
+        </w:rPr>
+        <w:t>${} =&gt; template lateral</w:t>
+      </w:r>
+    </w:p>
+    <w:p>
+      <w:pPr>
+        <w:rPr>
+          <w:lang w:val="en-US"/>
+        </w:rPr>
+      </w:pPr>
+      <w:r>
+        <w:rPr>
+          <w:lang w:val="en-US"/>
+        </w:rPr>
+        <w:t xml:space="preserve">Use </w:t>
+      </w:r>
+      <w:r>
+        <w:rPr>
+          <w:b/>
+          <w:bCs/>
+          <w:lang w:val="en-US"/>
+        </w:rPr>
+        <w:t>text-light</w:t>
+      </w:r>
+      <w:r>
+        <w:rPr>
+          <w:lang w:val="en-US"/>
+        </w:rPr>
+        <w:t xml:space="preserve"> class to make text white in Bootstrap</w:t>
+      </w:r>
+    </w:p>
+    <w:p>
+      <w:pPr>
+        <w:rPr>
+          <w:lang w:val="en-US"/>
+        </w:rPr>
+      </w:pPr>
+      <w:r>
+        <w:rPr>
+          <w:lang w:val="en-US"/>
+        </w:rPr>
+        <w:t xml:space="preserve">In react we use {} when we want to write </w:t>
+      </w:r>
+      <w:proofErr w:type="spellStart"/>
+      <w:r>
+        <w:rPr>
+          <w:lang w:val="en-US"/>
+        </w:rPr>
+        <w:t>js</w:t>
+      </w:r>
+      <w:proofErr w:type="spellEnd"/>
+      <w:r>
+        <w:rPr>
+          <w:lang w:val="en-US"/>
+        </w:rPr>
+        <w:t xml:space="preserve"> in between the tags.</w:t>
+      </w:r>
+    </w:p>
+    <w:p>
+      <w:pPr>
+        <w:rPr>
+          <w:lang w:val="en-US"/>
+        </w:rPr>
+      </w:pPr>
+      <w:r>
+        <w:rPr>
+          <w:lang w:val="en-US"/>
+        </w:rPr>
+        <w:t xml:space="preserve">To make the hosting of static websites in git easy we use package </w:t>
+      </w:r>
+      <w:proofErr w:type="spellStart"/>
+      <w:r>
+        <w:rPr>
+          <w:lang w:val="en-US"/>
+        </w:rPr>
+        <w:t>gh</w:t>
+      </w:r>
+      <w:proofErr w:type="spellEnd"/>
+      <w:r>
+        <w:rPr>
+          <w:lang w:val="en-US"/>
+        </w:rPr>
+        <w:t>-pages</w:t>
       </w:r>
       <w:r>
         <w:rPr>
@@ -254,178 +609,52 @@
         </w:rPr>
         <w:t xml:space="preserve"> </w:t>
       </w:r>
-      <w:r>
-        <w:rPr>
-          <w:lang w:val="en-US"/>
-        </w:rPr>
-        <w:t>i</w:t>
-      </w:r>
-      <w:r>
-        <w:rPr>
-          <w:lang w:val="en-US"/>
-        </w:rPr>
-        <w:t>s</w:t>
-      </w:r>
-      <w:r>
-        <w:rPr>
-          <w:lang w:val="en-US"/>
-        </w:rPr>
-        <w:t xml:space="preserve"> used to avoid bugs in our scripts</w:t>
-      </w:r>
-    </w:p>
-    <w:p>
-      <w:pPr>
-        <w:rPr>
-          <w:lang w:val="en-US"/>
-        </w:rPr>
-      </w:pPr>
-      <w:r>
-        <w:rPr>
-          <w:lang w:val="en-US"/>
-        </w:rPr>
-        <w:t xml:space="preserve">Use </w:t>
-      </w:r>
-      <w:proofErr w:type="spellStart"/>
-      <w:r>
-        <w:rPr>
-          <w:lang w:val="en-US"/>
-        </w:rPr>
-        <w:t>htmlFor</w:t>
-      </w:r>
-      <w:proofErr w:type="spellEnd"/>
-      <w:r>
-        <w:rPr>
-          <w:lang w:val="en-US"/>
-        </w:rPr>
-        <w:t xml:space="preserve"> instead of for.</w:t>
-      </w:r>
-    </w:p>
-    <w:p>
-      <w:pPr>
-        <w:rPr>
-          <w:lang w:val="en-US"/>
-        </w:rPr>
-      </w:pPr>
-      <w:r>
-        <w:rPr>
-          <w:lang w:val="en-US"/>
-        </w:rPr>
-        <w:t xml:space="preserve">Use </w:t>
-      </w:r>
-      <w:proofErr w:type="spellStart"/>
-      <w:r>
-        <w:rPr>
-          <w:lang w:val="en-US"/>
-        </w:rPr>
-        <w:t>className</w:t>
-      </w:r>
-      <w:proofErr w:type="spellEnd"/>
-      <w:r>
-        <w:rPr>
-          <w:lang w:val="en-US"/>
-        </w:rPr>
-        <w:t xml:space="preserve"> instead of class.</w:t>
-      </w:r>
-    </w:p>
-    <w:p>
-      <w:pPr>
-        <w:rPr>
-          <w:lang w:val="en-US"/>
-        </w:rPr>
-      </w:pPr>
-      <w:r>
-        <w:rPr>
-          <w:lang w:val="en-US"/>
-        </w:rPr>
-        <w:t xml:space="preserve">Use </w:t>
-      </w:r>
-      <w:proofErr w:type="spellStart"/>
-      <w:r>
-        <w:rPr>
-          <w:lang w:val="en-US"/>
-        </w:rPr>
-        <w:t>tab</w:t>
-      </w:r>
-      <w:r>
-        <w:rPr>
-          <w:lang w:val="en-US"/>
-        </w:rPr>
-        <w:t>I</w:t>
-      </w:r>
-      <w:r>
-        <w:rPr>
-          <w:lang w:val="en-US"/>
-        </w:rPr>
-        <w:t>ndex</w:t>
-      </w:r>
-      <w:proofErr w:type="spellEnd"/>
-      <w:r>
-        <w:rPr>
-          <w:lang w:val="en-US"/>
-        </w:rPr>
-        <w:t xml:space="preserve"> instead of </w:t>
-      </w:r>
-      <w:proofErr w:type="spellStart"/>
-      <w:r>
-        <w:rPr>
-          <w:lang w:val="en-US"/>
-        </w:rPr>
-        <w:t>tab</w:t>
-      </w:r>
-      <w:r>
-        <w:rPr>
-          <w:lang w:val="en-US"/>
-        </w:rPr>
-        <w:t>i</w:t>
-      </w:r>
-      <w:r>
-        <w:rPr>
-          <w:lang w:val="en-US"/>
-        </w:rPr>
-        <w:t>ndex</w:t>
-      </w:r>
-      <w:proofErr w:type="spellEnd"/>
-    </w:p>
-    <w:p>
-      <w:pPr>
-        <w:rPr>
-          <w:lang w:val="en-US"/>
-        </w:rPr>
-      </w:pPr>
-      <w:r>
-        <w:rPr>
-          <w:lang w:val="en-US"/>
-        </w:rPr>
-        <w:t>It is mandatory that tag</w:t>
-      </w:r>
-      <w:r>
-        <w:rPr>
-          <w:lang w:val="en-US"/>
-        </w:rPr>
-        <w:t xml:space="preserve"> or </w:t>
-      </w:r>
-      <w:proofErr w:type="spellStart"/>
-      <w:r>
-        <w:rPr>
-          <w:lang w:val="en-US"/>
-        </w:rPr>
-        <w:t>componeent</w:t>
-      </w:r>
-      <w:proofErr w:type="spellEnd"/>
-      <w:r>
-        <w:rPr>
-          <w:lang w:val="en-US"/>
-        </w:rPr>
-        <w:t xml:space="preserve"> should be closed in </w:t>
-      </w:r>
-      <w:proofErr w:type="spellStart"/>
-      <w:r>
-        <w:rPr>
-          <w:lang w:val="en-US"/>
-        </w:rPr>
-        <w:t>jsx</w:t>
-      </w:r>
-      <w:proofErr w:type="spellEnd"/>
+    </w:p>
+    <w:p>
+      <w:pPr>
+        <w:rPr>
+          <w:lang w:val="en-US"/>
+        </w:rPr>
+      </w:pPr>
+      <w:r>
+        <w:rPr>
+          <w:lang w:val="en-US"/>
+        </w:rPr>
+        <w:t xml:space="preserve">When a website Layout got shifted because of above layout shift </w:t>
+      </w:r>
+      <w:r>
+        <w:rPr>
+          <w:lang w:val="en-US"/>
+        </w:rPr>
+        <w:t>then it is cumulative layout shift. Avoid it for good SEO.</w:t>
+      </w:r>
+    </w:p>
+    <w:p>
+      <w:pPr>
+        <w:rPr>
+          <w:lang w:val="en-US"/>
+        </w:rPr>
+      </w:pPr>
+      <w:r>
+        <w:rPr>
+          <w:lang w:val="en-US"/>
+        </w:rPr>
+        <w:t xml:space="preserve">Copy may not work in http requested website (I don’t </w:t>
+      </w:r>
+      <w:proofErr w:type="spellStart"/>
+      <w:r>
+        <w:rPr>
+          <w:lang w:val="en-US"/>
+        </w:rPr>
+        <w:t>now</w:t>
+      </w:r>
+      <w:proofErr w:type="spellEnd"/>
+      <w:r>
+        <w:rPr>
+          <w:lang w:val="en-US"/>
+        </w:rPr>
+        <w:t xml:space="preserve"> why</w:t>
+      </w:r>
       <w:r>
         <w:rPr>
           <w:lang w:val="en-US"/>
@@ -436,315 +665,28 @@
         <w:rPr>
           <w:lang w:val="en-US"/>
         </w:rPr>
-        <w:t>even if it is an empty tag by /</w:t>
-      </w:r>
-    </w:p>
-    <w:p>
-      <w:pPr>
-        <w:rPr>
-          <w:lang w:val="en-US"/>
-        </w:rPr>
-      </w:pPr>
-      <w:r>
-        <w:rPr>
-          <w:lang w:val="en-US"/>
-        </w:rPr>
-        <w:t>React use webpack for live</w:t>
-      </w:r>
+        <w:t>it</w:t>
+      </w:r>
+      <w:r>
+        <w:rPr>
+          <w:lang w:val="en-US"/>
+        </w:rPr>
+        <w:t xml:space="preserve"> is working in my site may it is changed but According to Teacher some </w:t>
+      </w:r>
+      <w:proofErr w:type="spellStart"/>
+      <w:r>
+        <w:rPr>
+          <w:lang w:val="en-US"/>
+        </w:rPr>
+        <w:t>js</w:t>
+      </w:r>
+      <w:proofErr w:type="spellEnd"/>
       <w:r>
         <w:rPr>
           <w:lang w:val="en-US"/>
         </w:rPr>
         <w:t xml:space="preserve"> </w:t>
       </w:r>
-      <w:r>
-        <w:rPr>
-          <w:lang w:val="en-US"/>
-        </w:rPr>
-        <w:t xml:space="preserve">server </w:t>
-      </w:r>
-    </w:p>
-    <w:p>
-      <w:pPr>
-        <w:rPr>
-          <w:lang w:val="en-US"/>
-        </w:rPr>
-      </w:pPr>
-      <w:r>
-        <w:rPr>
-          <w:lang w:val="en-US"/>
-        </w:rPr>
-        <w:t xml:space="preserve">And use babel for compilation of component to </w:t>
-      </w:r>
-      <w:proofErr w:type="spellStart"/>
-      <w:r>
-        <w:rPr>
-          <w:lang w:val="en-US"/>
-        </w:rPr>
-        <w:t>js</w:t>
-      </w:r>
-      <w:proofErr w:type="spellEnd"/>
-    </w:p>
-    <w:p>
-      <w:pPr>
-        <w:rPr>
-          <w:lang w:val="en-US"/>
-        </w:rPr>
-      </w:pPr>
-      <w:r>
-        <w:rPr>
-          <w:lang w:val="en-US"/>
-        </w:rPr>
-        <w:t xml:space="preserve">Will research about Prop type and require prop types later </w:t>
-      </w:r>
-    </w:p>
-    <w:p>
-      <w:pPr>
-        <w:rPr>
-          <w:lang w:val="en-US"/>
-        </w:rPr>
-      </w:pPr>
-      <w:r>
-        <w:rPr>
-          <w:lang w:val="en-US"/>
-        </w:rPr>
-        <w:t xml:space="preserve">$0 in the </w:t>
-      </w:r>
-      <w:r>
-        <w:rPr>
-          <w:lang w:val="en-US"/>
-        </w:rPr>
-        <w:t>browser</w:t>
-      </w:r>
-      <w:r>
-        <w:rPr>
-          <w:lang w:val="en-US"/>
-        </w:rPr>
-        <w:t xml:space="preserve"> is used to access elements </w:t>
-      </w:r>
-      <w:r>
-        <w:rPr>
-          <w:lang w:val="en-US"/>
-        </w:rPr>
-        <w:t>that is selected in the inspector inside the console.</w:t>
-      </w:r>
-    </w:p>
-    <w:p>
-      <w:pPr>
-        <w:rPr>
-          <w:b/>
-          <w:bCs/>
-          <w:lang w:val="en-US"/>
-        </w:rPr>
-      </w:pPr>
-      <w:r>
-        <w:rPr>
-          <w:b/>
-          <w:bCs/>
-          <w:lang w:val="en-US"/>
-        </w:rPr>
-        <w:t xml:space="preserve">Font size =&gt; page </w:t>
-      </w:r>
-      <w:proofErr w:type="gramStart"/>
-      <w:r>
-        <w:rPr>
-          <w:b/>
-          <w:bCs/>
-          <w:lang w:val="en-US"/>
-        </w:rPr>
-        <w:t>Specific(</w:t>
-      </w:r>
-      <w:proofErr w:type="gramEnd"/>
-      <w:r>
-        <w:rPr>
-          <w:b/>
-          <w:bCs/>
-          <w:lang w:val="en-US"/>
-        </w:rPr>
-        <w:t>who knows)</w:t>
-      </w:r>
-    </w:p>
-    <w:p>
-      <w:pPr>
-        <w:rPr>
-          <w:b/>
-          <w:bCs/>
-          <w:lang w:val="en-US"/>
-        </w:rPr>
-      </w:pPr>
-      <w:r>
-        <w:rPr>
-          <w:b/>
-          <w:bCs/>
-          <w:lang w:val="en-US"/>
-        </w:rPr>
-        <w:t>${} =&gt; template lateral</w:t>
-      </w:r>
-    </w:p>
-    <w:p>
-      <w:pPr>
-        <w:rPr>
-          <w:lang w:val="en-US"/>
-        </w:rPr>
-      </w:pPr>
-      <w:r>
-        <w:rPr>
-          <w:lang w:val="en-US"/>
-        </w:rPr>
-        <w:t xml:space="preserve">Use </w:t>
-      </w:r>
-      <w:r>
-        <w:rPr>
-          <w:b/>
-          <w:bCs/>
-          <w:lang w:val="en-US"/>
-        </w:rPr>
-        <w:t>text-light</w:t>
-      </w:r>
-      <w:r>
-        <w:rPr>
-          <w:lang w:val="en-US"/>
-        </w:rPr>
-        <w:t xml:space="preserve"> class to make text white in Bootstrap</w:t>
-      </w:r>
-    </w:p>
-    <w:p>
-      <w:pPr>
-        <w:rPr>
-          <w:lang w:val="en-US"/>
-        </w:rPr>
-      </w:pPr>
-      <w:r>
-        <w:rPr>
-          <w:lang w:val="en-US"/>
-        </w:rPr>
-        <w:t xml:space="preserve">In react we use {} when we want to write </w:t>
-      </w:r>
-      <w:proofErr w:type="spellStart"/>
-      <w:r>
-        <w:rPr>
-          <w:lang w:val="en-US"/>
-        </w:rPr>
-        <w:t>js</w:t>
-      </w:r>
-      <w:proofErr w:type="spellEnd"/>
-      <w:r>
-        <w:rPr>
-          <w:lang w:val="en-US"/>
-        </w:rPr>
-        <w:t xml:space="preserve"> in between the tags.</w:t>
-      </w:r>
-    </w:p>
-    <w:p>
-      <w:pPr>
-        <w:rPr>
-          <w:lang w:val="en-US"/>
-        </w:rPr>
-      </w:pPr>
-      <w:r>
-        <w:rPr>
-          <w:lang w:val="en-US"/>
-        </w:rPr>
-        <w:t xml:space="preserve">To make the hosting of static websites in git easy we use package </w:t>
-      </w:r>
-      <w:proofErr w:type="spellStart"/>
-      <w:r>
-        <w:rPr>
-          <w:lang w:val="en-US"/>
-        </w:rPr>
-        <w:t>gh</w:t>
-      </w:r>
-      <w:proofErr w:type="spellEnd"/>
-      <w:r>
-        <w:rPr>
-          <w:lang w:val="en-US"/>
-        </w:rPr>
-        <w:t>-pages</w:t>
-      </w:r>
-      <w:r>
-        <w:rPr>
-          <w:lang w:val="en-US"/>
-        </w:rPr>
-        <w:t xml:space="preserve"> </w:t>
-      </w:r>
-    </w:p>
-    <w:p>
-      <w:pPr>
-        <w:rPr>
-          <w:lang w:val="en-US"/>
-        </w:rPr>
-      </w:pPr>
-      <w:r>
-        <w:rPr>
-          <w:lang w:val="en-US"/>
-        </w:rPr>
-        <w:t xml:space="preserve">When a website Layout got shifted because of above layout shift </w:t>
-      </w:r>
-      <w:r>
-        <w:rPr>
-          <w:lang w:val="en-US"/>
-        </w:rPr>
-        <w:t>then it is cumulative layout shift. Avoid it for good SEO.</w:t>
-      </w:r>
-    </w:p>
-    <w:p>
-      <w:pPr>
-        <w:rPr>
-          <w:lang w:val="en-US"/>
-        </w:rPr>
-      </w:pPr>
-      <w:r>
-        <w:rPr>
-          <w:lang w:val="en-US"/>
-        </w:rPr>
-        <w:t xml:space="preserve">Copy may not work in http requested website (I don’t </w:t>
-      </w:r>
-      <w:proofErr w:type="spellStart"/>
-      <w:r>
-        <w:rPr>
-          <w:lang w:val="en-US"/>
-        </w:rPr>
-        <w:t>now</w:t>
-      </w:r>
-      <w:proofErr w:type="spellEnd"/>
-      <w:r>
-        <w:rPr>
-          <w:lang w:val="en-US"/>
-        </w:rPr>
-        <w:t xml:space="preserve"> why</w:t>
-      </w:r>
-      <w:r>
-        <w:rPr>
-          <w:lang w:val="en-US"/>
-        </w:rPr>
-        <w:t xml:space="preserve"> </w:t>
-      </w:r>
-      <w:r>
-        <w:rPr>
-          <w:lang w:val="en-US"/>
-        </w:rPr>
-        <w:t>it</w:t>
-      </w:r>
-      <w:r>
-        <w:rPr>
-          <w:lang w:val="en-US"/>
-        </w:rPr>
-        <w:t xml:space="preserve"> is working in my site may it is changed but According to Teacher some </w:t>
-      </w:r>
-      <w:proofErr w:type="spellStart"/>
-      <w:r>
-        <w:rPr>
-          <w:lang w:val="en-US"/>
-        </w:rPr>
-        <w:t>js</w:t>
-      </w:r>
-      <w:proofErr w:type="spellEnd"/>
-      <w:r>
-        <w:rPr>
-          <w:lang w:val="en-US"/>
-        </w:rPr>
-        <w:t xml:space="preserve"> </w:t>
-      </w:r>
       <w:proofErr w:type="spellStart"/>
       <w:r>
         <w:rPr>
@@ -836,63 +778,41 @@
           <w:color w:val="EE0000"/>
         </w:rPr>
       </w:pPr>
-      <w:proofErr w:type="gramStart"/>
       <w:r>
         <w:rPr>
           <w:b/>
           <w:bCs/>
           <w:color w:val="EE0000"/>
         </w:rPr>
-        <w:t>.accordion</w:t>
-      </w:r>
-      <w:proofErr w:type="gramEnd"/>
-      <w:r>
+        <w:t>.accordion-button::after{</w:t>
+      </w:r>
+    </w:p>
+    <w:p>
+      <w:pPr>
         <w:rPr>
           <w:b/>
           <w:bCs/>
           <w:color w:val="EE0000"/>
         </w:rPr>
-        <w:t>-</w:t>
-      </w:r>
-      <w:proofErr w:type="gramStart"/>
+      </w:pPr>
       <w:r>
         <w:rPr>
           <w:b/>
           <w:bCs/>
           <w:color w:val="EE0000"/>
         </w:rPr>
-        <w:t>button::after{</w:t>
-      </w:r>
-      <w:proofErr w:type="gramEnd"/>
-    </w:p>
-    <w:p>
-      <w:pPr>
+        <w:t xml:space="preserve">  </w:t>
+      </w:r>
+      <w:proofErr w:type="spellStart"/>
+      <w:r>
         <w:rPr>
           <w:b/>
           <w:bCs/>
           <w:color w:val="EE0000"/>
         </w:rPr>
-      </w:pPr>
-      <w:r>
-        <w:rPr>
-          <w:b/>
-          <w:bCs/>
-          <w:color w:val="EE0000"/>
-        </w:rPr>
-        <w:t xml:space="preserve">  </w:t>
-      </w:r>
-      <w:proofErr w:type="spellStart"/>
-      <w:proofErr w:type="gramStart"/>
-      <w:r>
-        <w:rPr>
-          <w:b/>
-          <w:bCs/>
-          <w:color w:val="EE0000"/>
-        </w:rPr>
         <w:t>filter:invert</w:t>
       </w:r>
       <w:proofErr w:type="spellEnd"/>
-      <w:proofErr w:type="gramEnd"/>
       <w:r>
         <w:rPr>
           <w:b/>
@@ -1059,18 +979,10 @@
         </w:r>
       </w:hyperlink>
       <w:r>
-        <w:t xml:space="preserve"> flow rate. Used to minimise congestion. Also known as bandwidth </w:t>
-      </w:r>
-      <w:proofErr w:type="gramStart"/>
-      <w:r>
-        <w:t>throttling.</w:t>
-      </w:r>
-      <w:r>
-        <w:t>(</w:t>
-      </w:r>
-      <w:proofErr w:type="gramEnd"/>
-      <w:r>
-        <w:t>who knows)</w:t>
+        <w:t> flow rate. Used to minimise congestion. Also known as bandwidth throttling.</w:t>
+      </w:r>
+      <w:r>
+        <w:t>(who knows)</w:t>
       </w:r>
     </w:p>
     <w:p>
@@ -1125,27 +1037,7 @@
           <w:color w:val="EE0000"/>
           <w:lang w:val="en-US"/>
         </w:rPr>
-        <w:t xml:space="preserve">same component with different props is being </w:t>
-      </w:r>
-      <w:proofErr w:type="gramStart"/>
-      <w:r>
-        <w:rPr>
-          <w:b/>
-          <w:bCs/>
-          <w:color w:val="EE0000"/>
-          <w:lang w:val="en-US"/>
-        </w:rPr>
-        <w:t>route</w:t>
-      </w:r>
-      <w:proofErr w:type="gramEnd"/>
-      <w:r>
-        <w:rPr>
-          <w:b/>
-          <w:bCs/>
-          <w:color w:val="EE0000"/>
-          <w:lang w:val="en-US"/>
-        </w:rPr>
-        <w:t xml:space="preserve"> then you need to give each component a key to uniquely identify that component</w:t>
+        <w:t>same component with different props is being route then you need to give each component a key to uniquely identify that component</w:t>
       </w:r>
       <w:r>
         <w:rPr>
@@ -1503,15 +1395,7 @@
       </w:r>
       <w:proofErr w:type="spellEnd"/>
       <w:r>
-        <w:t xml:space="preserve"> text and use multiple </w:t>
-      </w:r>
-      <w:proofErr w:type="gramStart"/>
-      <w:r>
-        <w:t>cursor</w:t>
-      </w:r>
-      <w:proofErr w:type="gramEnd"/>
-      <w:r>
-        <w:t xml:space="preserve"> </w:t>
+        <w:t xml:space="preserve"> text and use multiple cursor </w:t>
       </w:r>
       <w:r>
         <w:t xml:space="preserve">and its shortcut key is </w:t>
@@ -1537,22 +1421,14 @@
         <w:t>We can store a local data</w:t>
       </w:r>
       <w:r>
-        <w:t xml:space="preserve"> in our react app </w:t>
-      </w:r>
-      <w:proofErr w:type="gramStart"/>
-      <w:r>
-        <w:t xml:space="preserve">in </w:t>
+        <w:t xml:space="preserve"> in our react app in </w:t>
       </w:r>
       <w:r>
         <w:t>.</w:t>
       </w:r>
       <w:proofErr w:type="spellStart"/>
       <w:r>
-        <w:t>env</w:t>
-      </w:r>
-      <w:proofErr w:type="gramEnd"/>
-      <w:r>
-        <w:t>.local</w:t>
+        <w:t>env.local</w:t>
       </w:r>
       <w:proofErr w:type="spellEnd"/>
       <w:r>
@@ -1572,23 +1448,7 @@
     </w:p>
     <w:p>
       <w:r>
-        <w:t xml:space="preserve">The environment variable start </w:t>
-      </w:r>
-      <w:proofErr w:type="gramStart"/>
-      <w:r>
-        <w:t>with  START</w:t>
-      </w:r>
-      <w:proofErr w:type="gramEnd"/>
-      <w:r>
-        <w:t xml:space="preserve">_APP you can get access to it in </w:t>
-      </w:r>
-      <w:proofErr w:type="gramStart"/>
-      <w:r>
-        <w:t>your</w:t>
-      </w:r>
-      <w:proofErr w:type="gramEnd"/>
-      <w:r>
-        <w:t xml:space="preserve"> react application</w:t>
+        <w:t>The environment variable start with  START_APP you can get access to it in your react application</w:t>
       </w:r>
     </w:p>
     <w:p>
@@ -1654,23 +1514,7 @@
     </w:p>
     <w:p>
       <w:r>
-        <w:t xml:space="preserve">You can make Hybrid React app including some files of </w:t>
-      </w:r>
-      <w:proofErr w:type="gramStart"/>
-      <w:r>
-        <w:t>class based</w:t>
-      </w:r>
-      <w:proofErr w:type="gramEnd"/>
-      <w:r>
-        <w:t xml:space="preserve"> component and some files of </w:t>
-      </w:r>
-      <w:proofErr w:type="gramStart"/>
-      <w:r>
-        <w:t>function based</w:t>
-      </w:r>
-      <w:proofErr w:type="gramEnd"/>
-      <w:r>
-        <w:t xml:space="preserve"> component. </w:t>
+        <w:t xml:space="preserve">You can make Hybrid React app including some files of class based component and some files of function based component. </w:t>
       </w:r>
     </w:p>
     <w:p>
@@ -1927,23 +1771,7 @@
           <w:b/>
           <w:bCs/>
         </w:rPr>
-        <w:t xml:space="preserve">what is ES6 </w:t>
-      </w:r>
-      <w:proofErr w:type="gramStart"/>
-      <w:r>
-        <w:rPr>
-          <w:b/>
-          <w:bCs/>
-        </w:rPr>
-        <w:t>modules(</w:t>
-      </w:r>
-      <w:proofErr w:type="gramEnd"/>
-      <w:r>
-        <w:rPr>
-          <w:b/>
-          <w:bCs/>
-        </w:rPr>
-        <w:t>simples and short)</w:t>
+        <w:t>what is ES6 modules(simples and short)</w:t>
       </w:r>
     </w:p>
     <w:p>
@@ -2054,23 +1882,13 @@
       </w:r>
       <w:proofErr w:type="spellEnd"/>
       <w:r>
-        <w:t xml:space="preserve"> modules are an older JavaScript module system mainly used in Node.js for server-side development. They use </w:t>
-      </w:r>
-      <w:proofErr w:type="gramStart"/>
-      <w:r>
-        <w:t>require(</w:t>
-      </w:r>
-      <w:proofErr w:type="gramEnd"/>
-      <w:r>
-        <w:t xml:space="preserve">) to import modules and </w:t>
-      </w:r>
-      <w:proofErr w:type="spellStart"/>
-      <w:proofErr w:type="gramStart"/>
+        <w:t xml:space="preserve"> modules are an older JavaScript module system mainly used in Node.js for server-side development. They use require() to import modules and </w:t>
+      </w:r>
+      <w:proofErr w:type="spellStart"/>
       <w:r>
         <w:t>module.exports</w:t>
       </w:r>
       <w:proofErr w:type="spellEnd"/>
-      <w:proofErr w:type="gramEnd"/>
       <w:r>
         <w:t xml:space="preserve"> to export functions, objects, or values. The loading is synchronous, meaning code execution waits for the module to load.</w:t>
       </w:r>
@@ -2118,15 +1936,7 @@
         </w:numPr>
       </w:pPr>
       <w:r>
-        <w:t xml:space="preserve">Use </w:t>
-      </w:r>
-      <w:proofErr w:type="gramStart"/>
-      <w:r>
-        <w:t>require(</w:t>
-      </w:r>
-      <w:proofErr w:type="gramEnd"/>
-      <w:r>
-        <w:t>) to import modules.</w:t>
+        <w:t>Use require() to import modules.</w:t>
       </w:r>
     </w:p>
     <w:p>
@@ -2140,12 +1950,10 @@
         <w:t xml:space="preserve">Use </w:t>
       </w:r>
       <w:proofErr w:type="spellStart"/>
-      <w:proofErr w:type="gramStart"/>
       <w:r>
         <w:t>module.exports</w:t>
       </w:r>
       <w:proofErr w:type="spellEnd"/>
-      <w:proofErr w:type="gramEnd"/>
       <w:r>
         <w:t xml:space="preserve"> to export from a module.</w:t>
       </w:r>
@@ -2246,41 +2054,12 @@
           <w:b/>
           <w:bCs/>
         </w:rPr>
-        <w:t xml:space="preserve">Our </w:t>
-      </w:r>
-      <w:proofErr w:type="gramStart"/>
-      <w:r>
-        <w:rPr>
-          <w:b/>
-          <w:bCs/>
-        </w:rPr>
-        <w:t>model</w:t>
-      </w:r>
-      <w:proofErr w:type="gramEnd"/>
-      <w:r>
-        <w:rPr>
-          <w:b/>
-          <w:bCs/>
-        </w:rPr>
-        <w:t xml:space="preserve"> name start with capital first letter.</w:t>
-      </w:r>
-    </w:p>
-    <w:p>
-      <w:proofErr w:type="gramStart"/>
-      <w:r>
-        <w:t>So</w:t>
-      </w:r>
-      <w:proofErr w:type="gramEnd"/>
-      <w:r>
-        <w:t xml:space="preserve"> here is the mongoose drill first we make a </w:t>
-      </w:r>
-      <w:proofErr w:type="gramStart"/>
-      <w:r>
-        <w:t>schema by Schema</w:t>
-      </w:r>
-      <w:proofErr w:type="gramEnd"/>
-      <w:r>
-        <w:t xml:space="preserve"> class</w:t>
+        <w:t>Our model name start with capital first letter.</w:t>
+      </w:r>
+    </w:p>
+    <w:p>
+      <w:r>
+        <w:t>So here is the mongoose drill first we make a schema by Schema class</w:t>
       </w:r>
     </w:p>
     <w:p>
@@ -2298,13 +2077,8 @@
       <w:r>
         <w:t xml:space="preserve"> files are inside the </w:t>
       </w:r>
-      <w:proofErr w:type="gramStart"/>
-      <w:r>
-        <w:t>models</w:t>
-      </w:r>
-      <w:proofErr w:type="gramEnd"/>
-      <w:r>
-        <w:t xml:space="preserve"> folder (who knows)</w:t>
+      <w:r>
+        <w:t>models folder (who knows)</w:t>
       </w:r>
     </w:p>
     <w:p>
@@ -2315,12 +2089,10 @@
         <w:t xml:space="preserve"> By </w:t>
       </w:r>
       <w:proofErr w:type="spellStart"/>
-      <w:proofErr w:type="gramStart"/>
       <w:r>
         <w:t>mongoose.model</w:t>
       </w:r>
       <w:proofErr w:type="spellEnd"/>
-      <w:proofErr w:type="gramEnd"/>
     </w:p>
     <w:p>
       <w:r>
@@ -2337,15 +2109,7 @@
     </w:p>
     <w:p>
       <w:r>
-        <w:t xml:space="preserve">If we don’t send anything in response then the loading </w:t>
-      </w:r>
-      <w:proofErr w:type="gramStart"/>
-      <w:r>
-        <w:t>keep</w:t>
-      </w:r>
-      <w:proofErr w:type="gramEnd"/>
-      <w:r>
-        <w:t xml:space="preserve"> happening</w:t>
+        <w:t>If we don’t send anything in response then the loading keep happening</w:t>
       </w:r>
     </w:p>
     <w:p>
@@ -2434,39 +2198,23 @@
           <w:b/>
           <w:bCs/>
         </w:rPr>
+        <w:t xml:space="preserve"> text</w:t>
+      </w:r>
+      <w:r>
+        <w:rPr>
+          <w:b/>
+          <w:bCs/>
+        </w:rPr>
+        <w:t>(who knows)</w:t>
+      </w:r>
+    </w:p>
+    <w:p>
+      <w:r>
+        <w:t>We will use express validation package for validation purposes</w:t>
+      </w:r>
+      <w:r>
         <w:t xml:space="preserve"> </w:t>
       </w:r>
-      <w:proofErr w:type="gramStart"/>
-      <w:r>
-        <w:rPr>
-          <w:b/>
-          <w:bCs/>
-        </w:rPr>
-        <w:t>text</w:t>
-      </w:r>
-      <w:r>
-        <w:rPr>
-          <w:b/>
-          <w:bCs/>
-        </w:rPr>
-        <w:t>(</w:t>
-      </w:r>
-      <w:proofErr w:type="gramEnd"/>
-      <w:r>
-        <w:rPr>
-          <w:b/>
-          <w:bCs/>
-        </w:rPr>
-        <w:t>who knows)</w:t>
-      </w:r>
-    </w:p>
-    <w:p>
-      <w:r>
-        <w:t>We will use express validation package for validation purposes</w:t>
-      </w:r>
-      <w:r>
-        <w:t xml:space="preserve"> </w:t>
-      </w:r>
     </w:p>
     <w:p>
       <w:pPr>
@@ -2550,33 +2298,15 @@
           <w:bCs/>
           <w:color w:val="EE0000"/>
         </w:rPr>
-        <w:t xml:space="preserve">hing </w:t>
-      </w:r>
-      <w:proofErr w:type="gramStart"/>
+        <w:t>hing new</w:t>
+      </w:r>
       <w:r>
         <w:rPr>
           <w:b/>
           <w:bCs/>
           <w:color w:val="EE0000"/>
         </w:rPr>
-        <w:t>new</w:t>
-      </w:r>
-      <w:r>
-        <w:rPr>
-          <w:b/>
-          <w:bCs/>
-          <w:color w:val="EE0000"/>
-        </w:rPr>
-        <w:t>(</w:t>
-      </w:r>
-      <w:proofErr w:type="gramEnd"/>
-      <w:r>
-        <w:rPr>
-          <w:b/>
-          <w:bCs/>
-          <w:color w:val="EE0000"/>
-        </w:rPr>
-        <w:t>who knows))</w:t>
+        <w:t>(who knows))</w:t>
       </w:r>
     </w:p>
     <w:p>
@@ -2584,15 +2314,7 @@
         <w:t xml:space="preserve">React App usually runs on the </w:t>
       </w:r>
       <w:r>
-        <w:t xml:space="preserve">3000 </w:t>
-      </w:r>
-      <w:proofErr w:type="gramStart"/>
-      <w:r>
-        <w:t>port</w:t>
-      </w:r>
-      <w:proofErr w:type="gramEnd"/>
-      <w:r>
-        <w:t xml:space="preserve"> </w:t>
+        <w:t xml:space="preserve">3000 port </w:t>
       </w:r>
     </w:p>
     <w:p>
@@ -2677,26 +2399,16 @@
           <w:bCs/>
           <w:color w:val="EE0000"/>
         </w:rPr>
-        <w:t xml:space="preserve">According to teacher when an error </w:t>
-      </w:r>
-      <w:proofErr w:type="gramStart"/>
+        <w:t>According to teacher when an error occu</w:t>
+      </w:r>
       <w:r>
         <w:rPr>
           <w:b/>
           <w:bCs/>
           <w:color w:val="EE0000"/>
         </w:rPr>
-        <w:t>occu</w:t>
-      </w:r>
-      <w:r>
-        <w:rPr>
-          <w:b/>
-          <w:bCs/>
-          <w:color w:val="EE0000"/>
-        </w:rPr>
         <w:t>r</w:t>
       </w:r>
-      <w:proofErr w:type="gramEnd"/>
       <w:r>
         <w:rPr>
           <w:b/>
@@ -2892,15 +2604,7 @@
       </w:r>
       <w:proofErr w:type="spellEnd"/>
       <w:r>
-        <w:t xml:space="preserve"> another thing that is Pepper that is </w:t>
-      </w:r>
-      <w:proofErr w:type="gramStart"/>
-      <w:r>
-        <w:t>hardcoded  in</w:t>
-      </w:r>
-      <w:proofErr w:type="gramEnd"/>
-      <w:r>
-        <w:t xml:space="preserve"> backend and </w:t>
+        <w:t xml:space="preserve"> another thing that is Pepper that is hardcoded  in backend and </w:t>
       </w:r>
       <w:proofErr w:type="spellStart"/>
       <w:r>
@@ -2913,15 +2617,7 @@
     </w:p>
     <w:p>
       <w:r>
-        <w:t xml:space="preserve">There are two types of </w:t>
-      </w:r>
-      <w:proofErr w:type="gramStart"/>
-      <w:r>
-        <w:t>token</w:t>
-      </w:r>
-      <w:proofErr w:type="gramEnd"/>
-      <w:r>
-        <w:t xml:space="preserve"> that is generated when a user is logged in that is Session Token and JSON Web Token</w:t>
+        <w:t>There are two types of token that is generated when a user is logged in that is Session Token and JSON Web Token</w:t>
       </w:r>
       <w:r>
         <w:t xml:space="preserve">. </w:t>
@@ -2929,18 +2625,10 @@
     </w:p>
     <w:p>
       <w:r>
-        <w:t xml:space="preserve">We will use </w:t>
-      </w:r>
-      <w:proofErr w:type="gramStart"/>
-      <w:r>
-        <w:t>JWT</w:t>
-      </w:r>
-      <w:r>
-        <w:t>(</w:t>
-      </w:r>
-      <w:proofErr w:type="gramEnd"/>
-      <w:r>
-        <w:t>JSON Web Token)</w:t>
+        <w:t>We will use JWT</w:t>
+      </w:r>
+      <w:r>
+        <w:t>(JSON Web Token)</w:t>
       </w:r>
       <w:r>
         <w:t xml:space="preserve"> token </w:t>
@@ -2977,7 +2665,6 @@
           <w:bCs/>
         </w:rPr>
       </w:pPr>
-      <w:proofErr w:type="gramStart"/>
       <w:r>
         <w:rPr>
           <w:b/>
@@ -2985,7 +2672,6 @@
         </w:rPr>
         <w:t>Note:-</w:t>
       </w:r>
-      <w:proofErr w:type="gramEnd"/>
     </w:p>
     <w:p>
       <w:pPr>
@@ -3077,13 +2763,8 @@
     </w:p>
     <w:p>
       <w:r>
-        <w:t xml:space="preserve">And by query </w:t>
-      </w:r>
-      <w:proofErr w:type="gramStart"/>
-      <w:r>
-        <w:t>in ?</w:t>
-      </w:r>
-      <w:proofErr w:type="gramEnd"/>
+        <w:t>And by query in ?</w:t>
+      </w:r>
     </w:p>
     <w:p>
       <w:r>
@@ -3121,18 +2802,10 @@
         <w:t>It is better for SEO</w:t>
       </w:r>
       <w:r>
-        <w:t xml:space="preserve"> and many </w:t>
-      </w:r>
-      <w:proofErr w:type="gramStart"/>
-      <w:r>
-        <w:t xml:space="preserve">things </w:t>
-      </w:r>
-      <w:r>
-        <w:t xml:space="preserve"> (</w:t>
-      </w:r>
-      <w:proofErr w:type="gramEnd"/>
-      <w:r>
-        <w:t>Ac</w:t>
+        <w:t xml:space="preserve"> and many things </w:t>
+      </w:r>
+      <w:r>
+        <w:t xml:space="preserve"> (Ac</w:t>
       </w:r>
       <w:r>
         <w:t>c</w:t>
@@ -3284,37 +2957,13 @@
     </w:p>
     <w:p>
       <w:r>
-        <w:t xml:space="preserve">If a component </w:t>
-      </w:r>
-      <w:proofErr w:type="gramStart"/>
-      <w:r>
-        <w:t>need</w:t>
-      </w:r>
-      <w:proofErr w:type="gramEnd"/>
-      <w:r>
-        <w:t xml:space="preserve"> something then he </w:t>
-      </w:r>
-      <w:proofErr w:type="gramStart"/>
-      <w:r>
-        <w:t>need</w:t>
-      </w:r>
-      <w:proofErr w:type="gramEnd"/>
-      <w:r>
-        <w:t xml:space="preserve"> to contact </w:t>
+        <w:t xml:space="preserve">If a component need something then he need to contact </w:t>
       </w:r>
       <w:r>
         <w:t>the context</w:t>
       </w:r>
       <w:r>
-        <w:t xml:space="preserve"> or context </w:t>
-      </w:r>
-      <w:proofErr w:type="gramStart"/>
-      <w:r>
-        <w:t>API(</w:t>
-      </w:r>
-      <w:proofErr w:type="gramEnd"/>
-      <w:r>
-        <w:t>who knows)</w:t>
+        <w:t xml:space="preserve"> or context API(who knows)</w:t>
       </w:r>
       <w:r>
         <w:t>.</w:t>
@@ -3358,15 +3007,7 @@
         <w:t xml:space="preserve">To know that location </w:t>
       </w:r>
       <w:r>
-        <w:t xml:space="preserve">you are in </w:t>
-      </w:r>
-      <w:proofErr w:type="gramStart"/>
-      <w:r>
-        <w:t>your</w:t>
-      </w:r>
-      <w:proofErr w:type="gramEnd"/>
-      <w:r>
-        <w:t xml:space="preserve"> react app </w:t>
+        <w:t xml:space="preserve">you are in your react app </w:t>
       </w:r>
       <w:r>
         <w:t xml:space="preserve">we </w:t>
@@ -3520,15 +3161,7 @@
     </w:p>
     <w:p>
       <w:r>
-        <w:t xml:space="preserve">Before hitting </w:t>
-      </w:r>
-      <w:proofErr w:type="gramStart"/>
-      <w:r>
-        <w:t>end</w:t>
-      </w:r>
-      <w:proofErr w:type="gramEnd"/>
-      <w:r>
-        <w:t xml:space="preserve"> point and doing </w:t>
+        <w:t xml:space="preserve">Before hitting end point and doing </w:t>
       </w:r>
       <w:r>
         <w:t>CRUD</w:t>
@@ -3617,7 +3250,6 @@
         </w:rPr>
         <w:t xml:space="preserve">an </w:t>
       </w:r>
-      <w:proofErr w:type="gramStart"/>
       <w:r>
         <w:rPr>
           <w:lang w:val="en-US"/>
@@ -3628,14 +3260,7 @@
         <w:rPr>
           <w:lang w:val="en-US"/>
         </w:rPr>
-        <w:t>.(</w:t>
-      </w:r>
-      <w:proofErr w:type="gramEnd"/>
-      <w:r>
-        <w:rPr>
-          <w:lang w:val="en-US"/>
-        </w:rPr>
-        <w:t>similar to it)</w:t>
+        <w:t>.(similar to it)</w:t>
       </w:r>
       <w:r>
         <w:rPr>
@@ -3708,21 +3333,7 @@
         <w:rPr>
           <w:lang w:val="en-US"/>
         </w:rPr>
-        <w:t xml:space="preserve">This </w:t>
-      </w:r>
-      <w:proofErr w:type="gramStart"/>
-      <w:r>
-        <w:rPr>
-          <w:lang w:val="en-US"/>
-        </w:rPr>
-        <w:t>prevent</w:t>
-      </w:r>
-      <w:proofErr w:type="gramEnd"/>
-      <w:r>
-        <w:rPr>
-          <w:lang w:val="en-US"/>
-        </w:rPr>
-        <w:t xml:space="preserve"> the default behavior of form submission.</w:t>
+        <w:t>This prevent the default behavior of form submission.</w:t>
       </w:r>
     </w:p>
     <w:p>
@@ -3771,14 +3382,13 @@
         <w:rPr>
           <w:lang w:val="en-US"/>
         </w:rPr>
-        <w:t xml:space="preserve">OM </w:t>
-      </w:r>
-      <w:proofErr w:type="gramStart"/>
-      <w:r>
-        <w:rPr>
-          <w:lang w:val="en-US"/>
-        </w:rPr>
-        <w:t>package</w:t>
+        <w:t>OM package</w:t>
+      </w:r>
+      <w:r>
+        <w:rPr>
+          <w:lang w:val="en-US"/>
+        </w:rPr>
+        <w:t>((According to Teacher)</w:t>
       </w:r>
       <w:r>
         <w:rPr>
@@ -3786,27 +3396,6 @@
         </w:rPr>
         <w:t>(</w:t>
       </w:r>
-      <w:proofErr w:type="gramEnd"/>
-      <w:r>
-        <w:rPr>
-          <w:lang w:val="en-US"/>
-        </w:rPr>
-        <w:t xml:space="preserve">(According to </w:t>
-      </w:r>
-      <w:proofErr w:type="gramStart"/>
-      <w:r>
-        <w:rPr>
-          <w:lang w:val="en-US"/>
-        </w:rPr>
-        <w:t>Teacher)</w:t>
-      </w:r>
-      <w:r>
-        <w:rPr>
-          <w:lang w:val="en-US"/>
-        </w:rPr>
-        <w:t>(</w:t>
-      </w:r>
-      <w:proofErr w:type="gramEnd"/>
       <w:r>
         <w:rPr>
           <w:lang w:val="en-US"/>
@@ -3869,46 +3458,38 @@
         </w:rPr>
         <w:t xml:space="preserve"> </w:t>
       </w:r>
-      <w:proofErr w:type="gramStart"/>
-      <w:r>
-        <w:rPr>
-          <w:lang w:val="en-US"/>
-        </w:rPr>
-        <w:t>By</w:t>
-      </w:r>
-      <w:proofErr w:type="gramEnd"/>
+      <w:r>
+        <w:rPr>
+          <w:lang w:val="en-US"/>
+        </w:rPr>
+        <w:t xml:space="preserve">By </w:t>
+      </w:r>
+      <w:proofErr w:type="spellStart"/>
+      <w:r>
+        <w:rPr>
+          <w:lang w:val="en-US"/>
+        </w:rPr>
+        <w:t>useRef</w:t>
+      </w:r>
+      <w:proofErr w:type="spellEnd"/>
+      <w:r>
+        <w:rPr>
+          <w:lang w:val="en-US"/>
+        </w:rPr>
+        <w:t xml:space="preserve"> you can</w:t>
+      </w:r>
+      <w:r>
+        <w:rPr>
+          <w:lang w:val="en-US"/>
+        </w:rPr>
+        <w:t xml:space="preserve"> give</w:t>
+      </w:r>
       <w:r>
         <w:rPr>
           <w:lang w:val="en-US"/>
         </w:rPr>
         <w:t xml:space="preserve"> </w:t>
       </w:r>
-      <w:proofErr w:type="spellStart"/>
-      <w:r>
-        <w:rPr>
-          <w:lang w:val="en-US"/>
-        </w:rPr>
-        <w:t>useRef</w:t>
-      </w:r>
-      <w:proofErr w:type="spellEnd"/>
-      <w:r>
-        <w:rPr>
-          <w:lang w:val="en-US"/>
-        </w:rPr>
-        <w:t xml:space="preserve"> you can</w:t>
-      </w:r>
-      <w:r>
-        <w:rPr>
-          <w:lang w:val="en-US"/>
-        </w:rPr>
-        <w:t xml:space="preserve"> give</w:t>
-      </w:r>
-      <w:r>
-        <w:rPr>
-          <w:lang w:val="en-US"/>
-        </w:rPr>
-        <w:t xml:space="preserve"> </w:t>
-      </w:r>
       <w:r>
         <w:rPr>
           <w:lang w:val="en-US"/>
@@ -3959,17 +3540,12 @@
         <w:t xml:space="preserve">The inspection network tab has an option of response where response is shown of an </w:t>
       </w:r>
       <w:proofErr w:type="spellStart"/>
-      <w:proofErr w:type="gramStart"/>
       <w:r>
         <w:t>api</w:t>
       </w:r>
       <w:proofErr w:type="spellEnd"/>
       <w:r>
-        <w:t>(</w:t>
-      </w:r>
-      <w:proofErr w:type="gramEnd"/>
-      <w:r>
-        <w:t>who knows)</w:t>
+        <w:t>(who knows)</w:t>
       </w:r>
       <w:r>
         <w:t xml:space="preserve">, header of request is shown and </w:t>
@@ -4052,17 +3628,12 @@
         <w:t xml:space="preserve">If you cannot use tag in </w:t>
       </w:r>
       <w:proofErr w:type="spellStart"/>
-      <w:proofErr w:type="gramStart"/>
       <w:r>
         <w:t>js</w:t>
       </w:r>
       <w:proofErr w:type="spellEnd"/>
       <w:r>
-        <w:t xml:space="preserve">  of</w:t>
-      </w:r>
-      <w:proofErr w:type="gramEnd"/>
-      <w:r>
-        <w:t xml:space="preserve"> then use ‘’. Whatever between ‘’ </w:t>
+        <w:t xml:space="preserve">  of then use ‘’. Whatever between ‘’ </w:t>
       </w:r>
       <w:proofErr w:type="spellStart"/>
       <w:r>
@@ -4132,36 +3703,18 @@
           <w:bCs/>
           <w:color w:val="EE0000"/>
         </w:rPr>
-        <w:t xml:space="preserve"> will work only when the button is </w:t>
-      </w:r>
-      <w:proofErr w:type="gramStart"/>
-      <w:r>
-        <w:rPr>
-          <w:b/>
-          <w:bCs/>
-          <w:color w:val="EE0000"/>
-        </w:rPr>
-        <w:t>submit</w:t>
-      </w:r>
-      <w:proofErr w:type="gramEnd"/>
+        <w:t xml:space="preserve"> will work only when the button is submit</w:t>
+      </w:r>
     </w:p>
     <w:p>
       <w:r>
         <w:t>To add a link to a button we use a</w:t>
       </w:r>
       <w:r>
-        <w:t xml:space="preserve">nchor </w:t>
-      </w:r>
-      <w:proofErr w:type="gramStart"/>
-      <w:r>
-        <w:t>element .</w:t>
-      </w:r>
-      <w:r>
-        <w:t>Bootstrap</w:t>
-      </w:r>
-      <w:proofErr w:type="gramEnd"/>
-      <w:r>
-        <w:t xml:space="preserve"> will show them </w:t>
+        <w:t>nchor element .</w:t>
+      </w:r>
+      <w:r>
+        <w:t xml:space="preserve">Bootstrap will show them </w:t>
       </w:r>
       <w:r>
         <w:t>as buttons</w:t>
@@ -4189,15 +3742,7 @@
           <w:b/>
           <w:bCs/>
         </w:rPr>
-        <w:t xml:space="preserve">open </w:t>
-      </w:r>
-      <w:proofErr w:type="gramStart"/>
-      <w:r>
-        <w:rPr>
-          <w:b/>
-          <w:bCs/>
-        </w:rPr>
-        <w:t xml:space="preserve">setting </w:t>
+        <w:t xml:space="preserve">open setting </w:t>
       </w:r>
       <w:r>
         <w:rPr>
@@ -4213,7 +3758,6 @@
         </w:rPr>
         <w:t>r</w:t>
       </w:r>
-      <w:proofErr w:type="gramEnd"/>
       <w:r>
         <w:rPr>
           <w:b/>
@@ -4226,36 +3770,12 @@
           <w:b/>
           <w:bCs/>
         </w:rPr>
-        <w:t xml:space="preserve">VS </w:t>
-      </w:r>
-      <w:proofErr w:type="gramStart"/>
-      <w:r>
-        <w:rPr>
-          <w:b/>
-          <w:bCs/>
-        </w:rPr>
-        <w:t>Studio  by</w:t>
-      </w:r>
-      <w:proofErr w:type="gramEnd"/>
-      <w:r>
-        <w:rPr>
-          <w:b/>
-          <w:bCs/>
-        </w:rPr>
-        <w:t xml:space="preserve"> clicking on setting icon in bottom left side of the VS Studio code </w:t>
-      </w:r>
-    </w:p>
-    <w:p>
-      <w:r>
-        <w:t xml:space="preserve">Now we go to setting and </w:t>
-      </w:r>
-      <w:proofErr w:type="gramStart"/>
-      <w:r>
-        <w:t>then  in</w:t>
-      </w:r>
-      <w:proofErr w:type="gramEnd"/>
-      <w:r>
-        <w:t xml:space="preserve"> context menu open </w:t>
+        <w:t xml:space="preserve">VS Studio  by clicking on setting icon in bottom left side of the VS Studio code </w:t>
+      </w:r>
+    </w:p>
+    <w:p>
+      <w:r>
+        <w:t xml:space="preserve">Now we go to setting and then  in context menu open </w:t>
       </w:r>
       <w:proofErr w:type="spellStart"/>
       <w:r>
@@ -4266,15 +3786,7 @@
         <w:t xml:space="preserve"> palette</w:t>
       </w:r>
       <w:r>
-        <w:t xml:space="preserve"> search screencast and toggle it </w:t>
-      </w:r>
-      <w:proofErr w:type="gramStart"/>
-      <w:r>
-        <w:t>By</w:t>
-      </w:r>
-      <w:proofErr w:type="gramEnd"/>
-      <w:r>
-        <w:t xml:space="preserve"> this Screen cast </w:t>
+        <w:t xml:space="preserve"> search screencast and toggle it By this Screen cast </w:t>
       </w:r>
       <w:r>
         <w:t>whatever you type will be casted on the screen as shown below</w:t>
@@ -4417,7 +3929,6 @@
           <w:bCs/>
         </w:rPr>
       </w:pPr>
-      <w:proofErr w:type="gramStart"/>
       <w:r>
         <w:rPr>
           <w:b/>
@@ -4425,20 +3936,11 @@
         </w:rPr>
         <w:t>Discovery:-</w:t>
       </w:r>
-      <w:proofErr w:type="gramEnd"/>
     </w:p>
     <w:p>
       <w:r>
         <w:lastRenderedPageBreak/>
-        <w:t xml:space="preserve">I have discovered that we can store data in local storage in a </w:t>
-      </w:r>
-      <w:proofErr w:type="gramStart"/>
-      <w:r>
-        <w:t>browser(</w:t>
-      </w:r>
-      <w:proofErr w:type="gramEnd"/>
-      <w:r>
-        <w:t xml:space="preserve">who knows) I think it is possible because </w:t>
+        <w:t xml:space="preserve">I have discovered that we can store data in local storage in a browser(who knows) I think it is possible because </w:t>
       </w:r>
       <w:proofErr w:type="spellStart"/>
       <w:r>
@@ -4502,7 +4004,6 @@
           <w:bCs/>
         </w:rPr>
       </w:pPr>
-      <w:proofErr w:type="gramStart"/>
       <w:r>
         <w:rPr>
           <w:b/>
@@ -4510,19 +4011,10 @@
         </w:rPr>
         <w:t>Tips:-</w:t>
       </w:r>
-      <w:proofErr w:type="gramEnd"/>
-    </w:p>
-    <w:p>
-      <w:r>
-        <w:t xml:space="preserve">If you have a code that you are </w:t>
-      </w:r>
-      <w:proofErr w:type="gramStart"/>
-      <w:r>
-        <w:t>using</w:t>
-      </w:r>
-      <w:proofErr w:type="gramEnd"/>
-      <w:r>
-        <w:t xml:space="preserve"> repe</w:t>
+    </w:p>
+    <w:p>
+      <w:r>
+        <w:t>If you have a code that you are using repe</w:t>
       </w:r>
       <w:r>
         <w:t>a</w:t>
@@ -4606,23 +4098,7 @@
           <w:b/>
           <w:bCs/>
         </w:rPr>
-        <w:t xml:space="preserve">ctrl </w:t>
-      </w:r>
-      <w:proofErr w:type="gramStart"/>
-      <w:r>
-        <w:rPr>
-          <w:b/>
-          <w:bCs/>
-        </w:rPr>
-        <w:t>+  f</w:t>
-      </w:r>
-      <w:proofErr w:type="gramEnd"/>
-      <w:r>
-        <w:rPr>
-          <w:b/>
-          <w:bCs/>
-        </w:rPr>
-        <w:t>2</w:t>
+        <w:t>ctrl +  f2</w:t>
       </w:r>
     </w:p>
     <w:p>
@@ -4851,15 +4327,7 @@
     </w:p>
     <w:p>
       <w:r>
-        <w:t xml:space="preserve">Action </w:t>
-      </w:r>
-      <w:proofErr w:type="gramStart"/>
-      <w:r>
-        <w:t>tell</w:t>
-      </w:r>
-      <w:proofErr w:type="gramEnd"/>
-      <w:r>
-        <w:t xml:space="preserve"> what to do reducer tell how to d</w:t>
+        <w:t>Action tell what to do reducer tell how to d</w:t>
       </w:r>
       <w:r>
         <w:t>o</w:t>
@@ -4877,12 +4345,10 @@
         <w:t xml:space="preserve">tells </w:t>
       </w:r>
       <w:proofErr w:type="spellStart"/>
-      <w:proofErr w:type="gramStart"/>
       <w:r>
         <w:t>its</w:t>
       </w:r>
       <w:proofErr w:type="spellEnd"/>
-      <w:proofErr w:type="gramEnd"/>
       <w:r>
         <w:t xml:space="preserve"> how to do it.</w:t>
       </w:r>
@@ -4934,31 +4400,7 @@
     </w:p>
     <w:p>
       <w:r>
-        <w:t xml:space="preserve">The view or UI will dispatch the action to reducer </w:t>
-      </w:r>
-      <w:proofErr w:type="gramStart"/>
-      <w:r>
-        <w:t>an the</w:t>
-      </w:r>
-      <w:proofErr w:type="gramEnd"/>
-      <w:r>
-        <w:t xml:space="preserve"> reducer will change the state variable in store and the store is connected to </w:t>
-      </w:r>
-      <w:proofErr w:type="gramStart"/>
-      <w:r>
-        <w:t>UI(</w:t>
-      </w:r>
-      <w:proofErr w:type="gramEnd"/>
-      <w:r>
-        <w:t xml:space="preserve">view) so these changes will be reflected to </w:t>
-      </w:r>
-      <w:proofErr w:type="gramStart"/>
-      <w:r>
-        <w:t>UI(</w:t>
-      </w:r>
-      <w:proofErr w:type="gramEnd"/>
-      <w:r>
-        <w:t>view)</w:t>
+        <w:t>The view or UI will dispatch the action to reducer an the reducer will change the state variable in store and the store is connected to UI(view) so these changes will be reflected to UI(view)</w:t>
       </w:r>
     </w:p>
     <w:p>
@@ -5009,23 +4451,7 @@
     </w:p>
     <w:p>
       <w:r>
-        <w:t xml:space="preserve">If the type was </w:t>
-      </w:r>
-      <w:proofErr w:type="gramStart"/>
-      <w:r>
-        <w:t>sell</w:t>
-      </w:r>
-      <w:proofErr w:type="gramEnd"/>
-      <w:r>
-        <w:t xml:space="preserve"> then they have told to sell it or if the type was </w:t>
-      </w:r>
-      <w:proofErr w:type="gramStart"/>
-      <w:r>
-        <w:t>order</w:t>
-      </w:r>
-      <w:proofErr w:type="gramEnd"/>
-      <w:r>
-        <w:t xml:space="preserve"> then it would have meant</w:t>
+        <w:t>If the type was sell then they have told to sell it or if the type was order then it would have meant</w:t>
       </w:r>
       <w:r>
         <w:t xml:space="preserve"> to order online</w:t>
@@ -5093,9 +4519,14 @@
           <w:b/>
           <w:bCs/>
         </w:rPr>
-        <w:t>redux and react-</w:t>
-      </w:r>
-      <w:proofErr w:type="gramStart"/>
+        <w:t>redux and react-redux</w:t>
+      </w:r>
+      <w:r>
+        <w:t xml:space="preserve"> </w:t>
+      </w:r>
+      <w:r>
+        <w:t xml:space="preserve"> </w:t>
+      </w:r>
       <w:r>
         <w:rPr>
           <w:b/>
@@ -5104,63 +4535,41 @@
         <w:t>redux</w:t>
       </w:r>
       <w:r>
+        <w:rPr>
+          <w:b/>
+          <w:bCs/>
+        </w:rPr>
+        <w:t>-</w:t>
+      </w:r>
+      <w:proofErr w:type="spellStart"/>
+      <w:r>
+        <w:rPr>
+          <w:b/>
+          <w:bCs/>
+        </w:rPr>
+        <w:t>thunk</w:t>
+      </w:r>
+      <w:proofErr w:type="spellEnd"/>
+    </w:p>
+    <w:p>
+      <w:r>
+        <w:t>redux -</w:t>
+      </w:r>
+      <w:proofErr w:type="spellStart"/>
+      <w:r>
+        <w:t>thunk</w:t>
+      </w:r>
+      <w:proofErr w:type="spellEnd"/>
+      <w:r>
         <w:t xml:space="preserve"> </w:t>
       </w:r>
       <w:r>
-        <w:t xml:space="preserve"> </w:t>
-      </w:r>
-      <w:r>
-        <w:rPr>
-          <w:b/>
-          <w:bCs/>
-        </w:rPr>
-        <w:t>redux</w:t>
-      </w:r>
-      <w:proofErr w:type="gramEnd"/>
-      <w:r>
-        <w:rPr>
-          <w:b/>
-          <w:bCs/>
-        </w:rPr>
-        <w:t>-</w:t>
-      </w:r>
-      <w:proofErr w:type="spellStart"/>
-      <w:r>
-        <w:rPr>
-          <w:b/>
-          <w:bCs/>
-        </w:rPr>
-        <w:t>thunk</w:t>
-      </w:r>
-      <w:proofErr w:type="spellEnd"/>
-    </w:p>
-    <w:p>
-      <w:r>
-        <w:t>redux -</w:t>
-      </w:r>
-      <w:proofErr w:type="spellStart"/>
-      <w:r>
-        <w:t>thunk</w:t>
-      </w:r>
-      <w:proofErr w:type="spellEnd"/>
-      <w:r>
-        <w:t xml:space="preserve"> </w:t>
-      </w:r>
-      <w:r>
         <w:t>is a middle ware which we will talk later.</w:t>
       </w:r>
     </w:p>
     <w:p>
       <w:r>
-        <w:t xml:space="preserve">For redux we need to make boilerplate template for the </w:t>
-      </w:r>
-      <w:proofErr w:type="gramStart"/>
-      <w:r>
-        <w:t>state(</w:t>
-      </w:r>
-      <w:proofErr w:type="gramEnd"/>
-      <w:r>
-        <w:t>who knows)</w:t>
+        <w:t>For redux we need to make boilerplate template for the state(who knows)</w:t>
       </w:r>
     </w:p>
     <w:p>
@@ -5210,15 +4619,7 @@
     </w:p>
     <w:p>
       <w:r>
-        <w:t xml:space="preserve">There </w:t>
-      </w:r>
-      <w:proofErr w:type="gramStart"/>
-      <w:r>
-        <w:t>are</w:t>
-      </w:r>
-      <w:proofErr w:type="gramEnd"/>
-      <w:r>
-        <w:t xml:space="preserve"> another way to create redux boilerplate but it is not discussed by the teacher in this course.</w:t>
+        <w:t>There are another way to create redux boilerplate but it is not discussed by the teacher in this course.</w:t>
       </w:r>
     </w:p>
     <w:p>
@@ -5233,7 +4634,6 @@
           <w:bCs/>
         </w:rPr>
       </w:pPr>
-      <w:proofErr w:type="gramStart"/>
       <w:r>
         <w:rPr>
           <w:b/>
@@ -5241,7 +4641,6 @@
         </w:rPr>
         <w:t>Note:-</w:t>
       </w:r>
-      <w:proofErr w:type="gramEnd"/>
     </w:p>
     <w:p>
       <w:pPr>
@@ -5297,26 +4696,482 @@
     </w:p>
     <w:p>
       <w:r>
-        <w:t xml:space="preserve">Action creator </w:t>
-      </w:r>
-      <w:proofErr w:type="gramStart"/>
-      <w:r>
-        <w:t>code(</w:t>
-      </w:r>
-      <w:proofErr w:type="gramEnd"/>
-      <w:r>
-        <w:t xml:space="preserve">or maybe </w:t>
-      </w:r>
-      <w:proofErr w:type="gramStart"/>
-      <w:r>
-        <w:t>action(</w:t>
-      </w:r>
-      <w:proofErr w:type="gramEnd"/>
-      <w:r>
-        <w:t>who knows))</w:t>
+        <w:t>Action creator code(or maybe action(who knows))</w:t>
+      </w:r>
+    </w:p>
+    <w:p>
+      <w:r>
+        <w:t>Action creator code</w:t>
+      </w:r>
+    </w:p>
+    <w:p>
+      <w:pPr>
+        <w:jc w:val="center"/>
+      </w:pPr>
+      <w:r>
+        <w:rPr>
+          <w:noProof/>
+        </w:rPr>
+        <w:lastRenderedPageBreak/>
+        <w:drawing>
+          <wp:inline distT="0" distB="0" distL="0" distR="0" wp14:anchorId="388CC085" wp14:editId="0AC29040">
+            <wp:extent cx="3553321" cy="3038899"/>
+            <wp:effectExtent l="0" t="0" r="9525" b="9525"/>
+            <wp:docPr id="1786701621" name="Picture 1"/>
+            <wp:cNvGraphicFramePr>
+              <a:graphicFrameLocks xmlns:a="http://schemas.openxmlformats.org/drawingml/2006/main" noChangeAspect="1"/>
+            </wp:cNvGraphicFramePr>
+            <a:graphic xmlns:a="http://schemas.openxmlformats.org/drawingml/2006/main">
+              <a:graphicData uri="http://schemas.openxmlformats.org/drawingml/2006/picture">
+                <pic:pic xmlns:pic="http://schemas.openxmlformats.org/drawingml/2006/picture">
+                  <pic:nvPicPr>
+                    <pic:cNvPr id="1786701621" name=""/>
+                    <pic:cNvPicPr/>
+                  </pic:nvPicPr>
+                  <pic:blipFill>
+                    <a:blip r:embed="rId35"/>
+                    <a:stretch>
+                      <a:fillRect/>
+                    </a:stretch>
+                  </pic:blipFill>
+                  <pic:spPr>
+                    <a:xfrm>
+                      <a:off x="0" y="0"/>
+                      <a:ext cx="3553321" cy="3038899"/>
+                    </a:xfrm>
+                    <a:prstGeom prst="rect">
+                      <a:avLst/>
+                    </a:prstGeom>
+                  </pic:spPr>
+                </pic:pic>
+              </a:graphicData>
+            </a:graphic>
+          </wp:inline>
+        </w:drawing>
+      </w:r>
+    </w:p>
+    <w:p>
+      <w:r>
+        <w:t>Reducer code</w:t>
+      </w:r>
+    </w:p>
+    <w:p>
+      <w:pPr>
+        <w:jc w:val="center"/>
+      </w:pPr>
+      <w:r>
+        <w:rPr>
+          <w:noProof/>
+        </w:rPr>
+        <w:drawing>
+          <wp:inline distT="0" distB="0" distL="0" distR="0" wp14:anchorId="6B4E8F91" wp14:editId="3FE699DF">
+            <wp:extent cx="4020111" cy="2448267"/>
+            <wp:effectExtent l="0" t="0" r="0" b="9525"/>
+            <wp:docPr id="1217208387" name="Picture 1"/>
+            <wp:cNvGraphicFramePr>
+              <a:graphicFrameLocks xmlns:a="http://schemas.openxmlformats.org/drawingml/2006/main" noChangeAspect="1"/>
+            </wp:cNvGraphicFramePr>
+            <a:graphic xmlns:a="http://schemas.openxmlformats.org/drawingml/2006/main">
+              <a:graphicData uri="http://schemas.openxmlformats.org/drawingml/2006/picture">
+                <pic:pic xmlns:pic="http://schemas.openxmlformats.org/drawingml/2006/picture">
+                  <pic:nvPicPr>
+                    <pic:cNvPr id="1217208387" name=""/>
+                    <pic:cNvPicPr/>
+                  </pic:nvPicPr>
+                  <pic:blipFill>
+                    <a:blip r:embed="rId36"/>
+                    <a:stretch>
+                      <a:fillRect/>
+                    </a:stretch>
+                  </pic:blipFill>
+                  <pic:spPr>
+                    <a:xfrm>
+                      <a:off x="0" y="0"/>
+                      <a:ext cx="4020111" cy="2448267"/>
+                    </a:xfrm>
+                    <a:prstGeom prst="rect">
+                      <a:avLst/>
+                    </a:prstGeom>
+                  </pic:spPr>
+                </pic:pic>
+              </a:graphicData>
+            </a:graphic>
+          </wp:inline>
+        </w:drawing>
+      </w:r>
+    </w:p>
+    <w:p>
+      <w:r>
+        <w:t xml:space="preserve">Now we need to combine all other reducer and export it as a single reducer function </w:t>
+      </w:r>
+      <w:r>
+        <w:t>if there are multiple reducer then we would want that to export them at once(I don’t know why).</w:t>
+      </w:r>
+    </w:p>
+    <w:p>
+      <w:r>
+        <w:t>So we make a file in reducer folder</w:t>
+      </w:r>
+      <w:r>
+        <w:t xml:space="preserve"> that </w:t>
+      </w:r>
+      <w:r>
+        <w:t>combine all other reducer.</w:t>
+      </w:r>
+    </w:p>
+    <w:p>
+      <w:pPr>
+        <w:jc w:val="center"/>
+      </w:pPr>
+      <w:r>
+        <w:rPr>
+          <w:noProof/>
+        </w:rPr>
+        <w:drawing>
+          <wp:inline distT="0" distB="0" distL="0" distR="0" wp14:anchorId="706290F9" wp14:editId="1060A336">
+            <wp:extent cx="3477110" cy="1657581"/>
+            <wp:effectExtent l="0" t="0" r="9525" b="0"/>
+            <wp:docPr id="278073755" name="Picture 1"/>
+            <wp:cNvGraphicFramePr>
+              <a:graphicFrameLocks xmlns:a="http://schemas.openxmlformats.org/drawingml/2006/main" noChangeAspect="1"/>
+            </wp:cNvGraphicFramePr>
+            <a:graphic xmlns:a="http://schemas.openxmlformats.org/drawingml/2006/main">
+              <a:graphicData uri="http://schemas.openxmlformats.org/drawingml/2006/picture">
+                <pic:pic xmlns:pic="http://schemas.openxmlformats.org/drawingml/2006/picture">
+                  <pic:nvPicPr>
+                    <pic:cNvPr id="278073755" name=""/>
+                    <pic:cNvPicPr/>
+                  </pic:nvPicPr>
+                  <pic:blipFill>
+                    <a:blip r:embed="rId37"/>
+                    <a:stretch>
+                      <a:fillRect/>
+                    </a:stretch>
+                  </pic:blipFill>
+                  <pic:spPr>
+                    <a:xfrm>
+                      <a:off x="0" y="0"/>
+                      <a:ext cx="3477110" cy="1657581"/>
+                    </a:xfrm>
+                    <a:prstGeom prst="rect">
+                      <a:avLst/>
+                    </a:prstGeom>
+                  </pic:spPr>
+                </pic:pic>
+              </a:graphicData>
+            </a:graphic>
+          </wp:inline>
+        </w:drawing>
+      </w:r>
+    </w:p>
+    <w:p>
+      <w:r>
+        <w:t>The combine Reducer</w:t>
+      </w:r>
+      <w:r>
+        <w:t xml:space="preserve"> code</w:t>
+      </w:r>
+      <w:r>
+        <w:t xml:space="preserve"> look like below</w:t>
+      </w:r>
+    </w:p>
+    <w:p>
+      <w:pPr>
+        <w:jc w:val="center"/>
+      </w:pPr>
+      <w:r>
+        <w:rPr>
+          <w:noProof/>
+        </w:rPr>
+        <w:lastRenderedPageBreak/>
+        <w:drawing>
+          <wp:inline distT="0" distB="0" distL="0" distR="0" wp14:anchorId="1110C28A" wp14:editId="4B03DE75">
+            <wp:extent cx="4658375" cy="1286054"/>
+            <wp:effectExtent l="0" t="0" r="8890" b="9525"/>
+            <wp:docPr id="2024638069" name="Picture 1"/>
+            <wp:cNvGraphicFramePr>
+              <a:graphicFrameLocks xmlns:a="http://schemas.openxmlformats.org/drawingml/2006/main" noChangeAspect="1"/>
+            </wp:cNvGraphicFramePr>
+            <a:graphic xmlns:a="http://schemas.openxmlformats.org/drawingml/2006/main">
+              <a:graphicData uri="http://schemas.openxmlformats.org/drawingml/2006/picture">
+                <pic:pic xmlns:pic="http://schemas.openxmlformats.org/drawingml/2006/picture">
+                  <pic:nvPicPr>
+                    <pic:cNvPr id="2024638069" name=""/>
+                    <pic:cNvPicPr/>
+                  </pic:nvPicPr>
+                  <pic:blipFill>
+                    <a:blip r:embed="rId38"/>
+                    <a:stretch>
+                      <a:fillRect/>
+                    </a:stretch>
+                  </pic:blipFill>
+                  <pic:spPr>
+                    <a:xfrm>
+                      <a:off x="0" y="0"/>
+                      <a:ext cx="4658375" cy="1286054"/>
+                    </a:xfrm>
+                    <a:prstGeom prst="rect">
+                      <a:avLst/>
+                    </a:prstGeom>
+                  </pic:spPr>
+                </pic:pic>
+              </a:graphicData>
+            </a:graphic>
+          </wp:inline>
+        </w:drawing>
+      </w:r>
+    </w:p>
+    <w:p>
+      <w:r>
+        <w:t xml:space="preserve">We will export our action creators </w:t>
+      </w:r>
+      <w:r>
+        <w:t xml:space="preserve">if we don’t do it then it still </w:t>
+      </w:r>
+      <w:r>
+        <w:t>work</w:t>
+      </w:r>
+      <w:r>
+        <w:t xml:space="preserve">s </w:t>
+      </w:r>
+    </w:p>
+    <w:p>
+      <w:r>
+        <w:t xml:space="preserve">But I think </w:t>
+      </w:r>
+      <w:proofErr w:type="spellStart"/>
+      <w:r>
+        <w:t>thre</w:t>
+      </w:r>
+      <w:proofErr w:type="spellEnd"/>
+      <w:r>
+        <w:t xml:space="preserve"> is something in new in </w:t>
+      </w:r>
+      <w:proofErr w:type="spellStart"/>
+      <w:r>
+        <w:t>js</w:t>
+      </w:r>
+      <w:proofErr w:type="spellEnd"/>
+    </w:p>
+    <w:p>
+      <w:pPr>
+        <w:rPr>
+          <w:b/>
+          <w:bCs/>
+          <w:color w:val="EE0000"/>
+        </w:rPr>
+      </w:pPr>
+      <w:r>
+        <w:rPr>
+          <w:b/>
+          <w:bCs/>
+          <w:color w:val="EE0000"/>
+        </w:rPr>
+        <w:t xml:space="preserve">We can export something from a file and its source is </w:t>
+      </w:r>
+      <w:proofErr w:type="spellStart"/>
+      <w:r>
+        <w:rPr>
+          <w:b/>
+          <w:bCs/>
+          <w:color w:val="EE0000"/>
+        </w:rPr>
+        <w:t>fomr</w:t>
+      </w:r>
+      <w:proofErr w:type="spellEnd"/>
+      <w:r>
+        <w:rPr>
+          <w:b/>
+          <w:bCs/>
+          <w:color w:val="EE0000"/>
+        </w:rPr>
+        <w:t xml:space="preserve"> another file </w:t>
+      </w:r>
+    </w:p>
+    <w:p>
+      <w:r>
+        <w:t>As shown below</w:t>
+      </w:r>
+    </w:p>
+    <w:p>
+      <w:pPr>
+        <w:jc w:val="center"/>
+      </w:pPr>
+      <w:r>
+        <w:drawing>
+          <wp:inline distT="0" distB="0" distL="0" distR="0" wp14:anchorId="2D124DF8" wp14:editId="3245EAE0">
+            <wp:extent cx="4925112" cy="333422"/>
+            <wp:effectExtent l="0" t="0" r="0" b="9525"/>
+            <wp:docPr id="334291489" name="Picture 1"/>
+            <wp:cNvGraphicFramePr>
+              <a:graphicFrameLocks xmlns:a="http://schemas.openxmlformats.org/drawingml/2006/main" noChangeAspect="1"/>
+            </wp:cNvGraphicFramePr>
+            <a:graphic xmlns:a="http://schemas.openxmlformats.org/drawingml/2006/main">
+              <a:graphicData uri="http://schemas.openxmlformats.org/drawingml/2006/picture">
+                <pic:pic xmlns:pic="http://schemas.openxmlformats.org/drawingml/2006/picture">
+                  <pic:nvPicPr>
+                    <pic:cNvPr id="334291489" name=""/>
+                    <pic:cNvPicPr/>
+                  </pic:nvPicPr>
+                  <pic:blipFill>
+                    <a:blip r:embed="rId39"/>
+                    <a:stretch>
+                      <a:fillRect/>
+                    </a:stretch>
+                  </pic:blipFill>
+                  <pic:spPr>
+                    <a:xfrm>
+                      <a:off x="0" y="0"/>
+                      <a:ext cx="4925112" cy="333422"/>
+                    </a:xfrm>
+                    <a:prstGeom prst="rect">
+                      <a:avLst/>
+                    </a:prstGeom>
+                  </pic:spPr>
+                </pic:pic>
+              </a:graphicData>
+            </a:graphic>
+          </wp:inline>
+        </w:drawing>
+      </w:r>
+    </w:p>
+    <w:p>
+      <w:r>
+        <w:t xml:space="preserve">Through this we increase the </w:t>
+      </w:r>
+      <w:proofErr w:type="spellStart"/>
+      <w:r>
+        <w:t>accessability</w:t>
+      </w:r>
+      <w:proofErr w:type="spellEnd"/>
+      <w:r>
+        <w:t xml:space="preserve"> of </w:t>
+      </w:r>
+      <w:r>
+        <w:t xml:space="preserve">particular </w:t>
+      </w:r>
+      <w:r>
+        <w:t>f</w:t>
+      </w:r>
+      <w:r>
+        <w:t>ile exporting elements</w:t>
+      </w:r>
+    </w:p>
+    <w:p>
+      <w:r>
+        <w:t xml:space="preserve">We create store by create Store function </w:t>
+      </w:r>
+      <w:r>
+        <w:t xml:space="preserve">and it takes reducers ,initial state </w:t>
+      </w:r>
+      <w:r>
+        <w:t xml:space="preserve">and then middleware that we want to apply(maybe that will be </w:t>
+      </w:r>
+      <w:proofErr w:type="spellStart"/>
+      <w:r>
+        <w:t>executef</w:t>
+      </w:r>
+      <w:proofErr w:type="spellEnd"/>
+      <w:r>
+        <w:t xml:space="preserve"> </w:t>
+      </w:r>
+      <w:proofErr w:type="spellStart"/>
+      <w:r>
+        <w:t>befire</w:t>
+      </w:r>
+      <w:proofErr w:type="spellEnd"/>
+      <w:r>
+        <w:t xml:space="preserve"> any reducer (who knows)</w:t>
+      </w:r>
+    </w:p>
+    <w:p>
+      <w:r>
+        <w:t>And this redux-</w:t>
+      </w:r>
+      <w:proofErr w:type="spellStart"/>
+      <w:r>
+        <w:t>th</w:t>
+      </w:r>
+      <w:r>
+        <w:t>u</w:t>
+      </w:r>
+      <w:r>
+        <w:t>nk</w:t>
+      </w:r>
+      <w:proofErr w:type="spellEnd"/>
+      <w:r>
+        <w:t xml:space="preserve"> helps us to execute asynchronous operations </w:t>
+      </w:r>
+      <w:r>
+        <w:t>as we use it as a middleware.</w:t>
+      </w:r>
+    </w:p>
+    <w:p>
+      <w:r>
+        <w:t>Out store code look like below</w:t>
+      </w:r>
+    </w:p>
+    <w:p>
+      <w:pPr>
+        <w:jc w:val="center"/>
+      </w:pPr>
+      <w:r>
+        <w:drawing>
+          <wp:inline distT="0" distB="0" distL="0" distR="0" wp14:anchorId="46430F22" wp14:editId="15A85E4D">
+            <wp:extent cx="4172532" cy="1200318"/>
+            <wp:effectExtent l="0" t="0" r="0" b="0"/>
+            <wp:docPr id="35989333" name="Picture 1"/>
+            <wp:cNvGraphicFramePr>
+              <a:graphicFrameLocks xmlns:a="http://schemas.openxmlformats.org/drawingml/2006/main" noChangeAspect="1"/>
+            </wp:cNvGraphicFramePr>
+            <a:graphic xmlns:a="http://schemas.openxmlformats.org/drawingml/2006/main">
+              <a:graphicData uri="http://schemas.openxmlformats.org/drawingml/2006/picture">
+                <pic:pic xmlns:pic="http://schemas.openxmlformats.org/drawingml/2006/picture">
+                  <pic:nvPicPr>
+                    <pic:cNvPr id="35989333" name=""/>
+                    <pic:cNvPicPr/>
+                  </pic:nvPicPr>
+                  <pic:blipFill>
+                    <a:blip r:embed="rId40"/>
+                    <a:stretch>
+                      <a:fillRect/>
+                    </a:stretch>
+                  </pic:blipFill>
+                  <pic:spPr>
+                    <a:xfrm>
+                      <a:off x="0" y="0"/>
+                      <a:ext cx="4172532" cy="1200318"/>
+                    </a:xfrm>
+                    <a:prstGeom prst="rect">
+                      <a:avLst/>
+                    </a:prstGeom>
+                  </pic:spPr>
+                </pic:pic>
+              </a:graphicData>
+            </a:graphic>
+          </wp:inline>
+        </w:drawing>
+      </w:r>
+    </w:p>
+    <w:p>
+      <w:r>
+        <w:t xml:space="preserve">Now in our </w:t>
+      </w:r>
+      <w:proofErr w:type="spellStart"/>
+      <w:r>
+        <w:t>main,jsx</w:t>
+      </w:r>
+      <w:proofErr w:type="spellEnd"/>
+      <w:r>
+        <w:t xml:space="preserve"> we do something like this </w:t>
       </w:r>
     </w:p>
     <w:p/>
+    <w:p>
+      <w:pPr>
+        <w:jc w:val="center"/>
+      </w:pPr>
+    </w:p>
     <w:sectPr>
       <w:pgSz w:w="11906" w:h="16838"/>
       <w:pgMar w:top="1440" w:right="1440" w:bottom="1440" w:left="1440" w:header="708" w:footer="708" w:gutter="0"/>

</xml_diff>

<commit_message>
Lesson 77 Accessing State in Redux
</commit_message>
<xml_diff>
--- a/Notes.docx
+++ b/Notes.docx
@@ -40,6 +40,7 @@
           <w:lang w:val="en-US"/>
         </w:rPr>
       </w:pPr>
+      <w:proofErr w:type="gramStart"/>
       <w:r>
         <w:rPr>
           <w:lang w:val="en-US"/>
@@ -60,6 +61,7 @@
         <w:t>substr</w:t>
       </w:r>
       <w:proofErr w:type="spellEnd"/>
+      <w:proofErr w:type="gramEnd"/>
       <w:r>
         <w:rPr>
           <w:lang w:val="en-US"/>
@@ -81,6 +83,7 @@
         <w:t xml:space="preserve">, </w:t>
       </w:r>
       <w:proofErr w:type="spellStart"/>
+      <w:proofErr w:type="gramStart"/>
       <w:r>
         <w:rPr>
           <w:lang w:val="en-US"/>
@@ -92,7 +95,14 @@
         <w:rPr>
           <w:lang w:val="en-US"/>
         </w:rPr>
-        <w:t xml:space="preserve"> , </w:t>
+        <w:t xml:space="preserve"> ,</w:t>
+      </w:r>
+      <w:proofErr w:type="gramEnd"/>
+      <w:r>
+        <w:rPr>
+          <w:lang w:val="en-US"/>
+        </w:rPr>
+        <w:t xml:space="preserve"> </w:t>
       </w:r>
       <w:proofErr w:type="spellStart"/>
       <w:r>
@@ -143,6 +153,7 @@
         </w:rPr>
       </w:pPr>
       <w:proofErr w:type="spellStart"/>
+      <w:proofErr w:type="gramStart"/>
       <w:r>
         <w:rPr>
           <w:lang w:val="en-US"/>
@@ -160,9 +171,17 @@
         <w:rPr>
           <w:lang w:val="en-US"/>
         </w:rPr>
-        <w:t xml:space="preserve">, </w:t>
-      </w:r>
-      <w:proofErr w:type="spellStart"/>
+        <w:t>,</w:t>
+      </w:r>
+      <w:proofErr w:type="gramEnd"/>
+      <w:r>
+        <w:rPr>
+          <w:lang w:val="en-US"/>
+        </w:rPr>
+        <w:t xml:space="preserve"> </w:t>
+      </w:r>
+      <w:proofErr w:type="spellStart"/>
+      <w:proofErr w:type="gramStart"/>
       <w:r>
         <w:rPr>
           <w:lang w:val="en-US"/>
@@ -174,7 +193,14 @@
         <w:rPr>
           <w:lang w:val="en-US"/>
         </w:rPr>
-        <w:t xml:space="preserve"> , value of </w:t>
+        <w:t xml:space="preserve"> ,</w:t>
+      </w:r>
+      <w:proofErr w:type="gramEnd"/>
+      <w:r>
+        <w:rPr>
+          <w:lang w:val="en-US"/>
+        </w:rPr>
+        <w:t xml:space="preserve"> value of </w:t>
       </w:r>
       <w:r>
         <w:rPr>
@@ -193,7 +219,21 @@
         <w:rPr>
           <w:lang w:val="en-US"/>
         </w:rPr>
-        <w:t>to switch to script mode we use “use strict” in the beginning of the code.</w:t>
+        <w:t xml:space="preserve">to switch to script </w:t>
+      </w:r>
+      <w:proofErr w:type="gramStart"/>
+      <w:r>
+        <w:rPr>
+          <w:lang w:val="en-US"/>
+        </w:rPr>
+        <w:t>mode</w:t>
+      </w:r>
+      <w:proofErr w:type="gramEnd"/>
+      <w:r>
+        <w:rPr>
+          <w:lang w:val="en-US"/>
+        </w:rPr>
+        <w:t xml:space="preserve"> we use “use strict” in the beginning of the code.</w:t>
       </w:r>
     </w:p>
     <w:p>
@@ -503,7 +543,25 @@
           <w:bCs/>
           <w:lang w:val="en-US"/>
         </w:rPr>
-        <w:t>Font size =&gt; page Specific(who knows)</w:t>
+        <w:t xml:space="preserve">Font size =&gt; page </w:t>
+      </w:r>
+      <w:proofErr w:type="gramStart"/>
+      <w:r>
+        <w:rPr>
+          <w:b/>
+          <w:bCs/>
+          <w:lang w:val="en-US"/>
+        </w:rPr>
+        <w:t>Specific(</w:t>
+      </w:r>
+      <w:proofErr w:type="gramEnd"/>
+      <w:r>
+        <w:rPr>
+          <w:b/>
+          <w:bCs/>
+          <w:lang w:val="en-US"/>
+        </w:rPr>
+        <w:t>who knows)</w:t>
       </w:r>
     </w:p>
     <w:p>
@@ -778,32 +836,53 @@
           <w:color w:val="EE0000"/>
         </w:rPr>
       </w:pPr>
+      <w:proofErr w:type="gramStart"/>
       <w:r>
         <w:rPr>
           <w:b/>
           <w:bCs/>
           <w:color w:val="EE0000"/>
         </w:rPr>
-        <w:t>.accordion-button::after{</w:t>
-      </w:r>
-    </w:p>
-    <w:p>
-      <w:pPr>
+        <w:t>.accordion</w:t>
+      </w:r>
+      <w:proofErr w:type="gramEnd"/>
+      <w:r>
         <w:rPr>
           <w:b/>
           <w:bCs/>
           <w:color w:val="EE0000"/>
         </w:rPr>
-      </w:pPr>
+        <w:t>-</w:t>
+      </w:r>
+      <w:proofErr w:type="gramStart"/>
       <w:r>
         <w:rPr>
           <w:b/>
           <w:bCs/>
           <w:color w:val="EE0000"/>
         </w:rPr>
+        <w:t>button::after{</w:t>
+      </w:r>
+      <w:proofErr w:type="gramEnd"/>
+    </w:p>
+    <w:p>
+      <w:pPr>
+        <w:rPr>
+          <w:b/>
+          <w:bCs/>
+          <w:color w:val="EE0000"/>
+        </w:rPr>
+      </w:pPr>
+      <w:r>
+        <w:rPr>
+          <w:b/>
+          <w:bCs/>
+          <w:color w:val="EE0000"/>
+        </w:rPr>
         <w:t xml:space="preserve">  </w:t>
       </w:r>
       <w:proofErr w:type="spellStart"/>
+      <w:proofErr w:type="gramStart"/>
       <w:r>
         <w:rPr>
           <w:b/>
@@ -813,6 +892,7 @@
         <w:t>filter:invert</w:t>
       </w:r>
       <w:proofErr w:type="spellEnd"/>
+      <w:proofErr w:type="gramEnd"/>
       <w:r>
         <w:rPr>
           <w:b/>
@@ -979,10 +1059,18 @@
         </w:r>
       </w:hyperlink>
       <w:r>
-        <w:t> flow rate. Used to minimise congestion. Also known as bandwidth throttling.</w:t>
-      </w:r>
-      <w:r>
-        <w:t>(who knows)</w:t>
+        <w:t xml:space="preserve"> flow rate. Used to minimise congestion. Also known as bandwidth </w:t>
+      </w:r>
+      <w:proofErr w:type="gramStart"/>
+      <w:r>
+        <w:t>throttling.</w:t>
+      </w:r>
+      <w:r>
+        <w:t>(</w:t>
+      </w:r>
+      <w:proofErr w:type="gramEnd"/>
+      <w:r>
+        <w:t>who knows)</w:t>
       </w:r>
     </w:p>
     <w:p>
@@ -1037,7 +1125,27 @@
           <w:color w:val="EE0000"/>
           <w:lang w:val="en-US"/>
         </w:rPr>
-        <w:t>same component with different props is being route then you need to give each component a key to uniquely identify that component</w:t>
+        <w:t xml:space="preserve">same component with different props is being </w:t>
+      </w:r>
+      <w:proofErr w:type="gramStart"/>
+      <w:r>
+        <w:rPr>
+          <w:b/>
+          <w:bCs/>
+          <w:color w:val="EE0000"/>
+          <w:lang w:val="en-US"/>
+        </w:rPr>
+        <w:t>route</w:t>
+      </w:r>
+      <w:proofErr w:type="gramEnd"/>
+      <w:r>
+        <w:rPr>
+          <w:b/>
+          <w:bCs/>
+          <w:color w:val="EE0000"/>
+          <w:lang w:val="en-US"/>
+        </w:rPr>
+        <w:t xml:space="preserve"> then you need to give each component a key to uniquely identify that component</w:t>
       </w:r>
       <w:r>
         <w:rPr>
@@ -1395,7 +1503,15 @@
       </w:r>
       <w:proofErr w:type="spellEnd"/>
       <w:r>
-        <w:t xml:space="preserve"> text and use multiple cursor </w:t>
+        <w:t xml:space="preserve"> text and use multiple </w:t>
+      </w:r>
+      <w:proofErr w:type="gramStart"/>
+      <w:r>
+        <w:t>cursor</w:t>
+      </w:r>
+      <w:proofErr w:type="gramEnd"/>
+      <w:r>
+        <w:t xml:space="preserve"> </w:t>
       </w:r>
       <w:r>
         <w:t xml:space="preserve">and its shortcut key is </w:t>
@@ -1421,14 +1537,22 @@
         <w:t>We can store a local data</w:t>
       </w:r>
       <w:r>
-        <w:t xml:space="preserve"> in our react app in </w:t>
+        <w:t xml:space="preserve"> in our react app </w:t>
+      </w:r>
+      <w:proofErr w:type="gramStart"/>
+      <w:r>
+        <w:t xml:space="preserve">in </w:t>
       </w:r>
       <w:r>
         <w:t>.</w:t>
       </w:r>
       <w:proofErr w:type="spellStart"/>
       <w:r>
-        <w:t>env.local</w:t>
+        <w:t>env</w:t>
+      </w:r>
+      <w:proofErr w:type="gramEnd"/>
+      <w:r>
+        <w:t>.local</w:t>
       </w:r>
       <w:proofErr w:type="spellEnd"/>
       <w:r>
@@ -1448,7 +1572,23 @@
     </w:p>
     <w:p>
       <w:r>
-        <w:t>The environment variable start with  START_APP you can get access to it in your react application</w:t>
+        <w:t xml:space="preserve">The environment variable start </w:t>
+      </w:r>
+      <w:proofErr w:type="gramStart"/>
+      <w:r>
+        <w:t>with  START</w:t>
+      </w:r>
+      <w:proofErr w:type="gramEnd"/>
+      <w:r>
+        <w:t xml:space="preserve">_APP you can get access to it in </w:t>
+      </w:r>
+      <w:proofErr w:type="gramStart"/>
+      <w:r>
+        <w:t>your</w:t>
+      </w:r>
+      <w:proofErr w:type="gramEnd"/>
+      <w:r>
+        <w:t xml:space="preserve"> react application</w:t>
       </w:r>
     </w:p>
     <w:p>
@@ -1514,7 +1654,23 @@
     </w:p>
     <w:p>
       <w:r>
-        <w:t xml:space="preserve">You can make Hybrid React app including some files of class based component and some files of function based component. </w:t>
+        <w:t xml:space="preserve">You can make Hybrid React app including some files of </w:t>
+      </w:r>
+      <w:proofErr w:type="gramStart"/>
+      <w:r>
+        <w:t>class based</w:t>
+      </w:r>
+      <w:proofErr w:type="gramEnd"/>
+      <w:r>
+        <w:t xml:space="preserve"> component and some files of </w:t>
+      </w:r>
+      <w:proofErr w:type="gramStart"/>
+      <w:r>
+        <w:t>function based</w:t>
+      </w:r>
+      <w:proofErr w:type="gramEnd"/>
+      <w:r>
+        <w:t xml:space="preserve"> component. </w:t>
       </w:r>
     </w:p>
     <w:p>
@@ -1771,7 +1927,23 @@
           <w:b/>
           <w:bCs/>
         </w:rPr>
-        <w:t>what is ES6 modules(simples and short)</w:t>
+        <w:t xml:space="preserve">what is ES6 </w:t>
+      </w:r>
+      <w:proofErr w:type="gramStart"/>
+      <w:r>
+        <w:rPr>
+          <w:b/>
+          <w:bCs/>
+        </w:rPr>
+        <w:t>modules(</w:t>
+      </w:r>
+      <w:proofErr w:type="gramEnd"/>
+      <w:r>
+        <w:rPr>
+          <w:b/>
+          <w:bCs/>
+        </w:rPr>
+        <w:t>simples and short)</w:t>
       </w:r>
     </w:p>
     <w:p>
@@ -1882,13 +2054,23 @@
       </w:r>
       <w:proofErr w:type="spellEnd"/>
       <w:r>
-        <w:t xml:space="preserve"> modules are an older JavaScript module system mainly used in Node.js for server-side development. They use require() to import modules and </w:t>
-      </w:r>
-      <w:proofErr w:type="spellStart"/>
+        <w:t xml:space="preserve"> modules are an older JavaScript module system mainly used in Node.js for server-side development. They use </w:t>
+      </w:r>
+      <w:proofErr w:type="gramStart"/>
+      <w:r>
+        <w:t>require(</w:t>
+      </w:r>
+      <w:proofErr w:type="gramEnd"/>
+      <w:r>
+        <w:t xml:space="preserve">) to import modules and </w:t>
+      </w:r>
+      <w:proofErr w:type="spellStart"/>
+      <w:proofErr w:type="gramStart"/>
       <w:r>
         <w:t>module.exports</w:t>
       </w:r>
       <w:proofErr w:type="spellEnd"/>
+      <w:proofErr w:type="gramEnd"/>
       <w:r>
         <w:t xml:space="preserve"> to export functions, objects, or values. The loading is synchronous, meaning code execution waits for the module to load.</w:t>
       </w:r>
@@ -1936,7 +2118,15 @@
         </w:numPr>
       </w:pPr>
       <w:r>
-        <w:t>Use require() to import modules.</w:t>
+        <w:t xml:space="preserve">Use </w:t>
+      </w:r>
+      <w:proofErr w:type="gramStart"/>
+      <w:r>
+        <w:t>require(</w:t>
+      </w:r>
+      <w:proofErr w:type="gramEnd"/>
+      <w:r>
+        <w:t>) to import modules.</w:t>
       </w:r>
     </w:p>
     <w:p>
@@ -1950,10 +2140,12 @@
         <w:t xml:space="preserve">Use </w:t>
       </w:r>
       <w:proofErr w:type="spellStart"/>
+      <w:proofErr w:type="gramStart"/>
       <w:r>
         <w:t>module.exports</w:t>
       </w:r>
       <w:proofErr w:type="spellEnd"/>
+      <w:proofErr w:type="gramEnd"/>
       <w:r>
         <w:t xml:space="preserve"> to export from a module.</w:t>
       </w:r>
@@ -2054,12 +2246,41 @@
           <w:b/>
           <w:bCs/>
         </w:rPr>
-        <w:t>Our model name start with capital first letter.</w:t>
-      </w:r>
-    </w:p>
-    <w:p>
-      <w:r>
-        <w:t>So here is the mongoose drill first we make a schema by Schema class</w:t>
+        <w:t xml:space="preserve">Our </w:t>
+      </w:r>
+      <w:proofErr w:type="gramStart"/>
+      <w:r>
+        <w:rPr>
+          <w:b/>
+          <w:bCs/>
+        </w:rPr>
+        <w:t>model</w:t>
+      </w:r>
+      <w:proofErr w:type="gramEnd"/>
+      <w:r>
+        <w:rPr>
+          <w:b/>
+          <w:bCs/>
+        </w:rPr>
+        <w:t xml:space="preserve"> name start with capital first letter.</w:t>
+      </w:r>
+    </w:p>
+    <w:p>
+      <w:proofErr w:type="gramStart"/>
+      <w:r>
+        <w:t>So</w:t>
+      </w:r>
+      <w:proofErr w:type="gramEnd"/>
+      <w:r>
+        <w:t xml:space="preserve"> here is the mongoose drill first we make a </w:t>
+      </w:r>
+      <w:proofErr w:type="gramStart"/>
+      <w:r>
+        <w:t>schema by Schema</w:t>
+      </w:r>
+      <w:proofErr w:type="gramEnd"/>
+      <w:r>
+        <w:t xml:space="preserve"> class</w:t>
       </w:r>
     </w:p>
     <w:p>
@@ -2077,8 +2298,13 @@
       <w:r>
         <w:t xml:space="preserve"> files are inside the </w:t>
       </w:r>
-      <w:r>
-        <w:t>models folder (who knows)</w:t>
+      <w:proofErr w:type="gramStart"/>
+      <w:r>
+        <w:t>models</w:t>
+      </w:r>
+      <w:proofErr w:type="gramEnd"/>
+      <w:r>
+        <w:t xml:space="preserve"> folder (who knows)</w:t>
       </w:r>
     </w:p>
     <w:p>
@@ -2089,10 +2315,12 @@
         <w:t xml:space="preserve"> By </w:t>
       </w:r>
       <w:proofErr w:type="spellStart"/>
+      <w:proofErr w:type="gramStart"/>
       <w:r>
         <w:t>mongoose.model</w:t>
       </w:r>
       <w:proofErr w:type="spellEnd"/>
+      <w:proofErr w:type="gramEnd"/>
     </w:p>
     <w:p>
       <w:r>
@@ -2109,7 +2337,15 @@
     </w:p>
     <w:p>
       <w:r>
-        <w:t>If we don’t send anything in response then the loading keep happening</w:t>
+        <w:t xml:space="preserve">If we don’t send anything in response then the loading </w:t>
+      </w:r>
+      <w:proofErr w:type="gramStart"/>
+      <w:r>
+        <w:t>keep</w:t>
+      </w:r>
+      <w:proofErr w:type="gramEnd"/>
+      <w:r>
+        <w:t xml:space="preserve"> happening</w:t>
       </w:r>
     </w:p>
     <w:p>
@@ -2198,14 +2434,30 @@
           <w:b/>
           <w:bCs/>
         </w:rPr>
-        <w:t xml:space="preserve"> text</w:t>
-      </w:r>
-      <w:r>
-        <w:rPr>
-          <w:b/>
-          <w:bCs/>
-        </w:rPr>
-        <w:t>(who knows)</w:t>
+        <w:t xml:space="preserve"> </w:t>
+      </w:r>
+      <w:proofErr w:type="gramStart"/>
+      <w:r>
+        <w:rPr>
+          <w:b/>
+          <w:bCs/>
+        </w:rPr>
+        <w:t>text</w:t>
+      </w:r>
+      <w:r>
+        <w:rPr>
+          <w:b/>
+          <w:bCs/>
+        </w:rPr>
+        <w:t>(</w:t>
+      </w:r>
+      <w:proofErr w:type="gramEnd"/>
+      <w:r>
+        <w:rPr>
+          <w:b/>
+          <w:bCs/>
+        </w:rPr>
+        <w:t>who knows)</w:t>
       </w:r>
     </w:p>
     <w:p>
@@ -2298,15 +2550,33 @@
           <w:bCs/>
           <w:color w:val="EE0000"/>
         </w:rPr>
-        <w:t>hing new</w:t>
-      </w:r>
+        <w:t xml:space="preserve">hing </w:t>
+      </w:r>
+      <w:proofErr w:type="gramStart"/>
       <w:r>
         <w:rPr>
           <w:b/>
           <w:bCs/>
           <w:color w:val="EE0000"/>
         </w:rPr>
-        <w:t>(who knows))</w:t>
+        <w:t>new</w:t>
+      </w:r>
+      <w:r>
+        <w:rPr>
+          <w:b/>
+          <w:bCs/>
+          <w:color w:val="EE0000"/>
+        </w:rPr>
+        <w:t>(</w:t>
+      </w:r>
+      <w:proofErr w:type="gramEnd"/>
+      <w:r>
+        <w:rPr>
+          <w:b/>
+          <w:bCs/>
+          <w:color w:val="EE0000"/>
+        </w:rPr>
+        <w:t>who knows))</w:t>
       </w:r>
     </w:p>
     <w:p>
@@ -2314,7 +2584,15 @@
         <w:t xml:space="preserve">React App usually runs on the </w:t>
       </w:r>
       <w:r>
-        <w:t xml:space="preserve">3000 port </w:t>
+        <w:t xml:space="preserve">3000 </w:t>
+      </w:r>
+      <w:proofErr w:type="gramStart"/>
+      <w:r>
+        <w:t>port</w:t>
+      </w:r>
+      <w:proofErr w:type="gramEnd"/>
+      <w:r>
+        <w:t xml:space="preserve"> </w:t>
       </w:r>
     </w:p>
     <w:p>
@@ -2399,16 +2677,26 @@
           <w:bCs/>
           <w:color w:val="EE0000"/>
         </w:rPr>
-        <w:t>According to teacher when an error occu</w:t>
-      </w:r>
+        <w:t xml:space="preserve">According to teacher when an error </w:t>
+      </w:r>
+      <w:proofErr w:type="gramStart"/>
       <w:r>
         <w:rPr>
           <w:b/>
           <w:bCs/>
           <w:color w:val="EE0000"/>
         </w:rPr>
+        <w:t>occu</w:t>
+      </w:r>
+      <w:r>
+        <w:rPr>
+          <w:b/>
+          <w:bCs/>
+          <w:color w:val="EE0000"/>
+        </w:rPr>
         <w:t>r</w:t>
       </w:r>
+      <w:proofErr w:type="gramEnd"/>
       <w:r>
         <w:rPr>
           <w:b/>
@@ -2604,7 +2892,15 @@
       </w:r>
       <w:proofErr w:type="spellEnd"/>
       <w:r>
-        <w:t xml:space="preserve"> another thing that is Pepper that is hardcoded  in backend and </w:t>
+        <w:t xml:space="preserve"> another thing that is Pepper that is </w:t>
+      </w:r>
+      <w:proofErr w:type="gramStart"/>
+      <w:r>
+        <w:t>hardcoded  in</w:t>
+      </w:r>
+      <w:proofErr w:type="gramEnd"/>
+      <w:r>
+        <w:t xml:space="preserve"> backend and </w:t>
       </w:r>
       <w:proofErr w:type="spellStart"/>
       <w:r>
@@ -2617,7 +2913,15 @@
     </w:p>
     <w:p>
       <w:r>
-        <w:t>There are two types of token that is generated when a user is logged in that is Session Token and JSON Web Token</w:t>
+        <w:t xml:space="preserve">There are two types of </w:t>
+      </w:r>
+      <w:proofErr w:type="gramStart"/>
+      <w:r>
+        <w:t>token</w:t>
+      </w:r>
+      <w:proofErr w:type="gramEnd"/>
+      <w:r>
+        <w:t xml:space="preserve"> that is generated when a user is logged in that is Session Token and JSON Web Token</w:t>
       </w:r>
       <w:r>
         <w:t xml:space="preserve">. </w:t>
@@ -2625,10 +2929,18 @@
     </w:p>
     <w:p>
       <w:r>
-        <w:t>We will use JWT</w:t>
-      </w:r>
-      <w:r>
-        <w:t>(JSON Web Token)</w:t>
+        <w:t xml:space="preserve">We will use </w:t>
+      </w:r>
+      <w:proofErr w:type="gramStart"/>
+      <w:r>
+        <w:t>JWT</w:t>
+      </w:r>
+      <w:r>
+        <w:t>(</w:t>
+      </w:r>
+      <w:proofErr w:type="gramEnd"/>
+      <w:r>
+        <w:t>JSON Web Token)</w:t>
       </w:r>
       <w:r>
         <w:t xml:space="preserve"> token </w:t>
@@ -2665,6 +2977,7 @@
           <w:bCs/>
         </w:rPr>
       </w:pPr>
+      <w:proofErr w:type="gramStart"/>
       <w:r>
         <w:rPr>
           <w:b/>
@@ -2672,6 +2985,7 @@
         </w:rPr>
         <w:t>Note:-</w:t>
       </w:r>
+      <w:proofErr w:type="gramEnd"/>
     </w:p>
     <w:p>
       <w:pPr>
@@ -2763,8 +3077,13 @@
     </w:p>
     <w:p>
       <w:r>
-        <w:t>And by query in ?</w:t>
-      </w:r>
+        <w:t xml:space="preserve">And by query </w:t>
+      </w:r>
+      <w:proofErr w:type="gramStart"/>
+      <w:r>
+        <w:t>in ?</w:t>
+      </w:r>
+      <w:proofErr w:type="gramEnd"/>
     </w:p>
     <w:p>
       <w:r>
@@ -2802,10 +3121,18 @@
         <w:t>It is better for SEO</w:t>
       </w:r>
       <w:r>
-        <w:t xml:space="preserve"> and many things </w:t>
-      </w:r>
-      <w:r>
-        <w:t xml:space="preserve"> (Ac</w:t>
+        <w:t xml:space="preserve"> and many </w:t>
+      </w:r>
+      <w:proofErr w:type="gramStart"/>
+      <w:r>
+        <w:t xml:space="preserve">things </w:t>
+      </w:r>
+      <w:r>
+        <w:t xml:space="preserve"> (</w:t>
+      </w:r>
+      <w:proofErr w:type="gramEnd"/>
+      <w:r>
+        <w:t>Ac</w:t>
       </w:r>
       <w:r>
         <w:t>c</w:t>
@@ -2957,13 +3284,37 @@
     </w:p>
     <w:p>
       <w:r>
-        <w:t xml:space="preserve">If a component need something then he need to contact </w:t>
+        <w:t xml:space="preserve">If a component </w:t>
+      </w:r>
+      <w:proofErr w:type="gramStart"/>
+      <w:r>
+        <w:t>need</w:t>
+      </w:r>
+      <w:proofErr w:type="gramEnd"/>
+      <w:r>
+        <w:t xml:space="preserve"> something then he </w:t>
+      </w:r>
+      <w:proofErr w:type="gramStart"/>
+      <w:r>
+        <w:t>need</w:t>
+      </w:r>
+      <w:proofErr w:type="gramEnd"/>
+      <w:r>
+        <w:t xml:space="preserve"> to contact </w:t>
       </w:r>
       <w:r>
         <w:t>the context</w:t>
       </w:r>
       <w:r>
-        <w:t xml:space="preserve"> or context API(who knows)</w:t>
+        <w:t xml:space="preserve"> or context </w:t>
+      </w:r>
+      <w:proofErr w:type="gramStart"/>
+      <w:r>
+        <w:t>API(</w:t>
+      </w:r>
+      <w:proofErr w:type="gramEnd"/>
+      <w:r>
+        <w:t>who knows)</w:t>
       </w:r>
       <w:r>
         <w:t>.</w:t>
@@ -3007,7 +3358,15 @@
         <w:t xml:space="preserve">To know that location </w:t>
       </w:r>
       <w:r>
-        <w:t xml:space="preserve">you are in your react app </w:t>
+        <w:t xml:space="preserve">you are in </w:t>
+      </w:r>
+      <w:proofErr w:type="gramStart"/>
+      <w:r>
+        <w:t>your</w:t>
+      </w:r>
+      <w:proofErr w:type="gramEnd"/>
+      <w:r>
+        <w:t xml:space="preserve"> react app </w:t>
       </w:r>
       <w:r>
         <w:t xml:space="preserve">we </w:t>
@@ -3161,7 +3520,15 @@
     </w:p>
     <w:p>
       <w:r>
-        <w:t xml:space="preserve">Before hitting end point and doing </w:t>
+        <w:t xml:space="preserve">Before hitting </w:t>
+      </w:r>
+      <w:proofErr w:type="gramStart"/>
+      <w:r>
+        <w:t>end</w:t>
+      </w:r>
+      <w:proofErr w:type="gramEnd"/>
+      <w:r>
+        <w:t xml:space="preserve"> point and doing </w:t>
       </w:r>
       <w:r>
         <w:t>CRUD</w:t>
@@ -3250,6 +3617,7 @@
         </w:rPr>
         <w:t xml:space="preserve">an </w:t>
       </w:r>
+      <w:proofErr w:type="gramStart"/>
       <w:r>
         <w:rPr>
           <w:lang w:val="en-US"/>
@@ -3260,7 +3628,14 @@
         <w:rPr>
           <w:lang w:val="en-US"/>
         </w:rPr>
-        <w:t>.(similar to it)</w:t>
+        <w:t>.(</w:t>
+      </w:r>
+      <w:proofErr w:type="gramEnd"/>
+      <w:r>
+        <w:rPr>
+          <w:lang w:val="en-US"/>
+        </w:rPr>
+        <w:t>similar to it)</w:t>
       </w:r>
       <w:r>
         <w:rPr>
@@ -3333,7 +3708,21 @@
         <w:rPr>
           <w:lang w:val="en-US"/>
         </w:rPr>
-        <w:t>This prevent the default behavior of form submission.</w:t>
+        <w:t xml:space="preserve">This </w:t>
+      </w:r>
+      <w:proofErr w:type="gramStart"/>
+      <w:r>
+        <w:rPr>
+          <w:lang w:val="en-US"/>
+        </w:rPr>
+        <w:t>prevent</w:t>
+      </w:r>
+      <w:proofErr w:type="gramEnd"/>
+      <w:r>
+        <w:rPr>
+          <w:lang w:val="en-US"/>
+        </w:rPr>
+        <w:t xml:space="preserve"> the default behavior of form submission.</w:t>
       </w:r>
     </w:p>
     <w:p>
@@ -3382,13 +3771,14 @@
         <w:rPr>
           <w:lang w:val="en-US"/>
         </w:rPr>
-        <w:t>OM package</w:t>
-      </w:r>
-      <w:r>
-        <w:rPr>
-          <w:lang w:val="en-US"/>
-        </w:rPr>
-        <w:t>((According to Teacher)</w:t>
+        <w:t xml:space="preserve">OM </w:t>
+      </w:r>
+      <w:proofErr w:type="gramStart"/>
+      <w:r>
+        <w:rPr>
+          <w:lang w:val="en-US"/>
+        </w:rPr>
+        <w:t>package</w:t>
       </w:r>
       <w:r>
         <w:rPr>
@@ -3396,6 +3786,27 @@
         </w:rPr>
         <w:t>(</w:t>
       </w:r>
+      <w:proofErr w:type="gramEnd"/>
+      <w:r>
+        <w:rPr>
+          <w:lang w:val="en-US"/>
+        </w:rPr>
+        <w:t xml:space="preserve">(According to </w:t>
+      </w:r>
+      <w:proofErr w:type="gramStart"/>
+      <w:r>
+        <w:rPr>
+          <w:lang w:val="en-US"/>
+        </w:rPr>
+        <w:t>Teacher)</w:t>
+      </w:r>
+      <w:r>
+        <w:rPr>
+          <w:lang w:val="en-US"/>
+        </w:rPr>
+        <w:t>(</w:t>
+      </w:r>
+      <w:proofErr w:type="gramEnd"/>
       <w:r>
         <w:rPr>
           <w:lang w:val="en-US"/>
@@ -3458,11 +3869,19 @@
         </w:rPr>
         <w:t xml:space="preserve"> </w:t>
       </w:r>
-      <w:r>
-        <w:rPr>
-          <w:lang w:val="en-US"/>
-        </w:rPr>
-        <w:t xml:space="preserve">By </w:t>
+      <w:proofErr w:type="gramStart"/>
+      <w:r>
+        <w:rPr>
+          <w:lang w:val="en-US"/>
+        </w:rPr>
+        <w:t>By</w:t>
+      </w:r>
+      <w:proofErr w:type="gramEnd"/>
+      <w:r>
+        <w:rPr>
+          <w:lang w:val="en-US"/>
+        </w:rPr>
+        <w:t xml:space="preserve"> </w:t>
       </w:r>
       <w:proofErr w:type="spellStart"/>
       <w:r>
@@ -3540,12 +3959,17 @@
         <w:t xml:space="preserve">The inspection network tab has an option of response where response is shown of an </w:t>
       </w:r>
       <w:proofErr w:type="spellStart"/>
+      <w:proofErr w:type="gramStart"/>
       <w:r>
         <w:t>api</w:t>
       </w:r>
       <w:proofErr w:type="spellEnd"/>
       <w:r>
-        <w:t>(who knows)</w:t>
+        <w:t>(</w:t>
+      </w:r>
+      <w:proofErr w:type="gramEnd"/>
+      <w:r>
+        <w:t>who knows)</w:t>
       </w:r>
       <w:r>
         <w:t xml:space="preserve">, header of request is shown and </w:t>
@@ -3628,12 +4052,17 @@
         <w:t xml:space="preserve">If you cannot use tag in </w:t>
       </w:r>
       <w:proofErr w:type="spellStart"/>
+      <w:proofErr w:type="gramStart"/>
       <w:r>
         <w:t>js</w:t>
       </w:r>
       <w:proofErr w:type="spellEnd"/>
       <w:r>
-        <w:t xml:space="preserve">  of then use ‘’. Whatever between ‘’ </w:t>
+        <w:t xml:space="preserve">  of</w:t>
+      </w:r>
+      <w:proofErr w:type="gramEnd"/>
+      <w:r>
+        <w:t xml:space="preserve"> then use ‘’. Whatever between ‘’ </w:t>
       </w:r>
       <w:proofErr w:type="spellStart"/>
       <w:r>
@@ -3703,18 +4132,36 @@
           <w:bCs/>
           <w:color w:val="EE0000"/>
         </w:rPr>
-        <w:t xml:space="preserve"> will work only when the button is submit</w:t>
-      </w:r>
+        <w:t xml:space="preserve"> will work only when the button is </w:t>
+      </w:r>
+      <w:proofErr w:type="gramStart"/>
+      <w:r>
+        <w:rPr>
+          <w:b/>
+          <w:bCs/>
+          <w:color w:val="EE0000"/>
+        </w:rPr>
+        <w:t>submit</w:t>
+      </w:r>
+      <w:proofErr w:type="gramEnd"/>
     </w:p>
     <w:p>
       <w:r>
         <w:t>To add a link to a button we use a</w:t>
       </w:r>
       <w:r>
-        <w:t>nchor element .</w:t>
-      </w:r>
-      <w:r>
-        <w:t xml:space="preserve">Bootstrap will show them </w:t>
+        <w:t xml:space="preserve">nchor </w:t>
+      </w:r>
+      <w:proofErr w:type="gramStart"/>
+      <w:r>
+        <w:t>element .</w:t>
+      </w:r>
+      <w:r>
+        <w:t>Bootstrap</w:t>
+      </w:r>
+      <w:proofErr w:type="gramEnd"/>
+      <w:r>
+        <w:t xml:space="preserve"> will show them </w:t>
       </w:r>
       <w:r>
         <w:t>as buttons</w:t>
@@ -3742,7 +4189,15 @@
           <w:b/>
           <w:bCs/>
         </w:rPr>
-        <w:t xml:space="preserve">open setting </w:t>
+        <w:t xml:space="preserve">open </w:t>
+      </w:r>
+      <w:proofErr w:type="gramStart"/>
+      <w:r>
+        <w:rPr>
+          <w:b/>
+          <w:bCs/>
+        </w:rPr>
+        <w:t xml:space="preserve">setting </w:t>
       </w:r>
       <w:r>
         <w:rPr>
@@ -3758,6 +4213,7 @@
         </w:rPr>
         <w:t>r</w:t>
       </w:r>
+      <w:proofErr w:type="gramEnd"/>
       <w:r>
         <w:rPr>
           <w:b/>
@@ -3770,12 +4226,36 @@
           <w:b/>
           <w:bCs/>
         </w:rPr>
-        <w:t xml:space="preserve">VS Studio  by clicking on setting icon in bottom left side of the VS Studio code </w:t>
-      </w:r>
-    </w:p>
-    <w:p>
-      <w:r>
-        <w:t xml:space="preserve">Now we go to setting and then  in context menu open </w:t>
+        <w:t xml:space="preserve">VS </w:t>
+      </w:r>
+      <w:proofErr w:type="gramStart"/>
+      <w:r>
+        <w:rPr>
+          <w:b/>
+          <w:bCs/>
+        </w:rPr>
+        <w:t>Studio  by</w:t>
+      </w:r>
+      <w:proofErr w:type="gramEnd"/>
+      <w:r>
+        <w:rPr>
+          <w:b/>
+          <w:bCs/>
+        </w:rPr>
+        <w:t xml:space="preserve"> clicking on setting icon in bottom left side of the VS Studio code </w:t>
+      </w:r>
+    </w:p>
+    <w:p>
+      <w:r>
+        <w:t xml:space="preserve">Now we go to setting and </w:t>
+      </w:r>
+      <w:proofErr w:type="gramStart"/>
+      <w:r>
+        <w:t>then  in</w:t>
+      </w:r>
+      <w:proofErr w:type="gramEnd"/>
+      <w:r>
+        <w:t xml:space="preserve"> context menu open </w:t>
       </w:r>
       <w:proofErr w:type="spellStart"/>
       <w:r>
@@ -3786,7 +4266,15 @@
         <w:t xml:space="preserve"> palette</w:t>
       </w:r>
       <w:r>
-        <w:t xml:space="preserve"> search screencast and toggle it By this Screen cast </w:t>
+        <w:t xml:space="preserve"> search screencast and toggle it </w:t>
+      </w:r>
+      <w:proofErr w:type="gramStart"/>
+      <w:r>
+        <w:t>By</w:t>
+      </w:r>
+      <w:proofErr w:type="gramEnd"/>
+      <w:r>
+        <w:t xml:space="preserve"> this Screen cast </w:t>
       </w:r>
       <w:r>
         <w:t>whatever you type will be casted on the screen as shown below</w:t>
@@ -3929,6 +4417,7 @@
           <w:bCs/>
         </w:rPr>
       </w:pPr>
+      <w:proofErr w:type="gramStart"/>
       <w:r>
         <w:rPr>
           <w:b/>
@@ -3936,11 +4425,20 @@
         </w:rPr>
         <w:t>Discovery:-</w:t>
       </w:r>
+      <w:proofErr w:type="gramEnd"/>
     </w:p>
     <w:p>
       <w:r>
         <w:lastRenderedPageBreak/>
-        <w:t xml:space="preserve">I have discovered that we can store data in local storage in a browser(who knows) I think it is possible because </w:t>
+        <w:t xml:space="preserve">I have discovered that we can store data in local storage in a </w:t>
+      </w:r>
+      <w:proofErr w:type="gramStart"/>
+      <w:r>
+        <w:t>browser(</w:t>
+      </w:r>
+      <w:proofErr w:type="gramEnd"/>
+      <w:r>
+        <w:t xml:space="preserve">who knows) I think it is possible because </w:t>
       </w:r>
       <w:proofErr w:type="spellStart"/>
       <w:r>
@@ -4004,6 +4502,7 @@
           <w:bCs/>
         </w:rPr>
       </w:pPr>
+      <w:proofErr w:type="gramStart"/>
       <w:r>
         <w:rPr>
           <w:b/>
@@ -4011,10 +4510,19 @@
         </w:rPr>
         <w:t>Tips:-</w:t>
       </w:r>
-    </w:p>
-    <w:p>
-      <w:r>
-        <w:t>If you have a code that you are using repe</w:t>
+      <w:proofErr w:type="gramEnd"/>
+    </w:p>
+    <w:p>
+      <w:r>
+        <w:t xml:space="preserve">If you have a code that you are </w:t>
+      </w:r>
+      <w:proofErr w:type="gramStart"/>
+      <w:r>
+        <w:t>using</w:t>
+      </w:r>
+      <w:proofErr w:type="gramEnd"/>
+      <w:r>
+        <w:t xml:space="preserve"> repe</w:t>
       </w:r>
       <w:r>
         <w:t>a</w:t>
@@ -4098,7 +4606,23 @@
           <w:b/>
           <w:bCs/>
         </w:rPr>
-        <w:t>ctrl +  f2</w:t>
+        <w:t xml:space="preserve">ctrl </w:t>
+      </w:r>
+      <w:proofErr w:type="gramStart"/>
+      <w:r>
+        <w:rPr>
+          <w:b/>
+          <w:bCs/>
+        </w:rPr>
+        <w:t>+  f</w:t>
+      </w:r>
+      <w:proofErr w:type="gramEnd"/>
+      <w:r>
+        <w:rPr>
+          <w:b/>
+          <w:bCs/>
+        </w:rPr>
+        <w:t>2</w:t>
       </w:r>
     </w:p>
     <w:p>
@@ -4327,7 +4851,15 @@
     </w:p>
     <w:p>
       <w:r>
-        <w:t>Action tell what to do reducer tell how to d</w:t>
+        <w:t xml:space="preserve">Action </w:t>
+      </w:r>
+      <w:proofErr w:type="gramStart"/>
+      <w:r>
+        <w:t>tell</w:t>
+      </w:r>
+      <w:proofErr w:type="gramEnd"/>
+      <w:r>
+        <w:t xml:space="preserve"> what to do reducer tell how to d</w:t>
       </w:r>
       <w:r>
         <w:t>o</w:t>
@@ -4345,10 +4877,12 @@
         <w:t xml:space="preserve">tells </w:t>
       </w:r>
       <w:proofErr w:type="spellStart"/>
+      <w:proofErr w:type="gramStart"/>
       <w:r>
         <w:t>its</w:t>
       </w:r>
       <w:proofErr w:type="spellEnd"/>
+      <w:proofErr w:type="gramEnd"/>
       <w:r>
         <w:t xml:space="preserve"> how to do it.</w:t>
       </w:r>
@@ -4400,7 +4934,31 @@
     </w:p>
     <w:p>
       <w:r>
-        <w:t>The view or UI will dispatch the action to reducer an the reducer will change the state variable in store and the store is connected to UI(view) so these changes will be reflected to UI(view)</w:t>
+        <w:t xml:space="preserve">The view or UI will dispatch the action to reducer </w:t>
+      </w:r>
+      <w:proofErr w:type="gramStart"/>
+      <w:r>
+        <w:t>an the</w:t>
+      </w:r>
+      <w:proofErr w:type="gramEnd"/>
+      <w:r>
+        <w:t xml:space="preserve"> reducer will change the state variable in store and the store is connected to </w:t>
+      </w:r>
+      <w:proofErr w:type="gramStart"/>
+      <w:r>
+        <w:t>UI(</w:t>
+      </w:r>
+      <w:proofErr w:type="gramEnd"/>
+      <w:r>
+        <w:t xml:space="preserve">view) so these changes will be reflected to </w:t>
+      </w:r>
+      <w:proofErr w:type="gramStart"/>
+      <w:r>
+        <w:t>UI(</w:t>
+      </w:r>
+      <w:proofErr w:type="gramEnd"/>
+      <w:r>
+        <w:t>view)</w:t>
       </w:r>
     </w:p>
     <w:p>
@@ -4451,7 +5009,23 @@
     </w:p>
     <w:p>
       <w:r>
-        <w:t>If the type was sell then they have told to sell it or if the type was order then it would have meant</w:t>
+        <w:t xml:space="preserve">If the type was </w:t>
+      </w:r>
+      <w:proofErr w:type="gramStart"/>
+      <w:r>
+        <w:t>sell</w:t>
+      </w:r>
+      <w:proofErr w:type="gramEnd"/>
+      <w:r>
+        <w:t xml:space="preserve"> then they have told to sell it or if the type was </w:t>
+      </w:r>
+      <w:proofErr w:type="gramStart"/>
+      <w:r>
+        <w:t>order</w:t>
+      </w:r>
+      <w:proofErr w:type="gramEnd"/>
+      <w:r>
+        <w:t xml:space="preserve"> then it would have meant</w:t>
       </w:r>
       <w:r>
         <w:t xml:space="preserve"> to order online</w:t>
@@ -4519,7 +5093,15 @@
           <w:b/>
           <w:bCs/>
         </w:rPr>
-        <w:t>redux and react-redux</w:t>
+        <w:t>redux and react-</w:t>
+      </w:r>
+      <w:proofErr w:type="gramStart"/>
+      <w:r>
+        <w:rPr>
+          <w:b/>
+          <w:bCs/>
+        </w:rPr>
+        <w:t>redux</w:t>
       </w:r>
       <w:r>
         <w:t xml:space="preserve"> </w:t>
@@ -4534,6 +5116,7 @@
         </w:rPr>
         <w:t>redux</w:t>
       </w:r>
+      <w:proofErr w:type="gramEnd"/>
       <w:r>
         <w:rPr>
           <w:b/>
@@ -4569,7 +5152,15 @@
     </w:p>
     <w:p>
       <w:r>
-        <w:t>For redux we need to make boilerplate template for the state(who knows)</w:t>
+        <w:t xml:space="preserve">For redux we need to make boilerplate template for the </w:t>
+      </w:r>
+      <w:proofErr w:type="gramStart"/>
+      <w:r>
+        <w:t>state(</w:t>
+      </w:r>
+      <w:proofErr w:type="gramEnd"/>
+      <w:r>
+        <w:t>who knows)</w:t>
       </w:r>
     </w:p>
     <w:p>
@@ -4619,7 +5210,15 @@
     </w:p>
     <w:p>
       <w:r>
-        <w:t>There are another way to create redux boilerplate but it is not discussed by the teacher in this course.</w:t>
+        <w:t xml:space="preserve">There </w:t>
+      </w:r>
+      <w:proofErr w:type="gramStart"/>
+      <w:r>
+        <w:t>are</w:t>
+      </w:r>
+      <w:proofErr w:type="gramEnd"/>
+      <w:r>
+        <w:t xml:space="preserve"> another way to create redux boilerplate but it is not discussed by the teacher in this course.</w:t>
       </w:r>
     </w:p>
     <w:p>
@@ -4634,6 +5233,7 @@
           <w:bCs/>
         </w:rPr>
       </w:pPr>
+      <w:proofErr w:type="gramStart"/>
       <w:r>
         <w:rPr>
           <w:b/>
@@ -4641,6 +5241,7 @@
         </w:rPr>
         <w:t>Note:-</w:t>
       </w:r>
+      <w:proofErr w:type="gramEnd"/>
     </w:p>
     <w:p>
       <w:pPr>
@@ -4696,7 +5297,23 @@
     </w:p>
     <w:p>
       <w:r>
-        <w:t>Action creator code(or maybe action(who knows))</w:t>
+        <w:t xml:space="preserve">Action creator </w:t>
+      </w:r>
+      <w:proofErr w:type="gramStart"/>
+      <w:r>
+        <w:t>code(</w:t>
+      </w:r>
+      <w:proofErr w:type="gramEnd"/>
+      <w:r>
+        <w:t xml:space="preserve">or maybe </w:t>
+      </w:r>
+      <w:proofErr w:type="gramStart"/>
+      <w:r>
+        <w:t>action(</w:t>
+      </w:r>
+      <w:proofErr w:type="gramEnd"/>
+      <w:r>
+        <w:t>who knows))</w:t>
       </w:r>
     </w:p>
     <w:p>
@@ -4805,12 +5422,33 @@
         <w:t xml:space="preserve">Now we need to combine all other reducer and export it as a single reducer function </w:t>
       </w:r>
       <w:r>
-        <w:t>if there are multiple reducer then we would want that to export them at once(I don’t know why).</w:t>
-      </w:r>
-    </w:p>
-    <w:p>
-      <w:r>
-        <w:t>So we make a file in reducer folder</w:t>
+        <w:t xml:space="preserve">if there are multiple </w:t>
+      </w:r>
+      <w:proofErr w:type="gramStart"/>
+      <w:r>
+        <w:t>reducer</w:t>
+      </w:r>
+      <w:proofErr w:type="gramEnd"/>
+      <w:r>
+        <w:t xml:space="preserve"> then we would want that to export them at </w:t>
+      </w:r>
+      <w:proofErr w:type="gramStart"/>
+      <w:r>
+        <w:t>once(</w:t>
+      </w:r>
+      <w:proofErr w:type="gramEnd"/>
+      <w:r>
+        <w:t>I don’t know why).</w:t>
+      </w:r>
+    </w:p>
+    <w:p>
+      <w:proofErr w:type="gramStart"/>
+      <w:r>
+        <w:t>So</w:t>
+      </w:r>
+      <w:proofErr w:type="gramEnd"/>
+      <w:r>
+        <w:t xml:space="preserve"> we make a file in reducer folder</w:t>
       </w:r>
       <w:r>
         <w:t xml:space="preserve"> that </w:t>
@@ -4998,6 +5636,9 @@
         <w:jc w:val="center"/>
       </w:pPr>
       <w:r>
+        <w:rPr>
+          <w:noProof/>
+        </w:rPr>
         <w:drawing>
           <wp:inline distT="0" distB="0" distL="0" distR="0" wp14:anchorId="2D124DF8" wp14:editId="3245EAE0">
             <wp:extent cx="4925112" cy="333422"/>
@@ -5062,10 +5703,26 @@
         <w:t xml:space="preserve">We create store by create Store function </w:t>
       </w:r>
       <w:r>
-        <w:t xml:space="preserve">and it takes reducers ,initial state </w:t>
-      </w:r>
-      <w:r>
-        <w:t xml:space="preserve">and then middleware that we want to apply(maybe that will be </w:t>
+        <w:t xml:space="preserve">and it takes </w:t>
+      </w:r>
+      <w:proofErr w:type="gramStart"/>
+      <w:r>
+        <w:t>reducers ,initial</w:t>
+      </w:r>
+      <w:proofErr w:type="gramEnd"/>
+      <w:r>
+        <w:t xml:space="preserve"> state </w:t>
+      </w:r>
+      <w:r>
+        <w:t xml:space="preserve">and then middleware that we want to </w:t>
+      </w:r>
+      <w:proofErr w:type="gramStart"/>
+      <w:r>
+        <w:t>apply(</w:t>
+      </w:r>
+      <w:proofErr w:type="gramEnd"/>
+      <w:r>
+        <w:t xml:space="preserve">maybe that will be </w:t>
       </w:r>
       <w:proofErr w:type="spellStart"/>
       <w:r>
@@ -5116,6 +5773,9 @@
         <w:jc w:val="center"/>
       </w:pPr>
       <w:r>
+        <w:rPr>
+          <w:noProof/>
+        </w:rPr>
         <w:drawing>
           <wp:inline distT="0" distB="0" distL="0" distR="0" wp14:anchorId="46430F22" wp14:editId="15A85E4D">
             <wp:extent cx="4172532" cy="1200318"/>
@@ -5158,20 +5818,240 @@
         <w:t xml:space="preserve">Now in our </w:t>
       </w:r>
       <w:proofErr w:type="spellStart"/>
+      <w:proofErr w:type="gramStart"/>
       <w:r>
         <w:t>main,jsx</w:t>
       </w:r>
       <w:proofErr w:type="spellEnd"/>
+      <w:proofErr w:type="gramEnd"/>
       <w:r>
         <w:t xml:space="preserve"> we do something like this </w:t>
       </w:r>
     </w:p>
+    <w:p>
+      <w:pPr>
+        <w:jc w:val="center"/>
+      </w:pPr>
+      <w:r>
+        <w:drawing>
+          <wp:inline distT="0" distB="0" distL="0" distR="0" wp14:anchorId="2167F715" wp14:editId="2C7E94A1">
+            <wp:extent cx="3982006" cy="2581635"/>
+            <wp:effectExtent l="0" t="0" r="0" b="9525"/>
+            <wp:docPr id="1788972484" name="Picture 1"/>
+            <wp:cNvGraphicFramePr>
+              <a:graphicFrameLocks xmlns:a="http://schemas.openxmlformats.org/drawingml/2006/main" noChangeAspect="1"/>
+            </wp:cNvGraphicFramePr>
+            <a:graphic xmlns:a="http://schemas.openxmlformats.org/drawingml/2006/main">
+              <a:graphicData uri="http://schemas.openxmlformats.org/drawingml/2006/picture">
+                <pic:pic xmlns:pic="http://schemas.openxmlformats.org/drawingml/2006/picture">
+                  <pic:nvPicPr>
+                    <pic:cNvPr id="1788972484" name=""/>
+                    <pic:cNvPicPr/>
+                  </pic:nvPicPr>
+                  <pic:blipFill>
+                    <a:blip r:embed="rId41"/>
+                    <a:stretch>
+                      <a:fillRect/>
+                    </a:stretch>
+                  </pic:blipFill>
+                  <pic:spPr>
+                    <a:xfrm>
+                      <a:off x="0" y="0"/>
+                      <a:ext cx="3982006" cy="2581635"/>
+                    </a:xfrm>
+                    <a:prstGeom prst="rect">
+                      <a:avLst/>
+                    </a:prstGeom>
+                  </pic:spPr>
+                </pic:pic>
+              </a:graphicData>
+            </a:graphic>
+          </wp:inline>
+        </w:drawing>
+      </w:r>
+    </w:p>
+    <w:p>
+      <w:r>
+        <w:t xml:space="preserve">We use </w:t>
+      </w:r>
+      <w:proofErr w:type="spellStart"/>
+      <w:r>
+        <w:t>useSelector</w:t>
+      </w:r>
+      <w:proofErr w:type="spellEnd"/>
+      <w:r>
+        <w:t xml:space="preserve"> hook to access any state in the store.</w:t>
+      </w:r>
+    </w:p>
+    <w:p>
+      <w:pPr>
+        <w:jc w:val="center"/>
+      </w:pPr>
+      <w:r>
+        <w:rPr>
+          <w:noProof/>
+        </w:rPr>
+        <w:lastRenderedPageBreak/>
+        <w:drawing>
+          <wp:inline distT="0" distB="0" distL="0" distR="0" wp14:anchorId="456078CA" wp14:editId="2106B98C">
+            <wp:extent cx="4658375" cy="1286054"/>
+            <wp:effectExtent l="0" t="0" r="8890" b="9525"/>
+            <wp:docPr id="527873531" name="Picture 1"/>
+            <wp:cNvGraphicFramePr>
+              <a:graphicFrameLocks xmlns:a="http://schemas.openxmlformats.org/drawingml/2006/main" noChangeAspect="1"/>
+            </wp:cNvGraphicFramePr>
+            <a:graphic xmlns:a="http://schemas.openxmlformats.org/drawingml/2006/main">
+              <a:graphicData uri="http://schemas.openxmlformats.org/drawingml/2006/picture">
+                <pic:pic xmlns:pic="http://schemas.openxmlformats.org/drawingml/2006/picture">
+                  <pic:nvPicPr>
+                    <pic:cNvPr id="2024638069" name=""/>
+                    <pic:cNvPicPr/>
+                  </pic:nvPicPr>
+                  <pic:blipFill>
+                    <a:blip r:embed="rId38"/>
+                    <a:stretch>
+                      <a:fillRect/>
+                    </a:stretch>
+                  </pic:blipFill>
+                  <pic:spPr>
+                    <a:xfrm>
+                      <a:off x="0" y="0"/>
+                      <a:ext cx="4658375" cy="1286054"/>
+                    </a:xfrm>
+                    <a:prstGeom prst="rect">
+                      <a:avLst/>
+                    </a:prstGeom>
+                  </pic:spPr>
+                </pic:pic>
+              </a:graphicData>
+            </a:graphic>
+          </wp:inline>
+        </w:drawing>
+      </w:r>
+    </w:p>
+    <w:p>
+      <w:r>
+        <w:t>(1</w:t>
+      </w:r>
+      <w:r>
+        <w:rPr>
+          <w:vertAlign w:val="superscript"/>
+        </w:rPr>
+        <w:t>st</w:t>
+      </w:r>
+      <w:r>
+        <w:t xml:space="preserve"> line is wrong)</w:t>
+      </w:r>
+    </w:p>
+    <w:p>
+      <w:r>
+        <w:t xml:space="preserve">I think by key value pairs the value that is our </w:t>
+      </w:r>
+      <w:proofErr w:type="gramStart"/>
+      <w:r>
+        <w:t>reducers</w:t>
+      </w:r>
+      <w:proofErr w:type="gramEnd"/>
+      <w:r>
+        <w:t xml:space="preserve"> function is telling what state it will </w:t>
+      </w:r>
+      <w:proofErr w:type="gramStart"/>
+      <w:r>
+        <w:t>effect</w:t>
+      </w:r>
+      <w:proofErr w:type="gramEnd"/>
+      <w:r>
+        <w:t xml:space="preserve"> and the state name is equal to the key </w:t>
+      </w:r>
+      <w:r>
+        <w:t xml:space="preserve">of that reducer </w:t>
+      </w:r>
+      <w:r>
+        <w:t>and th</w:t>
+      </w:r>
+      <w:r>
+        <w:t xml:space="preserve">e </w:t>
+      </w:r>
+      <w:proofErr w:type="gramStart"/>
+      <w:r>
+        <w:t>state</w:t>
+      </w:r>
+      <w:r>
+        <w:t>(</w:t>
+      </w:r>
+      <w:proofErr w:type="gramEnd"/>
+      <w:r>
+        <w:t xml:space="preserve">the same name as key of </w:t>
+      </w:r>
+      <w:proofErr w:type="gramStart"/>
+      <w:r>
+        <w:t>reducer )</w:t>
+      </w:r>
+      <w:proofErr w:type="gramEnd"/>
+      <w:r>
+        <w:t xml:space="preserve"> will be stored as a key in the store value that </w:t>
+      </w:r>
+      <w:proofErr w:type="gramStart"/>
+      <w:r>
+        <w:t>is  empty</w:t>
+      </w:r>
+      <w:proofErr w:type="gramEnd"/>
+      <w:r>
+        <w:t xml:space="preserve"> object passed in second argument of </w:t>
+      </w:r>
+      <w:proofErr w:type="spellStart"/>
+      <w:r>
+        <w:t>createStore</w:t>
+      </w:r>
+      <w:proofErr w:type="spellEnd"/>
+      <w:r>
+        <w:t>.</w:t>
+      </w:r>
+      <w:r>
+        <w:t>(who knows)</w:t>
+      </w:r>
+    </w:p>
+    <w:p>
+      <w:pPr>
+        <w:rPr>
+          <w:b/>
+          <w:bCs/>
+        </w:rPr>
+      </w:pPr>
+      <w:proofErr w:type="gramStart"/>
+      <w:r>
+        <w:rPr>
+          <w:b/>
+          <w:bCs/>
+        </w:rPr>
+        <w:t>Discovery</w:t>
+      </w:r>
+      <w:r>
+        <w:rPr>
+          <w:b/>
+          <w:bCs/>
+        </w:rPr>
+        <w:t>:-</w:t>
+      </w:r>
+      <w:proofErr w:type="gramEnd"/>
+    </w:p>
+    <w:p>
+      <w:r>
+        <w:t xml:space="preserve">You can close other tab except you are working on by right click on the </w:t>
+      </w:r>
+      <w:proofErr w:type="spellStart"/>
+      <w:r>
+        <w:t>eab</w:t>
+      </w:r>
+      <w:proofErr w:type="spellEnd"/>
+      <w:r>
+        <w:t xml:space="preserve"> and then go to close others.</w:t>
+      </w:r>
+      <w:r>
+        <w:t xml:space="preserve"> And the other tab will be closed in Visual Studio.</w:t>
+      </w:r>
+    </w:p>
     <w:p/>
-    <w:p>
-      <w:pPr>
-        <w:jc w:val="center"/>
-      </w:pPr>
-    </w:p>
     <w:sectPr>
       <w:pgSz w:w="11906" w:h="16838"/>
       <w:pgMar w:top="1440" w:right="1440" w:bottom="1440" w:left="1440" w:header="708" w:footer="708" w:gutter="0"/>

</xml_diff>